<commit_message>
mash mixture proportion plots
</commit_message>
<xml_diff>
--- a/Lab Notebook/LDSC.docx
+++ b/Lab Notebook/LDSC.docx
@@ -28,15 +28,7 @@
     </w:p>
     <w:p>
       <w:r>
-        <w:t xml:space="preserve">Initialize </w:t>
-      </w:r>
-      <w:proofErr w:type="spellStart"/>
-      <w:r>
-        <w:t>conda</w:t>
-      </w:r>
-      <w:proofErr w:type="spellEnd"/>
-      <w:r>
-        <w:t>:</w:t>
+        <w:t>Initialize conda:</w:t>
       </w:r>
     </w:p>
     <w:p>
@@ -60,9 +52,15 @@
           <w:shd w:val="pct15" w:color="auto" w:fill="FFFFFF"/>
           <w:lang w:eastAsia="zh-CN"/>
         </w:rPr>
-        <w:t>source /home1/08005/cz5959/anaconda3/bin/</w:t>
-      </w:r>
-      <w:proofErr w:type="gramStart"/>
+        <w:t>source /home1/08005/cz5959/anaconda3/bin/activate</w:t>
+      </w:r>
+    </w:p>
+    <w:p>
+      <w:pPr>
+        <w:rPr>
+          <w:shd w:val="pct15" w:color="auto" w:fill="FFFFFF"/>
+        </w:rPr>
+      </w:pPr>
       <w:r>
         <w:rPr>
           <w:rFonts w:ascii="Courier New" w:eastAsia="Times New Roman" w:hAnsi="Courier New" w:cs="Courier New"/>
@@ -72,73 +70,15 @@
           <w:shd w:val="pct15" w:color="auto" w:fill="FFFFFF"/>
           <w:lang w:eastAsia="zh-CN"/>
         </w:rPr>
-        <w:t>activate</w:t>
-      </w:r>
-      <w:proofErr w:type="gramEnd"/>
-    </w:p>
-    <w:p>
-      <w:pPr>
-        <w:rPr>
-          <w:shd w:val="pct15" w:color="auto" w:fill="FFFFFF"/>
-        </w:rPr>
-      </w:pPr>
-      <w:proofErr w:type="spellStart"/>
-      <w:r>
-        <w:rPr>
-          <w:rFonts w:ascii="Courier New" w:eastAsia="Times New Roman" w:hAnsi="Courier New" w:cs="Courier New"/>
-          <w:color w:val="C7254E"/>
-          <w:sz w:val="23"/>
-          <w:szCs w:val="23"/>
-          <w:shd w:val="pct15" w:color="auto" w:fill="FFFFFF"/>
-          <w:lang w:eastAsia="zh-CN"/>
-        </w:rPr>
-        <w:t>conda</w:t>
-      </w:r>
-      <w:proofErr w:type="spellEnd"/>
-      <w:r>
-        <w:rPr>
-          <w:rFonts w:ascii="Courier New" w:eastAsia="Times New Roman" w:hAnsi="Courier New" w:cs="Courier New"/>
-          <w:color w:val="C7254E"/>
-          <w:sz w:val="23"/>
-          <w:szCs w:val="23"/>
-          <w:shd w:val="pct15" w:color="auto" w:fill="FFFFFF"/>
-          <w:lang w:eastAsia="zh-CN"/>
-        </w:rPr>
-        <w:t xml:space="preserve"> </w:t>
-      </w:r>
-      <w:proofErr w:type="spellStart"/>
-      <w:r>
-        <w:rPr>
-          <w:rFonts w:ascii="Courier New" w:eastAsia="Times New Roman" w:hAnsi="Courier New" w:cs="Courier New"/>
-          <w:color w:val="C7254E"/>
-          <w:sz w:val="23"/>
-          <w:szCs w:val="23"/>
-          <w:shd w:val="pct15" w:color="auto" w:fill="FFFFFF"/>
-          <w:lang w:eastAsia="zh-CN"/>
-        </w:rPr>
-        <w:t>init</w:t>
-      </w:r>
-      <w:proofErr w:type="spellEnd"/>
-    </w:p>
-    <w:p>
-      <w:r>
-        <w:t xml:space="preserve">Activate </w:t>
-      </w:r>
-      <w:proofErr w:type="spellStart"/>
-      <w:r>
-        <w:t>conda</w:t>
-      </w:r>
-      <w:proofErr w:type="spellEnd"/>
-      <w:r>
-        <w:t xml:space="preserve"> and </w:t>
-      </w:r>
-      <w:proofErr w:type="spellStart"/>
-      <w:r>
-        <w:t>ldsc</w:t>
-      </w:r>
-      <w:proofErr w:type="spellEnd"/>
-      <w:r>
-        <w:t xml:space="preserve"> env</w:t>
+        <w:t>conda init</w:t>
+      </w:r>
+    </w:p>
+    <w:p>
+      <w:r>
+        <w:t>Activate conda</w:t>
+      </w:r>
+      <w:r>
+        <w:t xml:space="preserve"> and ldsc env</w:t>
       </w:r>
       <w:r>
         <w:t>:</w:t>
@@ -152,52 +92,14 @@
           <w:shd w:val="pct15" w:color="auto" w:fill="FFFFFF"/>
         </w:rPr>
       </w:pPr>
-      <w:proofErr w:type="spellStart"/>
       <w:r>
         <w:rPr>
           <w:rFonts w:ascii="Arial" w:hAnsi="Arial" w:cs="Arial"/>
           <w:color w:val="414042"/>
           <w:shd w:val="pct15" w:color="auto" w:fill="FFFFFF"/>
         </w:rPr>
-        <w:t>conda</w:t>
-      </w:r>
-      <w:proofErr w:type="spellEnd"/>
-      <w:r>
-        <w:rPr>
-          <w:rFonts w:ascii="Arial" w:hAnsi="Arial" w:cs="Arial"/>
-          <w:color w:val="414042"/>
-          <w:shd w:val="pct15" w:color="auto" w:fill="FFFFFF"/>
-        </w:rPr>
-        <w:t xml:space="preserve"> activate /scratch1/08005/cz5959/</w:t>
-      </w:r>
-      <w:proofErr w:type="spellStart"/>
-      <w:r>
-        <w:rPr>
-          <w:rFonts w:ascii="Arial" w:hAnsi="Arial" w:cs="Arial"/>
-          <w:color w:val="414042"/>
-          <w:shd w:val="pct15" w:color="auto" w:fill="FFFFFF"/>
-        </w:rPr>
-        <w:t>ldsc</w:t>
-      </w:r>
-      <w:proofErr w:type="spellEnd"/>
-      <w:r>
-        <w:rPr>
-          <w:rFonts w:ascii="Arial" w:hAnsi="Arial" w:cs="Arial"/>
-          <w:color w:val="414042"/>
-          <w:shd w:val="pct15" w:color="auto" w:fill="FFFFFF"/>
-        </w:rPr>
-        <w:t>/</w:t>
-      </w:r>
-      <w:proofErr w:type="gramStart"/>
-      <w:r>
-        <w:rPr>
-          <w:rFonts w:ascii="Arial" w:hAnsi="Arial" w:cs="Arial"/>
-          <w:color w:val="414042"/>
-          <w:shd w:val="pct15" w:color="auto" w:fill="FFFFFF"/>
-        </w:rPr>
-        <w:t>env</w:t>
-      </w:r>
-      <w:proofErr w:type="gramEnd"/>
+        <w:t>conda activate /scratch1/08005/cz5959/ldsc/env</w:t>
+      </w:r>
     </w:p>
     <w:p>
       <w:pPr>
@@ -223,18 +125,8 @@
           <w:color w:val="414042"/>
           <w:shd w:val="pct15" w:color="auto" w:fill="FFFFFF"/>
         </w:rPr>
-        <w:t xml:space="preserve"> activate </w:t>
-      </w:r>
-      <w:proofErr w:type="spellStart"/>
-      <w:r>
-        <w:rPr>
-          <w:rFonts w:ascii="Arial" w:hAnsi="Arial" w:cs="Arial"/>
-          <w:color w:val="414042"/>
-          <w:shd w:val="pct15" w:color="auto" w:fill="FFFFFF"/>
-        </w:rPr>
-        <w:t>ldsc</w:t>
-      </w:r>
-      <w:proofErr w:type="spellEnd"/>
+        <w:t xml:space="preserve"> activate ldsc</w:t>
+      </w:r>
     </w:p>
     <w:p>
       <w:pPr>
@@ -261,15 +153,7 @@
         </w:numPr>
       </w:pPr>
       <w:r>
-        <w:t xml:space="preserve">For European GWAS, no need to compute own LD scores and can instead use the pre-computed LD </w:t>
-      </w:r>
-      <w:proofErr w:type="gramStart"/>
-      <w:r>
-        <w:t>scores</w:t>
-      </w:r>
-      <w:proofErr w:type="gramEnd"/>
-      <w:r>
-        <w:t xml:space="preserve"> </w:t>
+        <w:t xml:space="preserve">For European GWAS, no need to compute own LD scores and can instead use the pre-computed LD scores </w:t>
       </w:r>
     </w:p>
     <w:p>
@@ -281,21 +165,8 @@
         </w:numPr>
       </w:pPr>
       <w:r>
-        <w:t xml:space="preserve">This will create a </w:t>
-      </w:r>
-      <w:proofErr w:type="spellStart"/>
-      <w:r>
-        <w:t>eur_w_ld_chr</w:t>
-      </w:r>
-      <w:proofErr w:type="spellEnd"/>
-      <w:r>
-        <w:t xml:space="preserve">/ </w:t>
-      </w:r>
-      <w:proofErr w:type="gramStart"/>
-      <w:r>
-        <w:t>directory</w:t>
-      </w:r>
-      <w:proofErr w:type="gramEnd"/>
+        <w:t>This will create a eur_w_ld_chr/ directory</w:t>
+      </w:r>
     </w:p>
     <w:p>
       <w:pPr>
@@ -339,7 +210,6 @@
           <w:lang w:eastAsia="zh-CN"/>
         </w:rPr>
       </w:pPr>
-      <w:proofErr w:type="spellStart"/>
       <w:r>
         <w:rPr>
           <w:rFonts w:ascii="Consolas" w:eastAsia="Times New Roman" w:hAnsi="Consolas" w:cs="Courier New"/>
@@ -349,19 +219,7 @@
           <w:bdr w:val="none" w:sz="0" w:space="0" w:color="auto" w:frame="1"/>
           <w:lang w:eastAsia="zh-CN"/>
         </w:rPr>
-        <w:t>wget</w:t>
-      </w:r>
-      <w:proofErr w:type="spellEnd"/>
-      <w:r>
-        <w:rPr>
-          <w:rFonts w:ascii="Consolas" w:eastAsia="Times New Roman" w:hAnsi="Consolas" w:cs="Courier New"/>
-          <w:color w:val="24292E"/>
-          <w:sz w:val="20"/>
-          <w:szCs w:val="20"/>
-          <w:bdr w:val="none" w:sz="0" w:space="0" w:color="auto" w:frame="1"/>
-          <w:lang w:eastAsia="zh-CN"/>
-        </w:rPr>
-        <w:t xml:space="preserve"> https://data.broadinstitute.org/alkesgroup/LDSCORE/eur_w_ld_chr.tar.bz2</w:t>
+        <w:t>wget https://data.broadinstitute.org/alkesgroup/LDSCORE/eur_w_ld_chr.tar.bz2</w:t>
       </w:r>
     </w:p>
     <w:p>
@@ -403,31 +261,7 @@
           <w:bdr w:val="none" w:sz="0" w:space="0" w:color="auto" w:frame="1"/>
           <w:lang w:eastAsia="zh-CN"/>
         </w:rPr>
-        <w:t>tar -</w:t>
-      </w:r>
-      <w:proofErr w:type="spellStart"/>
-      <w:r>
-        <w:rPr>
-          <w:rFonts w:ascii="Consolas" w:eastAsia="Times New Roman" w:hAnsi="Consolas" w:cs="Courier New"/>
-          <w:color w:val="24292E"/>
-          <w:sz w:val="20"/>
-          <w:szCs w:val="20"/>
-          <w:bdr w:val="none" w:sz="0" w:space="0" w:color="auto" w:frame="1"/>
-          <w:lang w:eastAsia="zh-CN"/>
-        </w:rPr>
-        <w:t>jxvf</w:t>
-      </w:r>
-      <w:proofErr w:type="spellEnd"/>
-      <w:r>
-        <w:rPr>
-          <w:rFonts w:ascii="Consolas" w:eastAsia="Times New Roman" w:hAnsi="Consolas" w:cs="Courier New"/>
-          <w:color w:val="24292E"/>
-          <w:sz w:val="20"/>
-          <w:szCs w:val="20"/>
-          <w:bdr w:val="none" w:sz="0" w:space="0" w:color="auto" w:frame="1"/>
-          <w:lang w:eastAsia="zh-CN"/>
-        </w:rPr>
-        <w:t xml:space="preserve"> eur_w_ld_chr.tar.bz2</w:t>
+        <w:t>tar -jxvf eur_w_ld_chr.tar.bz2</w:t>
       </w:r>
     </w:p>
     <w:p>
@@ -439,55 +273,8 @@
         </w:numPr>
       </w:pPr>
       <w:r>
-        <w:t xml:space="preserve">Currently, </w:t>
-      </w:r>
-      <w:proofErr w:type="spellStart"/>
-      <w:r>
-        <w:t>bulik</w:t>
-      </w:r>
-      <w:proofErr w:type="spellEnd"/>
-      <w:r>
-        <w:t xml:space="preserve"> recommends using those same LD scores for both –w-</w:t>
-      </w:r>
-      <w:proofErr w:type="spellStart"/>
-      <w:r>
-        <w:t>ld</w:t>
-      </w:r>
-      <w:proofErr w:type="spellEnd"/>
-      <w:r>
-        <w:t>-</w:t>
-      </w:r>
-      <w:proofErr w:type="spellStart"/>
-      <w:r>
-        <w:t>chr</w:t>
-      </w:r>
-      <w:proofErr w:type="spellEnd"/>
-      <w:r>
-        <w:t xml:space="preserve"> and –ref-</w:t>
-      </w:r>
-      <w:proofErr w:type="spellStart"/>
-      <w:r>
-        <w:t>ld</w:t>
-      </w:r>
-      <w:proofErr w:type="spellEnd"/>
-      <w:r>
-        <w:t>-</w:t>
-      </w:r>
-      <w:proofErr w:type="spellStart"/>
-      <w:r>
-        <w:t>chr</w:t>
-      </w:r>
-      <w:proofErr w:type="spellEnd"/>
-      <w:r>
-        <w:t xml:space="preserve"> flags for non-partitioned </w:t>
-      </w:r>
-      <w:proofErr w:type="spellStart"/>
-      <w:proofErr w:type="gramStart"/>
-      <w:r>
-        <w:t>ldsc</w:t>
-      </w:r>
-      <w:proofErr w:type="spellEnd"/>
-      <w:proofErr w:type="gramEnd"/>
+        <w:t>Currently, bulik recommends using those same LD scores for both –w-ld-chr and –ref-ld-chr flags for non-partitioned ldsc</w:t>
+      </w:r>
     </w:p>
     <w:p>
       <w:pPr>
@@ -533,13 +320,8 @@
       </w:r>
       <w:proofErr w:type="gramStart"/>
       <w:r>
-        <w:t>to .</w:t>
-      </w:r>
-      <w:proofErr w:type="spellStart"/>
-      <w:r>
-        <w:t>sumstats</w:t>
-      </w:r>
-      <w:proofErr w:type="spellEnd"/>
+        <w:t>to .sumstats</w:t>
+      </w:r>
       <w:proofErr w:type="gramEnd"/>
       <w:r>
         <w:t xml:space="preserve"> format using munge_sumstats.py</w:t>
@@ -554,15 +336,7 @@
         </w:numPr>
       </w:pPr>
       <w:r>
-        <w:t xml:space="preserve">Requires following information: </w:t>
-      </w:r>
-      <w:proofErr w:type="spellStart"/>
-      <w:r>
-        <w:t>rsid</w:t>
-      </w:r>
-      <w:proofErr w:type="spellEnd"/>
-      <w:r>
-        <w:t>; effect allele; non-effect allele; sample size; p-value; signed summary statistic (ex. beta)</w:t>
+        <w:t>Requires following information: rsid; effect allele; non-effect allele; sample size; p-value; signed summary statistic (ex. beta)</w:t>
       </w:r>
     </w:p>
     <w:p>
@@ -622,10 +396,10 @@
             <v:path o:extrusionok="f" gradientshapeok="t" o:connecttype="rect"/>
             <o:lock v:ext="edit" aspectratio="t"/>
           </v:shapetype>
-          <v:shape id="_x0000_i1025" type="#_x0000_t75" style="width:469.05pt;height:43pt" o:ole="">
+          <v:shape id="_x0000_i1025" type="#_x0000_t75" style="width:468.95pt;height:43pt" o:ole="">
             <v:imagedata r:id="rId7" o:title=""/>
           </v:shape>
-          <o:OLEObject Type="Embed" ProgID="Word.OpenDocumentText.12" ShapeID="_x0000_i1025" DrawAspect="Content" ObjectID="_1687874617" r:id="rId8"/>
+          <o:OLEObject Type="Embed" ProgID="Word.OpenDocumentText.12" ShapeID="_x0000_i1025" DrawAspect="Content" ObjectID="_1688895805" r:id="rId8"/>
         </w:object>
       </w:r>
     </w:p>
@@ -658,10 +432,10 @@
     <w:p>
       <w:r>
         <w:object w:dxaOrig="9360" w:dyaOrig="7377" w14:anchorId="4E3997DA">
-          <v:shape id="_x0000_i1026" type="#_x0000_t75" style="width:469.05pt;height:368.05pt" o:ole="">
+          <v:shape id="_x0000_i1026" type="#_x0000_t75" style="width:468.95pt;height:367.95pt" o:ole="">
             <v:imagedata r:id="rId9" o:title=""/>
           </v:shape>
-          <o:OLEObject Type="Embed" ProgID="Word.OpenDocumentText.12" ShapeID="_x0000_i1026" DrawAspect="Content" ObjectID="_1687874618" r:id="rId10"/>
+          <o:OLEObject Type="Embed" ProgID="Word.OpenDocumentText.12" ShapeID="_x0000_i1026" DrawAspect="Content" ObjectID="_1688895806" r:id="rId10"/>
         </w:object>
       </w:r>
     </w:p>
@@ -690,14 +464,44 @@
     <w:p>
       <w:r>
         <w:object w:dxaOrig="9360" w:dyaOrig="570" w14:anchorId="3D6929B4">
-          <v:shape id="_x0000_i1027" type="#_x0000_t75" style="width:469.05pt;height:28.5pt" o:ole="">
+          <v:shape id="_x0000_i1027" type="#_x0000_t75" style="width:468.95pt;height:28.5pt" o:ole="">
             <v:imagedata r:id="rId11" o:title=""/>
           </v:shape>
-          <o:OLEObject Type="Embed" ProgID="Word.OpenDocumentText.12" ShapeID="_x0000_i1027" DrawAspect="Content" ObjectID="_1687874619" r:id="rId12"/>
+          <o:OLEObject Type="Embed" ProgID="Word.OpenDocumentText.12" ShapeID="_x0000_i1027" DrawAspect="Content" ObjectID="_1688895807" r:id="rId12"/>
         </w:object>
       </w:r>
     </w:p>
     <w:p>
+      <w:r>
+        <w:br w:type="page"/>
+      </w:r>
+    </w:p>
+    <w:p>
+      <w:pPr>
+        <w:pStyle w:val="Heading2"/>
+      </w:pPr>
+      <w:r>
+        <w:lastRenderedPageBreak/>
+        <w:t>Partitioned Heritability</w:t>
+      </w:r>
+    </w:p>
+    <w:p>
+      <w:r>
+        <w:t xml:space="preserve">Cahoy: </w:t>
+      </w:r>
+      <w:r>
+        <w:t>isolates the cell types [astrocytes, neurons, oligodendrites] and extracts the mRNA and use Affymetric GeneChip Arrays to determine expression levels. They then use Significance Analysis of Microarrays (SAM) to find significant genes by cell type.</w:t>
+      </w:r>
+    </w:p>
+    <w:p>
+      <w:r>
+        <w:t>GTEx: isolates genotypes by tissue, annotate variants based on expression levels in specific cell type</w:t>
+      </w:r>
+    </w:p>
+    <w:p>
+      <w:r>
+        <w:t>Cell Type: annotations from 1000G, using Ensembl for annotation. Annotations based on histone marks</w:t>
+      </w:r>
       <w:r>
         <w:br w:type="page"/>
       </w:r>
@@ -7611,10 +7415,10 @@
     <w:p>
       <w:r>
         <w:object w:dxaOrig="9360" w:dyaOrig="855" w14:anchorId="77849D60">
-          <v:shape id="_x0000_i1028" type="#_x0000_t75" style="width:469.05pt;height:43pt" o:ole="">
+          <v:shape id="_x0000_i1028" type="#_x0000_t75" style="width:468.95pt;height:43pt" o:ole="">
             <v:imagedata r:id="rId20" o:title=""/>
           </v:shape>
-          <o:OLEObject Type="Embed" ProgID="Word.OpenDocumentText.12" ShapeID="_x0000_i1028" DrawAspect="Content" ObjectID="_1687874620" r:id="rId21"/>
+          <o:OLEObject Type="Embed" ProgID="Word.OpenDocumentText.12" ShapeID="_x0000_i1028" DrawAspect="Content" ObjectID="_1688895808" r:id="rId21"/>
         </w:object>
       </w:r>
     </w:p>
@@ -9730,13 +9534,8 @@
         </w:numPr>
       </w:pPr>
       <w:r>
-        <w:t xml:space="preserve">Created partitioned bar plots for Cahoy and GTEx brain for first set of </w:t>
-      </w:r>
-      <w:proofErr w:type="gramStart"/>
-      <w:r>
-        <w:t>phenotypes</w:t>
-      </w:r>
-      <w:proofErr w:type="gramEnd"/>
+        <w:t>Created partitioned bar plots for Cahoy and GTEx brain for first set of phenotypes</w:t>
+      </w:r>
     </w:p>
     <w:p>
       <w:pPr>
@@ -9755,21 +9554,8 @@
         </w:numPr>
       </w:pPr>
       <w:r>
-        <w:t xml:space="preserve">Get </w:t>
-      </w:r>
-      <w:proofErr w:type="spellStart"/>
-      <w:r>
-        <w:t>ldsc</w:t>
-      </w:r>
-      <w:proofErr w:type="spellEnd"/>
-      <w:r>
-        <w:t xml:space="preserve"> results for second set of </w:t>
-      </w:r>
-      <w:proofErr w:type="gramStart"/>
-      <w:r>
-        <w:t>phenotypes</w:t>
-      </w:r>
-      <w:proofErr w:type="gramEnd"/>
+        <w:t>Get ldsc results for second set of phenotypes</w:t>
+      </w:r>
     </w:p>
     <w:p>
       <w:pPr>
@@ -9788,15 +9574,8 @@
         </w:numPr>
       </w:pPr>
       <w:r>
-        <w:t xml:space="preserve">Create scatterplot for </w:t>
-      </w:r>
-      <w:proofErr w:type="spellStart"/>
-      <w:proofErr w:type="gramStart"/>
-      <w:r>
-        <w:t>heritabilities</w:t>
-      </w:r>
-      <w:proofErr w:type="spellEnd"/>
-      <w:proofErr w:type="gramEnd"/>
+        <w:t>Create scatterplot for heritabilities</w:t>
+      </w:r>
     </w:p>
     <w:p>
       <w:r>
@@ -9862,15 +9641,8 @@
         </w:numPr>
       </w:pPr>
       <w:r>
-        <w:t xml:space="preserve">Create scatterplot comparing with Neale </w:t>
-      </w:r>
-      <w:proofErr w:type="spellStart"/>
-      <w:proofErr w:type="gramStart"/>
-      <w:r>
-        <w:t>heritabilities</w:t>
-      </w:r>
-      <w:proofErr w:type="spellEnd"/>
-      <w:proofErr w:type="gramEnd"/>
+        <w:t>Create scatterplot comparing with Neale heritabilities</w:t>
+      </w:r>
     </w:p>
     <w:p>
       <w:pPr>
@@ -9901,13 +9673,8 @@
         </w:numPr>
       </w:pPr>
       <w:r>
-        <w:t xml:space="preserve">Pushes estimates to normal distribution with mean </w:t>
-      </w:r>
-      <w:proofErr w:type="gramStart"/>
-      <w:r>
-        <w:t>0</w:t>
-      </w:r>
-      <w:proofErr w:type="gramEnd"/>
+        <w:t>Pushes estimates to normal distribution with mean 0</w:t>
+      </w:r>
     </w:p>
     <w:p>
       <w:pPr>
@@ -9918,13 +9685,8 @@
         </w:numPr>
       </w:pPr>
       <w:r>
-        <w:t xml:space="preserve">Get rid of total bilirubin since the confidence rating is so </w:t>
-      </w:r>
-      <w:proofErr w:type="gramStart"/>
-      <w:r>
-        <w:t>low</w:t>
-      </w:r>
-      <w:proofErr w:type="gramEnd"/>
+        <w:t>Get rid of total bilirubin since the confidence rating is so low</w:t>
+      </w:r>
     </w:p>
     <w:p>
       <w:r>
@@ -9991,15 +9753,7 @@
         </w:numPr>
       </w:pPr>
       <w:r>
-        <w:t xml:space="preserve">Create scatterplot for relative </w:t>
-      </w:r>
-      <w:proofErr w:type="spellStart"/>
-      <w:r>
-        <w:t>heritabilities</w:t>
-      </w:r>
-      <w:proofErr w:type="spellEnd"/>
-      <w:r>
-        <w:t>, ordered by genetic correlation (descending)</w:t>
+        <w:t>Create scatterplot for relative heritabilities, ordered by genetic correlation (descending)</w:t>
       </w:r>
     </w:p>
     <w:p>
@@ -10098,13 +9852,8 @@
         </w:numPr>
       </w:pPr>
       <w:r>
-        <w:t xml:space="preserve">No bilirubin </w:t>
-      </w:r>
-      <w:proofErr w:type="gramStart"/>
-      <w:r>
-        <w:t>plots</w:t>
-      </w:r>
-      <w:proofErr w:type="gramEnd"/>
+        <w:t>No bilirubin plots</w:t>
+      </w:r>
     </w:p>
     <w:p>
       <w:pPr>
@@ -10225,6 +9974,41 @@
     </w:p>
     <w:p>
       <w:pPr>
+        <w:ind w:left="360"/>
+      </w:pPr>
+      <w:r>
+        <w:t>7/27/2021</w:t>
+      </w:r>
+    </w:p>
+    <w:p>
+      <w:pPr>
+        <w:pStyle w:val="ListParagraph"/>
+        <w:numPr>
+          <w:ilvl w:val="0"/>
+          <w:numId w:val="17"/>
+        </w:numPr>
+      </w:pPr>
+      <w:r>
+        <w:t>ENTEX partition bar plot</w:t>
+      </w:r>
+    </w:p>
+    <w:p>
+      <w:pPr>
+        <w:pStyle w:val="ListParagraph"/>
+        <w:numPr>
+          <w:ilvl w:val="1"/>
+          <w:numId w:val="17"/>
+        </w:numPr>
+      </w:pPr>
+      <w:r>
+        <w:t xml:space="preserve">Control: </w:t>
+      </w:r>
+      <w:r>
+        <w:t>H3K27ac.union_0 H3K27ac.sum_0 H3K36me3.union_0 H3K36me3.sum_0 H3K4me1.union_0 H3K4me1.sum_0 H3K4me3.union_0 H3K4me3.sum_0</w:t>
+      </w:r>
+    </w:p>
+    <w:p>
+      <w:pPr>
         <w:pStyle w:val="Heading1"/>
       </w:pPr>
       <w:r>
@@ -10245,10 +10029,10 @@
     <w:p>
       <w:r>
         <w:object w:dxaOrig="9360" w:dyaOrig="11803" w14:anchorId="6139F23E">
-          <v:shape id="_x0000_i1029" type="#_x0000_t75" style="width:469.05pt;height:589.95pt" o:ole="">
+          <v:shape id="_x0000_i1029" type="#_x0000_t75" style="width:468.95pt;height:590.05pt" o:ole="">
             <v:imagedata r:id="rId49" o:title=""/>
           </v:shape>
-          <o:OLEObject Type="Embed" ProgID="Word.OpenDocumentText.12" ShapeID="_x0000_i1029" DrawAspect="Content" ObjectID="_1687874621" r:id="rId50"/>
+          <o:OLEObject Type="Embed" ProgID="Word.OpenDocumentText.12" ShapeID="_x0000_i1029" DrawAspect="Content" ObjectID="_1688895809" r:id="rId50"/>
         </w:object>
       </w:r>
     </w:p>
@@ -10257,10 +10041,10 @@
     <w:p>
       <w:r>
         <w:object w:dxaOrig="9360" w:dyaOrig="2182" w14:anchorId="0FC61F2A">
-          <v:shape id="_x0000_i1030" type="#_x0000_t75" style="width:469.05pt;height:108.55pt" o:ole="">
+          <v:shape id="_x0000_i1030" type="#_x0000_t75" style="width:468.95pt;height:108.45pt" o:ole="">
             <v:imagedata r:id="rId51" o:title=""/>
           </v:shape>
-          <o:OLEObject Type="Embed" ProgID="Word.OpenDocumentText.12" ShapeID="_x0000_i1030" DrawAspect="Content" ObjectID="_1687874622" r:id="rId52"/>
+          <o:OLEObject Type="Embed" ProgID="Word.OpenDocumentText.12" ShapeID="_x0000_i1030" DrawAspect="Content" ObjectID="_1688895810" r:id="rId52"/>
         </w:object>
       </w:r>
     </w:p>
@@ -10277,10 +10061,10 @@
     <w:p>
       <w:r>
         <w:object w:dxaOrig="9360" w:dyaOrig="8641" w14:anchorId="7B3D1FAC">
-          <v:shape id="_x0000_i1031" type="#_x0000_t75" style="width:469.05pt;height:6in" o:ole="">
+          <v:shape id="_x0000_i1031" type="#_x0000_t75" style="width:468.95pt;height:6in" o:ole="">
             <v:imagedata r:id="rId53" o:title=""/>
           </v:shape>
-          <o:OLEObject Type="Embed" ProgID="Word.OpenDocumentText.12" ShapeID="_x0000_i1031" DrawAspect="Content" ObjectID="_1687874623" r:id="rId54"/>
+          <o:OLEObject Type="Embed" ProgID="Word.OpenDocumentText.12" ShapeID="_x0000_i1031" DrawAspect="Content" ObjectID="_1688895811" r:id="rId54"/>
         </w:object>
       </w:r>
     </w:p>
@@ -10298,10 +10082,10 @@
     <w:p>
       <w:r>
         <w:object w:dxaOrig="9360" w:dyaOrig="8641" w14:anchorId="4A24665A">
-          <v:shape id="_x0000_i1032" type="#_x0000_t75" style="width:469.05pt;height:6in" o:ole="">
+          <v:shape id="_x0000_i1032" type="#_x0000_t75" style="width:468.95pt;height:6in" o:ole="">
             <v:imagedata r:id="rId55" o:title=""/>
           </v:shape>
-          <o:OLEObject Type="Embed" ProgID="Word.OpenDocumentText.12" ShapeID="_x0000_i1032" DrawAspect="Content" ObjectID="_1687874624" r:id="rId56"/>
+          <o:OLEObject Type="Embed" ProgID="Word.OpenDocumentText.12" ShapeID="_x0000_i1032" DrawAspect="Content" ObjectID="_1688895812" r:id="rId56"/>
         </w:object>
       </w:r>
     </w:p>
@@ -10320,10 +10104,10 @@
     <w:p>
       <w:r>
         <w:object w:dxaOrig="9360" w:dyaOrig="12552" w14:anchorId="157469DB">
-          <v:shape id="_x0000_i1033" type="#_x0000_t75" style="width:469.05pt;height:627.6pt" o:ole="">
+          <v:shape id="_x0000_i1033" type="#_x0000_t75" style="width:468.95pt;height:627.45pt" o:ole="">
             <v:imagedata r:id="rId57" o:title=""/>
           </v:shape>
-          <o:OLEObject Type="Embed" ProgID="Word.OpenDocumentText.12" ShapeID="_x0000_i1033" DrawAspect="Content" ObjectID="_1687874625" r:id="rId58"/>
+          <o:OLEObject Type="Embed" ProgID="Word.OpenDocumentText.12" ShapeID="_x0000_i1033" DrawAspect="Content" ObjectID="_1688895813" r:id="rId58"/>
         </w:object>
       </w:r>
     </w:p>
@@ -10333,15 +10117,7 @@
       </w:pPr>
       <w:r>
         <w:lastRenderedPageBreak/>
-        <w:t xml:space="preserve">Heritability Plots – </w:t>
-      </w:r>
-      <w:proofErr w:type="spellStart"/>
-      <w:r>
-        <w:t>Jupyter</w:t>
-      </w:r>
-      <w:proofErr w:type="spellEnd"/>
-      <w:r>
-        <w:t xml:space="preserve"> Notebook</w:t>
+        <w:t>Heritability Plots – Jupyter Notebook</w:t>
       </w:r>
     </w:p>
     <w:bookmarkStart w:id="12" w:name="_MON_1687874152"/>
@@ -10349,10 +10125,10 @@
     <w:p>
       <w:r>
         <w:object w:dxaOrig="9360" w:dyaOrig="6955" w14:anchorId="06A3089D">
-          <v:shape id="_x0000_i1044" type="#_x0000_t75" style="width:468pt;height:347.65pt" o:ole="">
+          <v:shape id="_x0000_i1034" type="#_x0000_t75" style="width:468pt;height:347.85pt" o:ole="">
             <v:imagedata r:id="rId59" o:title=""/>
           </v:shape>
-          <o:OLEObject Type="Embed" ProgID="Word.OpenDocumentText.12" ShapeID="_x0000_i1044" DrawAspect="Content" ObjectID="_1687874626" r:id="rId60"/>
+          <o:OLEObject Type="Embed" ProgID="Word.OpenDocumentText.12" ShapeID="_x0000_i1034" DrawAspect="Content" ObjectID="_1688895814" r:id="rId60"/>
         </w:object>
       </w:r>
     </w:p>
@@ -10361,10 +10137,10 @@
     <w:p>
       <w:r>
         <w:object w:dxaOrig="9360" w:dyaOrig="4847" w14:anchorId="711A01ED">
-          <v:shape id="_x0000_i1047" type="#_x0000_t75" style="width:468pt;height:242.35pt" o:ole="">
+          <v:shape id="_x0000_i1035" type="#_x0000_t75" style="width:468pt;height:242.2pt" o:ole="">
             <v:imagedata r:id="rId61" o:title=""/>
           </v:shape>
-          <o:OLEObject Type="Embed" ProgID="Word.OpenDocumentText.12" ShapeID="_x0000_i1047" DrawAspect="Content" ObjectID="_1687874627" r:id="rId62"/>
+          <o:OLEObject Type="Embed" ProgID="Word.OpenDocumentText.12" ShapeID="_x0000_i1035" DrawAspect="Content" ObjectID="_1688895815" r:id="rId62"/>
         </w:object>
       </w:r>
     </w:p>
@@ -10373,10 +10149,10 @@
     <w:p>
       <w:r>
         <w:object w:dxaOrig="9360" w:dyaOrig="9484" w14:anchorId="33EF44DA">
-          <v:shape id="_x0000_i1050" type="#_x0000_t75" style="width:468pt;height:474.45pt" o:ole="">
+          <v:shape id="_x0000_i1036" type="#_x0000_t75" style="width:468pt;height:474.55pt" o:ole="">
             <v:imagedata r:id="rId63" o:title=""/>
           </v:shape>
-          <o:OLEObject Type="Embed" ProgID="Word.OpenDocumentText.12" ShapeID="_x0000_i1050" DrawAspect="Content" ObjectID="_1687874628" r:id="rId64"/>
+          <o:OLEObject Type="Embed" ProgID="Word.OpenDocumentText.12" ShapeID="_x0000_i1036" DrawAspect="Content" ObjectID="_1688895816" r:id="rId64"/>
         </w:object>
       </w:r>
     </w:p>
@@ -11313,7 +11089,7 @@
   <w:abstractNum w:abstractNumId="7" w15:restartNumberingAfterBreak="0">
     <w:nsid w:val="58921D7D"/>
     <w:multiLevelType w:val="hybridMultilevel"/>
-    <w:tmpl w:val="9A369E16"/>
+    <w:tmpl w:val="C7FA4E60"/>
     <w:lvl w:ilvl="0" w:tplc="04090001">
       <w:start w:val="1"/>
       <w:numFmt w:val="bullet"/>

</xml_diff>

<commit_message>
phenotype batch 3 results
</commit_message>
<xml_diff>
--- a/Lab Notebook/LDSC.docx
+++ b/Lab Notebook/LDSC.docx
@@ -109,23 +109,13 @@
           <w:shd w:val="pct15" w:color="auto" w:fill="FFFFFF"/>
         </w:rPr>
       </w:pPr>
-      <w:proofErr w:type="gramStart"/>
       <w:r>
         <w:rPr>
           <w:rFonts w:ascii="Arial" w:hAnsi="Arial" w:cs="Arial"/>
           <w:color w:val="414042"/>
           <w:shd w:val="pct15" w:color="auto" w:fill="FFFFFF"/>
         </w:rPr>
-        <w:t>source</w:t>
-      </w:r>
-      <w:proofErr w:type="gramEnd"/>
-      <w:r>
-        <w:rPr>
-          <w:rFonts w:ascii="Arial" w:hAnsi="Arial" w:cs="Arial"/>
-          <w:color w:val="414042"/>
-          <w:shd w:val="pct15" w:color="auto" w:fill="FFFFFF"/>
-        </w:rPr>
-        <w:t xml:space="preserve"> activate ldsc</w:t>
+        <w:t>source activate ldsc</w:t>
       </w:r>
     </w:p>
     <w:p>
@@ -316,15 +306,7 @@
         </w:numPr>
       </w:pPr>
       <w:r>
-        <w:t xml:space="preserve">Convert your results </w:t>
-      </w:r>
-      <w:proofErr w:type="gramStart"/>
-      <w:r>
-        <w:t>to .sumstats</w:t>
-      </w:r>
-      <w:proofErr w:type="gramEnd"/>
-      <w:r>
-        <w:t xml:space="preserve"> format using munge_sumstats.py</w:t>
+        <w:t>Convert your results to .sumstats format using munge_sumstats.py</w:t>
       </w:r>
     </w:p>
     <w:p>
@@ -360,13 +342,8 @@
         </w:numPr>
       </w:pPr>
       <w:r>
-        <w:t xml:space="preserve">Check log file for errors </w:t>
-      </w:r>
-      <w:proofErr w:type="gramStart"/>
-      <w:r>
-        <w:t>with:</w:t>
-      </w:r>
-      <w:proofErr w:type="gramEnd"/>
+        <w:t>Check log file for errors with:</w:t>
+      </w:r>
       <w:r>
         <w:tab/>
         <w:t>grep ‘WARNING’ *log</w:t>
@@ -396,10 +373,10 @@
             <v:path o:extrusionok="f" gradientshapeok="t" o:connecttype="rect"/>
             <o:lock v:ext="edit" aspectratio="t"/>
           </v:shapetype>
-          <v:shape id="_x0000_i1025" type="#_x0000_t75" style="width:468.95pt;height:43pt" o:ole="">
+          <v:shape id="_x0000_i1025" type="#_x0000_t75" style="width:468.75pt;height:42.75pt" o:ole="">
             <v:imagedata r:id="rId7" o:title=""/>
           </v:shape>
-          <o:OLEObject Type="Embed" ProgID="Word.OpenDocumentText.12" ShapeID="_x0000_i1025" DrawAspect="Content" ObjectID="_1688895805" r:id="rId8"/>
+          <o:OLEObject Type="Embed" ProgID="Word.OpenDocumentText.12" ShapeID="_x0000_i1025" DrawAspect="Content" ObjectID="_1689585992" r:id="rId8"/>
         </w:object>
       </w:r>
     </w:p>
@@ -432,10 +409,10 @@
     <w:p>
       <w:r>
         <w:object w:dxaOrig="9360" w:dyaOrig="7377" w14:anchorId="4E3997DA">
-          <v:shape id="_x0000_i1026" type="#_x0000_t75" style="width:468.95pt;height:367.95pt" o:ole="">
+          <v:shape id="_x0000_i1026" type="#_x0000_t75" style="width:468.75pt;height:368.25pt" o:ole="">
             <v:imagedata r:id="rId9" o:title=""/>
           </v:shape>
-          <o:OLEObject Type="Embed" ProgID="Word.OpenDocumentText.12" ShapeID="_x0000_i1026" DrawAspect="Content" ObjectID="_1688895806" r:id="rId10"/>
+          <o:OLEObject Type="Embed" ProgID="Word.OpenDocumentText.12" ShapeID="_x0000_i1026" DrawAspect="Content" ObjectID="_1689585993" r:id="rId10"/>
         </w:object>
       </w:r>
     </w:p>
@@ -464,10 +441,10 @@
     <w:p>
       <w:r>
         <w:object w:dxaOrig="9360" w:dyaOrig="570" w14:anchorId="3D6929B4">
-          <v:shape id="_x0000_i1027" type="#_x0000_t75" style="width:468.95pt;height:28.5pt" o:ole="">
+          <v:shape id="_x0000_i1027" type="#_x0000_t75" style="width:468.75pt;height:28.5pt" o:ole="">
             <v:imagedata r:id="rId11" o:title=""/>
           </v:shape>
-          <o:OLEObject Type="Embed" ProgID="Word.OpenDocumentText.12" ShapeID="_x0000_i1027" DrawAspect="Content" ObjectID="_1688895807" r:id="rId12"/>
+          <o:OLEObject Type="Embed" ProgID="Word.OpenDocumentText.12" ShapeID="_x0000_i1027" DrawAspect="Content" ObjectID="_1689585994" r:id="rId12"/>
         </w:object>
       </w:r>
     </w:p>
@@ -5928,6 +5905,3653 @@
       </w:tr>
     </w:tbl>
     <w:p/>
+    <w:tbl>
+      <w:tblPr>
+        <w:tblStyle w:val="PlainTable1"/>
+        <w:tblW w:w="9355" w:type="dxa"/>
+        <w:tblInd w:w="-5" w:type="dxa"/>
+        <w:tblLook w:val="04A0" w:firstRow="1" w:lastRow="0" w:firstColumn="1" w:lastColumn="0" w:noHBand="0" w:noVBand="1"/>
+      </w:tblPr>
+      <w:tblGrid>
+        <w:gridCol w:w="2217"/>
+        <w:gridCol w:w="868"/>
+        <w:gridCol w:w="1244"/>
+        <w:gridCol w:w="832"/>
+        <w:gridCol w:w="1056"/>
+        <w:gridCol w:w="1244"/>
+        <w:gridCol w:w="830"/>
+        <w:gridCol w:w="1064"/>
+      </w:tblGrid>
+      <w:tr>
+        <w:trPr>
+          <w:cnfStyle w:val="100000000000" w:firstRow="1" w:lastRow="0" w:firstColumn="0" w:lastColumn="0" w:oddVBand="0" w:evenVBand="0" w:oddHBand="0" w:evenHBand="0" w:firstRowFirstColumn="0" w:firstRowLastColumn="0" w:lastRowFirstColumn="0" w:lastRowLastColumn="0"/>
+        </w:trPr>
+        <w:tc>
+          <w:tcPr>
+            <w:cnfStyle w:val="001000000000" w:firstRow="0" w:lastRow="0" w:firstColumn="1" w:lastColumn="0" w:oddVBand="0" w:evenVBand="0" w:oddHBand="0" w:evenHBand="0" w:firstRowFirstColumn="0" w:firstRowLastColumn="0" w:lastRowFirstColumn="0" w:lastRowLastColumn="0"/>
+            <w:tcW w:w="3085" w:type="dxa"/>
+            <w:gridSpan w:val="2"/>
+          </w:tcPr>
+          <w:p>
+            <w:r>
+              <w:t>GWAS</w:t>
+            </w:r>
+          </w:p>
+        </w:tc>
+        <w:tc>
+          <w:tcPr>
+            <w:tcW w:w="3132" w:type="dxa"/>
+            <w:gridSpan w:val="3"/>
+          </w:tcPr>
+          <w:p>
+            <w:pPr>
+              <w:cnfStyle w:val="100000000000" w:firstRow="1" w:lastRow="0" w:firstColumn="0" w:lastColumn="0" w:oddVBand="0" w:evenVBand="0" w:oddHBand="0" w:evenHBand="0" w:firstRowFirstColumn="0" w:firstRowLastColumn="0" w:lastRowFirstColumn="0" w:lastRowLastColumn="0"/>
+            </w:pPr>
+            <w:r>
+              <w:t>My LDSC</w:t>
+            </w:r>
+          </w:p>
+        </w:tc>
+        <w:tc>
+          <w:tcPr>
+            <w:tcW w:w="3138" w:type="dxa"/>
+            <w:gridSpan w:val="3"/>
+          </w:tcPr>
+          <w:p>
+            <w:pPr>
+              <w:cnfStyle w:val="100000000000" w:firstRow="1" w:lastRow="0" w:firstColumn="0" w:lastColumn="0" w:oddVBand="0" w:evenVBand="0" w:oddHBand="0" w:evenHBand="0" w:firstRowFirstColumn="0" w:firstRowLastColumn="0" w:lastRowFirstColumn="0" w:lastRowLastColumn="0"/>
+            </w:pPr>
+            <w:r>
+              <w:t>Neale</w:t>
+            </w:r>
+          </w:p>
+        </w:tc>
+      </w:tr>
+      <w:tr>
+        <w:trPr>
+          <w:cnfStyle w:val="000000100000" w:firstRow="0" w:lastRow="0" w:firstColumn="0" w:lastColumn="0" w:oddVBand="0" w:evenVBand="0" w:oddHBand="1" w:evenHBand="0" w:firstRowFirstColumn="0" w:firstRowLastColumn="0" w:lastRowFirstColumn="0" w:lastRowLastColumn="0"/>
+        </w:trPr>
+        <w:tc>
+          <w:tcPr>
+            <w:cnfStyle w:val="001000000000" w:firstRow="0" w:lastRow="0" w:firstColumn="1" w:lastColumn="0" w:oddVBand="0" w:evenVBand="0" w:oddHBand="0" w:evenHBand="0" w:firstRowFirstColumn="0" w:firstRowLastColumn="0" w:lastRowFirstColumn="0" w:lastRowLastColumn="0"/>
+            <w:tcW w:w="2217" w:type="dxa"/>
+          </w:tcPr>
+          <w:p>
+            <w:r>
+              <w:t>Phenotype</w:t>
+            </w:r>
+          </w:p>
+        </w:tc>
+        <w:tc>
+          <w:tcPr>
+            <w:tcW w:w="868" w:type="dxa"/>
+          </w:tcPr>
+          <w:p>
+            <w:pPr>
+              <w:cnfStyle w:val="000000100000" w:firstRow="0" w:lastRow="0" w:firstColumn="0" w:lastColumn="0" w:oddVBand="0" w:evenVBand="0" w:oddHBand="1" w:evenHBand="0" w:firstRowFirstColumn="0" w:firstRowLastColumn="0" w:lastRowFirstColumn="0" w:lastRowLastColumn="0"/>
+              <w:rPr>
+                <w:b/>
+                <w:bCs/>
+              </w:rPr>
+            </w:pPr>
+            <w:r>
+              <w:rPr>
+                <w:b/>
+                <w:bCs/>
+              </w:rPr>
+              <w:t>Sex</w:t>
+            </w:r>
+          </w:p>
+        </w:tc>
+        <w:tc>
+          <w:tcPr>
+            <w:tcW w:w="1244" w:type="dxa"/>
+          </w:tcPr>
+          <w:p>
+            <w:pPr>
+              <w:cnfStyle w:val="000000100000" w:firstRow="0" w:lastRow="0" w:firstColumn="0" w:lastColumn="0" w:oddVBand="0" w:evenVBand="0" w:oddHBand="1" w:evenHBand="0" w:firstRowFirstColumn="0" w:firstRowLastColumn="0" w:lastRowFirstColumn="0" w:lastRowLastColumn="0"/>
+              <w:rPr>
+                <w:b/>
+                <w:bCs/>
+              </w:rPr>
+            </w:pPr>
+            <w:r>
+              <w:rPr>
+                <w:b/>
+                <w:bCs/>
+              </w:rPr>
+              <w:t>Heritability</w:t>
+            </w:r>
+          </w:p>
+        </w:tc>
+        <w:tc>
+          <w:tcPr>
+            <w:tcW w:w="832" w:type="dxa"/>
+          </w:tcPr>
+          <w:p>
+            <w:pPr>
+              <w:cnfStyle w:val="000000100000" w:firstRow="0" w:lastRow="0" w:firstColumn="0" w:lastColumn="0" w:oddVBand="0" w:evenVBand="0" w:oddHBand="1" w:evenHBand="0" w:firstRowFirstColumn="0" w:firstRowLastColumn="0" w:lastRowFirstColumn="0" w:lastRowLastColumn="0"/>
+              <w:rPr>
+                <w:b/>
+                <w:bCs/>
+              </w:rPr>
+            </w:pPr>
+            <w:r>
+              <w:rPr>
+                <w:b/>
+                <w:bCs/>
+              </w:rPr>
+              <w:t>H2 SE</w:t>
+            </w:r>
+          </w:p>
+        </w:tc>
+        <w:tc>
+          <w:tcPr>
+            <w:tcW w:w="1056" w:type="dxa"/>
+          </w:tcPr>
+          <w:p>
+            <w:pPr>
+              <w:cnfStyle w:val="000000100000" w:firstRow="0" w:lastRow="0" w:firstColumn="0" w:lastColumn="0" w:oddVBand="0" w:evenVBand="0" w:oddHBand="1" w:evenHBand="0" w:firstRowFirstColumn="0" w:firstRowLastColumn="0" w:lastRowFirstColumn="0" w:lastRowLastColumn="0"/>
+              <w:rPr>
+                <w:b/>
+                <w:bCs/>
+              </w:rPr>
+            </w:pPr>
+            <w:r>
+              <w:rPr>
+                <w:b/>
+                <w:bCs/>
+              </w:rPr>
+              <w:t>Intercept</w:t>
+            </w:r>
+          </w:p>
+        </w:tc>
+        <w:tc>
+          <w:tcPr>
+            <w:tcW w:w="1244" w:type="dxa"/>
+          </w:tcPr>
+          <w:p>
+            <w:pPr>
+              <w:cnfStyle w:val="000000100000" w:firstRow="0" w:lastRow="0" w:firstColumn="0" w:lastColumn="0" w:oddVBand="0" w:evenVBand="0" w:oddHBand="1" w:evenHBand="0" w:firstRowFirstColumn="0" w:firstRowLastColumn="0" w:lastRowFirstColumn="0" w:lastRowLastColumn="0"/>
+              <w:rPr>
+                <w:b/>
+                <w:bCs/>
+              </w:rPr>
+            </w:pPr>
+            <w:r>
+              <w:rPr>
+                <w:b/>
+                <w:bCs/>
+              </w:rPr>
+              <w:t>Heritability</w:t>
+            </w:r>
+          </w:p>
+        </w:tc>
+        <w:tc>
+          <w:tcPr>
+            <w:tcW w:w="830" w:type="dxa"/>
+          </w:tcPr>
+          <w:p>
+            <w:pPr>
+              <w:cnfStyle w:val="000000100000" w:firstRow="0" w:lastRow="0" w:firstColumn="0" w:lastColumn="0" w:oddVBand="0" w:evenVBand="0" w:oddHBand="1" w:evenHBand="0" w:firstRowFirstColumn="0" w:firstRowLastColumn="0" w:lastRowFirstColumn="0" w:lastRowLastColumn="0"/>
+              <w:rPr>
+                <w:b/>
+                <w:bCs/>
+              </w:rPr>
+            </w:pPr>
+            <w:r>
+              <w:rPr>
+                <w:b/>
+                <w:bCs/>
+              </w:rPr>
+              <w:t>H2 SE</w:t>
+            </w:r>
+          </w:p>
+        </w:tc>
+        <w:tc>
+          <w:tcPr>
+            <w:tcW w:w="1064" w:type="dxa"/>
+          </w:tcPr>
+          <w:p>
+            <w:pPr>
+              <w:cnfStyle w:val="000000100000" w:firstRow="0" w:lastRow="0" w:firstColumn="0" w:lastColumn="0" w:oddVBand="0" w:evenVBand="0" w:oddHBand="1" w:evenHBand="0" w:firstRowFirstColumn="0" w:firstRowLastColumn="0" w:lastRowFirstColumn="0" w:lastRowLastColumn="0"/>
+              <w:rPr>
+                <w:b/>
+                <w:bCs/>
+              </w:rPr>
+            </w:pPr>
+            <w:r>
+              <w:rPr>
+                <w:b/>
+                <w:bCs/>
+              </w:rPr>
+              <w:t>Intercept</w:t>
+            </w:r>
+          </w:p>
+        </w:tc>
+      </w:tr>
+      <w:tr>
+        <w:tc>
+          <w:tcPr>
+            <w:cnfStyle w:val="001000000000" w:firstRow="0" w:lastRow="0" w:firstColumn="1" w:lastColumn="0" w:oddVBand="0" w:evenVBand="0" w:oddHBand="0" w:evenHBand="0" w:firstRowFirstColumn="0" w:firstRowLastColumn="0" w:lastRowFirstColumn="0" w:lastRowLastColumn="0"/>
+            <w:tcW w:w="2217" w:type="dxa"/>
+            <w:vMerge w:val="restart"/>
+          </w:tcPr>
+          <w:p>
+            <w:r>
+              <w:t>Urate</w:t>
+            </w:r>
+          </w:p>
+        </w:tc>
+        <w:tc>
+          <w:tcPr>
+            <w:tcW w:w="868" w:type="dxa"/>
+          </w:tcPr>
+          <w:p>
+            <w:pPr>
+              <w:cnfStyle w:val="000000000000" w:firstRow="0" w:lastRow="0" w:firstColumn="0" w:lastColumn="0" w:oddVBand="0" w:evenVBand="0" w:oddHBand="0" w:evenHBand="0" w:firstRowFirstColumn="0" w:firstRowLastColumn="0" w:lastRowFirstColumn="0" w:lastRowLastColumn="0"/>
+            </w:pPr>
+            <w:r>
+              <w:t>Both</w:t>
+            </w:r>
+          </w:p>
+        </w:tc>
+        <w:tc>
+          <w:tcPr>
+            <w:tcW w:w="1244" w:type="dxa"/>
+          </w:tcPr>
+          <w:p>
+            <w:pPr>
+              <w:cnfStyle w:val="000000000000" w:firstRow="0" w:lastRow="0" w:firstColumn="0" w:lastColumn="0" w:oddVBand="0" w:evenVBand="0" w:oddHBand="0" w:evenHBand="0" w:firstRowFirstColumn="0" w:firstRowLastColumn="0" w:lastRowFirstColumn="0" w:lastRowLastColumn="0"/>
+            </w:pPr>
+            <w:r>
+              <w:t>0.0186</w:t>
+            </w:r>
+          </w:p>
+        </w:tc>
+        <w:tc>
+          <w:tcPr>
+            <w:tcW w:w="832" w:type="dxa"/>
+          </w:tcPr>
+          <w:p>
+            <w:pPr>
+              <w:cnfStyle w:val="000000000000" w:firstRow="0" w:lastRow="0" w:firstColumn="0" w:lastColumn="0" w:oddVBand="0" w:evenVBand="0" w:oddHBand="0" w:evenHBand="0" w:firstRowFirstColumn="0" w:firstRowLastColumn="0" w:lastRowFirstColumn="0" w:lastRowLastColumn="0"/>
+            </w:pPr>
+            <w:r>
+              <w:t>0.033</w:t>
+            </w:r>
+          </w:p>
+        </w:tc>
+        <w:tc>
+          <w:tcPr>
+            <w:tcW w:w="1056" w:type="dxa"/>
+          </w:tcPr>
+          <w:p>
+            <w:pPr>
+              <w:cnfStyle w:val="000000000000" w:firstRow="0" w:lastRow="0" w:firstColumn="0" w:lastColumn="0" w:oddVBand="0" w:evenVBand="0" w:oddHBand="0" w:evenHBand="0" w:firstRowFirstColumn="0" w:firstRowLastColumn="0" w:lastRowFirstColumn="0" w:lastRowLastColumn="0"/>
+            </w:pPr>
+            <w:r>
+              <w:t>0.9996</w:t>
+            </w:r>
+          </w:p>
+        </w:tc>
+        <w:tc>
+          <w:tcPr>
+            <w:tcW w:w="1244" w:type="dxa"/>
+          </w:tcPr>
+          <w:p>
+            <w:pPr>
+              <w:cnfStyle w:val="000000000000" w:firstRow="0" w:lastRow="0" w:firstColumn="0" w:lastColumn="0" w:oddVBand="0" w:evenVBand="0" w:oddHBand="0" w:evenHBand="0" w:firstRowFirstColumn="0" w:firstRowLastColumn="0" w:lastRowFirstColumn="0" w:lastRowLastColumn="0"/>
+            </w:pPr>
+          </w:p>
+        </w:tc>
+        <w:tc>
+          <w:tcPr>
+            <w:tcW w:w="830" w:type="dxa"/>
+          </w:tcPr>
+          <w:p>
+            <w:pPr>
+              <w:cnfStyle w:val="000000000000" w:firstRow="0" w:lastRow="0" w:firstColumn="0" w:lastColumn="0" w:oddVBand="0" w:evenVBand="0" w:oddHBand="0" w:evenHBand="0" w:firstRowFirstColumn="0" w:firstRowLastColumn="0" w:lastRowFirstColumn="0" w:lastRowLastColumn="0"/>
+            </w:pPr>
+          </w:p>
+        </w:tc>
+        <w:tc>
+          <w:tcPr>
+            <w:tcW w:w="1064" w:type="dxa"/>
+          </w:tcPr>
+          <w:p>
+            <w:pPr>
+              <w:cnfStyle w:val="000000000000" w:firstRow="0" w:lastRow="0" w:firstColumn="0" w:lastColumn="0" w:oddVBand="0" w:evenVBand="0" w:oddHBand="0" w:evenHBand="0" w:firstRowFirstColumn="0" w:firstRowLastColumn="0" w:lastRowFirstColumn="0" w:lastRowLastColumn="0"/>
+            </w:pPr>
+          </w:p>
+        </w:tc>
+      </w:tr>
+      <w:tr>
+        <w:trPr>
+          <w:cnfStyle w:val="000000100000" w:firstRow="0" w:lastRow="0" w:firstColumn="0" w:lastColumn="0" w:oddVBand="0" w:evenVBand="0" w:oddHBand="1" w:evenHBand="0" w:firstRowFirstColumn="0" w:firstRowLastColumn="0" w:lastRowFirstColumn="0" w:lastRowLastColumn="0"/>
+        </w:trPr>
+        <w:tc>
+          <w:tcPr>
+            <w:cnfStyle w:val="001000000000" w:firstRow="0" w:lastRow="0" w:firstColumn="1" w:lastColumn="0" w:oddVBand="0" w:evenVBand="0" w:oddHBand="0" w:evenHBand="0" w:firstRowFirstColumn="0" w:firstRowLastColumn="0" w:lastRowFirstColumn="0" w:lastRowLastColumn="0"/>
+            <w:tcW w:w="2217" w:type="dxa"/>
+            <w:vMerge/>
+          </w:tcPr>
+          <w:p/>
+        </w:tc>
+        <w:tc>
+          <w:tcPr>
+            <w:tcW w:w="868" w:type="dxa"/>
+          </w:tcPr>
+          <w:p>
+            <w:pPr>
+              <w:cnfStyle w:val="000000100000" w:firstRow="0" w:lastRow="0" w:firstColumn="0" w:lastColumn="0" w:oddVBand="0" w:evenVBand="0" w:oddHBand="1" w:evenHBand="0" w:firstRowFirstColumn="0" w:firstRowLastColumn="0" w:lastRowFirstColumn="0" w:lastRowLastColumn="0"/>
+            </w:pPr>
+            <w:r>
+              <w:t>Female</w:t>
+            </w:r>
+          </w:p>
+        </w:tc>
+        <w:tc>
+          <w:tcPr>
+            <w:tcW w:w="1244" w:type="dxa"/>
+          </w:tcPr>
+          <w:p>
+            <w:pPr>
+              <w:cnfStyle w:val="000000100000" w:firstRow="0" w:lastRow="0" w:firstColumn="0" w:lastColumn="0" w:oddVBand="0" w:evenVBand="0" w:oddHBand="1" w:evenHBand="0" w:firstRowFirstColumn="0" w:firstRowLastColumn="0" w:lastRowFirstColumn="0" w:lastRowLastColumn="0"/>
+            </w:pPr>
+            <w:r>
+              <w:t>0.3538</w:t>
+            </w:r>
+          </w:p>
+        </w:tc>
+        <w:tc>
+          <w:tcPr>
+            <w:tcW w:w="832" w:type="dxa"/>
+          </w:tcPr>
+          <w:p>
+            <w:pPr>
+              <w:cnfStyle w:val="000000100000" w:firstRow="0" w:lastRow="0" w:firstColumn="0" w:lastColumn="0" w:oddVBand="0" w:evenVBand="0" w:oddHBand="1" w:evenHBand="0" w:firstRowFirstColumn="0" w:firstRowLastColumn="0" w:lastRowFirstColumn="0" w:lastRowLastColumn="0"/>
+            </w:pPr>
+            <w:r>
+              <w:t>0.0614</w:t>
+            </w:r>
+          </w:p>
+        </w:tc>
+        <w:tc>
+          <w:tcPr>
+            <w:tcW w:w="1056" w:type="dxa"/>
+          </w:tcPr>
+          <w:p>
+            <w:pPr>
+              <w:cnfStyle w:val="000000100000" w:firstRow="0" w:lastRow="0" w:firstColumn="0" w:lastColumn="0" w:oddVBand="0" w:evenVBand="0" w:oddHBand="1" w:evenHBand="0" w:firstRowFirstColumn="0" w:firstRowLastColumn="0" w:lastRowFirstColumn="0" w:lastRowLastColumn="0"/>
+            </w:pPr>
+            <w:r>
+              <w:t>0.9404</w:t>
+            </w:r>
+          </w:p>
+        </w:tc>
+        <w:tc>
+          <w:tcPr>
+            <w:tcW w:w="1244" w:type="dxa"/>
+          </w:tcPr>
+          <w:p>
+            <w:pPr>
+              <w:cnfStyle w:val="000000100000" w:firstRow="0" w:lastRow="0" w:firstColumn="0" w:lastColumn="0" w:oddVBand="0" w:evenVBand="0" w:oddHBand="1" w:evenHBand="0" w:firstRowFirstColumn="0" w:firstRowLastColumn="0" w:lastRowFirstColumn="0" w:lastRowLastColumn="0"/>
+            </w:pPr>
+          </w:p>
+        </w:tc>
+        <w:tc>
+          <w:tcPr>
+            <w:tcW w:w="830" w:type="dxa"/>
+          </w:tcPr>
+          <w:p>
+            <w:pPr>
+              <w:cnfStyle w:val="000000100000" w:firstRow="0" w:lastRow="0" w:firstColumn="0" w:lastColumn="0" w:oddVBand="0" w:evenVBand="0" w:oddHBand="1" w:evenHBand="0" w:firstRowFirstColumn="0" w:firstRowLastColumn="0" w:lastRowFirstColumn="0" w:lastRowLastColumn="0"/>
+            </w:pPr>
+          </w:p>
+        </w:tc>
+        <w:tc>
+          <w:tcPr>
+            <w:tcW w:w="1064" w:type="dxa"/>
+          </w:tcPr>
+          <w:p>
+            <w:pPr>
+              <w:cnfStyle w:val="000000100000" w:firstRow="0" w:lastRow="0" w:firstColumn="0" w:lastColumn="0" w:oddVBand="0" w:evenVBand="0" w:oddHBand="1" w:evenHBand="0" w:firstRowFirstColumn="0" w:firstRowLastColumn="0" w:lastRowFirstColumn="0" w:lastRowLastColumn="0"/>
+            </w:pPr>
+          </w:p>
+        </w:tc>
+      </w:tr>
+      <w:tr>
+        <w:tc>
+          <w:tcPr>
+            <w:cnfStyle w:val="001000000000" w:firstRow="0" w:lastRow="0" w:firstColumn="1" w:lastColumn="0" w:oddVBand="0" w:evenVBand="0" w:oddHBand="0" w:evenHBand="0" w:firstRowFirstColumn="0" w:firstRowLastColumn="0" w:lastRowFirstColumn="0" w:lastRowLastColumn="0"/>
+            <w:tcW w:w="2217" w:type="dxa"/>
+            <w:vMerge/>
+          </w:tcPr>
+          <w:p/>
+        </w:tc>
+        <w:tc>
+          <w:tcPr>
+            <w:tcW w:w="868" w:type="dxa"/>
+          </w:tcPr>
+          <w:p>
+            <w:pPr>
+              <w:cnfStyle w:val="000000000000" w:firstRow="0" w:lastRow="0" w:firstColumn="0" w:lastColumn="0" w:oddVBand="0" w:evenVBand="0" w:oddHBand="0" w:evenHBand="0" w:firstRowFirstColumn="0" w:firstRowLastColumn="0" w:lastRowFirstColumn="0" w:lastRowLastColumn="0"/>
+            </w:pPr>
+            <w:r>
+              <w:t>Male</w:t>
+            </w:r>
+          </w:p>
+        </w:tc>
+        <w:tc>
+          <w:tcPr>
+            <w:tcW w:w="1244" w:type="dxa"/>
+          </w:tcPr>
+          <w:p>
+            <w:pPr>
+              <w:cnfStyle w:val="000000000000" w:firstRow="0" w:lastRow="0" w:firstColumn="0" w:lastColumn="0" w:oddVBand="0" w:evenVBand="0" w:oddHBand="0" w:evenHBand="0" w:firstRowFirstColumn="0" w:firstRowLastColumn="0" w:lastRowFirstColumn="0" w:lastRowLastColumn="0"/>
+            </w:pPr>
+            <w:r>
+              <w:t>0.0415</w:t>
+            </w:r>
+          </w:p>
+        </w:tc>
+        <w:tc>
+          <w:tcPr>
+            <w:tcW w:w="832" w:type="dxa"/>
+          </w:tcPr>
+          <w:p>
+            <w:pPr>
+              <w:cnfStyle w:val="000000000000" w:firstRow="0" w:lastRow="0" w:firstColumn="0" w:lastColumn="0" w:oddVBand="0" w:evenVBand="0" w:oddHBand="0" w:evenHBand="0" w:firstRowFirstColumn="0" w:firstRowLastColumn="0" w:lastRowFirstColumn="0" w:lastRowLastColumn="0"/>
+            </w:pPr>
+            <w:r>
+              <w:t>0.0645</w:t>
+            </w:r>
+          </w:p>
+        </w:tc>
+        <w:tc>
+          <w:tcPr>
+            <w:tcW w:w="1056" w:type="dxa"/>
+          </w:tcPr>
+          <w:p>
+            <w:pPr>
+              <w:cnfStyle w:val="000000000000" w:firstRow="0" w:lastRow="0" w:firstColumn="0" w:lastColumn="0" w:oddVBand="0" w:evenVBand="0" w:oddHBand="0" w:evenHBand="0" w:firstRowFirstColumn="0" w:firstRowLastColumn="0" w:lastRowFirstColumn="0" w:lastRowLastColumn="0"/>
+            </w:pPr>
+            <w:r>
+              <w:t>0.9887</w:t>
+            </w:r>
+          </w:p>
+        </w:tc>
+        <w:tc>
+          <w:tcPr>
+            <w:tcW w:w="1244" w:type="dxa"/>
+          </w:tcPr>
+          <w:p>
+            <w:pPr>
+              <w:cnfStyle w:val="000000000000" w:firstRow="0" w:lastRow="0" w:firstColumn="0" w:lastColumn="0" w:oddVBand="0" w:evenVBand="0" w:oddHBand="0" w:evenHBand="0" w:firstRowFirstColumn="0" w:firstRowLastColumn="0" w:lastRowFirstColumn="0" w:lastRowLastColumn="0"/>
+            </w:pPr>
+          </w:p>
+        </w:tc>
+        <w:tc>
+          <w:tcPr>
+            <w:tcW w:w="830" w:type="dxa"/>
+          </w:tcPr>
+          <w:p>
+            <w:pPr>
+              <w:cnfStyle w:val="000000000000" w:firstRow="0" w:lastRow="0" w:firstColumn="0" w:lastColumn="0" w:oddVBand="0" w:evenVBand="0" w:oddHBand="0" w:evenHBand="0" w:firstRowFirstColumn="0" w:firstRowLastColumn="0" w:lastRowFirstColumn="0" w:lastRowLastColumn="0"/>
+            </w:pPr>
+          </w:p>
+        </w:tc>
+        <w:tc>
+          <w:tcPr>
+            <w:tcW w:w="1064" w:type="dxa"/>
+          </w:tcPr>
+          <w:p>
+            <w:pPr>
+              <w:cnfStyle w:val="000000000000" w:firstRow="0" w:lastRow="0" w:firstColumn="0" w:lastColumn="0" w:oddVBand="0" w:evenVBand="0" w:oddHBand="0" w:evenHBand="0" w:firstRowFirstColumn="0" w:firstRowLastColumn="0" w:lastRowFirstColumn="0" w:lastRowLastColumn="0"/>
+            </w:pPr>
+          </w:p>
+        </w:tc>
+      </w:tr>
+      <w:tr>
+        <w:trPr>
+          <w:cnfStyle w:val="000000100000" w:firstRow="0" w:lastRow="0" w:firstColumn="0" w:lastColumn="0" w:oddVBand="0" w:evenVBand="0" w:oddHBand="1" w:evenHBand="0" w:firstRowFirstColumn="0" w:firstRowLastColumn="0" w:lastRowFirstColumn="0" w:lastRowLastColumn="0"/>
+        </w:trPr>
+        <w:tc>
+          <w:tcPr>
+            <w:cnfStyle w:val="001000000000" w:firstRow="0" w:lastRow="0" w:firstColumn="1" w:lastColumn="0" w:oddVBand="0" w:evenVBand="0" w:oddHBand="0" w:evenHBand="0" w:firstRowFirstColumn="0" w:firstRowLastColumn="0" w:lastRowFirstColumn="0" w:lastRowLastColumn="0"/>
+            <w:tcW w:w="2217" w:type="dxa"/>
+            <w:vMerge w:val="restart"/>
+          </w:tcPr>
+          <w:p>
+            <w:r>
+              <w:t>Arm fat free mass (L)</w:t>
+            </w:r>
+          </w:p>
+        </w:tc>
+        <w:tc>
+          <w:tcPr>
+            <w:tcW w:w="868" w:type="dxa"/>
+          </w:tcPr>
+          <w:p>
+            <w:pPr>
+              <w:cnfStyle w:val="000000100000" w:firstRow="0" w:lastRow="0" w:firstColumn="0" w:lastColumn="0" w:oddVBand="0" w:evenVBand="0" w:oddHBand="1" w:evenHBand="0" w:firstRowFirstColumn="0" w:firstRowLastColumn="0" w:lastRowFirstColumn="0" w:lastRowLastColumn="0"/>
+            </w:pPr>
+            <w:r>
+              <w:t>Both</w:t>
+            </w:r>
+          </w:p>
+        </w:tc>
+        <w:tc>
+          <w:tcPr>
+            <w:tcW w:w="1244" w:type="dxa"/>
+          </w:tcPr>
+          <w:p>
+            <w:pPr>
+              <w:cnfStyle w:val="000000100000" w:firstRow="0" w:lastRow="0" w:firstColumn="0" w:lastColumn="0" w:oddVBand="0" w:evenVBand="0" w:oddHBand="1" w:evenHBand="0" w:firstRowFirstColumn="0" w:firstRowLastColumn="0" w:lastRowFirstColumn="0" w:lastRowLastColumn="0"/>
+            </w:pPr>
+            <w:r>
+              <w:t>0.2282</w:t>
+            </w:r>
+          </w:p>
+        </w:tc>
+        <w:tc>
+          <w:tcPr>
+            <w:tcW w:w="832" w:type="dxa"/>
+          </w:tcPr>
+          <w:p>
+            <w:pPr>
+              <w:cnfStyle w:val="000000100000" w:firstRow="0" w:lastRow="0" w:firstColumn="0" w:lastColumn="0" w:oddVBand="0" w:evenVBand="0" w:oddHBand="1" w:evenHBand="0" w:firstRowFirstColumn="0" w:firstRowLastColumn="0" w:lastRowFirstColumn="0" w:lastRowLastColumn="0"/>
+            </w:pPr>
+            <w:r>
+              <w:t>0.0084</w:t>
+            </w:r>
+          </w:p>
+        </w:tc>
+        <w:tc>
+          <w:tcPr>
+            <w:tcW w:w="1056" w:type="dxa"/>
+          </w:tcPr>
+          <w:p>
+            <w:pPr>
+              <w:cnfStyle w:val="000000100000" w:firstRow="0" w:lastRow="0" w:firstColumn="0" w:lastColumn="0" w:oddVBand="0" w:evenVBand="0" w:oddHBand="1" w:evenHBand="0" w:firstRowFirstColumn="0" w:firstRowLastColumn="0" w:lastRowFirstColumn="0" w:lastRowLastColumn="0"/>
+            </w:pPr>
+            <w:r>
+              <w:t>1.3007</w:t>
+            </w:r>
+          </w:p>
+        </w:tc>
+        <w:tc>
+          <w:tcPr>
+            <w:tcW w:w="1244" w:type="dxa"/>
+          </w:tcPr>
+          <w:p>
+            <w:pPr>
+              <w:cnfStyle w:val="000000100000" w:firstRow="0" w:lastRow="0" w:firstColumn="0" w:lastColumn="0" w:oddVBand="0" w:evenVBand="0" w:oddHBand="1" w:evenHBand="0" w:firstRowFirstColumn="0" w:firstRowLastColumn="0" w:lastRowFirstColumn="0" w:lastRowLastColumn="0"/>
+            </w:pPr>
+          </w:p>
+        </w:tc>
+        <w:tc>
+          <w:tcPr>
+            <w:tcW w:w="830" w:type="dxa"/>
+          </w:tcPr>
+          <w:p>
+            <w:pPr>
+              <w:cnfStyle w:val="000000100000" w:firstRow="0" w:lastRow="0" w:firstColumn="0" w:lastColumn="0" w:oddVBand="0" w:evenVBand="0" w:oddHBand="1" w:evenHBand="0" w:firstRowFirstColumn="0" w:firstRowLastColumn="0" w:lastRowFirstColumn="0" w:lastRowLastColumn="0"/>
+            </w:pPr>
+          </w:p>
+        </w:tc>
+        <w:tc>
+          <w:tcPr>
+            <w:tcW w:w="1064" w:type="dxa"/>
+          </w:tcPr>
+          <w:p>
+            <w:pPr>
+              <w:cnfStyle w:val="000000100000" w:firstRow="0" w:lastRow="0" w:firstColumn="0" w:lastColumn="0" w:oddVBand="0" w:evenVBand="0" w:oddHBand="1" w:evenHBand="0" w:firstRowFirstColumn="0" w:firstRowLastColumn="0" w:lastRowFirstColumn="0" w:lastRowLastColumn="0"/>
+            </w:pPr>
+          </w:p>
+        </w:tc>
+      </w:tr>
+      <w:tr>
+        <w:tc>
+          <w:tcPr>
+            <w:cnfStyle w:val="001000000000" w:firstRow="0" w:lastRow="0" w:firstColumn="1" w:lastColumn="0" w:oddVBand="0" w:evenVBand="0" w:oddHBand="0" w:evenHBand="0" w:firstRowFirstColumn="0" w:firstRowLastColumn="0" w:lastRowFirstColumn="0" w:lastRowLastColumn="0"/>
+            <w:tcW w:w="2217" w:type="dxa"/>
+            <w:vMerge/>
+          </w:tcPr>
+          <w:p/>
+        </w:tc>
+        <w:tc>
+          <w:tcPr>
+            <w:tcW w:w="868" w:type="dxa"/>
+          </w:tcPr>
+          <w:p>
+            <w:pPr>
+              <w:cnfStyle w:val="000000000000" w:firstRow="0" w:lastRow="0" w:firstColumn="0" w:lastColumn="0" w:oddVBand="0" w:evenVBand="0" w:oddHBand="0" w:evenHBand="0" w:firstRowFirstColumn="0" w:firstRowLastColumn="0" w:lastRowFirstColumn="0" w:lastRowLastColumn="0"/>
+            </w:pPr>
+            <w:r>
+              <w:t>Female</w:t>
+            </w:r>
+          </w:p>
+        </w:tc>
+        <w:tc>
+          <w:tcPr>
+            <w:tcW w:w="1244" w:type="dxa"/>
+          </w:tcPr>
+          <w:p>
+            <w:pPr>
+              <w:cnfStyle w:val="000000000000" w:firstRow="0" w:lastRow="0" w:firstColumn="0" w:lastColumn="0" w:oddVBand="0" w:evenVBand="0" w:oddHBand="0" w:evenHBand="0" w:firstRowFirstColumn="0" w:firstRowLastColumn="0" w:lastRowFirstColumn="0" w:lastRowLastColumn="0"/>
+            </w:pPr>
+            <w:r>
+              <w:t>0.2413</w:t>
+            </w:r>
+          </w:p>
+        </w:tc>
+        <w:tc>
+          <w:tcPr>
+            <w:tcW w:w="832" w:type="dxa"/>
+          </w:tcPr>
+          <w:p>
+            <w:pPr>
+              <w:cnfStyle w:val="000000000000" w:firstRow="0" w:lastRow="0" w:firstColumn="0" w:lastColumn="0" w:oddVBand="0" w:evenVBand="0" w:oddHBand="0" w:evenHBand="0" w:firstRowFirstColumn="0" w:firstRowLastColumn="0" w:lastRowFirstColumn="0" w:lastRowLastColumn="0"/>
+            </w:pPr>
+            <w:r>
+              <w:t>0.0095</w:t>
+            </w:r>
+          </w:p>
+        </w:tc>
+        <w:tc>
+          <w:tcPr>
+            <w:tcW w:w="1056" w:type="dxa"/>
+          </w:tcPr>
+          <w:p>
+            <w:pPr>
+              <w:cnfStyle w:val="000000000000" w:firstRow="0" w:lastRow="0" w:firstColumn="0" w:lastColumn="0" w:oddVBand="0" w:evenVBand="0" w:oddHBand="0" w:evenHBand="0" w:firstRowFirstColumn="0" w:firstRowLastColumn="0" w:lastRowFirstColumn="0" w:lastRowLastColumn="0"/>
+            </w:pPr>
+            <w:r>
+              <w:t>1.1343</w:t>
+            </w:r>
+          </w:p>
+        </w:tc>
+        <w:tc>
+          <w:tcPr>
+            <w:tcW w:w="1244" w:type="dxa"/>
+          </w:tcPr>
+          <w:p>
+            <w:pPr>
+              <w:cnfStyle w:val="000000000000" w:firstRow="0" w:lastRow="0" w:firstColumn="0" w:lastColumn="0" w:oddVBand="0" w:evenVBand="0" w:oddHBand="0" w:evenHBand="0" w:firstRowFirstColumn="0" w:firstRowLastColumn="0" w:lastRowFirstColumn="0" w:lastRowLastColumn="0"/>
+            </w:pPr>
+          </w:p>
+        </w:tc>
+        <w:tc>
+          <w:tcPr>
+            <w:tcW w:w="830" w:type="dxa"/>
+          </w:tcPr>
+          <w:p>
+            <w:pPr>
+              <w:cnfStyle w:val="000000000000" w:firstRow="0" w:lastRow="0" w:firstColumn="0" w:lastColumn="0" w:oddVBand="0" w:evenVBand="0" w:oddHBand="0" w:evenHBand="0" w:firstRowFirstColumn="0" w:firstRowLastColumn="0" w:lastRowFirstColumn="0" w:lastRowLastColumn="0"/>
+            </w:pPr>
+          </w:p>
+        </w:tc>
+        <w:tc>
+          <w:tcPr>
+            <w:tcW w:w="1064" w:type="dxa"/>
+          </w:tcPr>
+          <w:p>
+            <w:pPr>
+              <w:cnfStyle w:val="000000000000" w:firstRow="0" w:lastRow="0" w:firstColumn="0" w:lastColumn="0" w:oddVBand="0" w:evenVBand="0" w:oddHBand="0" w:evenHBand="0" w:firstRowFirstColumn="0" w:firstRowLastColumn="0" w:lastRowFirstColumn="0" w:lastRowLastColumn="0"/>
+            </w:pPr>
+          </w:p>
+        </w:tc>
+      </w:tr>
+      <w:tr>
+        <w:trPr>
+          <w:cnfStyle w:val="000000100000" w:firstRow="0" w:lastRow="0" w:firstColumn="0" w:lastColumn="0" w:oddVBand="0" w:evenVBand="0" w:oddHBand="1" w:evenHBand="0" w:firstRowFirstColumn="0" w:firstRowLastColumn="0" w:lastRowFirstColumn="0" w:lastRowLastColumn="0"/>
+        </w:trPr>
+        <w:tc>
+          <w:tcPr>
+            <w:cnfStyle w:val="001000000000" w:firstRow="0" w:lastRow="0" w:firstColumn="1" w:lastColumn="0" w:oddVBand="0" w:evenVBand="0" w:oddHBand="0" w:evenHBand="0" w:firstRowFirstColumn="0" w:firstRowLastColumn="0" w:lastRowFirstColumn="0" w:lastRowLastColumn="0"/>
+            <w:tcW w:w="2217" w:type="dxa"/>
+            <w:vMerge/>
+          </w:tcPr>
+          <w:p/>
+        </w:tc>
+        <w:tc>
+          <w:tcPr>
+            <w:tcW w:w="868" w:type="dxa"/>
+          </w:tcPr>
+          <w:p>
+            <w:pPr>
+              <w:cnfStyle w:val="000000100000" w:firstRow="0" w:lastRow="0" w:firstColumn="0" w:lastColumn="0" w:oddVBand="0" w:evenVBand="0" w:oddHBand="1" w:evenHBand="0" w:firstRowFirstColumn="0" w:firstRowLastColumn="0" w:lastRowFirstColumn="0" w:lastRowLastColumn="0"/>
+            </w:pPr>
+            <w:r>
+              <w:t>Male</w:t>
+            </w:r>
+          </w:p>
+        </w:tc>
+        <w:tc>
+          <w:tcPr>
+            <w:tcW w:w="1244" w:type="dxa"/>
+          </w:tcPr>
+          <w:p>
+            <w:pPr>
+              <w:cnfStyle w:val="000000100000" w:firstRow="0" w:lastRow="0" w:firstColumn="0" w:lastColumn="0" w:oddVBand="0" w:evenVBand="0" w:oddHBand="1" w:evenHBand="0" w:firstRowFirstColumn="0" w:firstRowLastColumn="0" w:lastRowFirstColumn="0" w:lastRowLastColumn="0"/>
+            </w:pPr>
+            <w:r>
+              <w:t>0.2722</w:t>
+            </w:r>
+          </w:p>
+        </w:tc>
+        <w:tc>
+          <w:tcPr>
+            <w:tcW w:w="832" w:type="dxa"/>
+          </w:tcPr>
+          <w:p>
+            <w:pPr>
+              <w:cnfStyle w:val="000000100000" w:firstRow="0" w:lastRow="0" w:firstColumn="0" w:lastColumn="0" w:oddVBand="0" w:evenVBand="0" w:oddHBand="1" w:evenHBand="0" w:firstRowFirstColumn="0" w:firstRowLastColumn="0" w:lastRowFirstColumn="0" w:lastRowLastColumn="0"/>
+            </w:pPr>
+            <w:r>
+              <w:t>0.0113</w:t>
+            </w:r>
+          </w:p>
+        </w:tc>
+        <w:tc>
+          <w:tcPr>
+            <w:tcW w:w="1056" w:type="dxa"/>
+          </w:tcPr>
+          <w:p>
+            <w:pPr>
+              <w:cnfStyle w:val="000000100000" w:firstRow="0" w:lastRow="0" w:firstColumn="0" w:lastColumn="0" w:oddVBand="0" w:evenVBand="0" w:oddHBand="1" w:evenHBand="0" w:firstRowFirstColumn="0" w:firstRowLastColumn="0" w:lastRowFirstColumn="0" w:lastRowLastColumn="0"/>
+            </w:pPr>
+            <w:r>
+              <w:t>1.1732</w:t>
+            </w:r>
+          </w:p>
+        </w:tc>
+        <w:tc>
+          <w:tcPr>
+            <w:tcW w:w="1244" w:type="dxa"/>
+          </w:tcPr>
+          <w:p>
+            <w:pPr>
+              <w:cnfStyle w:val="000000100000" w:firstRow="0" w:lastRow="0" w:firstColumn="0" w:lastColumn="0" w:oddVBand="0" w:evenVBand="0" w:oddHBand="1" w:evenHBand="0" w:firstRowFirstColumn="0" w:firstRowLastColumn="0" w:lastRowFirstColumn="0" w:lastRowLastColumn="0"/>
+            </w:pPr>
+          </w:p>
+        </w:tc>
+        <w:tc>
+          <w:tcPr>
+            <w:tcW w:w="830" w:type="dxa"/>
+          </w:tcPr>
+          <w:p>
+            <w:pPr>
+              <w:cnfStyle w:val="000000100000" w:firstRow="0" w:lastRow="0" w:firstColumn="0" w:lastColumn="0" w:oddVBand="0" w:evenVBand="0" w:oddHBand="1" w:evenHBand="0" w:firstRowFirstColumn="0" w:firstRowLastColumn="0" w:lastRowFirstColumn="0" w:lastRowLastColumn="0"/>
+            </w:pPr>
+          </w:p>
+        </w:tc>
+        <w:tc>
+          <w:tcPr>
+            <w:tcW w:w="1064" w:type="dxa"/>
+          </w:tcPr>
+          <w:p>
+            <w:pPr>
+              <w:cnfStyle w:val="000000100000" w:firstRow="0" w:lastRow="0" w:firstColumn="0" w:lastColumn="0" w:oddVBand="0" w:evenVBand="0" w:oddHBand="1" w:evenHBand="0" w:firstRowFirstColumn="0" w:firstRowLastColumn="0" w:lastRowFirstColumn="0" w:lastRowLastColumn="0"/>
+            </w:pPr>
+          </w:p>
+        </w:tc>
+      </w:tr>
+      <w:tr>
+        <w:tc>
+          <w:tcPr>
+            <w:cnfStyle w:val="001000000000" w:firstRow="0" w:lastRow="0" w:firstColumn="1" w:lastColumn="0" w:oddVBand="0" w:evenVBand="0" w:oddHBand="0" w:evenHBand="0" w:firstRowFirstColumn="0" w:firstRowLastColumn="0" w:lastRowFirstColumn="0" w:lastRowLastColumn="0"/>
+            <w:tcW w:w="2217" w:type="dxa"/>
+            <w:vMerge w:val="restart"/>
+          </w:tcPr>
+          <w:p>
+            <w:r>
+              <w:t>Arm fat free mass (R)</w:t>
+            </w:r>
+          </w:p>
+        </w:tc>
+        <w:tc>
+          <w:tcPr>
+            <w:tcW w:w="868" w:type="dxa"/>
+          </w:tcPr>
+          <w:p>
+            <w:pPr>
+              <w:cnfStyle w:val="000000000000" w:firstRow="0" w:lastRow="0" w:firstColumn="0" w:lastColumn="0" w:oddVBand="0" w:evenVBand="0" w:oddHBand="0" w:evenHBand="0" w:firstRowFirstColumn="0" w:firstRowLastColumn="0" w:lastRowFirstColumn="0" w:lastRowLastColumn="0"/>
+            </w:pPr>
+            <w:r>
+              <w:t>Both</w:t>
+            </w:r>
+          </w:p>
+        </w:tc>
+        <w:tc>
+          <w:tcPr>
+            <w:tcW w:w="1244" w:type="dxa"/>
+          </w:tcPr>
+          <w:p>
+            <w:pPr>
+              <w:cnfStyle w:val="000000000000" w:firstRow="0" w:lastRow="0" w:firstColumn="0" w:lastColumn="0" w:oddVBand="0" w:evenVBand="0" w:oddHBand="0" w:evenHBand="0" w:firstRowFirstColumn="0" w:firstRowLastColumn="0" w:lastRowFirstColumn="0" w:lastRowLastColumn="0"/>
+            </w:pPr>
+            <w:r>
+              <w:t>0.2286</w:t>
+            </w:r>
+          </w:p>
+        </w:tc>
+        <w:tc>
+          <w:tcPr>
+            <w:tcW w:w="832" w:type="dxa"/>
+          </w:tcPr>
+          <w:p>
+            <w:pPr>
+              <w:cnfStyle w:val="000000000000" w:firstRow="0" w:lastRow="0" w:firstColumn="0" w:lastColumn="0" w:oddVBand="0" w:evenVBand="0" w:oddHBand="0" w:evenHBand="0" w:firstRowFirstColumn="0" w:firstRowLastColumn="0" w:lastRowFirstColumn="0" w:lastRowLastColumn="0"/>
+            </w:pPr>
+            <w:r>
+              <w:t>0.0084</w:t>
+            </w:r>
+          </w:p>
+        </w:tc>
+        <w:tc>
+          <w:tcPr>
+            <w:tcW w:w="1056" w:type="dxa"/>
+          </w:tcPr>
+          <w:p>
+            <w:pPr>
+              <w:cnfStyle w:val="000000000000" w:firstRow="0" w:lastRow="0" w:firstColumn="0" w:lastColumn="0" w:oddVBand="0" w:evenVBand="0" w:oddHBand="0" w:evenHBand="0" w:firstRowFirstColumn="0" w:firstRowLastColumn="0" w:lastRowFirstColumn="0" w:lastRowLastColumn="0"/>
+            </w:pPr>
+            <w:r>
+              <w:t>1.2994</w:t>
+            </w:r>
+          </w:p>
+        </w:tc>
+        <w:tc>
+          <w:tcPr>
+            <w:tcW w:w="1244" w:type="dxa"/>
+          </w:tcPr>
+          <w:p>
+            <w:pPr>
+              <w:cnfStyle w:val="000000000000" w:firstRow="0" w:lastRow="0" w:firstColumn="0" w:lastColumn="0" w:oddVBand="0" w:evenVBand="0" w:oddHBand="0" w:evenHBand="0" w:firstRowFirstColumn="0" w:firstRowLastColumn="0" w:lastRowFirstColumn="0" w:lastRowLastColumn="0"/>
+            </w:pPr>
+          </w:p>
+        </w:tc>
+        <w:tc>
+          <w:tcPr>
+            <w:tcW w:w="830" w:type="dxa"/>
+          </w:tcPr>
+          <w:p>
+            <w:pPr>
+              <w:cnfStyle w:val="000000000000" w:firstRow="0" w:lastRow="0" w:firstColumn="0" w:lastColumn="0" w:oddVBand="0" w:evenVBand="0" w:oddHBand="0" w:evenHBand="0" w:firstRowFirstColumn="0" w:firstRowLastColumn="0" w:lastRowFirstColumn="0" w:lastRowLastColumn="0"/>
+            </w:pPr>
+          </w:p>
+        </w:tc>
+        <w:tc>
+          <w:tcPr>
+            <w:tcW w:w="1064" w:type="dxa"/>
+          </w:tcPr>
+          <w:p>
+            <w:pPr>
+              <w:cnfStyle w:val="000000000000" w:firstRow="0" w:lastRow="0" w:firstColumn="0" w:lastColumn="0" w:oddVBand="0" w:evenVBand="0" w:oddHBand="0" w:evenHBand="0" w:firstRowFirstColumn="0" w:firstRowLastColumn="0" w:lastRowFirstColumn="0" w:lastRowLastColumn="0"/>
+            </w:pPr>
+          </w:p>
+        </w:tc>
+      </w:tr>
+      <w:tr>
+        <w:trPr>
+          <w:cnfStyle w:val="000000100000" w:firstRow="0" w:lastRow="0" w:firstColumn="0" w:lastColumn="0" w:oddVBand="0" w:evenVBand="0" w:oddHBand="1" w:evenHBand="0" w:firstRowFirstColumn="0" w:firstRowLastColumn="0" w:lastRowFirstColumn="0" w:lastRowLastColumn="0"/>
+        </w:trPr>
+        <w:tc>
+          <w:tcPr>
+            <w:cnfStyle w:val="001000000000" w:firstRow="0" w:lastRow="0" w:firstColumn="1" w:lastColumn="0" w:oddVBand="0" w:evenVBand="0" w:oddHBand="0" w:evenHBand="0" w:firstRowFirstColumn="0" w:firstRowLastColumn="0" w:lastRowFirstColumn="0" w:lastRowLastColumn="0"/>
+            <w:tcW w:w="2217" w:type="dxa"/>
+            <w:vMerge/>
+          </w:tcPr>
+          <w:p/>
+        </w:tc>
+        <w:tc>
+          <w:tcPr>
+            <w:tcW w:w="868" w:type="dxa"/>
+          </w:tcPr>
+          <w:p>
+            <w:pPr>
+              <w:cnfStyle w:val="000000100000" w:firstRow="0" w:lastRow="0" w:firstColumn="0" w:lastColumn="0" w:oddVBand="0" w:evenVBand="0" w:oddHBand="1" w:evenHBand="0" w:firstRowFirstColumn="0" w:firstRowLastColumn="0" w:lastRowFirstColumn="0" w:lastRowLastColumn="0"/>
+            </w:pPr>
+            <w:r>
+              <w:t>Female</w:t>
+            </w:r>
+          </w:p>
+        </w:tc>
+        <w:tc>
+          <w:tcPr>
+            <w:tcW w:w="1244" w:type="dxa"/>
+          </w:tcPr>
+          <w:p>
+            <w:pPr>
+              <w:cnfStyle w:val="000000100000" w:firstRow="0" w:lastRow="0" w:firstColumn="0" w:lastColumn="0" w:oddVBand="0" w:evenVBand="0" w:oddHBand="1" w:evenHBand="0" w:firstRowFirstColumn="0" w:firstRowLastColumn="0" w:lastRowFirstColumn="0" w:lastRowLastColumn="0"/>
+            </w:pPr>
+            <w:r>
+              <w:t>0.251</w:t>
+            </w:r>
+          </w:p>
+        </w:tc>
+        <w:tc>
+          <w:tcPr>
+            <w:tcW w:w="832" w:type="dxa"/>
+          </w:tcPr>
+          <w:p>
+            <w:pPr>
+              <w:cnfStyle w:val="000000100000" w:firstRow="0" w:lastRow="0" w:firstColumn="0" w:lastColumn="0" w:oddVBand="0" w:evenVBand="0" w:oddHBand="1" w:evenHBand="0" w:firstRowFirstColumn="0" w:firstRowLastColumn="0" w:lastRowFirstColumn="0" w:lastRowLastColumn="0"/>
+            </w:pPr>
+            <w:r>
+              <w:t>0.0102</w:t>
+            </w:r>
+          </w:p>
+        </w:tc>
+        <w:tc>
+          <w:tcPr>
+            <w:tcW w:w="1056" w:type="dxa"/>
+          </w:tcPr>
+          <w:p>
+            <w:pPr>
+              <w:cnfStyle w:val="000000100000" w:firstRow="0" w:lastRow="0" w:firstColumn="0" w:lastColumn="0" w:oddVBand="0" w:evenVBand="0" w:oddHBand="1" w:evenHBand="0" w:firstRowFirstColumn="0" w:firstRowLastColumn="0" w:lastRowFirstColumn="0" w:lastRowLastColumn="0"/>
+            </w:pPr>
+            <w:r>
+              <w:t>1.1523</w:t>
+            </w:r>
+          </w:p>
+        </w:tc>
+        <w:tc>
+          <w:tcPr>
+            <w:tcW w:w="1244" w:type="dxa"/>
+          </w:tcPr>
+          <w:p>
+            <w:pPr>
+              <w:cnfStyle w:val="000000100000" w:firstRow="0" w:lastRow="0" w:firstColumn="0" w:lastColumn="0" w:oddVBand="0" w:evenVBand="0" w:oddHBand="1" w:evenHBand="0" w:firstRowFirstColumn="0" w:firstRowLastColumn="0" w:lastRowFirstColumn="0" w:lastRowLastColumn="0"/>
+            </w:pPr>
+          </w:p>
+        </w:tc>
+        <w:tc>
+          <w:tcPr>
+            <w:tcW w:w="830" w:type="dxa"/>
+          </w:tcPr>
+          <w:p>
+            <w:pPr>
+              <w:cnfStyle w:val="000000100000" w:firstRow="0" w:lastRow="0" w:firstColumn="0" w:lastColumn="0" w:oddVBand="0" w:evenVBand="0" w:oddHBand="1" w:evenHBand="0" w:firstRowFirstColumn="0" w:firstRowLastColumn="0" w:lastRowFirstColumn="0" w:lastRowLastColumn="0"/>
+            </w:pPr>
+          </w:p>
+        </w:tc>
+        <w:tc>
+          <w:tcPr>
+            <w:tcW w:w="1064" w:type="dxa"/>
+          </w:tcPr>
+          <w:p>
+            <w:pPr>
+              <w:cnfStyle w:val="000000100000" w:firstRow="0" w:lastRow="0" w:firstColumn="0" w:lastColumn="0" w:oddVBand="0" w:evenVBand="0" w:oddHBand="1" w:evenHBand="0" w:firstRowFirstColumn="0" w:firstRowLastColumn="0" w:lastRowFirstColumn="0" w:lastRowLastColumn="0"/>
+            </w:pPr>
+          </w:p>
+        </w:tc>
+      </w:tr>
+      <w:tr>
+        <w:tc>
+          <w:tcPr>
+            <w:cnfStyle w:val="001000000000" w:firstRow="0" w:lastRow="0" w:firstColumn="1" w:lastColumn="0" w:oddVBand="0" w:evenVBand="0" w:oddHBand="0" w:evenHBand="0" w:firstRowFirstColumn="0" w:firstRowLastColumn="0" w:lastRowFirstColumn="0" w:lastRowLastColumn="0"/>
+            <w:tcW w:w="2217" w:type="dxa"/>
+            <w:vMerge/>
+          </w:tcPr>
+          <w:p/>
+        </w:tc>
+        <w:tc>
+          <w:tcPr>
+            <w:tcW w:w="868" w:type="dxa"/>
+          </w:tcPr>
+          <w:p>
+            <w:pPr>
+              <w:cnfStyle w:val="000000000000" w:firstRow="0" w:lastRow="0" w:firstColumn="0" w:lastColumn="0" w:oddVBand="0" w:evenVBand="0" w:oddHBand="0" w:evenHBand="0" w:firstRowFirstColumn="0" w:firstRowLastColumn="0" w:lastRowFirstColumn="0" w:lastRowLastColumn="0"/>
+            </w:pPr>
+            <w:r>
+              <w:t>Male</w:t>
+            </w:r>
+          </w:p>
+        </w:tc>
+        <w:tc>
+          <w:tcPr>
+            <w:tcW w:w="1244" w:type="dxa"/>
+          </w:tcPr>
+          <w:p>
+            <w:pPr>
+              <w:cnfStyle w:val="000000000000" w:firstRow="0" w:lastRow="0" w:firstColumn="0" w:lastColumn="0" w:oddVBand="0" w:evenVBand="0" w:oddHBand="0" w:evenHBand="0" w:firstRowFirstColumn="0" w:firstRowLastColumn="0" w:lastRowFirstColumn="0" w:lastRowLastColumn="0"/>
+            </w:pPr>
+            <w:r>
+              <w:t>0.2729</w:t>
+            </w:r>
+          </w:p>
+        </w:tc>
+        <w:tc>
+          <w:tcPr>
+            <w:tcW w:w="832" w:type="dxa"/>
+          </w:tcPr>
+          <w:p>
+            <w:pPr>
+              <w:cnfStyle w:val="000000000000" w:firstRow="0" w:lastRow="0" w:firstColumn="0" w:lastColumn="0" w:oddVBand="0" w:evenVBand="0" w:oddHBand="0" w:evenHBand="0" w:firstRowFirstColumn="0" w:firstRowLastColumn="0" w:lastRowFirstColumn="0" w:lastRowLastColumn="0"/>
+            </w:pPr>
+            <w:r>
+              <w:t>0.0113</w:t>
+            </w:r>
+          </w:p>
+        </w:tc>
+        <w:tc>
+          <w:tcPr>
+            <w:tcW w:w="1056" w:type="dxa"/>
+          </w:tcPr>
+          <w:p>
+            <w:pPr>
+              <w:cnfStyle w:val="000000000000" w:firstRow="0" w:lastRow="0" w:firstColumn="0" w:lastColumn="0" w:oddVBand="0" w:evenVBand="0" w:oddHBand="0" w:evenHBand="0" w:firstRowFirstColumn="0" w:firstRowLastColumn="0" w:lastRowFirstColumn="0" w:lastRowLastColumn="0"/>
+            </w:pPr>
+            <w:r>
+              <w:t>1.1674</w:t>
+            </w:r>
+          </w:p>
+        </w:tc>
+        <w:tc>
+          <w:tcPr>
+            <w:tcW w:w="1244" w:type="dxa"/>
+          </w:tcPr>
+          <w:p>
+            <w:pPr>
+              <w:cnfStyle w:val="000000000000" w:firstRow="0" w:lastRow="0" w:firstColumn="0" w:lastColumn="0" w:oddVBand="0" w:evenVBand="0" w:oddHBand="0" w:evenHBand="0" w:firstRowFirstColumn="0" w:firstRowLastColumn="0" w:lastRowFirstColumn="0" w:lastRowLastColumn="0"/>
+            </w:pPr>
+          </w:p>
+        </w:tc>
+        <w:tc>
+          <w:tcPr>
+            <w:tcW w:w="830" w:type="dxa"/>
+          </w:tcPr>
+          <w:p>
+            <w:pPr>
+              <w:cnfStyle w:val="000000000000" w:firstRow="0" w:lastRow="0" w:firstColumn="0" w:lastColumn="0" w:oddVBand="0" w:evenVBand="0" w:oddHBand="0" w:evenHBand="0" w:firstRowFirstColumn="0" w:firstRowLastColumn="0" w:lastRowFirstColumn="0" w:lastRowLastColumn="0"/>
+            </w:pPr>
+          </w:p>
+        </w:tc>
+        <w:tc>
+          <w:tcPr>
+            <w:tcW w:w="1064" w:type="dxa"/>
+          </w:tcPr>
+          <w:p>
+            <w:pPr>
+              <w:cnfStyle w:val="000000000000" w:firstRow="0" w:lastRow="0" w:firstColumn="0" w:lastColumn="0" w:oddVBand="0" w:evenVBand="0" w:oddHBand="0" w:evenHBand="0" w:firstRowFirstColumn="0" w:firstRowLastColumn="0" w:lastRowFirstColumn="0" w:lastRowLastColumn="0"/>
+            </w:pPr>
+          </w:p>
+        </w:tc>
+      </w:tr>
+      <w:tr>
+        <w:trPr>
+          <w:cnfStyle w:val="000000100000" w:firstRow="0" w:lastRow="0" w:firstColumn="0" w:lastColumn="0" w:oddVBand="0" w:evenVBand="0" w:oddHBand="1" w:evenHBand="0" w:firstRowFirstColumn="0" w:firstRowLastColumn="0" w:lastRowFirstColumn="0" w:lastRowLastColumn="0"/>
+        </w:trPr>
+        <w:tc>
+          <w:tcPr>
+            <w:cnfStyle w:val="001000000000" w:firstRow="0" w:lastRow="0" w:firstColumn="1" w:lastColumn="0" w:oddVBand="0" w:evenVBand="0" w:oddHBand="0" w:evenHBand="0" w:firstRowFirstColumn="0" w:firstRowLastColumn="0" w:lastRowFirstColumn="0" w:lastRowLastColumn="0"/>
+            <w:tcW w:w="2217" w:type="dxa"/>
+            <w:vMerge w:val="restart"/>
+          </w:tcPr>
+          <w:p>
+            <w:r>
+              <w:t>Eosinophill percentage</w:t>
+            </w:r>
+          </w:p>
+        </w:tc>
+        <w:tc>
+          <w:tcPr>
+            <w:tcW w:w="868" w:type="dxa"/>
+          </w:tcPr>
+          <w:p>
+            <w:pPr>
+              <w:cnfStyle w:val="000000100000" w:firstRow="0" w:lastRow="0" w:firstColumn="0" w:lastColumn="0" w:oddVBand="0" w:evenVBand="0" w:oddHBand="1" w:evenHBand="0" w:firstRowFirstColumn="0" w:firstRowLastColumn="0" w:lastRowFirstColumn="0" w:lastRowLastColumn="0"/>
+            </w:pPr>
+            <w:r>
+              <w:t>Both</w:t>
+            </w:r>
+          </w:p>
+        </w:tc>
+        <w:tc>
+          <w:tcPr>
+            <w:tcW w:w="1244" w:type="dxa"/>
+          </w:tcPr>
+          <w:p>
+            <w:pPr>
+              <w:cnfStyle w:val="000000100000" w:firstRow="0" w:lastRow="0" w:firstColumn="0" w:lastColumn="0" w:oddVBand="0" w:evenVBand="0" w:oddHBand="1" w:evenHBand="0" w:firstRowFirstColumn="0" w:firstRowLastColumn="0" w:lastRowFirstColumn="0" w:lastRowLastColumn="0"/>
+            </w:pPr>
+            <w:r>
+              <w:t>0.1301</w:t>
+            </w:r>
+          </w:p>
+        </w:tc>
+        <w:tc>
+          <w:tcPr>
+            <w:tcW w:w="832" w:type="dxa"/>
+          </w:tcPr>
+          <w:p>
+            <w:pPr>
+              <w:cnfStyle w:val="000000100000" w:firstRow="0" w:lastRow="0" w:firstColumn="0" w:lastColumn="0" w:oddVBand="0" w:evenVBand="0" w:oddHBand="1" w:evenHBand="0" w:firstRowFirstColumn="0" w:firstRowLastColumn="0" w:lastRowFirstColumn="0" w:lastRowLastColumn="0"/>
+            </w:pPr>
+            <w:r>
+              <w:t>0.0104</w:t>
+            </w:r>
+          </w:p>
+        </w:tc>
+        <w:tc>
+          <w:tcPr>
+            <w:tcW w:w="1056" w:type="dxa"/>
+          </w:tcPr>
+          <w:p>
+            <w:pPr>
+              <w:cnfStyle w:val="000000100000" w:firstRow="0" w:lastRow="0" w:firstColumn="0" w:lastColumn="0" w:oddVBand="0" w:evenVBand="0" w:oddHBand="1" w:evenHBand="0" w:firstRowFirstColumn="0" w:firstRowLastColumn="0" w:lastRowFirstColumn="0" w:lastRowLastColumn="0"/>
+            </w:pPr>
+            <w:r>
+              <w:t>1.2011</w:t>
+            </w:r>
+          </w:p>
+        </w:tc>
+        <w:tc>
+          <w:tcPr>
+            <w:tcW w:w="1244" w:type="dxa"/>
+          </w:tcPr>
+          <w:p>
+            <w:pPr>
+              <w:cnfStyle w:val="000000100000" w:firstRow="0" w:lastRow="0" w:firstColumn="0" w:lastColumn="0" w:oddVBand="0" w:evenVBand="0" w:oddHBand="1" w:evenHBand="0" w:firstRowFirstColumn="0" w:firstRowLastColumn="0" w:lastRowFirstColumn="0" w:lastRowLastColumn="0"/>
+            </w:pPr>
+          </w:p>
+        </w:tc>
+        <w:tc>
+          <w:tcPr>
+            <w:tcW w:w="830" w:type="dxa"/>
+          </w:tcPr>
+          <w:p>
+            <w:pPr>
+              <w:cnfStyle w:val="000000100000" w:firstRow="0" w:lastRow="0" w:firstColumn="0" w:lastColumn="0" w:oddVBand="0" w:evenVBand="0" w:oddHBand="1" w:evenHBand="0" w:firstRowFirstColumn="0" w:firstRowLastColumn="0" w:lastRowFirstColumn="0" w:lastRowLastColumn="0"/>
+            </w:pPr>
+          </w:p>
+        </w:tc>
+        <w:tc>
+          <w:tcPr>
+            <w:tcW w:w="1064" w:type="dxa"/>
+          </w:tcPr>
+          <w:p>
+            <w:pPr>
+              <w:cnfStyle w:val="000000100000" w:firstRow="0" w:lastRow="0" w:firstColumn="0" w:lastColumn="0" w:oddVBand="0" w:evenVBand="0" w:oddHBand="1" w:evenHBand="0" w:firstRowFirstColumn="0" w:firstRowLastColumn="0" w:lastRowFirstColumn="0" w:lastRowLastColumn="0"/>
+            </w:pPr>
+          </w:p>
+        </w:tc>
+      </w:tr>
+      <w:tr>
+        <w:tc>
+          <w:tcPr>
+            <w:cnfStyle w:val="001000000000" w:firstRow="0" w:lastRow="0" w:firstColumn="1" w:lastColumn="0" w:oddVBand="0" w:evenVBand="0" w:oddHBand="0" w:evenHBand="0" w:firstRowFirstColumn="0" w:firstRowLastColumn="0" w:lastRowFirstColumn="0" w:lastRowLastColumn="0"/>
+            <w:tcW w:w="2217" w:type="dxa"/>
+            <w:vMerge/>
+          </w:tcPr>
+          <w:p/>
+        </w:tc>
+        <w:tc>
+          <w:tcPr>
+            <w:tcW w:w="868" w:type="dxa"/>
+          </w:tcPr>
+          <w:p>
+            <w:pPr>
+              <w:cnfStyle w:val="000000000000" w:firstRow="0" w:lastRow="0" w:firstColumn="0" w:lastColumn="0" w:oddVBand="0" w:evenVBand="0" w:oddHBand="0" w:evenHBand="0" w:firstRowFirstColumn="0" w:firstRowLastColumn="0" w:lastRowFirstColumn="0" w:lastRowLastColumn="0"/>
+            </w:pPr>
+            <w:r>
+              <w:t>Female</w:t>
+            </w:r>
+          </w:p>
+        </w:tc>
+        <w:tc>
+          <w:tcPr>
+            <w:tcW w:w="1244" w:type="dxa"/>
+          </w:tcPr>
+          <w:p>
+            <w:pPr>
+              <w:cnfStyle w:val="000000000000" w:firstRow="0" w:lastRow="0" w:firstColumn="0" w:lastColumn="0" w:oddVBand="0" w:evenVBand="0" w:oddHBand="0" w:evenHBand="0" w:firstRowFirstColumn="0" w:firstRowLastColumn="0" w:lastRowFirstColumn="0" w:lastRowLastColumn="0"/>
+            </w:pPr>
+            <w:r>
+              <w:t>0.1264</w:t>
+            </w:r>
+          </w:p>
+        </w:tc>
+        <w:tc>
+          <w:tcPr>
+            <w:tcW w:w="832" w:type="dxa"/>
+          </w:tcPr>
+          <w:p>
+            <w:pPr>
+              <w:cnfStyle w:val="000000000000" w:firstRow="0" w:lastRow="0" w:firstColumn="0" w:lastColumn="0" w:oddVBand="0" w:evenVBand="0" w:oddHBand="0" w:evenHBand="0" w:firstRowFirstColumn="0" w:firstRowLastColumn="0" w:lastRowFirstColumn="0" w:lastRowLastColumn="0"/>
+            </w:pPr>
+            <w:r>
+              <w:t>0.012</w:t>
+            </w:r>
+          </w:p>
+        </w:tc>
+        <w:tc>
+          <w:tcPr>
+            <w:tcW w:w="1056" w:type="dxa"/>
+          </w:tcPr>
+          <w:p>
+            <w:pPr>
+              <w:cnfStyle w:val="000000000000" w:firstRow="0" w:lastRow="0" w:firstColumn="0" w:lastColumn="0" w:oddVBand="0" w:evenVBand="0" w:oddHBand="0" w:evenHBand="0" w:firstRowFirstColumn="0" w:firstRowLastColumn="0" w:lastRowFirstColumn="0" w:lastRowLastColumn="0"/>
+            </w:pPr>
+            <w:r>
+              <w:t>1.1021</w:t>
+            </w:r>
+          </w:p>
+        </w:tc>
+        <w:tc>
+          <w:tcPr>
+            <w:tcW w:w="1244" w:type="dxa"/>
+          </w:tcPr>
+          <w:p>
+            <w:pPr>
+              <w:cnfStyle w:val="000000000000" w:firstRow="0" w:lastRow="0" w:firstColumn="0" w:lastColumn="0" w:oddVBand="0" w:evenVBand="0" w:oddHBand="0" w:evenHBand="0" w:firstRowFirstColumn="0" w:firstRowLastColumn="0" w:lastRowFirstColumn="0" w:lastRowLastColumn="0"/>
+            </w:pPr>
+          </w:p>
+        </w:tc>
+        <w:tc>
+          <w:tcPr>
+            <w:tcW w:w="830" w:type="dxa"/>
+          </w:tcPr>
+          <w:p>
+            <w:pPr>
+              <w:cnfStyle w:val="000000000000" w:firstRow="0" w:lastRow="0" w:firstColumn="0" w:lastColumn="0" w:oddVBand="0" w:evenVBand="0" w:oddHBand="0" w:evenHBand="0" w:firstRowFirstColumn="0" w:firstRowLastColumn="0" w:lastRowFirstColumn="0" w:lastRowLastColumn="0"/>
+            </w:pPr>
+          </w:p>
+        </w:tc>
+        <w:tc>
+          <w:tcPr>
+            <w:tcW w:w="1064" w:type="dxa"/>
+          </w:tcPr>
+          <w:p>
+            <w:pPr>
+              <w:cnfStyle w:val="000000000000" w:firstRow="0" w:lastRow="0" w:firstColumn="0" w:lastColumn="0" w:oddVBand="0" w:evenVBand="0" w:oddHBand="0" w:evenHBand="0" w:firstRowFirstColumn="0" w:firstRowLastColumn="0" w:lastRowFirstColumn="0" w:lastRowLastColumn="0"/>
+            </w:pPr>
+          </w:p>
+        </w:tc>
+      </w:tr>
+      <w:tr>
+        <w:trPr>
+          <w:cnfStyle w:val="000000100000" w:firstRow="0" w:lastRow="0" w:firstColumn="0" w:lastColumn="0" w:oddVBand="0" w:evenVBand="0" w:oddHBand="1" w:evenHBand="0" w:firstRowFirstColumn="0" w:firstRowLastColumn="0" w:lastRowFirstColumn="0" w:lastRowLastColumn="0"/>
+        </w:trPr>
+        <w:tc>
+          <w:tcPr>
+            <w:cnfStyle w:val="001000000000" w:firstRow="0" w:lastRow="0" w:firstColumn="1" w:lastColumn="0" w:oddVBand="0" w:evenVBand="0" w:oddHBand="0" w:evenHBand="0" w:firstRowFirstColumn="0" w:firstRowLastColumn="0" w:lastRowFirstColumn="0" w:lastRowLastColumn="0"/>
+            <w:tcW w:w="2217" w:type="dxa"/>
+            <w:vMerge/>
+          </w:tcPr>
+          <w:p/>
+        </w:tc>
+        <w:tc>
+          <w:tcPr>
+            <w:tcW w:w="868" w:type="dxa"/>
+          </w:tcPr>
+          <w:p>
+            <w:pPr>
+              <w:cnfStyle w:val="000000100000" w:firstRow="0" w:lastRow="0" w:firstColumn="0" w:lastColumn="0" w:oddVBand="0" w:evenVBand="0" w:oddHBand="1" w:evenHBand="0" w:firstRowFirstColumn="0" w:firstRowLastColumn="0" w:lastRowFirstColumn="0" w:lastRowLastColumn="0"/>
+            </w:pPr>
+            <w:r>
+              <w:t>Male</w:t>
+            </w:r>
+          </w:p>
+        </w:tc>
+        <w:tc>
+          <w:tcPr>
+            <w:tcW w:w="1244" w:type="dxa"/>
+          </w:tcPr>
+          <w:p>
+            <w:pPr>
+              <w:cnfStyle w:val="000000100000" w:firstRow="0" w:lastRow="0" w:firstColumn="0" w:lastColumn="0" w:oddVBand="0" w:evenVBand="0" w:oddHBand="1" w:evenHBand="0" w:firstRowFirstColumn="0" w:firstRowLastColumn="0" w:lastRowFirstColumn="0" w:lastRowLastColumn="0"/>
+            </w:pPr>
+            <w:r>
+              <w:t>0.1425</w:t>
+            </w:r>
+          </w:p>
+        </w:tc>
+        <w:tc>
+          <w:tcPr>
+            <w:tcW w:w="832" w:type="dxa"/>
+          </w:tcPr>
+          <w:p>
+            <w:pPr>
+              <w:cnfStyle w:val="000000100000" w:firstRow="0" w:lastRow="0" w:firstColumn="0" w:lastColumn="0" w:oddVBand="0" w:evenVBand="0" w:oddHBand="1" w:evenHBand="0" w:firstRowFirstColumn="0" w:firstRowLastColumn="0" w:lastRowFirstColumn="0" w:lastRowLastColumn="0"/>
+            </w:pPr>
+            <w:r>
+              <w:t>0.0122</w:t>
+            </w:r>
+          </w:p>
+        </w:tc>
+        <w:tc>
+          <w:tcPr>
+            <w:tcW w:w="1056" w:type="dxa"/>
+          </w:tcPr>
+          <w:p>
+            <w:pPr>
+              <w:cnfStyle w:val="000000100000" w:firstRow="0" w:lastRow="0" w:firstColumn="0" w:lastColumn="0" w:oddVBand="0" w:evenVBand="0" w:oddHBand="1" w:evenHBand="0" w:firstRowFirstColumn="0" w:firstRowLastColumn="0" w:lastRowFirstColumn="0" w:lastRowLastColumn="0"/>
+            </w:pPr>
+            <w:r>
+              <w:t>1.1025</w:t>
+            </w:r>
+          </w:p>
+        </w:tc>
+        <w:tc>
+          <w:tcPr>
+            <w:tcW w:w="1244" w:type="dxa"/>
+          </w:tcPr>
+          <w:p>
+            <w:pPr>
+              <w:cnfStyle w:val="000000100000" w:firstRow="0" w:lastRow="0" w:firstColumn="0" w:lastColumn="0" w:oddVBand="0" w:evenVBand="0" w:oddHBand="1" w:evenHBand="0" w:firstRowFirstColumn="0" w:firstRowLastColumn="0" w:lastRowFirstColumn="0" w:lastRowLastColumn="0"/>
+            </w:pPr>
+          </w:p>
+        </w:tc>
+        <w:tc>
+          <w:tcPr>
+            <w:tcW w:w="830" w:type="dxa"/>
+          </w:tcPr>
+          <w:p>
+            <w:pPr>
+              <w:cnfStyle w:val="000000100000" w:firstRow="0" w:lastRow="0" w:firstColumn="0" w:lastColumn="0" w:oddVBand="0" w:evenVBand="0" w:oddHBand="1" w:evenHBand="0" w:firstRowFirstColumn="0" w:firstRowLastColumn="0" w:lastRowFirstColumn="0" w:lastRowLastColumn="0"/>
+            </w:pPr>
+          </w:p>
+        </w:tc>
+        <w:tc>
+          <w:tcPr>
+            <w:tcW w:w="1064" w:type="dxa"/>
+          </w:tcPr>
+          <w:p>
+            <w:pPr>
+              <w:cnfStyle w:val="000000100000" w:firstRow="0" w:lastRow="0" w:firstColumn="0" w:lastColumn="0" w:oddVBand="0" w:evenVBand="0" w:oddHBand="1" w:evenHBand="0" w:firstRowFirstColumn="0" w:firstRowLastColumn="0" w:lastRowFirstColumn="0" w:lastRowLastColumn="0"/>
+            </w:pPr>
+          </w:p>
+        </w:tc>
+      </w:tr>
+      <w:tr>
+        <w:tc>
+          <w:tcPr>
+            <w:cnfStyle w:val="001000000000" w:firstRow="0" w:lastRow="0" w:firstColumn="1" w:lastColumn="0" w:oddVBand="0" w:evenVBand="0" w:oddHBand="0" w:evenHBand="0" w:firstRowFirstColumn="0" w:firstRowLastColumn="0" w:lastRowFirstColumn="0" w:lastRowLastColumn="0"/>
+            <w:tcW w:w="2217" w:type="dxa"/>
+            <w:vMerge w:val="restart"/>
+          </w:tcPr>
+          <w:p>
+            <w:r>
+              <w:t>Lymphocyte percentage</w:t>
+            </w:r>
+          </w:p>
+        </w:tc>
+        <w:tc>
+          <w:tcPr>
+            <w:tcW w:w="868" w:type="dxa"/>
+          </w:tcPr>
+          <w:p>
+            <w:pPr>
+              <w:cnfStyle w:val="000000000000" w:firstRow="0" w:lastRow="0" w:firstColumn="0" w:lastColumn="0" w:oddVBand="0" w:evenVBand="0" w:oddHBand="0" w:evenHBand="0" w:firstRowFirstColumn="0" w:firstRowLastColumn="0" w:lastRowFirstColumn="0" w:lastRowLastColumn="0"/>
+            </w:pPr>
+            <w:r>
+              <w:t>Both</w:t>
+            </w:r>
+          </w:p>
+        </w:tc>
+        <w:tc>
+          <w:tcPr>
+            <w:tcW w:w="1244" w:type="dxa"/>
+          </w:tcPr>
+          <w:p>
+            <w:pPr>
+              <w:cnfStyle w:val="000000000000" w:firstRow="0" w:lastRow="0" w:firstColumn="0" w:lastColumn="0" w:oddVBand="0" w:evenVBand="0" w:oddHBand="0" w:evenHBand="0" w:firstRowFirstColumn="0" w:firstRowLastColumn="0" w:lastRowFirstColumn="0" w:lastRowLastColumn="0"/>
+            </w:pPr>
+            <w:r>
+              <w:t>0.1319</w:t>
+            </w:r>
+          </w:p>
+        </w:tc>
+        <w:tc>
+          <w:tcPr>
+            <w:tcW w:w="832" w:type="dxa"/>
+          </w:tcPr>
+          <w:p>
+            <w:pPr>
+              <w:cnfStyle w:val="000000000000" w:firstRow="0" w:lastRow="0" w:firstColumn="0" w:lastColumn="0" w:oddVBand="0" w:evenVBand="0" w:oddHBand="0" w:evenHBand="0" w:firstRowFirstColumn="0" w:firstRowLastColumn="0" w:lastRowFirstColumn="0" w:lastRowLastColumn="0"/>
+            </w:pPr>
+            <w:r>
+              <w:t>0.0093</w:t>
+            </w:r>
+          </w:p>
+        </w:tc>
+        <w:tc>
+          <w:tcPr>
+            <w:tcW w:w="1056" w:type="dxa"/>
+          </w:tcPr>
+          <w:p>
+            <w:pPr>
+              <w:cnfStyle w:val="000000000000" w:firstRow="0" w:lastRow="0" w:firstColumn="0" w:lastColumn="0" w:oddVBand="0" w:evenVBand="0" w:oddHBand="0" w:evenHBand="0" w:firstRowFirstColumn="0" w:firstRowLastColumn="0" w:lastRowFirstColumn="0" w:lastRowLastColumn="0"/>
+            </w:pPr>
+            <w:r>
+              <w:t>1.219</w:t>
+            </w:r>
+          </w:p>
+        </w:tc>
+        <w:tc>
+          <w:tcPr>
+            <w:tcW w:w="1244" w:type="dxa"/>
+          </w:tcPr>
+          <w:p>
+            <w:pPr>
+              <w:cnfStyle w:val="000000000000" w:firstRow="0" w:lastRow="0" w:firstColumn="0" w:lastColumn="0" w:oddVBand="0" w:evenVBand="0" w:oddHBand="0" w:evenHBand="0" w:firstRowFirstColumn="0" w:firstRowLastColumn="0" w:lastRowFirstColumn="0" w:lastRowLastColumn="0"/>
+            </w:pPr>
+          </w:p>
+        </w:tc>
+        <w:tc>
+          <w:tcPr>
+            <w:tcW w:w="830" w:type="dxa"/>
+          </w:tcPr>
+          <w:p>
+            <w:pPr>
+              <w:cnfStyle w:val="000000000000" w:firstRow="0" w:lastRow="0" w:firstColumn="0" w:lastColumn="0" w:oddVBand="0" w:evenVBand="0" w:oddHBand="0" w:evenHBand="0" w:firstRowFirstColumn="0" w:firstRowLastColumn="0" w:lastRowFirstColumn="0" w:lastRowLastColumn="0"/>
+            </w:pPr>
+          </w:p>
+        </w:tc>
+        <w:tc>
+          <w:tcPr>
+            <w:tcW w:w="1064" w:type="dxa"/>
+          </w:tcPr>
+          <w:p>
+            <w:pPr>
+              <w:cnfStyle w:val="000000000000" w:firstRow="0" w:lastRow="0" w:firstColumn="0" w:lastColumn="0" w:oddVBand="0" w:evenVBand="0" w:oddHBand="0" w:evenHBand="0" w:firstRowFirstColumn="0" w:firstRowLastColumn="0" w:lastRowFirstColumn="0" w:lastRowLastColumn="0"/>
+            </w:pPr>
+          </w:p>
+        </w:tc>
+      </w:tr>
+      <w:tr>
+        <w:trPr>
+          <w:cnfStyle w:val="000000100000" w:firstRow="0" w:lastRow="0" w:firstColumn="0" w:lastColumn="0" w:oddVBand="0" w:evenVBand="0" w:oddHBand="1" w:evenHBand="0" w:firstRowFirstColumn="0" w:firstRowLastColumn="0" w:lastRowFirstColumn="0" w:lastRowLastColumn="0"/>
+        </w:trPr>
+        <w:tc>
+          <w:tcPr>
+            <w:cnfStyle w:val="001000000000" w:firstRow="0" w:lastRow="0" w:firstColumn="1" w:lastColumn="0" w:oddVBand="0" w:evenVBand="0" w:oddHBand="0" w:evenHBand="0" w:firstRowFirstColumn="0" w:firstRowLastColumn="0" w:lastRowFirstColumn="0" w:lastRowLastColumn="0"/>
+            <w:tcW w:w="2217" w:type="dxa"/>
+            <w:vMerge/>
+          </w:tcPr>
+          <w:p/>
+        </w:tc>
+        <w:tc>
+          <w:tcPr>
+            <w:tcW w:w="868" w:type="dxa"/>
+          </w:tcPr>
+          <w:p>
+            <w:pPr>
+              <w:cnfStyle w:val="000000100000" w:firstRow="0" w:lastRow="0" w:firstColumn="0" w:lastColumn="0" w:oddVBand="0" w:evenVBand="0" w:oddHBand="1" w:evenHBand="0" w:firstRowFirstColumn="0" w:firstRowLastColumn="0" w:lastRowFirstColumn="0" w:lastRowLastColumn="0"/>
+            </w:pPr>
+            <w:r>
+              <w:t>Female</w:t>
+            </w:r>
+          </w:p>
+        </w:tc>
+        <w:tc>
+          <w:tcPr>
+            <w:tcW w:w="1244" w:type="dxa"/>
+          </w:tcPr>
+          <w:p>
+            <w:pPr>
+              <w:cnfStyle w:val="000000100000" w:firstRow="0" w:lastRow="0" w:firstColumn="0" w:lastColumn="0" w:oddVBand="0" w:evenVBand="0" w:oddHBand="1" w:evenHBand="0" w:firstRowFirstColumn="0" w:firstRowLastColumn="0" w:lastRowFirstColumn="0" w:lastRowLastColumn="0"/>
+            </w:pPr>
+            <w:r>
+              <w:t>0.1454</w:t>
+            </w:r>
+          </w:p>
+        </w:tc>
+        <w:tc>
+          <w:tcPr>
+            <w:tcW w:w="832" w:type="dxa"/>
+          </w:tcPr>
+          <w:p>
+            <w:pPr>
+              <w:cnfStyle w:val="000000100000" w:firstRow="0" w:lastRow="0" w:firstColumn="0" w:lastColumn="0" w:oddVBand="0" w:evenVBand="0" w:oddHBand="1" w:evenHBand="0" w:firstRowFirstColumn="0" w:firstRowLastColumn="0" w:lastRowFirstColumn="0" w:lastRowLastColumn="0"/>
+            </w:pPr>
+            <w:r>
+              <w:t>0.0105</w:t>
+            </w:r>
+          </w:p>
+        </w:tc>
+        <w:tc>
+          <w:tcPr>
+            <w:tcW w:w="1056" w:type="dxa"/>
+          </w:tcPr>
+          <w:p>
+            <w:pPr>
+              <w:cnfStyle w:val="000000100000" w:firstRow="0" w:lastRow="0" w:firstColumn="0" w:lastColumn="0" w:oddVBand="0" w:evenVBand="0" w:oddHBand="1" w:evenHBand="0" w:firstRowFirstColumn="0" w:firstRowLastColumn="0" w:lastRowFirstColumn="0" w:lastRowLastColumn="0"/>
+            </w:pPr>
+            <w:r>
+              <w:t>1.1121</w:t>
+            </w:r>
+          </w:p>
+        </w:tc>
+        <w:tc>
+          <w:tcPr>
+            <w:tcW w:w="1244" w:type="dxa"/>
+          </w:tcPr>
+          <w:p>
+            <w:pPr>
+              <w:cnfStyle w:val="000000100000" w:firstRow="0" w:lastRow="0" w:firstColumn="0" w:lastColumn="0" w:oddVBand="0" w:evenVBand="0" w:oddHBand="1" w:evenHBand="0" w:firstRowFirstColumn="0" w:firstRowLastColumn="0" w:lastRowFirstColumn="0" w:lastRowLastColumn="0"/>
+            </w:pPr>
+          </w:p>
+        </w:tc>
+        <w:tc>
+          <w:tcPr>
+            <w:tcW w:w="830" w:type="dxa"/>
+          </w:tcPr>
+          <w:p>
+            <w:pPr>
+              <w:cnfStyle w:val="000000100000" w:firstRow="0" w:lastRow="0" w:firstColumn="0" w:lastColumn="0" w:oddVBand="0" w:evenVBand="0" w:oddHBand="1" w:evenHBand="0" w:firstRowFirstColumn="0" w:firstRowLastColumn="0" w:lastRowFirstColumn="0" w:lastRowLastColumn="0"/>
+            </w:pPr>
+          </w:p>
+        </w:tc>
+        <w:tc>
+          <w:tcPr>
+            <w:tcW w:w="1064" w:type="dxa"/>
+          </w:tcPr>
+          <w:p>
+            <w:pPr>
+              <w:cnfStyle w:val="000000100000" w:firstRow="0" w:lastRow="0" w:firstColumn="0" w:lastColumn="0" w:oddVBand="0" w:evenVBand="0" w:oddHBand="1" w:evenHBand="0" w:firstRowFirstColumn="0" w:firstRowLastColumn="0" w:lastRowFirstColumn="0" w:lastRowLastColumn="0"/>
+            </w:pPr>
+          </w:p>
+        </w:tc>
+      </w:tr>
+      <w:tr>
+        <w:tc>
+          <w:tcPr>
+            <w:cnfStyle w:val="001000000000" w:firstRow="0" w:lastRow="0" w:firstColumn="1" w:lastColumn="0" w:oddVBand="0" w:evenVBand="0" w:oddHBand="0" w:evenHBand="0" w:firstRowFirstColumn="0" w:firstRowLastColumn="0" w:lastRowFirstColumn="0" w:lastRowLastColumn="0"/>
+            <w:tcW w:w="2217" w:type="dxa"/>
+            <w:vMerge/>
+          </w:tcPr>
+          <w:p/>
+        </w:tc>
+        <w:tc>
+          <w:tcPr>
+            <w:tcW w:w="868" w:type="dxa"/>
+          </w:tcPr>
+          <w:p>
+            <w:pPr>
+              <w:cnfStyle w:val="000000000000" w:firstRow="0" w:lastRow="0" w:firstColumn="0" w:lastColumn="0" w:oddVBand="0" w:evenVBand="0" w:oddHBand="0" w:evenHBand="0" w:firstRowFirstColumn="0" w:firstRowLastColumn="0" w:lastRowFirstColumn="0" w:lastRowLastColumn="0"/>
+            </w:pPr>
+            <w:r>
+              <w:t>Male</w:t>
+            </w:r>
+          </w:p>
+        </w:tc>
+        <w:tc>
+          <w:tcPr>
+            <w:tcW w:w="1244" w:type="dxa"/>
+          </w:tcPr>
+          <w:p>
+            <w:pPr>
+              <w:cnfStyle w:val="000000000000" w:firstRow="0" w:lastRow="0" w:firstColumn="0" w:lastColumn="0" w:oddVBand="0" w:evenVBand="0" w:oddHBand="0" w:evenHBand="0" w:firstRowFirstColumn="0" w:firstRowLastColumn="0" w:lastRowFirstColumn="0" w:lastRowLastColumn="0"/>
+            </w:pPr>
+            <w:r>
+              <w:t>0.1327</w:t>
+            </w:r>
+          </w:p>
+        </w:tc>
+        <w:tc>
+          <w:tcPr>
+            <w:tcW w:w="832" w:type="dxa"/>
+          </w:tcPr>
+          <w:p>
+            <w:pPr>
+              <w:cnfStyle w:val="000000000000" w:firstRow="0" w:lastRow="0" w:firstColumn="0" w:lastColumn="0" w:oddVBand="0" w:evenVBand="0" w:oddHBand="0" w:evenHBand="0" w:firstRowFirstColumn="0" w:firstRowLastColumn="0" w:lastRowFirstColumn="0" w:lastRowLastColumn="0"/>
+            </w:pPr>
+            <w:r>
+              <w:t>0.0094</w:t>
+            </w:r>
+          </w:p>
+        </w:tc>
+        <w:tc>
+          <w:tcPr>
+            <w:tcW w:w="1056" w:type="dxa"/>
+          </w:tcPr>
+          <w:p>
+            <w:pPr>
+              <w:cnfStyle w:val="000000000000" w:firstRow="0" w:lastRow="0" w:firstColumn="0" w:lastColumn="0" w:oddVBand="0" w:evenVBand="0" w:oddHBand="0" w:evenHBand="0" w:firstRowFirstColumn="0" w:firstRowLastColumn="0" w:lastRowFirstColumn="0" w:lastRowLastColumn="0"/>
+            </w:pPr>
+            <w:r>
+              <w:t>1.1057</w:t>
+            </w:r>
+          </w:p>
+        </w:tc>
+        <w:tc>
+          <w:tcPr>
+            <w:tcW w:w="1244" w:type="dxa"/>
+          </w:tcPr>
+          <w:p>
+            <w:pPr>
+              <w:cnfStyle w:val="000000000000" w:firstRow="0" w:lastRow="0" w:firstColumn="0" w:lastColumn="0" w:oddVBand="0" w:evenVBand="0" w:oddHBand="0" w:evenHBand="0" w:firstRowFirstColumn="0" w:firstRowLastColumn="0" w:lastRowFirstColumn="0" w:lastRowLastColumn="0"/>
+            </w:pPr>
+          </w:p>
+        </w:tc>
+        <w:tc>
+          <w:tcPr>
+            <w:tcW w:w="830" w:type="dxa"/>
+          </w:tcPr>
+          <w:p>
+            <w:pPr>
+              <w:cnfStyle w:val="000000000000" w:firstRow="0" w:lastRow="0" w:firstColumn="0" w:lastColumn="0" w:oddVBand="0" w:evenVBand="0" w:oddHBand="0" w:evenHBand="0" w:firstRowFirstColumn="0" w:firstRowLastColumn="0" w:lastRowFirstColumn="0" w:lastRowLastColumn="0"/>
+            </w:pPr>
+          </w:p>
+        </w:tc>
+        <w:tc>
+          <w:tcPr>
+            <w:tcW w:w="1064" w:type="dxa"/>
+          </w:tcPr>
+          <w:p>
+            <w:pPr>
+              <w:cnfStyle w:val="000000000000" w:firstRow="0" w:lastRow="0" w:firstColumn="0" w:lastColumn="0" w:oddVBand="0" w:evenVBand="0" w:oddHBand="0" w:evenHBand="0" w:firstRowFirstColumn="0" w:firstRowLastColumn="0" w:lastRowFirstColumn="0" w:lastRowLastColumn="0"/>
+            </w:pPr>
+          </w:p>
+        </w:tc>
+      </w:tr>
+      <w:tr>
+        <w:trPr>
+          <w:cnfStyle w:val="000000100000" w:firstRow="0" w:lastRow="0" w:firstColumn="0" w:lastColumn="0" w:oddVBand="0" w:evenVBand="0" w:oddHBand="1" w:evenHBand="0" w:firstRowFirstColumn="0" w:firstRowLastColumn="0" w:lastRowFirstColumn="0" w:lastRowLastColumn="0"/>
+        </w:trPr>
+        <w:tc>
+          <w:tcPr>
+            <w:cnfStyle w:val="001000000000" w:firstRow="0" w:lastRow="0" w:firstColumn="1" w:lastColumn="0" w:oddVBand="0" w:evenVBand="0" w:oddHBand="0" w:evenHBand="0" w:firstRowFirstColumn="0" w:firstRowLastColumn="0" w:lastRowFirstColumn="0" w:lastRowLastColumn="0"/>
+            <w:tcW w:w="2217" w:type="dxa"/>
+            <w:vMerge w:val="restart"/>
+          </w:tcPr>
+          <w:p>
+            <w:r>
+              <w:t>Waist circumference</w:t>
+            </w:r>
+          </w:p>
+        </w:tc>
+        <w:tc>
+          <w:tcPr>
+            <w:tcW w:w="868" w:type="dxa"/>
+          </w:tcPr>
+          <w:p>
+            <w:pPr>
+              <w:cnfStyle w:val="000000100000" w:firstRow="0" w:lastRow="0" w:firstColumn="0" w:lastColumn="0" w:oddVBand="0" w:evenVBand="0" w:oddHBand="1" w:evenHBand="0" w:firstRowFirstColumn="0" w:firstRowLastColumn="0" w:lastRowFirstColumn="0" w:lastRowLastColumn="0"/>
+            </w:pPr>
+            <w:r>
+              <w:t>Both</w:t>
+            </w:r>
+          </w:p>
+        </w:tc>
+        <w:tc>
+          <w:tcPr>
+            <w:tcW w:w="1244" w:type="dxa"/>
+          </w:tcPr>
+          <w:p>
+            <w:pPr>
+              <w:cnfStyle w:val="000000100000" w:firstRow="0" w:lastRow="0" w:firstColumn="0" w:lastColumn="0" w:oddVBand="0" w:evenVBand="0" w:oddHBand="1" w:evenHBand="0" w:firstRowFirstColumn="0" w:firstRowLastColumn="0" w:lastRowFirstColumn="0" w:lastRowLastColumn="0"/>
+            </w:pPr>
+            <w:r>
+              <w:t>0.1917</w:t>
+            </w:r>
+          </w:p>
+        </w:tc>
+        <w:tc>
+          <w:tcPr>
+            <w:tcW w:w="832" w:type="dxa"/>
+          </w:tcPr>
+          <w:p>
+            <w:pPr>
+              <w:cnfStyle w:val="000000100000" w:firstRow="0" w:lastRow="0" w:firstColumn="0" w:lastColumn="0" w:oddVBand="0" w:evenVBand="0" w:oddHBand="1" w:evenHBand="0" w:firstRowFirstColumn="0" w:firstRowLastColumn="0" w:lastRowFirstColumn="0" w:lastRowLastColumn="0"/>
+            </w:pPr>
+            <w:r>
+              <w:t>0.0063</w:t>
+            </w:r>
+          </w:p>
+        </w:tc>
+        <w:tc>
+          <w:tcPr>
+            <w:tcW w:w="1056" w:type="dxa"/>
+          </w:tcPr>
+          <w:p>
+            <w:pPr>
+              <w:cnfStyle w:val="000000100000" w:firstRow="0" w:lastRow="0" w:firstColumn="0" w:lastColumn="0" w:oddVBand="0" w:evenVBand="0" w:oddHBand="1" w:evenHBand="0" w:firstRowFirstColumn="0" w:firstRowLastColumn="0" w:lastRowFirstColumn="0" w:lastRowLastColumn="0"/>
+            </w:pPr>
+            <w:r>
+              <w:t>1.1895</w:t>
+            </w:r>
+          </w:p>
+        </w:tc>
+        <w:tc>
+          <w:tcPr>
+            <w:tcW w:w="1244" w:type="dxa"/>
+          </w:tcPr>
+          <w:p>
+            <w:pPr>
+              <w:cnfStyle w:val="000000100000" w:firstRow="0" w:lastRow="0" w:firstColumn="0" w:lastColumn="0" w:oddVBand="0" w:evenVBand="0" w:oddHBand="1" w:evenHBand="0" w:firstRowFirstColumn="0" w:firstRowLastColumn="0" w:lastRowFirstColumn="0" w:lastRowLastColumn="0"/>
+            </w:pPr>
+          </w:p>
+        </w:tc>
+        <w:tc>
+          <w:tcPr>
+            <w:tcW w:w="830" w:type="dxa"/>
+          </w:tcPr>
+          <w:p>
+            <w:pPr>
+              <w:cnfStyle w:val="000000100000" w:firstRow="0" w:lastRow="0" w:firstColumn="0" w:lastColumn="0" w:oddVBand="0" w:evenVBand="0" w:oddHBand="1" w:evenHBand="0" w:firstRowFirstColumn="0" w:firstRowLastColumn="0" w:lastRowFirstColumn="0" w:lastRowLastColumn="0"/>
+            </w:pPr>
+          </w:p>
+        </w:tc>
+        <w:tc>
+          <w:tcPr>
+            <w:tcW w:w="1064" w:type="dxa"/>
+          </w:tcPr>
+          <w:p>
+            <w:pPr>
+              <w:cnfStyle w:val="000000100000" w:firstRow="0" w:lastRow="0" w:firstColumn="0" w:lastColumn="0" w:oddVBand="0" w:evenVBand="0" w:oddHBand="1" w:evenHBand="0" w:firstRowFirstColumn="0" w:firstRowLastColumn="0" w:lastRowFirstColumn="0" w:lastRowLastColumn="0"/>
+            </w:pPr>
+          </w:p>
+        </w:tc>
+      </w:tr>
+      <w:tr>
+        <w:tc>
+          <w:tcPr>
+            <w:cnfStyle w:val="001000000000" w:firstRow="0" w:lastRow="0" w:firstColumn="1" w:lastColumn="0" w:oddVBand="0" w:evenVBand="0" w:oddHBand="0" w:evenHBand="0" w:firstRowFirstColumn="0" w:firstRowLastColumn="0" w:lastRowFirstColumn="0" w:lastRowLastColumn="0"/>
+            <w:tcW w:w="2217" w:type="dxa"/>
+            <w:vMerge/>
+          </w:tcPr>
+          <w:p/>
+        </w:tc>
+        <w:tc>
+          <w:tcPr>
+            <w:tcW w:w="868" w:type="dxa"/>
+          </w:tcPr>
+          <w:p>
+            <w:pPr>
+              <w:cnfStyle w:val="000000000000" w:firstRow="0" w:lastRow="0" w:firstColumn="0" w:lastColumn="0" w:oddVBand="0" w:evenVBand="0" w:oddHBand="0" w:evenHBand="0" w:firstRowFirstColumn="0" w:firstRowLastColumn="0" w:lastRowFirstColumn="0" w:lastRowLastColumn="0"/>
+            </w:pPr>
+            <w:r>
+              <w:t>Female</w:t>
+            </w:r>
+          </w:p>
+        </w:tc>
+        <w:tc>
+          <w:tcPr>
+            <w:tcW w:w="1244" w:type="dxa"/>
+          </w:tcPr>
+          <w:p>
+            <w:pPr>
+              <w:cnfStyle w:val="000000000000" w:firstRow="0" w:lastRow="0" w:firstColumn="0" w:lastColumn="0" w:oddVBand="0" w:evenVBand="0" w:oddHBand="0" w:evenHBand="0" w:firstRowFirstColumn="0" w:firstRowLastColumn="0" w:lastRowFirstColumn="0" w:lastRowLastColumn="0"/>
+            </w:pPr>
+            <w:r>
+              <w:t>0.2053</w:t>
+            </w:r>
+          </w:p>
+        </w:tc>
+        <w:tc>
+          <w:tcPr>
+            <w:tcW w:w="832" w:type="dxa"/>
+          </w:tcPr>
+          <w:p>
+            <w:pPr>
+              <w:cnfStyle w:val="000000000000" w:firstRow="0" w:lastRow="0" w:firstColumn="0" w:lastColumn="0" w:oddVBand="0" w:evenVBand="0" w:oddHBand="0" w:evenHBand="0" w:firstRowFirstColumn="0" w:firstRowLastColumn="0" w:lastRowFirstColumn="0" w:lastRowLastColumn="0"/>
+            </w:pPr>
+            <w:r>
+              <w:t>0.0073</w:t>
+            </w:r>
+          </w:p>
+        </w:tc>
+        <w:tc>
+          <w:tcPr>
+            <w:tcW w:w="1056" w:type="dxa"/>
+          </w:tcPr>
+          <w:p>
+            <w:pPr>
+              <w:cnfStyle w:val="000000000000" w:firstRow="0" w:lastRow="0" w:firstColumn="0" w:lastColumn="0" w:oddVBand="0" w:evenVBand="0" w:oddHBand="0" w:evenHBand="0" w:firstRowFirstColumn="0" w:firstRowLastColumn="0" w:lastRowFirstColumn="0" w:lastRowLastColumn="0"/>
+            </w:pPr>
+            <w:r>
+              <w:t>1.1</w:t>
+            </w:r>
+          </w:p>
+        </w:tc>
+        <w:tc>
+          <w:tcPr>
+            <w:tcW w:w="1244" w:type="dxa"/>
+          </w:tcPr>
+          <w:p>
+            <w:pPr>
+              <w:cnfStyle w:val="000000000000" w:firstRow="0" w:lastRow="0" w:firstColumn="0" w:lastColumn="0" w:oddVBand="0" w:evenVBand="0" w:oddHBand="0" w:evenHBand="0" w:firstRowFirstColumn="0" w:firstRowLastColumn="0" w:lastRowFirstColumn="0" w:lastRowLastColumn="0"/>
+            </w:pPr>
+          </w:p>
+        </w:tc>
+        <w:tc>
+          <w:tcPr>
+            <w:tcW w:w="830" w:type="dxa"/>
+          </w:tcPr>
+          <w:p>
+            <w:pPr>
+              <w:cnfStyle w:val="000000000000" w:firstRow="0" w:lastRow="0" w:firstColumn="0" w:lastColumn="0" w:oddVBand="0" w:evenVBand="0" w:oddHBand="0" w:evenHBand="0" w:firstRowFirstColumn="0" w:firstRowLastColumn="0" w:lastRowFirstColumn="0" w:lastRowLastColumn="0"/>
+            </w:pPr>
+          </w:p>
+        </w:tc>
+        <w:tc>
+          <w:tcPr>
+            <w:tcW w:w="1064" w:type="dxa"/>
+          </w:tcPr>
+          <w:p>
+            <w:pPr>
+              <w:cnfStyle w:val="000000000000" w:firstRow="0" w:lastRow="0" w:firstColumn="0" w:lastColumn="0" w:oddVBand="0" w:evenVBand="0" w:oddHBand="0" w:evenHBand="0" w:firstRowFirstColumn="0" w:firstRowLastColumn="0" w:lastRowFirstColumn="0" w:lastRowLastColumn="0"/>
+            </w:pPr>
+          </w:p>
+        </w:tc>
+      </w:tr>
+      <w:tr>
+        <w:trPr>
+          <w:cnfStyle w:val="000000100000" w:firstRow="0" w:lastRow="0" w:firstColumn="0" w:lastColumn="0" w:oddVBand="0" w:evenVBand="0" w:oddHBand="1" w:evenHBand="0" w:firstRowFirstColumn="0" w:firstRowLastColumn="0" w:lastRowFirstColumn="0" w:lastRowLastColumn="0"/>
+        </w:trPr>
+        <w:tc>
+          <w:tcPr>
+            <w:cnfStyle w:val="001000000000" w:firstRow="0" w:lastRow="0" w:firstColumn="1" w:lastColumn="0" w:oddVBand="0" w:evenVBand="0" w:oddHBand="0" w:evenHBand="0" w:firstRowFirstColumn="0" w:firstRowLastColumn="0" w:lastRowFirstColumn="0" w:lastRowLastColumn="0"/>
+            <w:tcW w:w="2217" w:type="dxa"/>
+            <w:vMerge/>
+          </w:tcPr>
+          <w:p/>
+        </w:tc>
+        <w:tc>
+          <w:tcPr>
+            <w:tcW w:w="868" w:type="dxa"/>
+          </w:tcPr>
+          <w:p>
+            <w:pPr>
+              <w:cnfStyle w:val="000000100000" w:firstRow="0" w:lastRow="0" w:firstColumn="0" w:lastColumn="0" w:oddVBand="0" w:evenVBand="0" w:oddHBand="1" w:evenHBand="0" w:firstRowFirstColumn="0" w:firstRowLastColumn="0" w:lastRowFirstColumn="0" w:lastRowLastColumn="0"/>
+            </w:pPr>
+            <w:r>
+              <w:t>Male</w:t>
+            </w:r>
+          </w:p>
+        </w:tc>
+        <w:tc>
+          <w:tcPr>
+            <w:tcW w:w="1244" w:type="dxa"/>
+          </w:tcPr>
+          <w:p>
+            <w:pPr>
+              <w:cnfStyle w:val="000000100000" w:firstRow="0" w:lastRow="0" w:firstColumn="0" w:lastColumn="0" w:oddVBand="0" w:evenVBand="0" w:oddHBand="1" w:evenHBand="0" w:firstRowFirstColumn="0" w:firstRowLastColumn="0" w:lastRowFirstColumn="0" w:lastRowLastColumn="0"/>
+            </w:pPr>
+            <w:r>
+              <w:t>0.2154</w:t>
+            </w:r>
+          </w:p>
+        </w:tc>
+        <w:tc>
+          <w:tcPr>
+            <w:tcW w:w="832" w:type="dxa"/>
+          </w:tcPr>
+          <w:p>
+            <w:pPr>
+              <w:cnfStyle w:val="000000100000" w:firstRow="0" w:lastRow="0" w:firstColumn="0" w:lastColumn="0" w:oddVBand="0" w:evenVBand="0" w:oddHBand="1" w:evenHBand="0" w:firstRowFirstColumn="0" w:firstRowLastColumn="0" w:lastRowFirstColumn="0" w:lastRowLastColumn="0"/>
+            </w:pPr>
+            <w:r>
+              <w:t>0.0087</w:t>
+            </w:r>
+          </w:p>
+        </w:tc>
+        <w:tc>
+          <w:tcPr>
+            <w:tcW w:w="1056" w:type="dxa"/>
+          </w:tcPr>
+          <w:p>
+            <w:pPr>
+              <w:cnfStyle w:val="000000100000" w:firstRow="0" w:lastRow="0" w:firstColumn="0" w:lastColumn="0" w:oddVBand="0" w:evenVBand="0" w:oddHBand="1" w:evenHBand="0" w:firstRowFirstColumn="0" w:firstRowLastColumn="0" w:lastRowFirstColumn="0" w:lastRowLastColumn="0"/>
+            </w:pPr>
+            <w:r>
+              <w:t>1.0703</w:t>
+            </w:r>
+          </w:p>
+        </w:tc>
+        <w:tc>
+          <w:tcPr>
+            <w:tcW w:w="1244" w:type="dxa"/>
+          </w:tcPr>
+          <w:p>
+            <w:pPr>
+              <w:cnfStyle w:val="000000100000" w:firstRow="0" w:lastRow="0" w:firstColumn="0" w:lastColumn="0" w:oddVBand="0" w:evenVBand="0" w:oddHBand="1" w:evenHBand="0" w:firstRowFirstColumn="0" w:firstRowLastColumn="0" w:lastRowFirstColumn="0" w:lastRowLastColumn="0"/>
+            </w:pPr>
+          </w:p>
+        </w:tc>
+        <w:tc>
+          <w:tcPr>
+            <w:tcW w:w="830" w:type="dxa"/>
+          </w:tcPr>
+          <w:p>
+            <w:pPr>
+              <w:cnfStyle w:val="000000100000" w:firstRow="0" w:lastRow="0" w:firstColumn="0" w:lastColumn="0" w:oddVBand="0" w:evenVBand="0" w:oddHBand="1" w:evenHBand="0" w:firstRowFirstColumn="0" w:firstRowLastColumn="0" w:lastRowFirstColumn="0" w:lastRowLastColumn="0"/>
+            </w:pPr>
+          </w:p>
+        </w:tc>
+        <w:tc>
+          <w:tcPr>
+            <w:tcW w:w="1064" w:type="dxa"/>
+          </w:tcPr>
+          <w:p>
+            <w:pPr>
+              <w:cnfStyle w:val="000000100000" w:firstRow="0" w:lastRow="0" w:firstColumn="0" w:lastColumn="0" w:oddVBand="0" w:evenVBand="0" w:oddHBand="1" w:evenHBand="0" w:firstRowFirstColumn="0" w:firstRowLastColumn="0" w:lastRowFirstColumn="0" w:lastRowLastColumn="0"/>
+            </w:pPr>
+          </w:p>
+        </w:tc>
+      </w:tr>
+      <w:tr>
+        <w:tc>
+          <w:tcPr>
+            <w:cnfStyle w:val="001000000000" w:firstRow="0" w:lastRow="0" w:firstColumn="1" w:lastColumn="0" w:oddVBand="0" w:evenVBand="0" w:oddHBand="0" w:evenHBand="0" w:firstRowFirstColumn="0" w:firstRowLastColumn="0" w:lastRowFirstColumn="0" w:lastRowLastColumn="0"/>
+            <w:tcW w:w="2217" w:type="dxa"/>
+            <w:vMerge w:val="restart"/>
+          </w:tcPr>
+          <w:p>
+            <w:pPr>
+              <w:rPr>
+                <w:b w:val="0"/>
+                <w:bCs w:val="0"/>
+              </w:rPr>
+            </w:pPr>
+            <w:r>
+              <w:t>Hip circumference</w:t>
+            </w:r>
+          </w:p>
+        </w:tc>
+        <w:tc>
+          <w:tcPr>
+            <w:tcW w:w="868" w:type="dxa"/>
+          </w:tcPr>
+          <w:p>
+            <w:pPr>
+              <w:cnfStyle w:val="000000000000" w:firstRow="0" w:lastRow="0" w:firstColumn="0" w:lastColumn="0" w:oddVBand="0" w:evenVBand="0" w:oddHBand="0" w:evenHBand="0" w:firstRowFirstColumn="0" w:firstRowLastColumn="0" w:lastRowFirstColumn="0" w:lastRowLastColumn="0"/>
+            </w:pPr>
+            <w:r>
+              <w:t>Both</w:t>
+            </w:r>
+          </w:p>
+        </w:tc>
+        <w:tc>
+          <w:tcPr>
+            <w:tcW w:w="1244" w:type="dxa"/>
+          </w:tcPr>
+          <w:p>
+            <w:pPr>
+              <w:cnfStyle w:val="000000000000" w:firstRow="0" w:lastRow="0" w:firstColumn="0" w:lastColumn="0" w:oddVBand="0" w:evenVBand="0" w:oddHBand="0" w:evenHBand="0" w:firstRowFirstColumn="0" w:firstRowLastColumn="0" w:lastRowFirstColumn="0" w:lastRowLastColumn="0"/>
+            </w:pPr>
+            <w:r>
+              <w:t>0.1942</w:t>
+            </w:r>
+          </w:p>
+        </w:tc>
+        <w:tc>
+          <w:tcPr>
+            <w:tcW w:w="832" w:type="dxa"/>
+          </w:tcPr>
+          <w:p>
+            <w:pPr>
+              <w:cnfStyle w:val="000000000000" w:firstRow="0" w:lastRow="0" w:firstColumn="0" w:lastColumn="0" w:oddVBand="0" w:evenVBand="0" w:oddHBand="0" w:evenHBand="0" w:firstRowFirstColumn="0" w:firstRowLastColumn="0" w:lastRowFirstColumn="0" w:lastRowLastColumn="0"/>
+            </w:pPr>
+            <w:r>
+              <w:t>0.0067</w:t>
+            </w:r>
+          </w:p>
+        </w:tc>
+        <w:tc>
+          <w:tcPr>
+            <w:tcW w:w="1056" w:type="dxa"/>
+          </w:tcPr>
+          <w:p>
+            <w:pPr>
+              <w:cnfStyle w:val="000000000000" w:firstRow="0" w:lastRow="0" w:firstColumn="0" w:lastColumn="0" w:oddVBand="0" w:evenVBand="0" w:oddHBand="0" w:evenHBand="0" w:firstRowFirstColumn="0" w:firstRowLastColumn="0" w:lastRowFirstColumn="0" w:lastRowLastColumn="0"/>
+            </w:pPr>
+            <w:r>
+              <w:t>1.2084</w:t>
+            </w:r>
+          </w:p>
+        </w:tc>
+        <w:tc>
+          <w:tcPr>
+            <w:tcW w:w="1244" w:type="dxa"/>
+          </w:tcPr>
+          <w:p>
+            <w:pPr>
+              <w:cnfStyle w:val="000000000000" w:firstRow="0" w:lastRow="0" w:firstColumn="0" w:lastColumn="0" w:oddVBand="0" w:evenVBand="0" w:oddHBand="0" w:evenHBand="0" w:firstRowFirstColumn="0" w:firstRowLastColumn="0" w:lastRowFirstColumn="0" w:lastRowLastColumn="0"/>
+            </w:pPr>
+          </w:p>
+        </w:tc>
+        <w:tc>
+          <w:tcPr>
+            <w:tcW w:w="830" w:type="dxa"/>
+          </w:tcPr>
+          <w:p>
+            <w:pPr>
+              <w:cnfStyle w:val="000000000000" w:firstRow="0" w:lastRow="0" w:firstColumn="0" w:lastColumn="0" w:oddVBand="0" w:evenVBand="0" w:oddHBand="0" w:evenHBand="0" w:firstRowFirstColumn="0" w:firstRowLastColumn="0" w:lastRowFirstColumn="0" w:lastRowLastColumn="0"/>
+            </w:pPr>
+          </w:p>
+        </w:tc>
+        <w:tc>
+          <w:tcPr>
+            <w:tcW w:w="1064" w:type="dxa"/>
+          </w:tcPr>
+          <w:p>
+            <w:pPr>
+              <w:cnfStyle w:val="000000000000" w:firstRow="0" w:lastRow="0" w:firstColumn="0" w:lastColumn="0" w:oddVBand="0" w:evenVBand="0" w:oddHBand="0" w:evenHBand="0" w:firstRowFirstColumn="0" w:firstRowLastColumn="0" w:lastRowFirstColumn="0" w:lastRowLastColumn="0"/>
+            </w:pPr>
+          </w:p>
+        </w:tc>
+      </w:tr>
+      <w:tr>
+        <w:trPr>
+          <w:cnfStyle w:val="000000100000" w:firstRow="0" w:lastRow="0" w:firstColumn="0" w:lastColumn="0" w:oddVBand="0" w:evenVBand="0" w:oddHBand="1" w:evenHBand="0" w:firstRowFirstColumn="0" w:firstRowLastColumn="0" w:lastRowFirstColumn="0" w:lastRowLastColumn="0"/>
+        </w:trPr>
+        <w:tc>
+          <w:tcPr>
+            <w:cnfStyle w:val="001000000000" w:firstRow="0" w:lastRow="0" w:firstColumn="1" w:lastColumn="0" w:oddVBand="0" w:evenVBand="0" w:oddHBand="0" w:evenHBand="0" w:firstRowFirstColumn="0" w:firstRowLastColumn="0" w:lastRowFirstColumn="0" w:lastRowLastColumn="0"/>
+            <w:tcW w:w="2217" w:type="dxa"/>
+            <w:vMerge/>
+          </w:tcPr>
+          <w:p/>
+        </w:tc>
+        <w:tc>
+          <w:tcPr>
+            <w:tcW w:w="868" w:type="dxa"/>
+          </w:tcPr>
+          <w:p>
+            <w:pPr>
+              <w:cnfStyle w:val="000000100000" w:firstRow="0" w:lastRow="0" w:firstColumn="0" w:lastColumn="0" w:oddVBand="0" w:evenVBand="0" w:oddHBand="1" w:evenHBand="0" w:firstRowFirstColumn="0" w:firstRowLastColumn="0" w:lastRowFirstColumn="0" w:lastRowLastColumn="0"/>
+            </w:pPr>
+            <w:r>
+              <w:t>Female</w:t>
+            </w:r>
+          </w:p>
+        </w:tc>
+        <w:tc>
+          <w:tcPr>
+            <w:tcW w:w="1244" w:type="dxa"/>
+          </w:tcPr>
+          <w:p>
+            <w:pPr>
+              <w:cnfStyle w:val="000000100000" w:firstRow="0" w:lastRow="0" w:firstColumn="0" w:lastColumn="0" w:oddVBand="0" w:evenVBand="0" w:oddHBand="1" w:evenHBand="0" w:firstRowFirstColumn="0" w:firstRowLastColumn="0" w:lastRowFirstColumn="0" w:lastRowLastColumn="0"/>
+            </w:pPr>
+            <w:r>
+              <w:t>0.2176</w:t>
+            </w:r>
+          </w:p>
+        </w:tc>
+        <w:tc>
+          <w:tcPr>
+            <w:tcW w:w="832" w:type="dxa"/>
+          </w:tcPr>
+          <w:p>
+            <w:pPr>
+              <w:cnfStyle w:val="000000100000" w:firstRow="0" w:lastRow="0" w:firstColumn="0" w:lastColumn="0" w:oddVBand="0" w:evenVBand="0" w:oddHBand="1" w:evenHBand="0" w:firstRowFirstColumn="0" w:firstRowLastColumn="0" w:lastRowFirstColumn="0" w:lastRowLastColumn="0"/>
+            </w:pPr>
+            <w:r>
+              <w:t>0.008</w:t>
+            </w:r>
+          </w:p>
+        </w:tc>
+        <w:tc>
+          <w:tcPr>
+            <w:tcW w:w="1056" w:type="dxa"/>
+          </w:tcPr>
+          <w:p>
+            <w:pPr>
+              <w:cnfStyle w:val="000000100000" w:firstRow="0" w:lastRow="0" w:firstColumn="0" w:lastColumn="0" w:oddVBand="0" w:evenVBand="0" w:oddHBand="1" w:evenHBand="0" w:firstRowFirstColumn="0" w:firstRowLastColumn="0" w:lastRowFirstColumn="0" w:lastRowLastColumn="0"/>
+            </w:pPr>
+            <w:r>
+              <w:t>1.102</w:t>
+            </w:r>
+          </w:p>
+        </w:tc>
+        <w:tc>
+          <w:tcPr>
+            <w:tcW w:w="1244" w:type="dxa"/>
+          </w:tcPr>
+          <w:p>
+            <w:pPr>
+              <w:cnfStyle w:val="000000100000" w:firstRow="0" w:lastRow="0" w:firstColumn="0" w:lastColumn="0" w:oddVBand="0" w:evenVBand="0" w:oddHBand="1" w:evenHBand="0" w:firstRowFirstColumn="0" w:firstRowLastColumn="0" w:lastRowFirstColumn="0" w:lastRowLastColumn="0"/>
+            </w:pPr>
+          </w:p>
+        </w:tc>
+        <w:tc>
+          <w:tcPr>
+            <w:tcW w:w="830" w:type="dxa"/>
+          </w:tcPr>
+          <w:p>
+            <w:pPr>
+              <w:cnfStyle w:val="000000100000" w:firstRow="0" w:lastRow="0" w:firstColumn="0" w:lastColumn="0" w:oddVBand="0" w:evenVBand="0" w:oddHBand="1" w:evenHBand="0" w:firstRowFirstColumn="0" w:firstRowLastColumn="0" w:lastRowFirstColumn="0" w:lastRowLastColumn="0"/>
+            </w:pPr>
+          </w:p>
+        </w:tc>
+        <w:tc>
+          <w:tcPr>
+            <w:tcW w:w="1064" w:type="dxa"/>
+          </w:tcPr>
+          <w:p>
+            <w:pPr>
+              <w:cnfStyle w:val="000000100000" w:firstRow="0" w:lastRow="0" w:firstColumn="0" w:lastColumn="0" w:oddVBand="0" w:evenVBand="0" w:oddHBand="1" w:evenHBand="0" w:firstRowFirstColumn="0" w:firstRowLastColumn="0" w:lastRowFirstColumn="0" w:lastRowLastColumn="0"/>
+            </w:pPr>
+          </w:p>
+        </w:tc>
+      </w:tr>
+      <w:tr>
+        <w:tc>
+          <w:tcPr>
+            <w:cnfStyle w:val="001000000000" w:firstRow="0" w:lastRow="0" w:firstColumn="1" w:lastColumn="0" w:oddVBand="0" w:evenVBand="0" w:oddHBand="0" w:evenHBand="0" w:firstRowFirstColumn="0" w:firstRowLastColumn="0" w:lastRowFirstColumn="0" w:lastRowLastColumn="0"/>
+            <w:tcW w:w="2217" w:type="dxa"/>
+            <w:vMerge/>
+          </w:tcPr>
+          <w:p/>
+        </w:tc>
+        <w:tc>
+          <w:tcPr>
+            <w:tcW w:w="868" w:type="dxa"/>
+          </w:tcPr>
+          <w:p>
+            <w:pPr>
+              <w:cnfStyle w:val="000000000000" w:firstRow="0" w:lastRow="0" w:firstColumn="0" w:lastColumn="0" w:oddVBand="0" w:evenVBand="0" w:oddHBand="0" w:evenHBand="0" w:firstRowFirstColumn="0" w:firstRowLastColumn="0" w:lastRowFirstColumn="0" w:lastRowLastColumn="0"/>
+            </w:pPr>
+            <w:r>
+              <w:t>Male</w:t>
+            </w:r>
+          </w:p>
+        </w:tc>
+        <w:tc>
+          <w:tcPr>
+            <w:tcW w:w="1244" w:type="dxa"/>
+          </w:tcPr>
+          <w:p>
+            <w:pPr>
+              <w:cnfStyle w:val="000000000000" w:firstRow="0" w:lastRow="0" w:firstColumn="0" w:lastColumn="0" w:oddVBand="0" w:evenVBand="0" w:oddHBand="0" w:evenHBand="0" w:firstRowFirstColumn="0" w:firstRowLastColumn="0" w:lastRowFirstColumn="0" w:lastRowLastColumn="0"/>
+            </w:pPr>
+            <w:r>
+              <w:t>0.2144</w:t>
+            </w:r>
+          </w:p>
+        </w:tc>
+        <w:tc>
+          <w:tcPr>
+            <w:tcW w:w="832" w:type="dxa"/>
+          </w:tcPr>
+          <w:p>
+            <w:pPr>
+              <w:cnfStyle w:val="000000000000" w:firstRow="0" w:lastRow="0" w:firstColumn="0" w:lastColumn="0" w:oddVBand="0" w:evenVBand="0" w:oddHBand="0" w:evenHBand="0" w:firstRowFirstColumn="0" w:firstRowLastColumn="0" w:lastRowFirstColumn="0" w:lastRowLastColumn="0"/>
+            </w:pPr>
+            <w:r>
+              <w:t>0.0092</w:t>
+            </w:r>
+          </w:p>
+        </w:tc>
+        <w:tc>
+          <w:tcPr>
+            <w:tcW w:w="1056" w:type="dxa"/>
+          </w:tcPr>
+          <w:p>
+            <w:pPr>
+              <w:cnfStyle w:val="000000000000" w:firstRow="0" w:lastRow="0" w:firstColumn="0" w:lastColumn="0" w:oddVBand="0" w:evenVBand="0" w:oddHBand="0" w:evenHBand="0" w:firstRowFirstColumn="0" w:firstRowLastColumn="0" w:lastRowFirstColumn="0" w:lastRowLastColumn="0"/>
+            </w:pPr>
+            <w:r>
+              <w:t>1.0888</w:t>
+            </w:r>
+          </w:p>
+        </w:tc>
+        <w:tc>
+          <w:tcPr>
+            <w:tcW w:w="1244" w:type="dxa"/>
+          </w:tcPr>
+          <w:p>
+            <w:pPr>
+              <w:cnfStyle w:val="000000000000" w:firstRow="0" w:lastRow="0" w:firstColumn="0" w:lastColumn="0" w:oddVBand="0" w:evenVBand="0" w:oddHBand="0" w:evenHBand="0" w:firstRowFirstColumn="0" w:firstRowLastColumn="0" w:lastRowFirstColumn="0" w:lastRowLastColumn="0"/>
+            </w:pPr>
+          </w:p>
+        </w:tc>
+        <w:tc>
+          <w:tcPr>
+            <w:tcW w:w="830" w:type="dxa"/>
+          </w:tcPr>
+          <w:p>
+            <w:pPr>
+              <w:cnfStyle w:val="000000000000" w:firstRow="0" w:lastRow="0" w:firstColumn="0" w:lastColumn="0" w:oddVBand="0" w:evenVBand="0" w:oddHBand="0" w:evenHBand="0" w:firstRowFirstColumn="0" w:firstRowLastColumn="0" w:lastRowFirstColumn="0" w:lastRowLastColumn="0"/>
+            </w:pPr>
+          </w:p>
+        </w:tc>
+        <w:tc>
+          <w:tcPr>
+            <w:tcW w:w="1064" w:type="dxa"/>
+          </w:tcPr>
+          <w:p>
+            <w:pPr>
+              <w:cnfStyle w:val="000000000000" w:firstRow="0" w:lastRow="0" w:firstColumn="0" w:lastColumn="0" w:oddVBand="0" w:evenVBand="0" w:oddHBand="0" w:evenHBand="0" w:firstRowFirstColumn="0" w:firstRowLastColumn="0" w:lastRowFirstColumn="0" w:lastRowLastColumn="0"/>
+            </w:pPr>
+          </w:p>
+        </w:tc>
+      </w:tr>
+      <w:tr>
+        <w:trPr>
+          <w:cnfStyle w:val="000000100000" w:firstRow="0" w:lastRow="0" w:firstColumn="0" w:lastColumn="0" w:oddVBand="0" w:evenVBand="0" w:oddHBand="1" w:evenHBand="0" w:firstRowFirstColumn="0" w:firstRowLastColumn="0" w:lastRowFirstColumn="0" w:lastRowLastColumn="0"/>
+        </w:trPr>
+        <w:tc>
+          <w:tcPr>
+            <w:cnfStyle w:val="001000000000" w:firstRow="0" w:lastRow="0" w:firstColumn="1" w:lastColumn="0" w:oddVBand="0" w:evenVBand="0" w:oddHBand="0" w:evenHBand="0" w:firstRowFirstColumn="0" w:firstRowLastColumn="0" w:lastRowFirstColumn="0" w:lastRowLastColumn="0"/>
+            <w:tcW w:w="2217" w:type="dxa"/>
+            <w:vMerge w:val="restart"/>
+          </w:tcPr>
+          <w:p>
+            <w:r>
+              <w:t>Waist to hip ratio</w:t>
+            </w:r>
+          </w:p>
+        </w:tc>
+        <w:tc>
+          <w:tcPr>
+            <w:tcW w:w="868" w:type="dxa"/>
+          </w:tcPr>
+          <w:p>
+            <w:pPr>
+              <w:cnfStyle w:val="000000100000" w:firstRow="0" w:lastRow="0" w:firstColumn="0" w:lastColumn="0" w:oddVBand="0" w:evenVBand="0" w:oddHBand="1" w:evenHBand="0" w:firstRowFirstColumn="0" w:firstRowLastColumn="0" w:lastRowFirstColumn="0" w:lastRowLastColumn="0"/>
+            </w:pPr>
+            <w:r>
+              <w:t>Both</w:t>
+            </w:r>
+          </w:p>
+        </w:tc>
+        <w:tc>
+          <w:tcPr>
+            <w:tcW w:w="1244" w:type="dxa"/>
+          </w:tcPr>
+          <w:p>
+            <w:pPr>
+              <w:cnfStyle w:val="000000100000" w:firstRow="0" w:lastRow="0" w:firstColumn="0" w:lastColumn="0" w:oddVBand="0" w:evenVBand="0" w:oddHBand="1" w:evenHBand="0" w:firstRowFirstColumn="0" w:firstRowLastColumn="0" w:lastRowFirstColumn="0" w:lastRowLastColumn="0"/>
+            </w:pPr>
+            <w:r>
+              <w:t>0.1528</w:t>
+            </w:r>
+          </w:p>
+        </w:tc>
+        <w:tc>
+          <w:tcPr>
+            <w:tcW w:w="832" w:type="dxa"/>
+          </w:tcPr>
+          <w:p>
+            <w:pPr>
+              <w:cnfStyle w:val="000000100000" w:firstRow="0" w:lastRow="0" w:firstColumn="0" w:lastColumn="0" w:oddVBand="0" w:evenVBand="0" w:oddHBand="1" w:evenHBand="0" w:firstRowFirstColumn="0" w:firstRowLastColumn="0" w:lastRowFirstColumn="0" w:lastRowLastColumn="0"/>
+            </w:pPr>
+            <w:r>
+              <w:t>0.005</w:t>
+            </w:r>
+          </w:p>
+        </w:tc>
+        <w:tc>
+          <w:tcPr>
+            <w:tcW w:w="1056" w:type="dxa"/>
+          </w:tcPr>
+          <w:p>
+            <w:pPr>
+              <w:cnfStyle w:val="000000100000" w:firstRow="0" w:lastRow="0" w:firstColumn="0" w:lastColumn="0" w:oddVBand="0" w:evenVBand="0" w:oddHBand="1" w:evenHBand="0" w:firstRowFirstColumn="0" w:firstRowLastColumn="0" w:lastRowFirstColumn="0" w:lastRowLastColumn="0"/>
+            </w:pPr>
+            <w:r>
+              <w:t>1.1909</w:t>
+            </w:r>
+          </w:p>
+        </w:tc>
+        <w:tc>
+          <w:tcPr>
+            <w:tcW w:w="1244" w:type="dxa"/>
+          </w:tcPr>
+          <w:p>
+            <w:pPr>
+              <w:cnfStyle w:val="000000100000" w:firstRow="0" w:lastRow="0" w:firstColumn="0" w:lastColumn="0" w:oddVBand="0" w:evenVBand="0" w:oddHBand="1" w:evenHBand="0" w:firstRowFirstColumn="0" w:firstRowLastColumn="0" w:lastRowFirstColumn="0" w:lastRowLastColumn="0"/>
+            </w:pPr>
+          </w:p>
+        </w:tc>
+        <w:tc>
+          <w:tcPr>
+            <w:tcW w:w="830" w:type="dxa"/>
+          </w:tcPr>
+          <w:p>
+            <w:pPr>
+              <w:cnfStyle w:val="000000100000" w:firstRow="0" w:lastRow="0" w:firstColumn="0" w:lastColumn="0" w:oddVBand="0" w:evenVBand="0" w:oddHBand="1" w:evenHBand="0" w:firstRowFirstColumn="0" w:firstRowLastColumn="0" w:lastRowFirstColumn="0" w:lastRowLastColumn="0"/>
+            </w:pPr>
+          </w:p>
+        </w:tc>
+        <w:tc>
+          <w:tcPr>
+            <w:tcW w:w="1064" w:type="dxa"/>
+          </w:tcPr>
+          <w:p>
+            <w:pPr>
+              <w:cnfStyle w:val="000000100000" w:firstRow="0" w:lastRow="0" w:firstColumn="0" w:lastColumn="0" w:oddVBand="0" w:evenVBand="0" w:oddHBand="1" w:evenHBand="0" w:firstRowFirstColumn="0" w:firstRowLastColumn="0" w:lastRowFirstColumn="0" w:lastRowLastColumn="0"/>
+            </w:pPr>
+          </w:p>
+        </w:tc>
+      </w:tr>
+      <w:tr>
+        <w:tc>
+          <w:tcPr>
+            <w:cnfStyle w:val="001000000000" w:firstRow="0" w:lastRow="0" w:firstColumn="1" w:lastColumn="0" w:oddVBand="0" w:evenVBand="0" w:oddHBand="0" w:evenHBand="0" w:firstRowFirstColumn="0" w:firstRowLastColumn="0" w:lastRowFirstColumn="0" w:lastRowLastColumn="0"/>
+            <w:tcW w:w="2217" w:type="dxa"/>
+            <w:vMerge/>
+          </w:tcPr>
+          <w:p/>
+        </w:tc>
+        <w:tc>
+          <w:tcPr>
+            <w:tcW w:w="868" w:type="dxa"/>
+          </w:tcPr>
+          <w:p>
+            <w:pPr>
+              <w:cnfStyle w:val="000000000000" w:firstRow="0" w:lastRow="0" w:firstColumn="0" w:lastColumn="0" w:oddVBand="0" w:evenVBand="0" w:oddHBand="0" w:evenHBand="0" w:firstRowFirstColumn="0" w:firstRowLastColumn="0" w:lastRowFirstColumn="0" w:lastRowLastColumn="0"/>
+            </w:pPr>
+            <w:r>
+              <w:t>Female</w:t>
+            </w:r>
+          </w:p>
+        </w:tc>
+        <w:tc>
+          <w:tcPr>
+            <w:tcW w:w="1244" w:type="dxa"/>
+          </w:tcPr>
+          <w:p>
+            <w:pPr>
+              <w:cnfStyle w:val="000000000000" w:firstRow="0" w:lastRow="0" w:firstColumn="0" w:lastColumn="0" w:oddVBand="0" w:evenVBand="0" w:oddHBand="0" w:evenHBand="0" w:firstRowFirstColumn="0" w:firstRowLastColumn="0" w:lastRowFirstColumn="0" w:lastRowLastColumn="0"/>
+            </w:pPr>
+            <w:r>
+              <w:t>0.1824</w:t>
+            </w:r>
+          </w:p>
+        </w:tc>
+        <w:tc>
+          <w:tcPr>
+            <w:tcW w:w="832" w:type="dxa"/>
+          </w:tcPr>
+          <w:p>
+            <w:pPr>
+              <w:cnfStyle w:val="000000000000" w:firstRow="0" w:lastRow="0" w:firstColumn="0" w:lastColumn="0" w:oddVBand="0" w:evenVBand="0" w:oddHBand="0" w:evenHBand="0" w:firstRowFirstColumn="0" w:firstRowLastColumn="0" w:lastRowFirstColumn="0" w:lastRowLastColumn="0"/>
+            </w:pPr>
+            <w:r>
+              <w:t>0.0086</w:t>
+            </w:r>
+          </w:p>
+        </w:tc>
+        <w:tc>
+          <w:tcPr>
+            <w:tcW w:w="1056" w:type="dxa"/>
+          </w:tcPr>
+          <w:p>
+            <w:pPr>
+              <w:cnfStyle w:val="000000000000" w:firstRow="0" w:lastRow="0" w:firstColumn="0" w:lastColumn="0" w:oddVBand="0" w:evenVBand="0" w:oddHBand="0" w:evenHBand="0" w:firstRowFirstColumn="0" w:firstRowLastColumn="0" w:lastRowFirstColumn="0" w:lastRowLastColumn="0"/>
+            </w:pPr>
+            <w:r>
+              <w:t>1.1437</w:t>
+            </w:r>
+          </w:p>
+        </w:tc>
+        <w:tc>
+          <w:tcPr>
+            <w:tcW w:w="1244" w:type="dxa"/>
+          </w:tcPr>
+          <w:p>
+            <w:pPr>
+              <w:cnfStyle w:val="000000000000" w:firstRow="0" w:lastRow="0" w:firstColumn="0" w:lastColumn="0" w:oddVBand="0" w:evenVBand="0" w:oddHBand="0" w:evenHBand="0" w:firstRowFirstColumn="0" w:firstRowLastColumn="0" w:lastRowFirstColumn="0" w:lastRowLastColumn="0"/>
+            </w:pPr>
+          </w:p>
+        </w:tc>
+        <w:tc>
+          <w:tcPr>
+            <w:tcW w:w="830" w:type="dxa"/>
+          </w:tcPr>
+          <w:p>
+            <w:pPr>
+              <w:cnfStyle w:val="000000000000" w:firstRow="0" w:lastRow="0" w:firstColumn="0" w:lastColumn="0" w:oddVBand="0" w:evenVBand="0" w:oddHBand="0" w:evenHBand="0" w:firstRowFirstColumn="0" w:firstRowLastColumn="0" w:lastRowFirstColumn="0" w:lastRowLastColumn="0"/>
+            </w:pPr>
+          </w:p>
+        </w:tc>
+        <w:tc>
+          <w:tcPr>
+            <w:tcW w:w="1064" w:type="dxa"/>
+          </w:tcPr>
+          <w:p>
+            <w:pPr>
+              <w:cnfStyle w:val="000000000000" w:firstRow="0" w:lastRow="0" w:firstColumn="0" w:lastColumn="0" w:oddVBand="0" w:evenVBand="0" w:oddHBand="0" w:evenHBand="0" w:firstRowFirstColumn="0" w:firstRowLastColumn="0" w:lastRowFirstColumn="0" w:lastRowLastColumn="0"/>
+            </w:pPr>
+          </w:p>
+        </w:tc>
+      </w:tr>
+      <w:tr>
+        <w:trPr>
+          <w:cnfStyle w:val="000000100000" w:firstRow="0" w:lastRow="0" w:firstColumn="0" w:lastColumn="0" w:oddVBand="0" w:evenVBand="0" w:oddHBand="1" w:evenHBand="0" w:firstRowFirstColumn="0" w:firstRowLastColumn="0" w:lastRowFirstColumn="0" w:lastRowLastColumn="0"/>
+        </w:trPr>
+        <w:tc>
+          <w:tcPr>
+            <w:cnfStyle w:val="001000000000" w:firstRow="0" w:lastRow="0" w:firstColumn="1" w:lastColumn="0" w:oddVBand="0" w:evenVBand="0" w:oddHBand="0" w:evenHBand="0" w:firstRowFirstColumn="0" w:firstRowLastColumn="0" w:lastRowFirstColumn="0" w:lastRowLastColumn="0"/>
+            <w:tcW w:w="2217" w:type="dxa"/>
+            <w:vMerge/>
+          </w:tcPr>
+          <w:p/>
+        </w:tc>
+        <w:tc>
+          <w:tcPr>
+            <w:tcW w:w="868" w:type="dxa"/>
+          </w:tcPr>
+          <w:p>
+            <w:pPr>
+              <w:cnfStyle w:val="000000100000" w:firstRow="0" w:lastRow="0" w:firstColumn="0" w:lastColumn="0" w:oddVBand="0" w:evenVBand="0" w:oddHBand="1" w:evenHBand="0" w:firstRowFirstColumn="0" w:firstRowLastColumn="0" w:lastRowFirstColumn="0" w:lastRowLastColumn="0"/>
+            </w:pPr>
+            <w:r>
+              <w:t>Male</w:t>
+            </w:r>
+          </w:p>
+        </w:tc>
+        <w:tc>
+          <w:tcPr>
+            <w:tcW w:w="1244" w:type="dxa"/>
+          </w:tcPr>
+          <w:p>
+            <w:pPr>
+              <w:cnfStyle w:val="000000100000" w:firstRow="0" w:lastRow="0" w:firstColumn="0" w:lastColumn="0" w:oddVBand="0" w:evenVBand="0" w:oddHBand="1" w:evenHBand="0" w:firstRowFirstColumn="0" w:firstRowLastColumn="0" w:lastRowFirstColumn="0" w:lastRowLastColumn="0"/>
+            </w:pPr>
+            <w:r>
+              <w:t>0.175</w:t>
+            </w:r>
+          </w:p>
+        </w:tc>
+        <w:tc>
+          <w:tcPr>
+            <w:tcW w:w="832" w:type="dxa"/>
+          </w:tcPr>
+          <w:p>
+            <w:pPr>
+              <w:cnfStyle w:val="000000100000" w:firstRow="0" w:lastRow="0" w:firstColumn="0" w:lastColumn="0" w:oddVBand="0" w:evenVBand="0" w:oddHBand="1" w:evenHBand="0" w:firstRowFirstColumn="0" w:firstRowLastColumn="0" w:lastRowFirstColumn="0" w:lastRowLastColumn="0"/>
+            </w:pPr>
+            <w:r>
+              <w:t>0.0068</w:t>
+            </w:r>
+          </w:p>
+        </w:tc>
+        <w:tc>
+          <w:tcPr>
+            <w:tcW w:w="1056" w:type="dxa"/>
+          </w:tcPr>
+          <w:p>
+            <w:pPr>
+              <w:cnfStyle w:val="000000100000" w:firstRow="0" w:lastRow="0" w:firstColumn="0" w:lastColumn="0" w:oddVBand="0" w:evenVBand="0" w:oddHBand="1" w:evenHBand="0" w:firstRowFirstColumn="0" w:firstRowLastColumn="0" w:lastRowFirstColumn="0" w:lastRowLastColumn="0"/>
+            </w:pPr>
+            <w:r>
+              <w:t>1.065</w:t>
+            </w:r>
+          </w:p>
+        </w:tc>
+        <w:tc>
+          <w:tcPr>
+            <w:tcW w:w="1244" w:type="dxa"/>
+          </w:tcPr>
+          <w:p>
+            <w:pPr>
+              <w:cnfStyle w:val="000000100000" w:firstRow="0" w:lastRow="0" w:firstColumn="0" w:lastColumn="0" w:oddVBand="0" w:evenVBand="0" w:oddHBand="1" w:evenHBand="0" w:firstRowFirstColumn="0" w:firstRowLastColumn="0" w:lastRowFirstColumn="0" w:lastRowLastColumn="0"/>
+            </w:pPr>
+          </w:p>
+        </w:tc>
+        <w:tc>
+          <w:tcPr>
+            <w:tcW w:w="830" w:type="dxa"/>
+          </w:tcPr>
+          <w:p>
+            <w:pPr>
+              <w:cnfStyle w:val="000000100000" w:firstRow="0" w:lastRow="0" w:firstColumn="0" w:lastColumn="0" w:oddVBand="0" w:evenVBand="0" w:oddHBand="1" w:evenHBand="0" w:firstRowFirstColumn="0" w:firstRowLastColumn="0" w:lastRowFirstColumn="0" w:lastRowLastColumn="0"/>
+            </w:pPr>
+          </w:p>
+        </w:tc>
+        <w:tc>
+          <w:tcPr>
+            <w:tcW w:w="1064" w:type="dxa"/>
+          </w:tcPr>
+          <w:p>
+            <w:pPr>
+              <w:cnfStyle w:val="000000100000" w:firstRow="0" w:lastRow="0" w:firstColumn="0" w:lastColumn="0" w:oddVBand="0" w:evenVBand="0" w:oddHBand="1" w:evenHBand="0" w:firstRowFirstColumn="0" w:firstRowLastColumn="0" w:lastRowFirstColumn="0" w:lastRowLastColumn="0"/>
+            </w:pPr>
+          </w:p>
+        </w:tc>
+      </w:tr>
+      <w:tr>
+        <w:tc>
+          <w:tcPr>
+            <w:cnfStyle w:val="001000000000" w:firstRow="0" w:lastRow="0" w:firstColumn="1" w:lastColumn="0" w:oddVBand="0" w:evenVBand="0" w:oddHBand="0" w:evenHBand="0" w:firstRowFirstColumn="0" w:firstRowLastColumn="0" w:lastRowFirstColumn="0" w:lastRowLastColumn="0"/>
+            <w:tcW w:w="2217" w:type="dxa"/>
+            <w:vMerge w:val="restart"/>
+          </w:tcPr>
+          <w:p>
+            <w:r>
+              <w:t>Diastolic blood pressure (auto)</w:t>
+            </w:r>
+          </w:p>
+        </w:tc>
+        <w:tc>
+          <w:tcPr>
+            <w:tcW w:w="868" w:type="dxa"/>
+          </w:tcPr>
+          <w:p>
+            <w:pPr>
+              <w:cnfStyle w:val="000000000000" w:firstRow="0" w:lastRow="0" w:firstColumn="0" w:lastColumn="0" w:oddVBand="0" w:evenVBand="0" w:oddHBand="0" w:evenHBand="0" w:firstRowFirstColumn="0" w:firstRowLastColumn="0" w:lastRowFirstColumn="0" w:lastRowLastColumn="0"/>
+            </w:pPr>
+            <w:r>
+              <w:t>Both</w:t>
+            </w:r>
+          </w:p>
+        </w:tc>
+        <w:tc>
+          <w:tcPr>
+            <w:tcW w:w="1244" w:type="dxa"/>
+          </w:tcPr>
+          <w:p>
+            <w:pPr>
+              <w:cnfStyle w:val="000000000000" w:firstRow="0" w:lastRow="0" w:firstColumn="0" w:lastColumn="0" w:oddVBand="0" w:evenVBand="0" w:oddHBand="0" w:evenHBand="0" w:firstRowFirstColumn="0" w:firstRowLastColumn="0" w:lastRowFirstColumn="0" w:lastRowLastColumn="0"/>
+            </w:pPr>
+            <w:r>
+              <w:t>0.1245</w:t>
+            </w:r>
+          </w:p>
+        </w:tc>
+        <w:tc>
+          <w:tcPr>
+            <w:tcW w:w="832" w:type="dxa"/>
+          </w:tcPr>
+          <w:p>
+            <w:pPr>
+              <w:cnfStyle w:val="000000000000" w:firstRow="0" w:lastRow="0" w:firstColumn="0" w:lastColumn="0" w:oddVBand="0" w:evenVBand="0" w:oddHBand="0" w:evenHBand="0" w:firstRowFirstColumn="0" w:firstRowLastColumn="0" w:lastRowFirstColumn="0" w:lastRowLastColumn="0"/>
+            </w:pPr>
+            <w:r>
+              <w:t>0.005</w:t>
+            </w:r>
+          </w:p>
+        </w:tc>
+        <w:tc>
+          <w:tcPr>
+            <w:tcW w:w="1056" w:type="dxa"/>
+          </w:tcPr>
+          <w:p>
+            <w:pPr>
+              <w:cnfStyle w:val="000000000000" w:firstRow="0" w:lastRow="0" w:firstColumn="0" w:lastColumn="0" w:oddVBand="0" w:evenVBand="0" w:oddHBand="0" w:evenHBand="0" w:firstRowFirstColumn="0" w:firstRowLastColumn="0" w:lastRowFirstColumn="0" w:lastRowLastColumn="0"/>
+            </w:pPr>
+            <w:r>
+              <w:t>1.1183</w:t>
+            </w:r>
+          </w:p>
+        </w:tc>
+        <w:tc>
+          <w:tcPr>
+            <w:tcW w:w="1244" w:type="dxa"/>
+          </w:tcPr>
+          <w:p>
+            <w:pPr>
+              <w:cnfStyle w:val="000000000000" w:firstRow="0" w:lastRow="0" w:firstColumn="0" w:lastColumn="0" w:oddVBand="0" w:evenVBand="0" w:oddHBand="0" w:evenHBand="0" w:firstRowFirstColumn="0" w:firstRowLastColumn="0" w:lastRowFirstColumn="0" w:lastRowLastColumn="0"/>
+            </w:pPr>
+          </w:p>
+        </w:tc>
+        <w:tc>
+          <w:tcPr>
+            <w:tcW w:w="830" w:type="dxa"/>
+          </w:tcPr>
+          <w:p>
+            <w:pPr>
+              <w:cnfStyle w:val="000000000000" w:firstRow="0" w:lastRow="0" w:firstColumn="0" w:lastColumn="0" w:oddVBand="0" w:evenVBand="0" w:oddHBand="0" w:evenHBand="0" w:firstRowFirstColumn="0" w:firstRowLastColumn="0" w:lastRowFirstColumn="0" w:lastRowLastColumn="0"/>
+            </w:pPr>
+          </w:p>
+        </w:tc>
+        <w:tc>
+          <w:tcPr>
+            <w:tcW w:w="1064" w:type="dxa"/>
+          </w:tcPr>
+          <w:p>
+            <w:pPr>
+              <w:cnfStyle w:val="000000000000" w:firstRow="0" w:lastRow="0" w:firstColumn="0" w:lastColumn="0" w:oddVBand="0" w:evenVBand="0" w:oddHBand="0" w:evenHBand="0" w:firstRowFirstColumn="0" w:firstRowLastColumn="0" w:lastRowFirstColumn="0" w:lastRowLastColumn="0"/>
+            </w:pPr>
+          </w:p>
+        </w:tc>
+      </w:tr>
+      <w:tr>
+        <w:trPr>
+          <w:cnfStyle w:val="000000100000" w:firstRow="0" w:lastRow="0" w:firstColumn="0" w:lastColumn="0" w:oddVBand="0" w:evenVBand="0" w:oddHBand="1" w:evenHBand="0" w:firstRowFirstColumn="0" w:firstRowLastColumn="0" w:lastRowFirstColumn="0" w:lastRowLastColumn="0"/>
+        </w:trPr>
+        <w:tc>
+          <w:tcPr>
+            <w:cnfStyle w:val="001000000000" w:firstRow="0" w:lastRow="0" w:firstColumn="1" w:lastColumn="0" w:oddVBand="0" w:evenVBand="0" w:oddHBand="0" w:evenHBand="0" w:firstRowFirstColumn="0" w:firstRowLastColumn="0" w:lastRowFirstColumn="0" w:lastRowLastColumn="0"/>
+            <w:tcW w:w="2217" w:type="dxa"/>
+            <w:vMerge/>
+          </w:tcPr>
+          <w:p/>
+        </w:tc>
+        <w:tc>
+          <w:tcPr>
+            <w:tcW w:w="868" w:type="dxa"/>
+          </w:tcPr>
+          <w:p>
+            <w:pPr>
+              <w:cnfStyle w:val="000000100000" w:firstRow="0" w:lastRow="0" w:firstColumn="0" w:lastColumn="0" w:oddVBand="0" w:evenVBand="0" w:oddHBand="1" w:evenHBand="0" w:firstRowFirstColumn="0" w:firstRowLastColumn="0" w:lastRowFirstColumn="0" w:lastRowLastColumn="0"/>
+            </w:pPr>
+            <w:r>
+              <w:t>Female</w:t>
+            </w:r>
+          </w:p>
+        </w:tc>
+        <w:tc>
+          <w:tcPr>
+            <w:tcW w:w="1244" w:type="dxa"/>
+          </w:tcPr>
+          <w:p>
+            <w:pPr>
+              <w:cnfStyle w:val="000000100000" w:firstRow="0" w:lastRow="0" w:firstColumn="0" w:lastColumn="0" w:oddVBand="0" w:evenVBand="0" w:oddHBand="1" w:evenHBand="0" w:firstRowFirstColumn="0" w:firstRowLastColumn="0" w:lastRowFirstColumn="0" w:lastRowLastColumn="0"/>
+            </w:pPr>
+            <w:r>
+              <w:t>0.1571</w:t>
+            </w:r>
+          </w:p>
+        </w:tc>
+        <w:tc>
+          <w:tcPr>
+            <w:tcW w:w="832" w:type="dxa"/>
+          </w:tcPr>
+          <w:p>
+            <w:pPr>
+              <w:cnfStyle w:val="000000100000" w:firstRow="0" w:lastRow="0" w:firstColumn="0" w:lastColumn="0" w:oddVBand="0" w:evenVBand="0" w:oddHBand="1" w:evenHBand="0" w:firstRowFirstColumn="0" w:firstRowLastColumn="0" w:lastRowFirstColumn="0" w:lastRowLastColumn="0"/>
+            </w:pPr>
+            <w:r>
+              <w:t>0.0071</w:t>
+            </w:r>
+          </w:p>
+        </w:tc>
+        <w:tc>
+          <w:tcPr>
+            <w:tcW w:w="1056" w:type="dxa"/>
+          </w:tcPr>
+          <w:p>
+            <w:pPr>
+              <w:cnfStyle w:val="000000100000" w:firstRow="0" w:lastRow="0" w:firstColumn="0" w:lastColumn="0" w:oddVBand="0" w:evenVBand="0" w:oddHBand="1" w:evenHBand="0" w:firstRowFirstColumn="0" w:firstRowLastColumn="0" w:lastRowFirstColumn="0" w:lastRowLastColumn="0"/>
+            </w:pPr>
+            <w:r>
+              <w:t>1.0581</w:t>
+            </w:r>
+          </w:p>
+        </w:tc>
+        <w:tc>
+          <w:tcPr>
+            <w:tcW w:w="1244" w:type="dxa"/>
+          </w:tcPr>
+          <w:p>
+            <w:pPr>
+              <w:cnfStyle w:val="000000100000" w:firstRow="0" w:lastRow="0" w:firstColumn="0" w:lastColumn="0" w:oddVBand="0" w:evenVBand="0" w:oddHBand="1" w:evenHBand="0" w:firstRowFirstColumn="0" w:firstRowLastColumn="0" w:lastRowFirstColumn="0" w:lastRowLastColumn="0"/>
+            </w:pPr>
+          </w:p>
+        </w:tc>
+        <w:tc>
+          <w:tcPr>
+            <w:tcW w:w="830" w:type="dxa"/>
+          </w:tcPr>
+          <w:p>
+            <w:pPr>
+              <w:cnfStyle w:val="000000100000" w:firstRow="0" w:lastRow="0" w:firstColumn="0" w:lastColumn="0" w:oddVBand="0" w:evenVBand="0" w:oddHBand="1" w:evenHBand="0" w:firstRowFirstColumn="0" w:firstRowLastColumn="0" w:lastRowFirstColumn="0" w:lastRowLastColumn="0"/>
+            </w:pPr>
+          </w:p>
+        </w:tc>
+        <w:tc>
+          <w:tcPr>
+            <w:tcW w:w="1064" w:type="dxa"/>
+          </w:tcPr>
+          <w:p>
+            <w:pPr>
+              <w:cnfStyle w:val="000000100000" w:firstRow="0" w:lastRow="0" w:firstColumn="0" w:lastColumn="0" w:oddVBand="0" w:evenVBand="0" w:oddHBand="1" w:evenHBand="0" w:firstRowFirstColumn="0" w:firstRowLastColumn="0" w:lastRowFirstColumn="0" w:lastRowLastColumn="0"/>
+            </w:pPr>
+          </w:p>
+        </w:tc>
+      </w:tr>
+      <w:tr>
+        <w:tc>
+          <w:tcPr>
+            <w:cnfStyle w:val="001000000000" w:firstRow="0" w:lastRow="0" w:firstColumn="1" w:lastColumn="0" w:oddVBand="0" w:evenVBand="0" w:oddHBand="0" w:evenHBand="0" w:firstRowFirstColumn="0" w:firstRowLastColumn="0" w:lastRowFirstColumn="0" w:lastRowLastColumn="0"/>
+            <w:tcW w:w="2217" w:type="dxa"/>
+            <w:vMerge/>
+          </w:tcPr>
+          <w:p/>
+        </w:tc>
+        <w:tc>
+          <w:tcPr>
+            <w:tcW w:w="868" w:type="dxa"/>
+          </w:tcPr>
+          <w:p>
+            <w:pPr>
+              <w:cnfStyle w:val="000000000000" w:firstRow="0" w:lastRow="0" w:firstColumn="0" w:lastColumn="0" w:oddVBand="0" w:evenVBand="0" w:oddHBand="0" w:evenHBand="0" w:firstRowFirstColumn="0" w:firstRowLastColumn="0" w:lastRowFirstColumn="0" w:lastRowLastColumn="0"/>
+            </w:pPr>
+            <w:r>
+              <w:t>Male</w:t>
+            </w:r>
+          </w:p>
+        </w:tc>
+        <w:tc>
+          <w:tcPr>
+            <w:tcW w:w="1244" w:type="dxa"/>
+          </w:tcPr>
+          <w:p>
+            <w:pPr>
+              <w:cnfStyle w:val="000000000000" w:firstRow="0" w:lastRow="0" w:firstColumn="0" w:lastColumn="0" w:oddVBand="0" w:evenVBand="0" w:oddHBand="0" w:evenHBand="0" w:firstRowFirstColumn="0" w:firstRowLastColumn="0" w:lastRowFirstColumn="0" w:lastRowLastColumn="0"/>
+            </w:pPr>
+            <w:r>
+              <w:t>0.113</w:t>
+            </w:r>
+          </w:p>
+        </w:tc>
+        <w:tc>
+          <w:tcPr>
+            <w:tcW w:w="832" w:type="dxa"/>
+          </w:tcPr>
+          <w:p>
+            <w:pPr>
+              <w:cnfStyle w:val="000000000000" w:firstRow="0" w:lastRow="0" w:firstColumn="0" w:lastColumn="0" w:oddVBand="0" w:evenVBand="0" w:oddHBand="0" w:evenHBand="0" w:firstRowFirstColumn="0" w:firstRowLastColumn="0" w:lastRowFirstColumn="0" w:lastRowLastColumn="0"/>
+            </w:pPr>
+            <w:r>
+              <w:t>0.0065</w:t>
+            </w:r>
+          </w:p>
+        </w:tc>
+        <w:tc>
+          <w:tcPr>
+            <w:tcW w:w="1056" w:type="dxa"/>
+          </w:tcPr>
+          <w:p>
+            <w:pPr>
+              <w:cnfStyle w:val="000000000000" w:firstRow="0" w:lastRow="0" w:firstColumn="0" w:lastColumn="0" w:oddVBand="0" w:evenVBand="0" w:oddHBand="0" w:evenHBand="0" w:firstRowFirstColumn="0" w:firstRowLastColumn="0" w:lastRowFirstColumn="0" w:lastRowLastColumn="0"/>
+            </w:pPr>
+            <w:r>
+              <w:t>1.0477</w:t>
+            </w:r>
+          </w:p>
+        </w:tc>
+        <w:tc>
+          <w:tcPr>
+            <w:tcW w:w="1244" w:type="dxa"/>
+          </w:tcPr>
+          <w:p>
+            <w:pPr>
+              <w:cnfStyle w:val="000000000000" w:firstRow="0" w:lastRow="0" w:firstColumn="0" w:lastColumn="0" w:oddVBand="0" w:evenVBand="0" w:oddHBand="0" w:evenHBand="0" w:firstRowFirstColumn="0" w:firstRowLastColumn="0" w:lastRowFirstColumn="0" w:lastRowLastColumn="0"/>
+            </w:pPr>
+          </w:p>
+        </w:tc>
+        <w:tc>
+          <w:tcPr>
+            <w:tcW w:w="830" w:type="dxa"/>
+          </w:tcPr>
+          <w:p>
+            <w:pPr>
+              <w:cnfStyle w:val="000000000000" w:firstRow="0" w:lastRow="0" w:firstColumn="0" w:lastColumn="0" w:oddVBand="0" w:evenVBand="0" w:oddHBand="0" w:evenHBand="0" w:firstRowFirstColumn="0" w:firstRowLastColumn="0" w:lastRowFirstColumn="0" w:lastRowLastColumn="0"/>
+            </w:pPr>
+          </w:p>
+        </w:tc>
+        <w:tc>
+          <w:tcPr>
+            <w:tcW w:w="1064" w:type="dxa"/>
+          </w:tcPr>
+          <w:p>
+            <w:pPr>
+              <w:cnfStyle w:val="000000000000" w:firstRow="0" w:lastRow="0" w:firstColumn="0" w:lastColumn="0" w:oddVBand="0" w:evenVBand="0" w:oddHBand="0" w:evenHBand="0" w:firstRowFirstColumn="0" w:firstRowLastColumn="0" w:lastRowFirstColumn="0" w:lastRowLastColumn="0"/>
+            </w:pPr>
+          </w:p>
+        </w:tc>
+      </w:tr>
+      <w:tr>
+        <w:trPr>
+          <w:cnfStyle w:val="000000100000" w:firstRow="0" w:lastRow="0" w:firstColumn="0" w:lastColumn="0" w:oddVBand="0" w:evenVBand="0" w:oddHBand="1" w:evenHBand="0" w:firstRowFirstColumn="0" w:firstRowLastColumn="0" w:lastRowFirstColumn="0" w:lastRowLastColumn="0"/>
+        </w:trPr>
+        <w:tc>
+          <w:tcPr>
+            <w:cnfStyle w:val="001000000000" w:firstRow="0" w:lastRow="0" w:firstColumn="1" w:lastColumn="0" w:oddVBand="0" w:evenVBand="0" w:oddHBand="0" w:evenHBand="0" w:firstRowFirstColumn="0" w:firstRowLastColumn="0" w:lastRowFirstColumn="0" w:lastRowLastColumn="0"/>
+            <w:tcW w:w="2217" w:type="dxa"/>
+            <w:vMerge w:val="restart"/>
+          </w:tcPr>
+          <w:p>
+            <w:r>
+              <w:t>Systolic blood pressure (auto)</w:t>
+            </w:r>
+          </w:p>
+        </w:tc>
+        <w:tc>
+          <w:tcPr>
+            <w:tcW w:w="868" w:type="dxa"/>
+          </w:tcPr>
+          <w:p>
+            <w:pPr>
+              <w:cnfStyle w:val="000000100000" w:firstRow="0" w:lastRow="0" w:firstColumn="0" w:lastColumn="0" w:oddVBand="0" w:evenVBand="0" w:oddHBand="1" w:evenHBand="0" w:firstRowFirstColumn="0" w:firstRowLastColumn="0" w:lastRowFirstColumn="0" w:lastRowLastColumn="0"/>
+            </w:pPr>
+            <w:r>
+              <w:t>Both</w:t>
+            </w:r>
+          </w:p>
+        </w:tc>
+        <w:tc>
+          <w:tcPr>
+            <w:tcW w:w="1244" w:type="dxa"/>
+          </w:tcPr>
+          <w:p>
+            <w:pPr>
+              <w:cnfStyle w:val="000000100000" w:firstRow="0" w:lastRow="0" w:firstColumn="0" w:lastColumn="0" w:oddVBand="0" w:evenVBand="0" w:oddHBand="1" w:evenHBand="0" w:firstRowFirstColumn="0" w:firstRowLastColumn="0" w:lastRowFirstColumn="0" w:lastRowLastColumn="0"/>
+            </w:pPr>
+            <w:r>
+              <w:t>0.13</w:t>
+            </w:r>
+          </w:p>
+        </w:tc>
+        <w:tc>
+          <w:tcPr>
+            <w:tcW w:w="832" w:type="dxa"/>
+          </w:tcPr>
+          <w:p>
+            <w:pPr>
+              <w:cnfStyle w:val="000000100000" w:firstRow="0" w:lastRow="0" w:firstColumn="0" w:lastColumn="0" w:oddVBand="0" w:evenVBand="0" w:oddHBand="1" w:evenHBand="0" w:firstRowFirstColumn="0" w:firstRowLastColumn="0" w:lastRowFirstColumn="0" w:lastRowLastColumn="0"/>
+            </w:pPr>
+            <w:r>
+              <w:t>0.0049</w:t>
+            </w:r>
+          </w:p>
+        </w:tc>
+        <w:tc>
+          <w:tcPr>
+            <w:tcW w:w="1056" w:type="dxa"/>
+          </w:tcPr>
+          <w:p>
+            <w:pPr>
+              <w:cnfStyle w:val="000000100000" w:firstRow="0" w:lastRow="0" w:firstColumn="0" w:lastColumn="0" w:oddVBand="0" w:evenVBand="0" w:oddHBand="1" w:evenHBand="0" w:firstRowFirstColumn="0" w:firstRowLastColumn="0" w:lastRowFirstColumn="0" w:lastRowLastColumn="0"/>
+            </w:pPr>
+            <w:r>
+              <w:t>1.1275</w:t>
+            </w:r>
+          </w:p>
+        </w:tc>
+        <w:tc>
+          <w:tcPr>
+            <w:tcW w:w="1244" w:type="dxa"/>
+          </w:tcPr>
+          <w:p>
+            <w:pPr>
+              <w:cnfStyle w:val="000000100000" w:firstRow="0" w:lastRow="0" w:firstColumn="0" w:lastColumn="0" w:oddVBand="0" w:evenVBand="0" w:oddHBand="1" w:evenHBand="0" w:firstRowFirstColumn="0" w:firstRowLastColumn="0" w:lastRowFirstColumn="0" w:lastRowLastColumn="0"/>
+            </w:pPr>
+          </w:p>
+        </w:tc>
+        <w:tc>
+          <w:tcPr>
+            <w:tcW w:w="830" w:type="dxa"/>
+          </w:tcPr>
+          <w:p>
+            <w:pPr>
+              <w:cnfStyle w:val="000000100000" w:firstRow="0" w:lastRow="0" w:firstColumn="0" w:lastColumn="0" w:oddVBand="0" w:evenVBand="0" w:oddHBand="1" w:evenHBand="0" w:firstRowFirstColumn="0" w:firstRowLastColumn="0" w:lastRowFirstColumn="0" w:lastRowLastColumn="0"/>
+            </w:pPr>
+          </w:p>
+        </w:tc>
+        <w:tc>
+          <w:tcPr>
+            <w:tcW w:w="1064" w:type="dxa"/>
+          </w:tcPr>
+          <w:p>
+            <w:pPr>
+              <w:cnfStyle w:val="000000100000" w:firstRow="0" w:lastRow="0" w:firstColumn="0" w:lastColumn="0" w:oddVBand="0" w:evenVBand="0" w:oddHBand="1" w:evenHBand="0" w:firstRowFirstColumn="0" w:firstRowLastColumn="0" w:lastRowFirstColumn="0" w:lastRowLastColumn="0"/>
+            </w:pPr>
+          </w:p>
+        </w:tc>
+      </w:tr>
+      <w:tr>
+        <w:tc>
+          <w:tcPr>
+            <w:cnfStyle w:val="001000000000" w:firstRow="0" w:lastRow="0" w:firstColumn="1" w:lastColumn="0" w:oddVBand="0" w:evenVBand="0" w:oddHBand="0" w:evenHBand="0" w:firstRowFirstColumn="0" w:firstRowLastColumn="0" w:lastRowFirstColumn="0" w:lastRowLastColumn="0"/>
+            <w:tcW w:w="2217" w:type="dxa"/>
+            <w:vMerge/>
+          </w:tcPr>
+          <w:p/>
+        </w:tc>
+        <w:tc>
+          <w:tcPr>
+            <w:tcW w:w="868" w:type="dxa"/>
+          </w:tcPr>
+          <w:p>
+            <w:pPr>
+              <w:cnfStyle w:val="000000000000" w:firstRow="0" w:lastRow="0" w:firstColumn="0" w:lastColumn="0" w:oddVBand="0" w:evenVBand="0" w:oddHBand="0" w:evenHBand="0" w:firstRowFirstColumn="0" w:firstRowLastColumn="0" w:lastRowFirstColumn="0" w:lastRowLastColumn="0"/>
+            </w:pPr>
+            <w:r>
+              <w:t>Female</w:t>
+            </w:r>
+          </w:p>
+        </w:tc>
+        <w:tc>
+          <w:tcPr>
+            <w:tcW w:w="1244" w:type="dxa"/>
+          </w:tcPr>
+          <w:p>
+            <w:pPr>
+              <w:cnfStyle w:val="000000000000" w:firstRow="0" w:lastRow="0" w:firstColumn="0" w:lastColumn="0" w:oddVBand="0" w:evenVBand="0" w:oddHBand="0" w:evenHBand="0" w:firstRowFirstColumn="0" w:firstRowLastColumn="0" w:lastRowFirstColumn="0" w:lastRowLastColumn="0"/>
+            </w:pPr>
+            <w:r>
+              <w:t>0.1543</w:t>
+            </w:r>
+          </w:p>
+        </w:tc>
+        <w:tc>
+          <w:tcPr>
+            <w:tcW w:w="832" w:type="dxa"/>
+          </w:tcPr>
+          <w:p>
+            <w:pPr>
+              <w:cnfStyle w:val="000000000000" w:firstRow="0" w:lastRow="0" w:firstColumn="0" w:lastColumn="0" w:oddVBand="0" w:evenVBand="0" w:oddHBand="0" w:evenHBand="0" w:firstRowFirstColumn="0" w:firstRowLastColumn="0" w:lastRowFirstColumn="0" w:lastRowLastColumn="0"/>
+            </w:pPr>
+            <w:r>
+              <w:t>0.0069</w:t>
+            </w:r>
+          </w:p>
+        </w:tc>
+        <w:tc>
+          <w:tcPr>
+            <w:tcW w:w="1056" w:type="dxa"/>
+          </w:tcPr>
+          <w:p>
+            <w:pPr>
+              <w:cnfStyle w:val="000000000000" w:firstRow="0" w:lastRow="0" w:firstColumn="0" w:lastColumn="0" w:oddVBand="0" w:evenVBand="0" w:oddHBand="0" w:evenHBand="0" w:firstRowFirstColumn="0" w:firstRowLastColumn="0" w:lastRowFirstColumn="0" w:lastRowLastColumn="0"/>
+            </w:pPr>
+            <w:r>
+              <w:t>1.0796</w:t>
+            </w:r>
+          </w:p>
+        </w:tc>
+        <w:tc>
+          <w:tcPr>
+            <w:tcW w:w="1244" w:type="dxa"/>
+          </w:tcPr>
+          <w:p>
+            <w:pPr>
+              <w:cnfStyle w:val="000000000000" w:firstRow="0" w:lastRow="0" w:firstColumn="0" w:lastColumn="0" w:oddVBand="0" w:evenVBand="0" w:oddHBand="0" w:evenHBand="0" w:firstRowFirstColumn="0" w:firstRowLastColumn="0" w:lastRowFirstColumn="0" w:lastRowLastColumn="0"/>
+            </w:pPr>
+          </w:p>
+        </w:tc>
+        <w:tc>
+          <w:tcPr>
+            <w:tcW w:w="830" w:type="dxa"/>
+          </w:tcPr>
+          <w:p>
+            <w:pPr>
+              <w:cnfStyle w:val="000000000000" w:firstRow="0" w:lastRow="0" w:firstColumn="0" w:lastColumn="0" w:oddVBand="0" w:evenVBand="0" w:oddHBand="0" w:evenHBand="0" w:firstRowFirstColumn="0" w:firstRowLastColumn="0" w:lastRowFirstColumn="0" w:lastRowLastColumn="0"/>
+            </w:pPr>
+          </w:p>
+        </w:tc>
+        <w:tc>
+          <w:tcPr>
+            <w:tcW w:w="1064" w:type="dxa"/>
+          </w:tcPr>
+          <w:p>
+            <w:pPr>
+              <w:cnfStyle w:val="000000000000" w:firstRow="0" w:lastRow="0" w:firstColumn="0" w:lastColumn="0" w:oddVBand="0" w:evenVBand="0" w:oddHBand="0" w:evenHBand="0" w:firstRowFirstColumn="0" w:firstRowLastColumn="0" w:lastRowFirstColumn="0" w:lastRowLastColumn="0"/>
+            </w:pPr>
+          </w:p>
+        </w:tc>
+      </w:tr>
+      <w:tr>
+        <w:trPr>
+          <w:cnfStyle w:val="000000100000" w:firstRow="0" w:lastRow="0" w:firstColumn="0" w:lastColumn="0" w:oddVBand="0" w:evenVBand="0" w:oddHBand="1" w:evenHBand="0" w:firstRowFirstColumn="0" w:firstRowLastColumn="0" w:lastRowFirstColumn="0" w:lastRowLastColumn="0"/>
+        </w:trPr>
+        <w:tc>
+          <w:tcPr>
+            <w:cnfStyle w:val="001000000000" w:firstRow="0" w:lastRow="0" w:firstColumn="1" w:lastColumn="0" w:oddVBand="0" w:evenVBand="0" w:oddHBand="0" w:evenHBand="0" w:firstRowFirstColumn="0" w:firstRowLastColumn="0" w:lastRowFirstColumn="0" w:lastRowLastColumn="0"/>
+            <w:tcW w:w="2217" w:type="dxa"/>
+            <w:vMerge/>
+          </w:tcPr>
+          <w:p/>
+        </w:tc>
+        <w:tc>
+          <w:tcPr>
+            <w:tcW w:w="868" w:type="dxa"/>
+          </w:tcPr>
+          <w:p>
+            <w:pPr>
+              <w:cnfStyle w:val="000000100000" w:firstRow="0" w:lastRow="0" w:firstColumn="0" w:lastColumn="0" w:oddVBand="0" w:evenVBand="0" w:oddHBand="1" w:evenHBand="0" w:firstRowFirstColumn="0" w:firstRowLastColumn="0" w:lastRowFirstColumn="0" w:lastRowLastColumn="0"/>
+            </w:pPr>
+            <w:r>
+              <w:t>Male</w:t>
+            </w:r>
+          </w:p>
+        </w:tc>
+        <w:tc>
+          <w:tcPr>
+            <w:tcW w:w="1244" w:type="dxa"/>
+          </w:tcPr>
+          <w:p>
+            <w:pPr>
+              <w:cnfStyle w:val="000000100000" w:firstRow="0" w:lastRow="0" w:firstColumn="0" w:lastColumn="0" w:oddVBand="0" w:evenVBand="0" w:oddHBand="1" w:evenHBand="0" w:firstRowFirstColumn="0" w:firstRowLastColumn="0" w:lastRowFirstColumn="0" w:lastRowLastColumn="0"/>
+            </w:pPr>
+            <w:r>
+              <w:t>0.1234</w:t>
+            </w:r>
+          </w:p>
+        </w:tc>
+        <w:tc>
+          <w:tcPr>
+            <w:tcW w:w="832" w:type="dxa"/>
+          </w:tcPr>
+          <w:p>
+            <w:pPr>
+              <w:cnfStyle w:val="000000100000" w:firstRow="0" w:lastRow="0" w:firstColumn="0" w:lastColumn="0" w:oddVBand="0" w:evenVBand="0" w:oddHBand="1" w:evenHBand="0" w:firstRowFirstColumn="0" w:firstRowLastColumn="0" w:lastRowFirstColumn="0" w:lastRowLastColumn="0"/>
+            </w:pPr>
+            <w:r>
+              <w:t>0.0063</w:t>
+            </w:r>
+          </w:p>
+        </w:tc>
+        <w:tc>
+          <w:tcPr>
+            <w:tcW w:w="1056" w:type="dxa"/>
+          </w:tcPr>
+          <w:p>
+            <w:pPr>
+              <w:cnfStyle w:val="000000100000" w:firstRow="0" w:lastRow="0" w:firstColumn="0" w:lastColumn="0" w:oddVBand="0" w:evenVBand="0" w:oddHBand="1" w:evenHBand="0" w:firstRowFirstColumn="0" w:firstRowLastColumn="0" w:lastRowFirstColumn="0" w:lastRowLastColumn="0"/>
+            </w:pPr>
+            <w:r>
+              <w:t>1.0378</w:t>
+            </w:r>
+          </w:p>
+        </w:tc>
+        <w:tc>
+          <w:tcPr>
+            <w:tcW w:w="1244" w:type="dxa"/>
+          </w:tcPr>
+          <w:p>
+            <w:pPr>
+              <w:cnfStyle w:val="000000100000" w:firstRow="0" w:lastRow="0" w:firstColumn="0" w:lastColumn="0" w:oddVBand="0" w:evenVBand="0" w:oddHBand="1" w:evenHBand="0" w:firstRowFirstColumn="0" w:firstRowLastColumn="0" w:lastRowFirstColumn="0" w:lastRowLastColumn="0"/>
+            </w:pPr>
+          </w:p>
+        </w:tc>
+        <w:tc>
+          <w:tcPr>
+            <w:tcW w:w="830" w:type="dxa"/>
+          </w:tcPr>
+          <w:p>
+            <w:pPr>
+              <w:cnfStyle w:val="000000100000" w:firstRow="0" w:lastRow="0" w:firstColumn="0" w:lastColumn="0" w:oddVBand="0" w:evenVBand="0" w:oddHBand="1" w:evenHBand="0" w:firstRowFirstColumn="0" w:firstRowLastColumn="0" w:lastRowFirstColumn="0" w:lastRowLastColumn="0"/>
+            </w:pPr>
+          </w:p>
+        </w:tc>
+        <w:tc>
+          <w:tcPr>
+            <w:tcW w:w="1064" w:type="dxa"/>
+          </w:tcPr>
+          <w:p>
+            <w:pPr>
+              <w:cnfStyle w:val="000000100000" w:firstRow="0" w:lastRow="0" w:firstColumn="0" w:lastColumn="0" w:oddVBand="0" w:evenVBand="0" w:oddHBand="1" w:evenHBand="0" w:firstRowFirstColumn="0" w:firstRowLastColumn="0" w:lastRowFirstColumn="0" w:lastRowLastColumn="0"/>
+            </w:pPr>
+          </w:p>
+        </w:tc>
+      </w:tr>
+      <w:tr>
+        <w:tc>
+          <w:tcPr>
+            <w:cnfStyle w:val="001000000000" w:firstRow="0" w:lastRow="0" w:firstColumn="1" w:lastColumn="0" w:oddVBand="0" w:evenVBand="0" w:oddHBand="0" w:evenHBand="0" w:firstRowFirstColumn="0" w:firstRowLastColumn="0" w:lastRowFirstColumn="0" w:lastRowLastColumn="0"/>
+            <w:tcW w:w="2217" w:type="dxa"/>
+            <w:vMerge w:val="restart"/>
+          </w:tcPr>
+          <w:p>
+            <w:r>
+              <w:t xml:space="preserve">Albumin </w:t>
+            </w:r>
+          </w:p>
+        </w:tc>
+        <w:tc>
+          <w:tcPr>
+            <w:tcW w:w="868" w:type="dxa"/>
+          </w:tcPr>
+          <w:p>
+            <w:pPr>
+              <w:cnfStyle w:val="000000000000" w:firstRow="0" w:lastRow="0" w:firstColumn="0" w:lastColumn="0" w:oddVBand="0" w:evenVBand="0" w:oddHBand="0" w:evenHBand="0" w:firstRowFirstColumn="0" w:firstRowLastColumn="0" w:lastRowFirstColumn="0" w:lastRowLastColumn="0"/>
+            </w:pPr>
+            <w:r>
+              <w:t>Both</w:t>
+            </w:r>
+          </w:p>
+        </w:tc>
+        <w:tc>
+          <w:tcPr>
+            <w:tcW w:w="1244" w:type="dxa"/>
+          </w:tcPr>
+          <w:p>
+            <w:pPr>
+              <w:cnfStyle w:val="000000000000" w:firstRow="0" w:lastRow="0" w:firstColumn="0" w:lastColumn="0" w:oddVBand="0" w:evenVBand="0" w:oddHBand="0" w:evenHBand="0" w:firstRowFirstColumn="0" w:firstRowLastColumn="0" w:lastRowFirstColumn="0" w:lastRowLastColumn="0"/>
+            </w:pPr>
+            <w:r>
+              <w:t>0.1127</w:t>
+            </w:r>
+          </w:p>
+        </w:tc>
+        <w:tc>
+          <w:tcPr>
+            <w:tcW w:w="832" w:type="dxa"/>
+          </w:tcPr>
+          <w:p>
+            <w:pPr>
+              <w:cnfStyle w:val="000000000000" w:firstRow="0" w:lastRow="0" w:firstColumn="0" w:lastColumn="0" w:oddVBand="0" w:evenVBand="0" w:oddHBand="0" w:evenHBand="0" w:firstRowFirstColumn="0" w:firstRowLastColumn="0" w:lastRowFirstColumn="0" w:lastRowLastColumn="0"/>
+            </w:pPr>
+            <w:r>
+              <w:t>0.0071</w:t>
+            </w:r>
+          </w:p>
+        </w:tc>
+        <w:tc>
+          <w:tcPr>
+            <w:tcW w:w="1056" w:type="dxa"/>
+          </w:tcPr>
+          <w:p>
+            <w:pPr>
+              <w:cnfStyle w:val="000000000000" w:firstRow="0" w:lastRow="0" w:firstColumn="0" w:lastColumn="0" w:oddVBand="0" w:evenVBand="0" w:oddHBand="0" w:evenHBand="0" w:firstRowFirstColumn="0" w:firstRowLastColumn="0" w:lastRowFirstColumn="0" w:lastRowLastColumn="0"/>
+            </w:pPr>
+            <w:r>
+              <w:t>1.179</w:t>
+            </w:r>
+          </w:p>
+        </w:tc>
+        <w:tc>
+          <w:tcPr>
+            <w:tcW w:w="1244" w:type="dxa"/>
+          </w:tcPr>
+          <w:p>
+            <w:pPr>
+              <w:cnfStyle w:val="000000000000" w:firstRow="0" w:lastRow="0" w:firstColumn="0" w:lastColumn="0" w:oddVBand="0" w:evenVBand="0" w:oddHBand="0" w:evenHBand="0" w:firstRowFirstColumn="0" w:firstRowLastColumn="0" w:lastRowFirstColumn="0" w:lastRowLastColumn="0"/>
+            </w:pPr>
+          </w:p>
+        </w:tc>
+        <w:tc>
+          <w:tcPr>
+            <w:tcW w:w="830" w:type="dxa"/>
+          </w:tcPr>
+          <w:p>
+            <w:pPr>
+              <w:cnfStyle w:val="000000000000" w:firstRow="0" w:lastRow="0" w:firstColumn="0" w:lastColumn="0" w:oddVBand="0" w:evenVBand="0" w:oddHBand="0" w:evenHBand="0" w:firstRowFirstColumn="0" w:firstRowLastColumn="0" w:lastRowFirstColumn="0" w:lastRowLastColumn="0"/>
+            </w:pPr>
+          </w:p>
+        </w:tc>
+        <w:tc>
+          <w:tcPr>
+            <w:tcW w:w="1064" w:type="dxa"/>
+          </w:tcPr>
+          <w:p>
+            <w:pPr>
+              <w:cnfStyle w:val="000000000000" w:firstRow="0" w:lastRow="0" w:firstColumn="0" w:lastColumn="0" w:oddVBand="0" w:evenVBand="0" w:oddHBand="0" w:evenHBand="0" w:firstRowFirstColumn="0" w:firstRowLastColumn="0" w:lastRowFirstColumn="0" w:lastRowLastColumn="0"/>
+            </w:pPr>
+          </w:p>
+        </w:tc>
+      </w:tr>
+      <w:tr>
+        <w:trPr>
+          <w:cnfStyle w:val="000000100000" w:firstRow="0" w:lastRow="0" w:firstColumn="0" w:lastColumn="0" w:oddVBand="0" w:evenVBand="0" w:oddHBand="1" w:evenHBand="0" w:firstRowFirstColumn="0" w:firstRowLastColumn="0" w:lastRowFirstColumn="0" w:lastRowLastColumn="0"/>
+        </w:trPr>
+        <w:tc>
+          <w:tcPr>
+            <w:cnfStyle w:val="001000000000" w:firstRow="0" w:lastRow="0" w:firstColumn="1" w:lastColumn="0" w:oddVBand="0" w:evenVBand="0" w:oddHBand="0" w:evenHBand="0" w:firstRowFirstColumn="0" w:firstRowLastColumn="0" w:lastRowFirstColumn="0" w:lastRowLastColumn="0"/>
+            <w:tcW w:w="2217" w:type="dxa"/>
+            <w:vMerge/>
+          </w:tcPr>
+          <w:p/>
+        </w:tc>
+        <w:tc>
+          <w:tcPr>
+            <w:tcW w:w="868" w:type="dxa"/>
+          </w:tcPr>
+          <w:p>
+            <w:pPr>
+              <w:cnfStyle w:val="000000100000" w:firstRow="0" w:lastRow="0" w:firstColumn="0" w:lastColumn="0" w:oddVBand="0" w:evenVBand="0" w:oddHBand="1" w:evenHBand="0" w:firstRowFirstColumn="0" w:firstRowLastColumn="0" w:lastRowFirstColumn="0" w:lastRowLastColumn="0"/>
+            </w:pPr>
+            <w:r>
+              <w:t>Female</w:t>
+            </w:r>
+          </w:p>
+        </w:tc>
+        <w:tc>
+          <w:tcPr>
+            <w:tcW w:w="1244" w:type="dxa"/>
+          </w:tcPr>
+          <w:p>
+            <w:pPr>
+              <w:cnfStyle w:val="000000100000" w:firstRow="0" w:lastRow="0" w:firstColumn="0" w:lastColumn="0" w:oddVBand="0" w:evenVBand="0" w:oddHBand="1" w:evenHBand="0" w:firstRowFirstColumn="0" w:firstRowLastColumn="0" w:lastRowFirstColumn="0" w:lastRowLastColumn="0"/>
+            </w:pPr>
+            <w:r>
+              <w:t>0.1116</w:t>
+            </w:r>
+          </w:p>
+        </w:tc>
+        <w:tc>
+          <w:tcPr>
+            <w:tcW w:w="832" w:type="dxa"/>
+          </w:tcPr>
+          <w:p>
+            <w:pPr>
+              <w:cnfStyle w:val="000000100000" w:firstRow="0" w:lastRow="0" w:firstColumn="0" w:lastColumn="0" w:oddVBand="0" w:evenVBand="0" w:oddHBand="1" w:evenHBand="0" w:firstRowFirstColumn="0" w:firstRowLastColumn="0" w:lastRowFirstColumn="0" w:lastRowLastColumn="0"/>
+            </w:pPr>
+            <w:r>
+              <w:t>0.0071</w:t>
+            </w:r>
+          </w:p>
+        </w:tc>
+        <w:tc>
+          <w:tcPr>
+            <w:tcW w:w="1056" w:type="dxa"/>
+          </w:tcPr>
+          <w:p>
+            <w:pPr>
+              <w:cnfStyle w:val="000000100000" w:firstRow="0" w:lastRow="0" w:firstColumn="0" w:lastColumn="0" w:oddVBand="0" w:evenVBand="0" w:oddHBand="1" w:evenHBand="0" w:firstRowFirstColumn="0" w:firstRowLastColumn="0" w:lastRowFirstColumn="0" w:lastRowLastColumn="0"/>
+            </w:pPr>
+            <w:r>
+              <w:t>1.1049</w:t>
+            </w:r>
+          </w:p>
+        </w:tc>
+        <w:tc>
+          <w:tcPr>
+            <w:tcW w:w="1244" w:type="dxa"/>
+          </w:tcPr>
+          <w:p>
+            <w:pPr>
+              <w:cnfStyle w:val="000000100000" w:firstRow="0" w:lastRow="0" w:firstColumn="0" w:lastColumn="0" w:oddVBand="0" w:evenVBand="0" w:oddHBand="1" w:evenHBand="0" w:firstRowFirstColumn="0" w:firstRowLastColumn="0" w:lastRowFirstColumn="0" w:lastRowLastColumn="0"/>
+            </w:pPr>
+          </w:p>
+        </w:tc>
+        <w:tc>
+          <w:tcPr>
+            <w:tcW w:w="830" w:type="dxa"/>
+          </w:tcPr>
+          <w:p>
+            <w:pPr>
+              <w:cnfStyle w:val="000000100000" w:firstRow="0" w:lastRow="0" w:firstColumn="0" w:lastColumn="0" w:oddVBand="0" w:evenVBand="0" w:oddHBand="1" w:evenHBand="0" w:firstRowFirstColumn="0" w:firstRowLastColumn="0" w:lastRowFirstColumn="0" w:lastRowLastColumn="0"/>
+            </w:pPr>
+          </w:p>
+        </w:tc>
+        <w:tc>
+          <w:tcPr>
+            <w:tcW w:w="1064" w:type="dxa"/>
+          </w:tcPr>
+          <w:p>
+            <w:pPr>
+              <w:cnfStyle w:val="000000100000" w:firstRow="0" w:lastRow="0" w:firstColumn="0" w:lastColumn="0" w:oddVBand="0" w:evenVBand="0" w:oddHBand="1" w:evenHBand="0" w:firstRowFirstColumn="0" w:firstRowLastColumn="0" w:lastRowFirstColumn="0" w:lastRowLastColumn="0"/>
+            </w:pPr>
+          </w:p>
+        </w:tc>
+      </w:tr>
+      <w:tr>
+        <w:tc>
+          <w:tcPr>
+            <w:cnfStyle w:val="001000000000" w:firstRow="0" w:lastRow="0" w:firstColumn="1" w:lastColumn="0" w:oddVBand="0" w:evenVBand="0" w:oddHBand="0" w:evenHBand="0" w:firstRowFirstColumn="0" w:firstRowLastColumn="0" w:lastRowFirstColumn="0" w:lastRowLastColumn="0"/>
+            <w:tcW w:w="2217" w:type="dxa"/>
+            <w:vMerge/>
+          </w:tcPr>
+          <w:p/>
+        </w:tc>
+        <w:tc>
+          <w:tcPr>
+            <w:tcW w:w="868" w:type="dxa"/>
+          </w:tcPr>
+          <w:p>
+            <w:pPr>
+              <w:cnfStyle w:val="000000000000" w:firstRow="0" w:lastRow="0" w:firstColumn="0" w:lastColumn="0" w:oddVBand="0" w:evenVBand="0" w:oddHBand="0" w:evenHBand="0" w:firstRowFirstColumn="0" w:firstRowLastColumn="0" w:lastRowFirstColumn="0" w:lastRowLastColumn="0"/>
+            </w:pPr>
+            <w:r>
+              <w:t>Male</w:t>
+            </w:r>
+          </w:p>
+        </w:tc>
+        <w:tc>
+          <w:tcPr>
+            <w:tcW w:w="1244" w:type="dxa"/>
+          </w:tcPr>
+          <w:p>
+            <w:pPr>
+              <w:cnfStyle w:val="000000000000" w:firstRow="0" w:lastRow="0" w:firstColumn="0" w:lastColumn="0" w:oddVBand="0" w:evenVBand="0" w:oddHBand="0" w:evenHBand="0" w:firstRowFirstColumn="0" w:firstRowLastColumn="0" w:lastRowFirstColumn="0" w:lastRowLastColumn="0"/>
+            </w:pPr>
+            <w:r>
+              <w:t>0.1178</w:t>
+            </w:r>
+          </w:p>
+        </w:tc>
+        <w:tc>
+          <w:tcPr>
+            <w:tcW w:w="832" w:type="dxa"/>
+          </w:tcPr>
+          <w:p>
+            <w:pPr>
+              <w:cnfStyle w:val="000000000000" w:firstRow="0" w:lastRow="0" w:firstColumn="0" w:lastColumn="0" w:oddVBand="0" w:evenVBand="0" w:oddHBand="0" w:evenHBand="0" w:firstRowFirstColumn="0" w:firstRowLastColumn="0" w:lastRowFirstColumn="0" w:lastRowLastColumn="0"/>
+            </w:pPr>
+            <w:r>
+              <w:t>0.0091</w:t>
+            </w:r>
+          </w:p>
+        </w:tc>
+        <w:tc>
+          <w:tcPr>
+            <w:tcW w:w="1056" w:type="dxa"/>
+          </w:tcPr>
+          <w:p>
+            <w:pPr>
+              <w:cnfStyle w:val="000000000000" w:firstRow="0" w:lastRow="0" w:firstColumn="0" w:lastColumn="0" w:oddVBand="0" w:evenVBand="0" w:oddHBand="0" w:evenHBand="0" w:firstRowFirstColumn="0" w:firstRowLastColumn="0" w:lastRowFirstColumn="0" w:lastRowLastColumn="0"/>
+            </w:pPr>
+            <w:r>
+              <w:t>1.0873</w:t>
+            </w:r>
+          </w:p>
+        </w:tc>
+        <w:tc>
+          <w:tcPr>
+            <w:tcW w:w="1244" w:type="dxa"/>
+          </w:tcPr>
+          <w:p>
+            <w:pPr>
+              <w:cnfStyle w:val="000000000000" w:firstRow="0" w:lastRow="0" w:firstColumn="0" w:lastColumn="0" w:oddVBand="0" w:evenVBand="0" w:oddHBand="0" w:evenHBand="0" w:firstRowFirstColumn="0" w:firstRowLastColumn="0" w:lastRowFirstColumn="0" w:lastRowLastColumn="0"/>
+            </w:pPr>
+          </w:p>
+        </w:tc>
+        <w:tc>
+          <w:tcPr>
+            <w:tcW w:w="830" w:type="dxa"/>
+          </w:tcPr>
+          <w:p>
+            <w:pPr>
+              <w:cnfStyle w:val="000000000000" w:firstRow="0" w:lastRow="0" w:firstColumn="0" w:lastColumn="0" w:oddVBand="0" w:evenVBand="0" w:oddHBand="0" w:evenHBand="0" w:firstRowFirstColumn="0" w:firstRowLastColumn="0" w:lastRowFirstColumn="0" w:lastRowLastColumn="0"/>
+            </w:pPr>
+          </w:p>
+        </w:tc>
+        <w:tc>
+          <w:tcPr>
+            <w:tcW w:w="1064" w:type="dxa"/>
+          </w:tcPr>
+          <w:p>
+            <w:pPr>
+              <w:cnfStyle w:val="000000000000" w:firstRow="0" w:lastRow="0" w:firstColumn="0" w:lastColumn="0" w:oddVBand="0" w:evenVBand="0" w:oddHBand="0" w:evenHBand="0" w:firstRowFirstColumn="0" w:firstRowLastColumn="0" w:lastRowFirstColumn="0" w:lastRowLastColumn="0"/>
+            </w:pPr>
+          </w:p>
+        </w:tc>
+      </w:tr>
+      <w:tr>
+        <w:trPr>
+          <w:cnfStyle w:val="000000100000" w:firstRow="0" w:lastRow="0" w:firstColumn="0" w:lastColumn="0" w:oddVBand="0" w:evenVBand="0" w:oddHBand="1" w:evenHBand="0" w:firstRowFirstColumn="0" w:firstRowLastColumn="0" w:lastRowFirstColumn="0" w:lastRowLastColumn="0"/>
+        </w:trPr>
+        <w:tc>
+          <w:tcPr>
+            <w:cnfStyle w:val="001000000000" w:firstRow="0" w:lastRow="0" w:firstColumn="1" w:lastColumn="0" w:oddVBand="0" w:evenVBand="0" w:oddHBand="0" w:evenHBand="0" w:firstRowFirstColumn="0" w:firstRowLastColumn="0" w:lastRowFirstColumn="0" w:lastRowLastColumn="0"/>
+            <w:tcW w:w="2217" w:type="dxa"/>
+            <w:vMerge w:val="restart"/>
+          </w:tcPr>
+          <w:p>
+            <w:r>
+              <w:t>Pulse rate</w:t>
+            </w:r>
+          </w:p>
+        </w:tc>
+        <w:tc>
+          <w:tcPr>
+            <w:tcW w:w="868" w:type="dxa"/>
+          </w:tcPr>
+          <w:p>
+            <w:pPr>
+              <w:cnfStyle w:val="000000100000" w:firstRow="0" w:lastRow="0" w:firstColumn="0" w:lastColumn="0" w:oddVBand="0" w:evenVBand="0" w:oddHBand="1" w:evenHBand="0" w:firstRowFirstColumn="0" w:firstRowLastColumn="0" w:lastRowFirstColumn="0" w:lastRowLastColumn="0"/>
+            </w:pPr>
+            <w:r>
+              <w:t>Both</w:t>
+            </w:r>
+          </w:p>
+        </w:tc>
+        <w:tc>
+          <w:tcPr>
+            <w:tcW w:w="1244" w:type="dxa"/>
+          </w:tcPr>
+          <w:p>
+            <w:pPr>
+              <w:cnfStyle w:val="000000100000" w:firstRow="0" w:lastRow="0" w:firstColumn="0" w:lastColumn="0" w:oddVBand="0" w:evenVBand="0" w:oddHBand="1" w:evenHBand="0" w:firstRowFirstColumn="0" w:firstRowLastColumn="0" w:lastRowFirstColumn="0" w:lastRowLastColumn="0"/>
+            </w:pPr>
+            <w:r>
+              <w:t>0.1346</w:t>
+            </w:r>
+          </w:p>
+        </w:tc>
+        <w:tc>
+          <w:tcPr>
+            <w:tcW w:w="832" w:type="dxa"/>
+          </w:tcPr>
+          <w:p>
+            <w:pPr>
+              <w:cnfStyle w:val="000000100000" w:firstRow="0" w:lastRow="0" w:firstColumn="0" w:lastColumn="0" w:oddVBand="0" w:evenVBand="0" w:oddHBand="1" w:evenHBand="0" w:firstRowFirstColumn="0" w:firstRowLastColumn="0" w:lastRowFirstColumn="0" w:lastRowLastColumn="0"/>
+            </w:pPr>
+            <w:r>
+              <w:t>0.0077</w:t>
+            </w:r>
+          </w:p>
+        </w:tc>
+        <w:tc>
+          <w:tcPr>
+            <w:tcW w:w="1056" w:type="dxa"/>
+          </w:tcPr>
+          <w:p>
+            <w:pPr>
+              <w:cnfStyle w:val="000000100000" w:firstRow="0" w:lastRow="0" w:firstColumn="0" w:lastColumn="0" w:oddVBand="0" w:evenVBand="0" w:oddHBand="1" w:evenHBand="0" w:firstRowFirstColumn="0" w:firstRowLastColumn="0" w:lastRowFirstColumn="0" w:lastRowLastColumn="0"/>
+            </w:pPr>
+            <w:r>
+              <w:t>1.1189</w:t>
+            </w:r>
+          </w:p>
+        </w:tc>
+        <w:tc>
+          <w:tcPr>
+            <w:tcW w:w="1244" w:type="dxa"/>
+          </w:tcPr>
+          <w:p>
+            <w:pPr>
+              <w:cnfStyle w:val="000000100000" w:firstRow="0" w:lastRow="0" w:firstColumn="0" w:lastColumn="0" w:oddVBand="0" w:evenVBand="0" w:oddHBand="1" w:evenHBand="0" w:firstRowFirstColumn="0" w:firstRowLastColumn="0" w:lastRowFirstColumn="0" w:lastRowLastColumn="0"/>
+            </w:pPr>
+          </w:p>
+        </w:tc>
+        <w:tc>
+          <w:tcPr>
+            <w:tcW w:w="830" w:type="dxa"/>
+          </w:tcPr>
+          <w:p>
+            <w:pPr>
+              <w:cnfStyle w:val="000000100000" w:firstRow="0" w:lastRow="0" w:firstColumn="0" w:lastColumn="0" w:oddVBand="0" w:evenVBand="0" w:oddHBand="1" w:evenHBand="0" w:firstRowFirstColumn="0" w:firstRowLastColumn="0" w:lastRowFirstColumn="0" w:lastRowLastColumn="0"/>
+            </w:pPr>
+          </w:p>
+        </w:tc>
+        <w:tc>
+          <w:tcPr>
+            <w:tcW w:w="1064" w:type="dxa"/>
+          </w:tcPr>
+          <w:p>
+            <w:pPr>
+              <w:cnfStyle w:val="000000100000" w:firstRow="0" w:lastRow="0" w:firstColumn="0" w:lastColumn="0" w:oddVBand="0" w:evenVBand="0" w:oddHBand="1" w:evenHBand="0" w:firstRowFirstColumn="0" w:firstRowLastColumn="0" w:lastRowFirstColumn="0" w:lastRowLastColumn="0"/>
+            </w:pPr>
+          </w:p>
+        </w:tc>
+      </w:tr>
+      <w:tr>
+        <w:tc>
+          <w:tcPr>
+            <w:cnfStyle w:val="001000000000" w:firstRow="0" w:lastRow="0" w:firstColumn="1" w:lastColumn="0" w:oddVBand="0" w:evenVBand="0" w:oddHBand="0" w:evenHBand="0" w:firstRowFirstColumn="0" w:firstRowLastColumn="0" w:lastRowFirstColumn="0" w:lastRowLastColumn="0"/>
+            <w:tcW w:w="2217" w:type="dxa"/>
+            <w:vMerge/>
+          </w:tcPr>
+          <w:p/>
+        </w:tc>
+        <w:tc>
+          <w:tcPr>
+            <w:tcW w:w="868" w:type="dxa"/>
+          </w:tcPr>
+          <w:p>
+            <w:pPr>
+              <w:cnfStyle w:val="000000000000" w:firstRow="0" w:lastRow="0" w:firstColumn="0" w:lastColumn="0" w:oddVBand="0" w:evenVBand="0" w:oddHBand="0" w:evenHBand="0" w:firstRowFirstColumn="0" w:firstRowLastColumn="0" w:lastRowFirstColumn="0" w:lastRowLastColumn="0"/>
+            </w:pPr>
+            <w:r>
+              <w:t>Female</w:t>
+            </w:r>
+          </w:p>
+        </w:tc>
+        <w:tc>
+          <w:tcPr>
+            <w:tcW w:w="1244" w:type="dxa"/>
+          </w:tcPr>
+          <w:p>
+            <w:pPr>
+              <w:cnfStyle w:val="000000000000" w:firstRow="0" w:lastRow="0" w:firstColumn="0" w:lastColumn="0" w:oddVBand="0" w:evenVBand="0" w:oddHBand="0" w:evenHBand="0" w:firstRowFirstColumn="0" w:firstRowLastColumn="0" w:lastRowFirstColumn="0" w:lastRowLastColumn="0"/>
+            </w:pPr>
+            <w:r>
+              <w:t>0.1482</w:t>
+            </w:r>
+          </w:p>
+        </w:tc>
+        <w:tc>
+          <w:tcPr>
+            <w:tcW w:w="832" w:type="dxa"/>
+          </w:tcPr>
+          <w:p>
+            <w:pPr>
+              <w:cnfStyle w:val="000000000000" w:firstRow="0" w:lastRow="0" w:firstColumn="0" w:lastColumn="0" w:oddVBand="0" w:evenVBand="0" w:oddHBand="0" w:evenHBand="0" w:firstRowFirstColumn="0" w:firstRowLastColumn="0" w:lastRowFirstColumn="0" w:lastRowLastColumn="0"/>
+            </w:pPr>
+            <w:r>
+              <w:t>0.0091</w:t>
+            </w:r>
+          </w:p>
+        </w:tc>
+        <w:tc>
+          <w:tcPr>
+            <w:tcW w:w="1056" w:type="dxa"/>
+          </w:tcPr>
+          <w:p>
+            <w:pPr>
+              <w:cnfStyle w:val="000000000000" w:firstRow="0" w:lastRow="0" w:firstColumn="0" w:lastColumn="0" w:oddVBand="0" w:evenVBand="0" w:oddHBand="0" w:evenHBand="0" w:firstRowFirstColumn="0" w:firstRowLastColumn="0" w:lastRowFirstColumn="0" w:lastRowLastColumn="0"/>
+            </w:pPr>
+            <w:r>
+              <w:t>1.0643</w:t>
+            </w:r>
+          </w:p>
+        </w:tc>
+        <w:tc>
+          <w:tcPr>
+            <w:tcW w:w="1244" w:type="dxa"/>
+          </w:tcPr>
+          <w:p>
+            <w:pPr>
+              <w:cnfStyle w:val="000000000000" w:firstRow="0" w:lastRow="0" w:firstColumn="0" w:lastColumn="0" w:oddVBand="0" w:evenVBand="0" w:oddHBand="0" w:evenHBand="0" w:firstRowFirstColumn="0" w:firstRowLastColumn="0" w:lastRowFirstColumn="0" w:lastRowLastColumn="0"/>
+            </w:pPr>
+          </w:p>
+        </w:tc>
+        <w:tc>
+          <w:tcPr>
+            <w:tcW w:w="830" w:type="dxa"/>
+          </w:tcPr>
+          <w:p>
+            <w:pPr>
+              <w:cnfStyle w:val="000000000000" w:firstRow="0" w:lastRow="0" w:firstColumn="0" w:lastColumn="0" w:oddVBand="0" w:evenVBand="0" w:oddHBand="0" w:evenHBand="0" w:firstRowFirstColumn="0" w:firstRowLastColumn="0" w:lastRowFirstColumn="0" w:lastRowLastColumn="0"/>
+            </w:pPr>
+          </w:p>
+        </w:tc>
+        <w:tc>
+          <w:tcPr>
+            <w:tcW w:w="1064" w:type="dxa"/>
+          </w:tcPr>
+          <w:p>
+            <w:pPr>
+              <w:cnfStyle w:val="000000000000" w:firstRow="0" w:lastRow="0" w:firstColumn="0" w:lastColumn="0" w:oddVBand="0" w:evenVBand="0" w:oddHBand="0" w:evenHBand="0" w:firstRowFirstColumn="0" w:firstRowLastColumn="0" w:lastRowFirstColumn="0" w:lastRowLastColumn="0"/>
+            </w:pPr>
+          </w:p>
+        </w:tc>
+      </w:tr>
+      <w:tr>
+        <w:trPr>
+          <w:cnfStyle w:val="000000100000" w:firstRow="0" w:lastRow="0" w:firstColumn="0" w:lastColumn="0" w:oddVBand="0" w:evenVBand="0" w:oddHBand="1" w:evenHBand="0" w:firstRowFirstColumn="0" w:firstRowLastColumn="0" w:lastRowFirstColumn="0" w:lastRowLastColumn="0"/>
+        </w:trPr>
+        <w:tc>
+          <w:tcPr>
+            <w:cnfStyle w:val="001000000000" w:firstRow="0" w:lastRow="0" w:firstColumn="1" w:lastColumn="0" w:oddVBand="0" w:evenVBand="0" w:oddHBand="0" w:evenHBand="0" w:firstRowFirstColumn="0" w:firstRowLastColumn="0" w:lastRowFirstColumn="0" w:lastRowLastColumn="0"/>
+            <w:tcW w:w="2217" w:type="dxa"/>
+            <w:vMerge/>
+          </w:tcPr>
+          <w:p/>
+        </w:tc>
+        <w:tc>
+          <w:tcPr>
+            <w:tcW w:w="868" w:type="dxa"/>
+          </w:tcPr>
+          <w:p>
+            <w:pPr>
+              <w:cnfStyle w:val="000000100000" w:firstRow="0" w:lastRow="0" w:firstColumn="0" w:lastColumn="0" w:oddVBand="0" w:evenVBand="0" w:oddHBand="1" w:evenHBand="0" w:firstRowFirstColumn="0" w:firstRowLastColumn="0" w:lastRowFirstColumn="0" w:lastRowLastColumn="0"/>
+            </w:pPr>
+            <w:r>
+              <w:t>Male</w:t>
+            </w:r>
+          </w:p>
+        </w:tc>
+        <w:tc>
+          <w:tcPr>
+            <w:tcW w:w="1244" w:type="dxa"/>
+          </w:tcPr>
+          <w:p>
+            <w:pPr>
+              <w:cnfStyle w:val="000000100000" w:firstRow="0" w:lastRow="0" w:firstColumn="0" w:lastColumn="0" w:oddVBand="0" w:evenVBand="0" w:oddHBand="1" w:evenHBand="0" w:firstRowFirstColumn="0" w:firstRowLastColumn="0" w:lastRowFirstColumn="0" w:lastRowLastColumn="0"/>
+            </w:pPr>
+            <w:r>
+              <w:t>0.1376</w:t>
+            </w:r>
+          </w:p>
+        </w:tc>
+        <w:tc>
+          <w:tcPr>
+            <w:tcW w:w="832" w:type="dxa"/>
+          </w:tcPr>
+          <w:p>
+            <w:pPr>
+              <w:cnfStyle w:val="000000100000" w:firstRow="0" w:lastRow="0" w:firstColumn="0" w:lastColumn="0" w:oddVBand="0" w:evenVBand="0" w:oddHBand="1" w:evenHBand="0" w:firstRowFirstColumn="0" w:firstRowLastColumn="0" w:lastRowFirstColumn="0" w:lastRowLastColumn="0"/>
+            </w:pPr>
+            <w:r>
+              <w:t>0.0086</w:t>
+            </w:r>
+          </w:p>
+        </w:tc>
+        <w:tc>
+          <w:tcPr>
+            <w:tcW w:w="1056" w:type="dxa"/>
+          </w:tcPr>
+          <w:p>
+            <w:pPr>
+              <w:cnfStyle w:val="000000100000" w:firstRow="0" w:lastRow="0" w:firstColumn="0" w:lastColumn="0" w:oddVBand="0" w:evenVBand="0" w:oddHBand="1" w:evenHBand="0" w:firstRowFirstColumn="0" w:firstRowLastColumn="0" w:lastRowFirstColumn="0" w:lastRowLastColumn="0"/>
+            </w:pPr>
+            <w:r>
+              <w:t>1.0461</w:t>
+            </w:r>
+          </w:p>
+        </w:tc>
+        <w:tc>
+          <w:tcPr>
+            <w:tcW w:w="1244" w:type="dxa"/>
+          </w:tcPr>
+          <w:p>
+            <w:pPr>
+              <w:cnfStyle w:val="000000100000" w:firstRow="0" w:lastRow="0" w:firstColumn="0" w:lastColumn="0" w:oddVBand="0" w:evenVBand="0" w:oddHBand="1" w:evenHBand="0" w:firstRowFirstColumn="0" w:firstRowLastColumn="0" w:lastRowFirstColumn="0" w:lastRowLastColumn="0"/>
+            </w:pPr>
+          </w:p>
+        </w:tc>
+        <w:tc>
+          <w:tcPr>
+            <w:tcW w:w="830" w:type="dxa"/>
+          </w:tcPr>
+          <w:p>
+            <w:pPr>
+              <w:cnfStyle w:val="000000100000" w:firstRow="0" w:lastRow="0" w:firstColumn="0" w:lastColumn="0" w:oddVBand="0" w:evenVBand="0" w:oddHBand="1" w:evenHBand="0" w:firstRowFirstColumn="0" w:firstRowLastColumn="0" w:lastRowFirstColumn="0" w:lastRowLastColumn="0"/>
+            </w:pPr>
+          </w:p>
+        </w:tc>
+        <w:tc>
+          <w:tcPr>
+            <w:tcW w:w="1064" w:type="dxa"/>
+          </w:tcPr>
+          <w:p>
+            <w:pPr>
+              <w:cnfStyle w:val="000000100000" w:firstRow="0" w:lastRow="0" w:firstColumn="0" w:lastColumn="0" w:oddVBand="0" w:evenVBand="0" w:oddHBand="1" w:evenHBand="0" w:firstRowFirstColumn="0" w:firstRowLastColumn="0" w:lastRowFirstColumn="0" w:lastRowLastColumn="0"/>
+            </w:pPr>
+          </w:p>
+        </w:tc>
+      </w:tr>
+    </w:tbl>
+    <w:p/>
     <w:p>
       <w:pPr>
         <w:pStyle w:val="Heading4"/>
@@ -7203,6 +10827,592 @@
             </w:pPr>
             <w:r>
               <w:t>0.0242</w:t>
+            </w:r>
+          </w:p>
+        </w:tc>
+      </w:tr>
+    </w:tbl>
+    <w:p/>
+    <w:tbl>
+      <w:tblPr>
+        <w:tblStyle w:val="PlainTable1"/>
+        <w:tblW w:w="0" w:type="auto"/>
+        <w:tblLook w:val="04A0" w:firstRow="1" w:lastRow="0" w:firstColumn="1" w:lastColumn="0" w:noHBand="0" w:noVBand="1"/>
+      </w:tblPr>
+      <w:tblGrid>
+        <w:gridCol w:w="3055"/>
+        <w:gridCol w:w="1099"/>
+        <w:gridCol w:w="1241"/>
+      </w:tblGrid>
+      <w:tr>
+        <w:trPr>
+          <w:cnfStyle w:val="100000000000" w:firstRow="1" w:lastRow="0" w:firstColumn="0" w:lastColumn="0" w:oddVBand="0" w:evenVBand="0" w:oddHBand="0" w:evenHBand="0" w:firstRowFirstColumn="0" w:firstRowLastColumn="0" w:lastRowFirstColumn="0" w:lastRowLastColumn="0"/>
+        </w:trPr>
+        <w:tc>
+          <w:tcPr>
+            <w:cnfStyle w:val="001000000000" w:firstRow="0" w:lastRow="0" w:firstColumn="1" w:lastColumn="0" w:oddVBand="0" w:evenVBand="0" w:oddHBand="0" w:evenHBand="0" w:firstRowFirstColumn="0" w:firstRowLastColumn="0" w:lastRowFirstColumn="0" w:lastRowLastColumn="0"/>
+            <w:tcW w:w="3055" w:type="dxa"/>
+          </w:tcPr>
+          <w:p/>
+        </w:tc>
+        <w:tc>
+          <w:tcPr>
+            <w:tcW w:w="2340" w:type="dxa"/>
+            <w:gridSpan w:val="2"/>
+          </w:tcPr>
+          <w:p>
+            <w:pPr>
+              <w:cnfStyle w:val="100000000000" w:firstRow="1" w:lastRow="0" w:firstColumn="0" w:lastColumn="0" w:oddVBand="0" w:evenVBand="0" w:oddHBand="0" w:evenHBand="0" w:firstRowFirstColumn="0" w:firstRowLastColumn="0" w:lastRowFirstColumn="0" w:lastRowLastColumn="0"/>
+            </w:pPr>
+            <w:r>
+              <w:t>Correlation</w:t>
+            </w:r>
+          </w:p>
+        </w:tc>
+      </w:tr>
+      <w:tr>
+        <w:trPr>
+          <w:cnfStyle w:val="000000100000" w:firstRow="0" w:lastRow="0" w:firstColumn="0" w:lastColumn="0" w:oddVBand="0" w:evenVBand="0" w:oddHBand="1" w:evenHBand="0" w:firstRowFirstColumn="0" w:firstRowLastColumn="0" w:lastRowFirstColumn="0" w:lastRowLastColumn="0"/>
+        </w:trPr>
+        <w:tc>
+          <w:tcPr>
+            <w:cnfStyle w:val="001000000000" w:firstRow="0" w:lastRow="0" w:firstColumn="1" w:lastColumn="0" w:oddVBand="0" w:evenVBand="0" w:oddHBand="0" w:evenHBand="0" w:firstRowFirstColumn="0" w:firstRowLastColumn="0" w:lastRowFirstColumn="0" w:lastRowLastColumn="0"/>
+            <w:tcW w:w="3055" w:type="dxa"/>
+          </w:tcPr>
+          <w:p>
+            <w:r>
+              <w:t>Phenotype</w:t>
+            </w:r>
+          </w:p>
+        </w:tc>
+        <w:tc>
+          <w:tcPr>
+            <w:tcW w:w="1099" w:type="dxa"/>
+          </w:tcPr>
+          <w:p>
+            <w:pPr>
+              <w:cnfStyle w:val="000000100000" w:firstRow="0" w:lastRow="0" w:firstColumn="0" w:lastColumn="0" w:oddVBand="0" w:evenVBand="0" w:oddHBand="1" w:evenHBand="0" w:firstRowFirstColumn="0" w:firstRowLastColumn="0" w:lastRowFirstColumn="0" w:lastRowLastColumn="0"/>
+              <w:rPr>
+                <w:b/>
+                <w:bCs/>
+              </w:rPr>
+            </w:pPr>
+            <w:r>
+              <w:rPr>
+                <w:b/>
+                <w:bCs/>
+              </w:rPr>
+              <w:t>Genetic</w:t>
+            </w:r>
+          </w:p>
+        </w:tc>
+        <w:tc>
+          <w:tcPr>
+            <w:tcW w:w="1241" w:type="dxa"/>
+          </w:tcPr>
+          <w:p>
+            <w:pPr>
+              <w:cnfStyle w:val="000000100000" w:firstRow="0" w:lastRow="0" w:firstColumn="0" w:lastColumn="0" w:oddVBand="0" w:evenVBand="0" w:oddHBand="1" w:evenHBand="0" w:firstRowFirstColumn="0" w:firstRowLastColumn="0" w:lastRowFirstColumn="0" w:lastRowLastColumn="0"/>
+              <w:rPr>
+                <w:b/>
+                <w:bCs/>
+              </w:rPr>
+            </w:pPr>
+            <w:r>
+              <w:rPr>
+                <w:b/>
+                <w:bCs/>
+              </w:rPr>
+              <w:t>Genetic SE</w:t>
+            </w:r>
+          </w:p>
+        </w:tc>
+      </w:tr>
+      <w:tr>
+        <w:tc>
+          <w:tcPr>
+            <w:cnfStyle w:val="001000000000" w:firstRow="0" w:lastRow="0" w:firstColumn="1" w:lastColumn="0" w:oddVBand="0" w:evenVBand="0" w:oddHBand="0" w:evenHBand="0" w:firstRowFirstColumn="0" w:firstRowLastColumn="0" w:lastRowFirstColumn="0" w:lastRowLastColumn="0"/>
+            <w:tcW w:w="3055" w:type="dxa"/>
+          </w:tcPr>
+          <w:p>
+            <w:pPr>
+              <w:rPr>
+                <w:b w:val="0"/>
+                <w:bCs w:val="0"/>
+              </w:rPr>
+            </w:pPr>
+            <w:r>
+              <w:t>Urate</w:t>
+            </w:r>
+          </w:p>
+        </w:tc>
+        <w:tc>
+          <w:tcPr>
+            <w:tcW w:w="1099" w:type="dxa"/>
+          </w:tcPr>
+          <w:p>
+            <w:pPr>
+              <w:cnfStyle w:val="000000000000" w:firstRow="0" w:lastRow="0" w:firstColumn="0" w:lastColumn="0" w:oddVBand="0" w:evenVBand="0" w:oddHBand="0" w:evenHBand="0" w:firstRowFirstColumn="0" w:firstRowLastColumn="0" w:lastRowFirstColumn="0" w:lastRowLastColumn="0"/>
+            </w:pPr>
+            <w:r>
+              <w:t>nan</w:t>
+            </w:r>
+          </w:p>
+        </w:tc>
+        <w:tc>
+          <w:tcPr>
+            <w:tcW w:w="1241" w:type="dxa"/>
+          </w:tcPr>
+          <w:p>
+            <w:pPr>
+              <w:cnfStyle w:val="000000000000" w:firstRow="0" w:lastRow="0" w:firstColumn="0" w:lastColumn="0" w:oddVBand="0" w:evenVBand="0" w:oddHBand="0" w:evenHBand="0" w:firstRowFirstColumn="0" w:firstRowLastColumn="0" w:lastRowFirstColumn="0" w:lastRowLastColumn="0"/>
+            </w:pPr>
+          </w:p>
+        </w:tc>
+      </w:tr>
+      <w:tr>
+        <w:trPr>
+          <w:cnfStyle w:val="000000100000" w:firstRow="0" w:lastRow="0" w:firstColumn="0" w:lastColumn="0" w:oddVBand="0" w:evenVBand="0" w:oddHBand="1" w:evenHBand="0" w:firstRowFirstColumn="0" w:firstRowLastColumn="0" w:lastRowFirstColumn="0" w:lastRowLastColumn="0"/>
+        </w:trPr>
+        <w:tc>
+          <w:tcPr>
+            <w:cnfStyle w:val="001000000000" w:firstRow="0" w:lastRow="0" w:firstColumn="1" w:lastColumn="0" w:oddVBand="0" w:evenVBand="0" w:oddHBand="0" w:evenHBand="0" w:firstRowFirstColumn="0" w:firstRowLastColumn="0" w:lastRowFirstColumn="0" w:lastRowLastColumn="0"/>
+            <w:tcW w:w="3055" w:type="dxa"/>
+          </w:tcPr>
+          <w:p>
+            <w:r>
+              <w:t>Arm fat free mass (L)</w:t>
+            </w:r>
+          </w:p>
+        </w:tc>
+        <w:tc>
+          <w:tcPr>
+            <w:tcW w:w="1099" w:type="dxa"/>
+          </w:tcPr>
+          <w:p>
+            <w:pPr>
+              <w:cnfStyle w:val="000000100000" w:firstRow="0" w:lastRow="0" w:firstColumn="0" w:lastColumn="0" w:oddVBand="0" w:evenVBand="0" w:oddHBand="1" w:evenHBand="0" w:firstRowFirstColumn="0" w:firstRowLastColumn="0" w:lastRowFirstColumn="0" w:lastRowLastColumn="0"/>
+            </w:pPr>
+            <w:r>
+              <w:t>0.9363</w:t>
+            </w:r>
+          </w:p>
+        </w:tc>
+        <w:tc>
+          <w:tcPr>
+            <w:tcW w:w="1241" w:type="dxa"/>
+          </w:tcPr>
+          <w:p>
+            <w:pPr>
+              <w:cnfStyle w:val="000000100000" w:firstRow="0" w:lastRow="0" w:firstColumn="0" w:lastColumn="0" w:oddVBand="0" w:evenVBand="0" w:oddHBand="1" w:evenHBand="0" w:firstRowFirstColumn="0" w:firstRowLastColumn="0" w:lastRowFirstColumn="0" w:lastRowLastColumn="0"/>
+            </w:pPr>
+            <w:r>
+              <w:t>0.0121</w:t>
+            </w:r>
+          </w:p>
+        </w:tc>
+      </w:tr>
+      <w:tr>
+        <w:tc>
+          <w:tcPr>
+            <w:cnfStyle w:val="001000000000" w:firstRow="0" w:lastRow="0" w:firstColumn="1" w:lastColumn="0" w:oddVBand="0" w:evenVBand="0" w:oddHBand="0" w:evenHBand="0" w:firstRowFirstColumn="0" w:firstRowLastColumn="0" w:lastRowFirstColumn="0" w:lastRowLastColumn="0"/>
+            <w:tcW w:w="3055" w:type="dxa"/>
+          </w:tcPr>
+          <w:p>
+            <w:r>
+              <w:t>Arm fat free mass (R)</w:t>
+            </w:r>
+          </w:p>
+        </w:tc>
+        <w:tc>
+          <w:tcPr>
+            <w:tcW w:w="1099" w:type="dxa"/>
+          </w:tcPr>
+          <w:p>
+            <w:pPr>
+              <w:cnfStyle w:val="000000000000" w:firstRow="0" w:lastRow="0" w:firstColumn="0" w:lastColumn="0" w:oddVBand="0" w:evenVBand="0" w:oddHBand="0" w:evenHBand="0" w:firstRowFirstColumn="0" w:firstRowLastColumn="0" w:lastRowFirstColumn="0" w:lastRowLastColumn="0"/>
+            </w:pPr>
+            <w:r>
+              <w:t>0.9474</w:t>
+            </w:r>
+          </w:p>
+        </w:tc>
+        <w:tc>
+          <w:tcPr>
+            <w:tcW w:w="1241" w:type="dxa"/>
+          </w:tcPr>
+          <w:p>
+            <w:pPr>
+              <w:cnfStyle w:val="000000000000" w:firstRow="0" w:lastRow="0" w:firstColumn="0" w:lastColumn="0" w:oddVBand="0" w:evenVBand="0" w:oddHBand="0" w:evenHBand="0" w:firstRowFirstColumn="0" w:firstRowLastColumn="0" w:lastRowFirstColumn="0" w:lastRowLastColumn="0"/>
+            </w:pPr>
+            <w:r>
+              <w:t>0.0116</w:t>
+            </w:r>
+          </w:p>
+        </w:tc>
+      </w:tr>
+      <w:tr>
+        <w:trPr>
+          <w:cnfStyle w:val="000000100000" w:firstRow="0" w:lastRow="0" w:firstColumn="0" w:lastColumn="0" w:oddVBand="0" w:evenVBand="0" w:oddHBand="1" w:evenHBand="0" w:firstRowFirstColumn="0" w:firstRowLastColumn="0" w:lastRowFirstColumn="0" w:lastRowLastColumn="0"/>
+        </w:trPr>
+        <w:tc>
+          <w:tcPr>
+            <w:cnfStyle w:val="001000000000" w:firstRow="0" w:lastRow="0" w:firstColumn="1" w:lastColumn="0" w:oddVBand="0" w:evenVBand="0" w:oddHBand="0" w:evenHBand="0" w:firstRowFirstColumn="0" w:firstRowLastColumn="0" w:lastRowFirstColumn="0" w:lastRowLastColumn="0"/>
+            <w:tcW w:w="3055" w:type="dxa"/>
+          </w:tcPr>
+          <w:p>
+            <w:r>
+              <w:t>Eosinophill percentage</w:t>
+            </w:r>
+          </w:p>
+        </w:tc>
+        <w:tc>
+          <w:tcPr>
+            <w:tcW w:w="1099" w:type="dxa"/>
+          </w:tcPr>
+          <w:p>
+            <w:pPr>
+              <w:cnfStyle w:val="000000100000" w:firstRow="0" w:lastRow="0" w:firstColumn="0" w:lastColumn="0" w:oddVBand="0" w:evenVBand="0" w:oddHBand="1" w:evenHBand="0" w:firstRowFirstColumn="0" w:firstRowLastColumn="0" w:lastRowFirstColumn="0" w:lastRowLastColumn="0"/>
+            </w:pPr>
+            <w:r>
+              <w:t>0.9608</w:t>
+            </w:r>
+          </w:p>
+        </w:tc>
+        <w:tc>
+          <w:tcPr>
+            <w:tcW w:w="1241" w:type="dxa"/>
+          </w:tcPr>
+          <w:p>
+            <w:pPr>
+              <w:cnfStyle w:val="000000100000" w:firstRow="0" w:lastRow="0" w:firstColumn="0" w:lastColumn="0" w:oddVBand="0" w:evenVBand="0" w:oddHBand="1" w:evenHBand="0" w:firstRowFirstColumn="0" w:firstRowLastColumn="0" w:lastRowFirstColumn="0" w:lastRowLastColumn="0"/>
+            </w:pPr>
+            <w:r>
+              <w:t>0.0199</w:t>
+            </w:r>
+          </w:p>
+        </w:tc>
+      </w:tr>
+      <w:tr>
+        <w:tc>
+          <w:tcPr>
+            <w:cnfStyle w:val="001000000000" w:firstRow="0" w:lastRow="0" w:firstColumn="1" w:lastColumn="0" w:oddVBand="0" w:evenVBand="0" w:oddHBand="0" w:evenHBand="0" w:firstRowFirstColumn="0" w:firstRowLastColumn="0" w:lastRowFirstColumn="0" w:lastRowLastColumn="0"/>
+            <w:tcW w:w="3055" w:type="dxa"/>
+          </w:tcPr>
+          <w:p>
+            <w:r>
+              <w:t>Lymphocyte percentage</w:t>
+            </w:r>
+          </w:p>
+        </w:tc>
+        <w:tc>
+          <w:tcPr>
+            <w:tcW w:w="1099" w:type="dxa"/>
+          </w:tcPr>
+          <w:p>
+            <w:pPr>
+              <w:cnfStyle w:val="000000000000" w:firstRow="0" w:lastRow="0" w:firstColumn="0" w:lastColumn="0" w:oddVBand="0" w:evenVBand="0" w:oddHBand="0" w:evenHBand="0" w:firstRowFirstColumn="0" w:firstRowLastColumn="0" w:lastRowFirstColumn="0" w:lastRowLastColumn="0"/>
+            </w:pPr>
+            <w:r>
+              <w:t>0.9309</w:t>
+            </w:r>
+          </w:p>
+        </w:tc>
+        <w:tc>
+          <w:tcPr>
+            <w:tcW w:w="1241" w:type="dxa"/>
+          </w:tcPr>
+          <w:p>
+            <w:pPr>
+              <w:cnfStyle w:val="000000000000" w:firstRow="0" w:lastRow="0" w:firstColumn="0" w:lastColumn="0" w:oddVBand="0" w:evenVBand="0" w:oddHBand="0" w:evenHBand="0" w:firstRowFirstColumn="0" w:firstRowLastColumn="0" w:lastRowFirstColumn="0" w:lastRowLastColumn="0"/>
+            </w:pPr>
+            <w:r>
+              <w:t>0.0188</w:t>
+            </w:r>
+          </w:p>
+        </w:tc>
+      </w:tr>
+      <w:tr>
+        <w:trPr>
+          <w:cnfStyle w:val="000000100000" w:firstRow="0" w:lastRow="0" w:firstColumn="0" w:lastColumn="0" w:oddVBand="0" w:evenVBand="0" w:oddHBand="1" w:evenHBand="0" w:firstRowFirstColumn="0" w:firstRowLastColumn="0" w:lastRowFirstColumn="0" w:lastRowLastColumn="0"/>
+        </w:trPr>
+        <w:tc>
+          <w:tcPr>
+            <w:cnfStyle w:val="001000000000" w:firstRow="0" w:lastRow="0" w:firstColumn="1" w:lastColumn="0" w:oddVBand="0" w:evenVBand="0" w:oddHBand="0" w:evenHBand="0" w:firstRowFirstColumn="0" w:firstRowLastColumn="0" w:lastRowFirstColumn="0" w:lastRowLastColumn="0"/>
+            <w:tcW w:w="3055" w:type="dxa"/>
+          </w:tcPr>
+          <w:p>
+            <w:r>
+              <w:t>Waist circumference</w:t>
+            </w:r>
+          </w:p>
+        </w:tc>
+        <w:tc>
+          <w:tcPr>
+            <w:tcW w:w="1099" w:type="dxa"/>
+          </w:tcPr>
+          <w:p>
+            <w:pPr>
+              <w:cnfStyle w:val="000000100000" w:firstRow="0" w:lastRow="0" w:firstColumn="0" w:lastColumn="0" w:oddVBand="0" w:evenVBand="0" w:oddHBand="1" w:evenHBand="0" w:firstRowFirstColumn="0" w:firstRowLastColumn="0" w:lastRowFirstColumn="0" w:lastRowLastColumn="0"/>
+            </w:pPr>
+            <w:r>
+              <w:t>0.8931</w:t>
+            </w:r>
+          </w:p>
+        </w:tc>
+        <w:tc>
+          <w:tcPr>
+            <w:tcW w:w="1241" w:type="dxa"/>
+          </w:tcPr>
+          <w:p>
+            <w:pPr>
+              <w:cnfStyle w:val="000000100000" w:firstRow="0" w:lastRow="0" w:firstColumn="0" w:lastColumn="0" w:oddVBand="0" w:evenVBand="0" w:oddHBand="1" w:evenHBand="0" w:firstRowFirstColumn="0" w:firstRowLastColumn="0" w:lastRowFirstColumn="0" w:lastRowLastColumn="0"/>
+            </w:pPr>
+            <w:r>
+              <w:t>0.015</w:t>
+            </w:r>
+          </w:p>
+        </w:tc>
+      </w:tr>
+      <w:tr>
+        <w:tc>
+          <w:tcPr>
+            <w:cnfStyle w:val="001000000000" w:firstRow="0" w:lastRow="0" w:firstColumn="1" w:lastColumn="0" w:oddVBand="0" w:evenVBand="0" w:oddHBand="0" w:evenHBand="0" w:firstRowFirstColumn="0" w:firstRowLastColumn="0" w:lastRowFirstColumn="0" w:lastRowLastColumn="0"/>
+            <w:tcW w:w="3055" w:type="dxa"/>
+          </w:tcPr>
+          <w:p>
+            <w:r>
+              <w:t>Hip circumference</w:t>
+            </w:r>
+          </w:p>
+        </w:tc>
+        <w:tc>
+          <w:tcPr>
+            <w:tcW w:w="1099" w:type="dxa"/>
+          </w:tcPr>
+          <w:p>
+            <w:pPr>
+              <w:cnfStyle w:val="000000000000" w:firstRow="0" w:lastRow="0" w:firstColumn="0" w:lastColumn="0" w:oddVBand="0" w:evenVBand="0" w:oddHBand="0" w:evenHBand="0" w:firstRowFirstColumn="0" w:firstRowLastColumn="0" w:lastRowFirstColumn="0" w:lastRowLastColumn="0"/>
+            </w:pPr>
+            <w:r>
+              <w:t>0.9008</w:t>
+            </w:r>
+          </w:p>
+        </w:tc>
+        <w:tc>
+          <w:tcPr>
+            <w:tcW w:w="1241" w:type="dxa"/>
+          </w:tcPr>
+          <w:p>
+            <w:pPr>
+              <w:cnfStyle w:val="000000000000" w:firstRow="0" w:lastRow="0" w:firstColumn="0" w:lastColumn="0" w:oddVBand="0" w:evenVBand="0" w:oddHBand="0" w:evenHBand="0" w:firstRowFirstColumn="0" w:firstRowLastColumn="0" w:lastRowFirstColumn="0" w:lastRowLastColumn="0"/>
+            </w:pPr>
+            <w:r>
+              <w:t>0.0144</w:t>
+            </w:r>
+          </w:p>
+        </w:tc>
+      </w:tr>
+      <w:tr>
+        <w:trPr>
+          <w:cnfStyle w:val="000000100000" w:firstRow="0" w:lastRow="0" w:firstColumn="0" w:lastColumn="0" w:oddVBand="0" w:evenVBand="0" w:oddHBand="1" w:evenHBand="0" w:firstRowFirstColumn="0" w:firstRowLastColumn="0" w:lastRowFirstColumn="0" w:lastRowLastColumn="0"/>
+        </w:trPr>
+        <w:tc>
+          <w:tcPr>
+            <w:cnfStyle w:val="001000000000" w:firstRow="0" w:lastRow="0" w:firstColumn="1" w:lastColumn="0" w:oddVBand="0" w:evenVBand="0" w:oddHBand="0" w:evenHBand="0" w:firstRowFirstColumn="0" w:firstRowLastColumn="0" w:lastRowFirstColumn="0" w:lastRowLastColumn="0"/>
+            <w:tcW w:w="3055" w:type="dxa"/>
+          </w:tcPr>
+          <w:p>
+            <w:r>
+              <w:t>Waist to hip ratio</w:t>
+            </w:r>
+          </w:p>
+        </w:tc>
+        <w:tc>
+          <w:tcPr>
+            <w:tcW w:w="1099" w:type="dxa"/>
+          </w:tcPr>
+          <w:p>
+            <w:pPr>
+              <w:cnfStyle w:val="000000100000" w:firstRow="0" w:lastRow="0" w:firstColumn="0" w:lastColumn="0" w:oddVBand="0" w:evenVBand="0" w:oddHBand="1" w:evenHBand="0" w:firstRowFirstColumn="0" w:firstRowLastColumn="0" w:lastRowFirstColumn="0" w:lastRowLastColumn="0"/>
+            </w:pPr>
+            <w:r>
+              <w:t>0.7329</w:t>
+            </w:r>
+          </w:p>
+        </w:tc>
+        <w:tc>
+          <w:tcPr>
+            <w:tcW w:w="1241" w:type="dxa"/>
+          </w:tcPr>
+          <w:p>
+            <w:pPr>
+              <w:cnfStyle w:val="000000100000" w:firstRow="0" w:lastRow="0" w:firstColumn="0" w:lastColumn="0" w:oddVBand="0" w:evenVBand="0" w:oddHBand="1" w:evenHBand="0" w:firstRowFirstColumn="0" w:firstRowLastColumn="0" w:lastRowFirstColumn="0" w:lastRowLastColumn="0"/>
+            </w:pPr>
+            <w:r>
+              <w:t>0.0229</w:t>
+            </w:r>
+          </w:p>
+        </w:tc>
+      </w:tr>
+      <w:tr>
+        <w:tc>
+          <w:tcPr>
+            <w:cnfStyle w:val="001000000000" w:firstRow="0" w:lastRow="0" w:firstColumn="1" w:lastColumn="0" w:oddVBand="0" w:evenVBand="0" w:oddHBand="0" w:evenHBand="0" w:firstRowFirstColumn="0" w:firstRowLastColumn="0" w:lastRowFirstColumn="0" w:lastRowLastColumn="0"/>
+            <w:tcW w:w="3055" w:type="dxa"/>
+          </w:tcPr>
+          <w:p>
+            <w:r>
+              <w:t>Diastolic blood pressure (auto)</w:t>
+            </w:r>
+          </w:p>
+        </w:tc>
+        <w:tc>
+          <w:tcPr>
+            <w:tcW w:w="1099" w:type="dxa"/>
+          </w:tcPr>
+          <w:p>
+            <w:pPr>
+              <w:cnfStyle w:val="000000000000" w:firstRow="0" w:lastRow="0" w:firstColumn="0" w:lastColumn="0" w:oddVBand="0" w:evenVBand="0" w:oddHBand="0" w:evenHBand="0" w:firstRowFirstColumn="0" w:firstRowLastColumn="0" w:lastRowFirstColumn="0" w:lastRowLastColumn="0"/>
+            </w:pPr>
+            <w:r>
+              <w:t>0.8736</w:t>
+            </w:r>
+          </w:p>
+        </w:tc>
+        <w:tc>
+          <w:tcPr>
+            <w:tcW w:w="1241" w:type="dxa"/>
+          </w:tcPr>
+          <w:p>
+            <w:pPr>
+              <w:cnfStyle w:val="000000000000" w:firstRow="0" w:lastRow="0" w:firstColumn="0" w:lastColumn="0" w:oddVBand="0" w:evenVBand="0" w:oddHBand="0" w:evenHBand="0" w:firstRowFirstColumn="0" w:firstRowLastColumn="0" w:lastRowFirstColumn="0" w:lastRowLastColumn="0"/>
+            </w:pPr>
+            <w:r>
+              <w:t>0.0225</w:t>
+            </w:r>
+          </w:p>
+        </w:tc>
+      </w:tr>
+      <w:tr>
+        <w:trPr>
+          <w:cnfStyle w:val="000000100000" w:firstRow="0" w:lastRow="0" w:firstColumn="0" w:lastColumn="0" w:oddVBand="0" w:evenVBand="0" w:oddHBand="1" w:evenHBand="0" w:firstRowFirstColumn="0" w:firstRowLastColumn="0" w:lastRowFirstColumn="0" w:lastRowLastColumn="0"/>
+        </w:trPr>
+        <w:tc>
+          <w:tcPr>
+            <w:cnfStyle w:val="001000000000" w:firstRow="0" w:lastRow="0" w:firstColumn="1" w:lastColumn="0" w:oddVBand="0" w:evenVBand="0" w:oddHBand="0" w:evenHBand="0" w:firstRowFirstColumn="0" w:firstRowLastColumn="0" w:lastRowFirstColumn="0" w:lastRowLastColumn="0"/>
+            <w:tcW w:w="3055" w:type="dxa"/>
+          </w:tcPr>
+          <w:p>
+            <w:r>
+              <w:t>Systolic blood pressure (auto)</w:t>
+            </w:r>
+          </w:p>
+        </w:tc>
+        <w:tc>
+          <w:tcPr>
+            <w:tcW w:w="1099" w:type="dxa"/>
+          </w:tcPr>
+          <w:p>
+            <w:pPr>
+              <w:cnfStyle w:val="000000100000" w:firstRow="0" w:lastRow="0" w:firstColumn="0" w:lastColumn="0" w:oddVBand="0" w:evenVBand="0" w:oddHBand="1" w:evenHBand="0" w:firstRowFirstColumn="0" w:firstRowLastColumn="0" w:lastRowFirstColumn="0" w:lastRowLastColumn="0"/>
+            </w:pPr>
+            <w:r>
+              <w:t>0.9226</w:t>
+            </w:r>
+          </w:p>
+        </w:tc>
+        <w:tc>
+          <w:tcPr>
+            <w:tcW w:w="1241" w:type="dxa"/>
+          </w:tcPr>
+          <w:p>
+            <w:pPr>
+              <w:cnfStyle w:val="000000100000" w:firstRow="0" w:lastRow="0" w:firstColumn="0" w:lastColumn="0" w:oddVBand="0" w:evenVBand="0" w:oddHBand="1" w:evenHBand="0" w:firstRowFirstColumn="0" w:firstRowLastColumn="0" w:lastRowFirstColumn="0" w:lastRowLastColumn="0"/>
+            </w:pPr>
+            <w:r>
+              <w:t>0.0212</w:t>
+            </w:r>
+          </w:p>
+        </w:tc>
+      </w:tr>
+      <w:tr>
+        <w:tc>
+          <w:tcPr>
+            <w:cnfStyle w:val="001000000000" w:firstRow="0" w:lastRow="0" w:firstColumn="1" w:lastColumn="0" w:oddVBand="0" w:evenVBand="0" w:oddHBand="0" w:evenHBand="0" w:firstRowFirstColumn="0" w:firstRowLastColumn="0" w:lastRowFirstColumn="0" w:lastRowLastColumn="0"/>
+            <w:tcW w:w="3055" w:type="dxa"/>
+          </w:tcPr>
+          <w:p>
+            <w:r>
+              <w:t>Albumin</w:t>
+            </w:r>
+          </w:p>
+        </w:tc>
+        <w:tc>
+          <w:tcPr>
+            <w:tcW w:w="1099" w:type="dxa"/>
+          </w:tcPr>
+          <w:p>
+            <w:pPr>
+              <w:cnfStyle w:val="000000000000" w:firstRow="0" w:lastRow="0" w:firstColumn="0" w:lastColumn="0" w:oddVBand="0" w:evenVBand="0" w:oddHBand="0" w:evenHBand="0" w:firstRowFirstColumn="0" w:firstRowLastColumn="0" w:lastRowFirstColumn="0" w:lastRowLastColumn="0"/>
+            </w:pPr>
+            <w:r>
+              <w:t>0.9681</w:t>
+            </w:r>
+          </w:p>
+        </w:tc>
+        <w:tc>
+          <w:tcPr>
+            <w:tcW w:w="1241" w:type="dxa"/>
+          </w:tcPr>
+          <w:p>
+            <w:pPr>
+              <w:cnfStyle w:val="000000000000" w:firstRow="0" w:lastRow="0" w:firstColumn="0" w:lastColumn="0" w:oddVBand="0" w:evenVBand="0" w:oddHBand="0" w:evenHBand="0" w:firstRowFirstColumn="0" w:firstRowLastColumn="0" w:lastRowFirstColumn="0" w:lastRowLastColumn="0"/>
+            </w:pPr>
+            <w:r>
+              <w:t>0.0246</w:t>
+            </w:r>
+          </w:p>
+        </w:tc>
+      </w:tr>
+      <w:tr>
+        <w:trPr>
+          <w:cnfStyle w:val="000000100000" w:firstRow="0" w:lastRow="0" w:firstColumn="0" w:lastColumn="0" w:oddVBand="0" w:evenVBand="0" w:oddHBand="1" w:evenHBand="0" w:firstRowFirstColumn="0" w:firstRowLastColumn="0" w:lastRowFirstColumn="0" w:lastRowLastColumn="0"/>
+        </w:trPr>
+        <w:tc>
+          <w:tcPr>
+            <w:cnfStyle w:val="001000000000" w:firstRow="0" w:lastRow="0" w:firstColumn="1" w:lastColumn="0" w:oddVBand="0" w:evenVBand="0" w:oddHBand="0" w:evenHBand="0" w:firstRowFirstColumn="0" w:firstRowLastColumn="0" w:lastRowFirstColumn="0" w:lastRowLastColumn="0"/>
+            <w:tcW w:w="3055" w:type="dxa"/>
+          </w:tcPr>
+          <w:p>
+            <w:r>
+              <w:t>Pulse rate</w:t>
+            </w:r>
+          </w:p>
+        </w:tc>
+        <w:tc>
+          <w:tcPr>
+            <w:tcW w:w="1099" w:type="dxa"/>
+          </w:tcPr>
+          <w:p>
+            <w:pPr>
+              <w:cnfStyle w:val="000000100000" w:firstRow="0" w:lastRow="0" w:firstColumn="0" w:lastColumn="0" w:oddVBand="0" w:evenVBand="0" w:oddHBand="1" w:evenHBand="0" w:firstRowFirstColumn="0" w:firstRowLastColumn="0" w:lastRowFirstColumn="0" w:lastRowLastColumn="0"/>
+            </w:pPr>
+            <w:r>
+              <w:t>0.9167</w:t>
+            </w:r>
+          </w:p>
+        </w:tc>
+        <w:tc>
+          <w:tcPr>
+            <w:tcW w:w="1241" w:type="dxa"/>
+          </w:tcPr>
+          <w:p>
+            <w:pPr>
+              <w:cnfStyle w:val="000000100000" w:firstRow="0" w:lastRow="0" w:firstColumn="0" w:lastColumn="0" w:oddVBand="0" w:evenVBand="0" w:oddHBand="1" w:evenHBand="0" w:firstRowFirstColumn="0" w:firstRowLastColumn="0" w:lastRowFirstColumn="0" w:lastRowLastColumn="0"/>
+            </w:pPr>
+            <w:r>
+              <w:t>0.0217</w:t>
             </w:r>
           </w:p>
         </w:tc>
@@ -7415,10 +11625,10 @@
     <w:p>
       <w:r>
         <w:object w:dxaOrig="9360" w:dyaOrig="855" w14:anchorId="77849D60">
-          <v:shape id="_x0000_i1028" type="#_x0000_t75" style="width:468.95pt;height:43pt" o:ole="">
+          <v:shape id="_x0000_i1028" type="#_x0000_t75" style="width:468.75pt;height:42.75pt" o:ole="">
             <v:imagedata r:id="rId20" o:title=""/>
           </v:shape>
-          <o:OLEObject Type="Embed" ProgID="Word.OpenDocumentText.12" ShapeID="_x0000_i1028" DrawAspect="Content" ObjectID="_1688895808" r:id="rId21"/>
+          <o:OLEObject Type="Embed" ProgID="Word.OpenDocumentText.12" ShapeID="_x0000_i1028" DrawAspect="Content" ObjectID="_1689585995" r:id="rId21"/>
         </w:object>
       </w:r>
     </w:p>
@@ -9653,15 +13863,7 @@
         </w:numPr>
       </w:pPr>
       <w:r>
-        <w:t xml:space="preserve">Rank normalized probably contributing to why Neale heritability is consistently greater than ours; </w:t>
-      </w:r>
-      <w:proofErr w:type="gramStart"/>
-      <w:r>
-        <w:t>otherwise</w:t>
-      </w:r>
-      <w:proofErr w:type="gramEnd"/>
-      <w:r>
-        <w:t xml:space="preserve"> small problem since difference is small</w:t>
+        <w:t>Rank normalized probably contributing to why Neale heritability is consistently greater than ours; otherwise small problem since difference is small</w:t>
       </w:r>
     </w:p>
     <w:p>
@@ -9777,15 +13979,7 @@
         </w:numPr>
       </w:pPr>
       <w:r>
-        <w:t xml:space="preserve">SE = </w:t>
-      </w:r>
-      <w:proofErr w:type="gramStart"/>
-      <w:r>
-        <w:t>( (</w:t>
-      </w:r>
-      <w:proofErr w:type="gramEnd"/>
-      <w:r>
-        <w:t>h2+SE) / {h2 of both} ) – h2</w:t>
+        <w:t>SE = ( (h2+SE) / {h2 of both} ) – h2</w:t>
       </w:r>
     </w:p>
     <w:p>
@@ -9974,7 +14168,7 @@
     </w:p>
     <w:p>
       <w:pPr>
-        <w:ind w:left="360"/>
+        <w:pStyle w:val="Heading3"/>
       </w:pPr>
       <w:r>
         <w:t>7/27/2021</w:t>
@@ -10009,6 +14203,35 @@
     </w:p>
     <w:p>
       <w:pPr>
+        <w:pStyle w:val="Heading3"/>
+      </w:pPr>
+      <w:r>
+        <w:t>8/3/2021</w:t>
+      </w:r>
+    </w:p>
+    <w:p>
+      <w:pPr>
+        <w:pStyle w:val="ListParagraph"/>
+        <w:numPr>
+          <w:ilvl w:val="0"/>
+          <w:numId w:val="17"/>
+        </w:numPr>
+      </w:pPr>
+      <w:r>
+        <w:t>LDSC and partitioned heritability for 3</w:t>
+      </w:r>
+      <w:r>
+        <w:rPr>
+          <w:vertAlign w:val="superscript"/>
+        </w:rPr>
+        <w:t>rd</w:t>
+      </w:r>
+      <w:r>
+        <w:t xml:space="preserve"> batch of phenotypes</w:t>
+      </w:r>
+    </w:p>
+    <w:p>
+      <w:pPr>
         <w:pStyle w:val="Heading1"/>
       </w:pPr>
       <w:r>
@@ -10029,10 +14252,10 @@
     <w:p>
       <w:r>
         <w:object w:dxaOrig="9360" w:dyaOrig="11803" w14:anchorId="6139F23E">
-          <v:shape id="_x0000_i1029" type="#_x0000_t75" style="width:468.95pt;height:590.05pt" o:ole="">
+          <v:shape id="_x0000_i1029" type="#_x0000_t75" style="width:468.75pt;height:590.25pt" o:ole="">
             <v:imagedata r:id="rId49" o:title=""/>
           </v:shape>
-          <o:OLEObject Type="Embed" ProgID="Word.OpenDocumentText.12" ShapeID="_x0000_i1029" DrawAspect="Content" ObjectID="_1688895809" r:id="rId50"/>
+          <o:OLEObject Type="Embed" ProgID="Word.OpenDocumentText.12" ShapeID="_x0000_i1029" DrawAspect="Content" ObjectID="_1689585996" r:id="rId50"/>
         </w:object>
       </w:r>
     </w:p>
@@ -10041,10 +14264,10 @@
     <w:p>
       <w:r>
         <w:object w:dxaOrig="9360" w:dyaOrig="2182" w14:anchorId="0FC61F2A">
-          <v:shape id="_x0000_i1030" type="#_x0000_t75" style="width:468.95pt;height:108.45pt" o:ole="">
+          <v:shape id="_x0000_i1030" type="#_x0000_t75" style="width:468.75pt;height:108.75pt" o:ole="">
             <v:imagedata r:id="rId51" o:title=""/>
           </v:shape>
-          <o:OLEObject Type="Embed" ProgID="Word.OpenDocumentText.12" ShapeID="_x0000_i1030" DrawAspect="Content" ObjectID="_1688895810" r:id="rId52"/>
+          <o:OLEObject Type="Embed" ProgID="Word.OpenDocumentText.12" ShapeID="_x0000_i1030" DrawAspect="Content" ObjectID="_1689585997" r:id="rId52"/>
         </w:object>
       </w:r>
     </w:p>
@@ -10061,10 +14284,10 @@
     <w:p>
       <w:r>
         <w:object w:dxaOrig="9360" w:dyaOrig="8641" w14:anchorId="7B3D1FAC">
-          <v:shape id="_x0000_i1031" type="#_x0000_t75" style="width:468.95pt;height:6in" o:ole="">
+          <v:shape id="_x0000_i1031" type="#_x0000_t75" style="width:468.75pt;height:6in" o:ole="">
             <v:imagedata r:id="rId53" o:title=""/>
           </v:shape>
-          <o:OLEObject Type="Embed" ProgID="Word.OpenDocumentText.12" ShapeID="_x0000_i1031" DrawAspect="Content" ObjectID="_1688895811" r:id="rId54"/>
+          <o:OLEObject Type="Embed" ProgID="Word.OpenDocumentText.12" ShapeID="_x0000_i1031" DrawAspect="Content" ObjectID="_1689585998" r:id="rId54"/>
         </w:object>
       </w:r>
     </w:p>
@@ -10082,10 +14305,10 @@
     <w:p>
       <w:r>
         <w:object w:dxaOrig="9360" w:dyaOrig="8641" w14:anchorId="4A24665A">
-          <v:shape id="_x0000_i1032" type="#_x0000_t75" style="width:468.95pt;height:6in" o:ole="">
+          <v:shape id="_x0000_i1032" type="#_x0000_t75" style="width:468.75pt;height:6in" o:ole="">
             <v:imagedata r:id="rId55" o:title=""/>
           </v:shape>
-          <o:OLEObject Type="Embed" ProgID="Word.OpenDocumentText.12" ShapeID="_x0000_i1032" DrawAspect="Content" ObjectID="_1688895812" r:id="rId56"/>
+          <o:OLEObject Type="Embed" ProgID="Word.OpenDocumentText.12" ShapeID="_x0000_i1032" DrawAspect="Content" ObjectID="_1689585999" r:id="rId56"/>
         </w:object>
       </w:r>
     </w:p>
@@ -10104,10 +14327,10 @@
     <w:p>
       <w:r>
         <w:object w:dxaOrig="9360" w:dyaOrig="12552" w14:anchorId="157469DB">
-          <v:shape id="_x0000_i1033" type="#_x0000_t75" style="width:468.95pt;height:627.45pt" o:ole="">
+          <v:shape id="_x0000_i1033" type="#_x0000_t75" style="width:468.75pt;height:627.75pt" o:ole="">
             <v:imagedata r:id="rId57" o:title=""/>
           </v:shape>
-          <o:OLEObject Type="Embed" ProgID="Word.OpenDocumentText.12" ShapeID="_x0000_i1033" DrawAspect="Content" ObjectID="_1688895813" r:id="rId58"/>
+          <o:OLEObject Type="Embed" ProgID="Word.OpenDocumentText.12" ShapeID="_x0000_i1033" DrawAspect="Content" ObjectID="_1689586000" r:id="rId58"/>
         </w:object>
       </w:r>
     </w:p>
@@ -10125,10 +14348,10 @@
     <w:p>
       <w:r>
         <w:object w:dxaOrig="9360" w:dyaOrig="6955" w14:anchorId="06A3089D">
-          <v:shape id="_x0000_i1034" type="#_x0000_t75" style="width:468pt;height:347.85pt" o:ole="">
+          <v:shape id="_x0000_i1034" type="#_x0000_t75" style="width:468pt;height:348pt" o:ole="">
             <v:imagedata r:id="rId59" o:title=""/>
           </v:shape>
-          <o:OLEObject Type="Embed" ProgID="Word.OpenDocumentText.12" ShapeID="_x0000_i1034" DrawAspect="Content" ObjectID="_1688895814" r:id="rId60"/>
+          <o:OLEObject Type="Embed" ProgID="Word.OpenDocumentText.12" ShapeID="_x0000_i1034" DrawAspect="Content" ObjectID="_1689586001" r:id="rId60"/>
         </w:object>
       </w:r>
     </w:p>
@@ -10137,10 +14360,10 @@
     <w:p>
       <w:r>
         <w:object w:dxaOrig="9360" w:dyaOrig="4847" w14:anchorId="711A01ED">
-          <v:shape id="_x0000_i1035" type="#_x0000_t75" style="width:468pt;height:242.2pt" o:ole="">
+          <v:shape id="_x0000_i1035" type="#_x0000_t75" style="width:468pt;height:242.25pt" o:ole="">
             <v:imagedata r:id="rId61" o:title=""/>
           </v:shape>
-          <o:OLEObject Type="Embed" ProgID="Word.OpenDocumentText.12" ShapeID="_x0000_i1035" DrawAspect="Content" ObjectID="_1688895815" r:id="rId62"/>
+          <o:OLEObject Type="Embed" ProgID="Word.OpenDocumentText.12" ShapeID="_x0000_i1035" DrawAspect="Content" ObjectID="_1689586002" r:id="rId62"/>
         </w:object>
       </w:r>
     </w:p>
@@ -10149,10 +14372,10 @@
     <w:p>
       <w:r>
         <w:object w:dxaOrig="9360" w:dyaOrig="9484" w14:anchorId="33EF44DA">
-          <v:shape id="_x0000_i1036" type="#_x0000_t75" style="width:468pt;height:474.55pt" o:ole="">
+          <v:shape id="_x0000_i1036" type="#_x0000_t75" style="width:468pt;height:474.75pt" o:ole="">
             <v:imagedata r:id="rId63" o:title=""/>
           </v:shape>
-          <o:OLEObject Type="Embed" ProgID="Word.OpenDocumentText.12" ShapeID="_x0000_i1036" DrawAspect="Content" ObjectID="_1688895816" r:id="rId64"/>
+          <o:OLEObject Type="Embed" ProgID="Word.OpenDocumentText.12" ShapeID="_x0000_i1036" DrawAspect="Content" ObjectID="_1689586003" r:id="rId64"/>
         </w:object>
       </w:r>
     </w:p>
@@ -11089,7 +15312,7 @@
   <w:abstractNum w:abstractNumId="7" w15:restartNumberingAfterBreak="0">
     <w:nsid w:val="58921D7D"/>
     <w:multiLevelType w:val="hybridMultilevel"/>
-    <w:tmpl w:val="C7FA4E60"/>
+    <w:tmpl w:val="A77E2CD0"/>
     <w:lvl w:ilvl="0" w:tplc="04090001">
       <w:start w:val="1"/>
       <w:numFmt w:val="bullet"/>

</xml_diff>

<commit_message>
mash, plots, partitioned heritability, journal
</commit_message>
<xml_diff>
--- a/Lab Notebook/LDSC.docx
+++ b/Lab Notebook/LDSC.docx
@@ -376,7 +376,7 @@
           <v:shape id="_x0000_i1025" type="#_x0000_t75" style="width:468.75pt;height:42.75pt" o:ole="">
             <v:imagedata r:id="rId7" o:title=""/>
           </v:shape>
-          <o:OLEObject Type="Embed" ProgID="Word.OpenDocumentText.12" ShapeID="_x0000_i1025" DrawAspect="Content" ObjectID="_1689585992" r:id="rId8"/>
+          <o:OLEObject Type="Embed" ProgID="Word.OpenDocumentText.12" ShapeID="_x0000_i1025" DrawAspect="Content" ObjectID="_1690152487" r:id="rId8"/>
         </w:object>
       </w:r>
     </w:p>
@@ -412,7 +412,7 @@
           <v:shape id="_x0000_i1026" type="#_x0000_t75" style="width:468.75pt;height:368.25pt" o:ole="">
             <v:imagedata r:id="rId9" o:title=""/>
           </v:shape>
-          <o:OLEObject Type="Embed" ProgID="Word.OpenDocumentText.12" ShapeID="_x0000_i1026" DrawAspect="Content" ObjectID="_1689585993" r:id="rId10"/>
+          <o:OLEObject Type="Embed" ProgID="Word.OpenDocumentText.12" ShapeID="_x0000_i1026" DrawAspect="Content" ObjectID="_1690152488" r:id="rId10"/>
         </w:object>
       </w:r>
     </w:p>
@@ -444,7 +444,7 @@
           <v:shape id="_x0000_i1027" type="#_x0000_t75" style="width:468.75pt;height:28.5pt" o:ole="">
             <v:imagedata r:id="rId11" o:title=""/>
           </v:shape>
-          <o:OLEObject Type="Embed" ProgID="Word.OpenDocumentText.12" ShapeID="_x0000_i1027" DrawAspect="Content" ObjectID="_1689585994" r:id="rId12"/>
+          <o:OLEObject Type="Embed" ProgID="Word.OpenDocumentText.12" ShapeID="_x0000_i1027" DrawAspect="Content" ObjectID="_1690152489" r:id="rId12"/>
         </w:object>
       </w:r>
     </w:p>
@@ -6165,7 +6165,10 @@
               <w:cnfStyle w:val="000000000000" w:firstRow="0" w:lastRow="0" w:firstColumn="0" w:lastColumn="0" w:oddVBand="0" w:evenVBand="0" w:oddHBand="0" w:evenHBand="0" w:firstRowFirstColumn="0" w:firstRowLastColumn="0" w:lastRowFirstColumn="0" w:lastRowLastColumn="0"/>
             </w:pPr>
             <w:r>
-              <w:t>0.0186</w:t>
+              <w:t>0.</w:t>
+            </w:r>
+            <w:r>
+              <w:t>1511</w:t>
             </w:r>
           </w:p>
         </w:tc>
@@ -6178,7 +6181,10 @@
               <w:cnfStyle w:val="000000000000" w:firstRow="0" w:lastRow="0" w:firstColumn="0" w:lastColumn="0" w:oddVBand="0" w:evenVBand="0" w:oddHBand="0" w:evenHBand="0" w:firstRowFirstColumn="0" w:firstRowLastColumn="0" w:lastRowFirstColumn="0" w:lastRowLastColumn="0"/>
             </w:pPr>
             <w:r>
-              <w:t>0.033</w:t>
+              <w:t>0.0</w:t>
+            </w:r>
+            <w:r>
+              <w:t>13</w:t>
             </w:r>
           </w:p>
         </w:tc>
@@ -6191,7 +6197,7 @@
               <w:cnfStyle w:val="000000000000" w:firstRow="0" w:lastRow="0" w:firstColumn="0" w:lastColumn="0" w:oddVBand="0" w:evenVBand="0" w:oddHBand="0" w:evenHBand="0" w:firstRowFirstColumn="0" w:firstRowLastColumn="0" w:lastRowFirstColumn="0" w:lastRowLastColumn="0"/>
             </w:pPr>
             <w:r>
-              <w:t>0.9996</w:t>
+              <w:t>1.1823</w:t>
             </w:r>
           </w:p>
         </w:tc>
@@ -6203,6 +6209,9 @@
             <w:pPr>
               <w:cnfStyle w:val="000000000000" w:firstRow="0" w:lastRow="0" w:firstColumn="0" w:lastColumn="0" w:oddVBand="0" w:evenVBand="0" w:oddHBand="0" w:evenHBand="0" w:firstRowFirstColumn="0" w:firstRowLastColumn="0" w:lastRowFirstColumn="0" w:lastRowLastColumn="0"/>
             </w:pPr>
+            <w:r>
+              <w:t>0.214</w:t>
+            </w:r>
           </w:p>
         </w:tc>
         <w:tc>
@@ -6213,6 +6222,9 @@
             <w:pPr>
               <w:cnfStyle w:val="000000000000" w:firstRow="0" w:lastRow="0" w:firstColumn="0" w:lastColumn="0" w:oddVBand="0" w:evenVBand="0" w:oddHBand="0" w:evenHBand="0" w:firstRowFirstColumn="0" w:firstRowLastColumn="0" w:lastRowFirstColumn="0" w:lastRowLastColumn="0"/>
             </w:pPr>
+            <w:r>
+              <w:t>0.0436</w:t>
+            </w:r>
           </w:p>
         </w:tc>
         <w:tc>
@@ -6223,6 +6235,9 @@
             <w:pPr>
               <w:cnfStyle w:val="000000000000" w:firstRow="0" w:lastRow="0" w:firstColumn="0" w:lastColumn="0" w:oddVBand="0" w:evenVBand="0" w:oddHBand="0" w:evenHBand="0" w:firstRowFirstColumn="0" w:firstRowLastColumn="0" w:lastRowFirstColumn="0" w:lastRowLastColumn="0"/>
             </w:pPr>
+            <w:r>
+              <w:t>1.135</w:t>
+            </w:r>
           </w:p>
         </w:tc>
       </w:tr>
@@ -6260,7 +6275,10 @@
               <w:cnfStyle w:val="000000100000" w:firstRow="0" w:lastRow="0" w:firstColumn="0" w:lastColumn="0" w:oddVBand="0" w:evenVBand="0" w:oddHBand="1" w:evenHBand="0" w:firstRowFirstColumn="0" w:firstRowLastColumn="0" w:lastRowFirstColumn="0" w:lastRowLastColumn="0"/>
             </w:pPr>
             <w:r>
-              <w:t>0.3538</w:t>
+              <w:t>0.</w:t>
+            </w:r>
+            <w:r>
+              <w:t>1904</w:t>
             </w:r>
           </w:p>
         </w:tc>
@@ -6273,7 +6291,10 @@
               <w:cnfStyle w:val="000000100000" w:firstRow="0" w:lastRow="0" w:firstColumn="0" w:lastColumn="0" w:oddVBand="0" w:evenVBand="0" w:oddHBand="1" w:evenHBand="0" w:firstRowFirstColumn="0" w:firstRowLastColumn="0" w:lastRowFirstColumn="0" w:lastRowLastColumn="0"/>
             </w:pPr>
             <w:r>
-              <w:t>0.0614</w:t>
+              <w:t>0.0</w:t>
+            </w:r>
+            <w:r>
+              <w:t>195</w:t>
             </w:r>
           </w:p>
         </w:tc>
@@ -6286,7 +6307,7 @@
               <w:cnfStyle w:val="000000100000" w:firstRow="0" w:lastRow="0" w:firstColumn="0" w:lastColumn="0" w:oddVBand="0" w:evenVBand="0" w:oddHBand="1" w:evenHBand="0" w:firstRowFirstColumn="0" w:firstRowLastColumn="0" w:lastRowFirstColumn="0" w:lastRowLastColumn="0"/>
             </w:pPr>
             <w:r>
-              <w:t>0.9404</w:t>
+              <w:t>1.1027</w:t>
             </w:r>
           </w:p>
         </w:tc>
@@ -6352,7 +6373,7 @@
               <w:cnfStyle w:val="000000000000" w:firstRow="0" w:lastRow="0" w:firstColumn="0" w:lastColumn="0" w:oddVBand="0" w:evenVBand="0" w:oddHBand="0" w:evenHBand="0" w:firstRowFirstColumn="0" w:firstRowLastColumn="0" w:lastRowFirstColumn="0" w:lastRowLastColumn="0"/>
             </w:pPr>
             <w:r>
-              <w:t>0.0415</w:t>
+              <w:t>0.1602</w:t>
             </w:r>
           </w:p>
         </w:tc>
@@ -6365,7 +6386,10 @@
               <w:cnfStyle w:val="000000000000" w:firstRow="0" w:lastRow="0" w:firstColumn="0" w:lastColumn="0" w:oddVBand="0" w:evenVBand="0" w:oddHBand="0" w:evenHBand="0" w:firstRowFirstColumn="0" w:firstRowLastColumn="0" w:lastRowFirstColumn="0" w:lastRowLastColumn="0"/>
             </w:pPr>
             <w:r>
-              <w:t>0.0645</w:t>
+              <w:t>0.0</w:t>
+            </w:r>
+            <w:r>
+              <w:t>216</w:t>
             </w:r>
           </w:p>
         </w:tc>
@@ -6378,7 +6402,7 @@
               <w:cnfStyle w:val="000000000000" w:firstRow="0" w:lastRow="0" w:firstColumn="0" w:lastColumn="0" w:oddVBand="0" w:evenVBand="0" w:oddHBand="0" w:evenHBand="0" w:firstRowFirstColumn="0" w:firstRowLastColumn="0" w:lastRowFirstColumn="0" w:lastRowLastColumn="0"/>
             </w:pPr>
             <w:r>
-              <w:t>0.9887</w:t>
+              <w:t>1.0698</w:t>
             </w:r>
           </w:p>
         </w:tc>
@@ -6489,6 +6513,9 @@
             <w:pPr>
               <w:cnfStyle w:val="000000100000" w:firstRow="0" w:lastRow="0" w:firstColumn="0" w:lastColumn="0" w:oddVBand="0" w:evenVBand="0" w:oddHBand="1" w:evenHBand="0" w:firstRowFirstColumn="0" w:firstRowLastColumn="0" w:lastRowFirstColumn="0" w:lastRowLastColumn="0"/>
             </w:pPr>
+            <w:r>
+              <w:t>0.270</w:t>
+            </w:r>
           </w:p>
         </w:tc>
         <w:tc>
@@ -6499,6 +6526,9 @@
             <w:pPr>
               <w:cnfStyle w:val="000000100000" w:firstRow="0" w:lastRow="0" w:firstColumn="0" w:lastColumn="0" w:oddVBand="0" w:evenVBand="0" w:oddHBand="1" w:evenHBand="0" w:firstRowFirstColumn="0" w:firstRowLastColumn="0" w:lastRowFirstColumn="0" w:lastRowLastColumn="0"/>
             </w:pPr>
+            <w:r>
+              <w:t>0.0100</w:t>
+            </w:r>
           </w:p>
         </w:tc>
         <w:tc>
@@ -6509,6 +6539,9 @@
             <w:pPr>
               <w:cnfStyle w:val="000000100000" w:firstRow="0" w:lastRow="0" w:firstColumn="0" w:lastColumn="0" w:oddVBand="0" w:evenVBand="0" w:oddHBand="1" w:evenHBand="0" w:firstRowFirstColumn="0" w:firstRowLastColumn="0" w:lastRowFirstColumn="0" w:lastRowLastColumn="0"/>
             </w:pPr>
+            <w:r>
+              <w:t>1.151</w:t>
+            </w:r>
           </w:p>
         </w:tc>
       </w:tr>
@@ -6772,6 +6805,9 @@
             <w:pPr>
               <w:cnfStyle w:val="000000000000" w:firstRow="0" w:lastRow="0" w:firstColumn="0" w:lastColumn="0" w:oddVBand="0" w:evenVBand="0" w:oddHBand="0" w:evenHBand="0" w:firstRowFirstColumn="0" w:firstRowLastColumn="0" w:lastRowFirstColumn="0" w:lastRowLastColumn="0"/>
             </w:pPr>
+            <w:r>
+              <w:t>0.275</w:t>
+            </w:r>
           </w:p>
         </w:tc>
         <w:tc>
@@ -6782,6 +6818,9 @@
             <w:pPr>
               <w:cnfStyle w:val="000000000000" w:firstRow="0" w:lastRow="0" w:firstColumn="0" w:lastColumn="0" w:oddVBand="0" w:evenVBand="0" w:oddHBand="0" w:evenHBand="0" w:firstRowFirstColumn="0" w:firstRowLastColumn="0" w:lastRowFirstColumn="0" w:lastRowLastColumn="0"/>
             </w:pPr>
+            <w:r>
+              <w:t>0.0101</w:t>
+            </w:r>
           </w:p>
         </w:tc>
         <w:tc>
@@ -6792,6 +6831,9 @@
             <w:pPr>
               <w:cnfStyle w:val="000000000000" w:firstRow="0" w:lastRow="0" w:firstColumn="0" w:lastColumn="0" w:oddVBand="0" w:evenVBand="0" w:oddHBand="0" w:evenHBand="0" w:firstRowFirstColumn="0" w:firstRowLastColumn="0" w:lastRowFirstColumn="0" w:lastRowLastColumn="0"/>
             </w:pPr>
+            <w:r>
+              <w:t>1.144</w:t>
+            </w:r>
           </w:p>
         </w:tc>
       </w:tr>
@@ -7058,6 +7100,9 @@
             <w:pPr>
               <w:cnfStyle w:val="000000100000" w:firstRow="0" w:lastRow="0" w:firstColumn="0" w:lastColumn="0" w:oddVBand="0" w:evenVBand="0" w:oddHBand="1" w:evenHBand="0" w:firstRowFirstColumn="0" w:firstRowLastColumn="0" w:lastRowFirstColumn="0" w:lastRowLastColumn="0"/>
             </w:pPr>
+            <w:r>
+              <w:t>0.215</w:t>
+            </w:r>
           </w:p>
         </w:tc>
         <w:tc>
@@ -7068,6 +7113,9 @@
             <w:pPr>
               <w:cnfStyle w:val="000000100000" w:firstRow="0" w:lastRow="0" w:firstColumn="0" w:lastColumn="0" w:oddVBand="0" w:evenVBand="0" w:oddHBand="1" w:evenHBand="0" w:firstRowFirstColumn="0" w:firstRowLastColumn="0" w:lastRowFirstColumn="0" w:lastRowLastColumn="0"/>
             </w:pPr>
+            <w:r>
+              <w:t>0.0405</w:t>
+            </w:r>
           </w:p>
         </w:tc>
         <w:tc>
@@ -7078,6 +7126,9 @@
             <w:pPr>
               <w:cnfStyle w:val="000000100000" w:firstRow="0" w:lastRow="0" w:firstColumn="0" w:lastColumn="0" w:oddVBand="0" w:evenVBand="0" w:oddHBand="1" w:evenHBand="0" w:firstRowFirstColumn="0" w:firstRowLastColumn="0" w:lastRowFirstColumn="0" w:lastRowLastColumn="0"/>
             </w:pPr>
+            <w:r>
+              <w:t>1.004</w:t>
+            </w:r>
           </w:p>
         </w:tc>
       </w:tr>
@@ -7341,6 +7392,9 @@
             <w:pPr>
               <w:cnfStyle w:val="000000000000" w:firstRow="0" w:lastRow="0" w:firstColumn="0" w:lastColumn="0" w:oddVBand="0" w:evenVBand="0" w:oddHBand="0" w:evenHBand="0" w:firstRowFirstColumn="0" w:firstRowLastColumn="0" w:lastRowFirstColumn="0" w:lastRowLastColumn="0"/>
             </w:pPr>
+            <w:r>
+              <w:t>0.163</w:t>
+            </w:r>
           </w:p>
         </w:tc>
         <w:tc>
@@ -7351,6 +7405,9 @@
             <w:pPr>
               <w:cnfStyle w:val="000000000000" w:firstRow="0" w:lastRow="0" w:firstColumn="0" w:lastColumn="0" w:oddVBand="0" w:evenVBand="0" w:oddHBand="0" w:evenHBand="0" w:firstRowFirstColumn="0" w:firstRowLastColumn="0" w:lastRowFirstColumn="0" w:lastRowLastColumn="0"/>
             </w:pPr>
+            <w:r>
+              <w:t>0.0127</w:t>
+            </w:r>
           </w:p>
         </w:tc>
         <w:tc>
@@ -7361,6 +7418,9 @@
             <w:pPr>
               <w:cnfStyle w:val="000000000000" w:firstRow="0" w:lastRow="0" w:firstColumn="0" w:lastColumn="0" w:oddVBand="0" w:evenVBand="0" w:oddHBand="0" w:evenHBand="0" w:firstRowFirstColumn="0" w:firstRowLastColumn="0" w:lastRowFirstColumn="0" w:lastRowLastColumn="0"/>
             </w:pPr>
+            <w:r>
+              <w:t>1.098</w:t>
+            </w:r>
           </w:p>
         </w:tc>
       </w:tr>
@@ -7627,6 +7687,9 @@
             <w:pPr>
               <w:cnfStyle w:val="000000100000" w:firstRow="0" w:lastRow="0" w:firstColumn="0" w:lastColumn="0" w:oddVBand="0" w:evenVBand="0" w:oddHBand="1" w:evenHBand="0" w:firstRowFirstColumn="0" w:firstRowLastColumn="0" w:lastRowFirstColumn="0" w:lastRowLastColumn="0"/>
             </w:pPr>
+            <w:r>
+              <w:t>0.206</w:t>
+            </w:r>
           </w:p>
         </w:tc>
         <w:tc>
@@ -7637,6 +7700,9 @@
             <w:pPr>
               <w:cnfStyle w:val="000000100000" w:firstRow="0" w:lastRow="0" w:firstColumn="0" w:lastColumn="0" w:oddVBand="0" w:evenVBand="0" w:oddHBand="1" w:evenHBand="0" w:firstRowFirstColumn="0" w:firstRowLastColumn="0" w:lastRowFirstColumn="0" w:lastRowLastColumn="0"/>
             </w:pPr>
+            <w:r>
+              <w:t>0.0073</w:t>
+            </w:r>
           </w:p>
         </w:tc>
         <w:tc>
@@ -7647,6 +7713,9 @@
             <w:pPr>
               <w:cnfStyle w:val="000000100000" w:firstRow="0" w:lastRow="0" w:firstColumn="0" w:lastColumn="0" w:oddVBand="0" w:evenVBand="0" w:oddHBand="1" w:evenHBand="0" w:firstRowFirstColumn="0" w:firstRowLastColumn="0" w:lastRowFirstColumn="0" w:lastRowLastColumn="0"/>
             </w:pPr>
+            <w:r>
+              <w:t>1.073</w:t>
+            </w:r>
           </w:p>
         </w:tc>
       </w:tr>
@@ -7916,6 +7985,9 @@
             <w:pPr>
               <w:cnfStyle w:val="000000000000" w:firstRow="0" w:lastRow="0" w:firstColumn="0" w:lastColumn="0" w:oddVBand="0" w:evenVBand="0" w:oddHBand="0" w:evenHBand="0" w:firstRowFirstColumn="0" w:firstRowLastColumn="0" w:lastRowFirstColumn="0" w:lastRowLastColumn="0"/>
             </w:pPr>
+            <w:r>
+              <w:t>0.223</w:t>
+            </w:r>
           </w:p>
         </w:tc>
         <w:tc>
@@ -7926,6 +7998,9 @@
             <w:pPr>
               <w:cnfStyle w:val="000000000000" w:firstRow="0" w:lastRow="0" w:firstColumn="0" w:lastColumn="0" w:oddVBand="0" w:evenVBand="0" w:oddHBand="0" w:evenHBand="0" w:firstRowFirstColumn="0" w:firstRowLastColumn="0" w:lastRowFirstColumn="0" w:lastRowLastColumn="0"/>
             </w:pPr>
+            <w:r>
+              <w:t>0.0078</w:t>
+            </w:r>
           </w:p>
         </w:tc>
         <w:tc>
@@ -7936,6 +8011,9 @@
             <w:pPr>
               <w:cnfStyle w:val="000000000000" w:firstRow="0" w:lastRow="0" w:firstColumn="0" w:lastColumn="0" w:oddVBand="0" w:evenVBand="0" w:oddHBand="0" w:evenHBand="0" w:firstRowFirstColumn="0" w:firstRowLastColumn="0" w:lastRowFirstColumn="0" w:lastRowLastColumn="0"/>
             </w:pPr>
+            <w:r>
+              <w:t>1.089</w:t>
+            </w:r>
           </w:p>
         </w:tc>
       </w:tr>
@@ -8485,6 +8563,9 @@
             <w:pPr>
               <w:cnfStyle w:val="000000000000" w:firstRow="0" w:lastRow="0" w:firstColumn="0" w:lastColumn="0" w:oddVBand="0" w:evenVBand="0" w:oddHBand="0" w:evenHBand="0" w:firstRowFirstColumn="0" w:firstRowLastColumn="0" w:lastRowFirstColumn="0" w:lastRowLastColumn="0"/>
             </w:pPr>
+            <w:r>
+              <w:t>0.143</w:t>
+            </w:r>
           </w:p>
         </w:tc>
         <w:tc>
@@ -8495,6 +8576,9 @@
             <w:pPr>
               <w:cnfStyle w:val="000000000000" w:firstRow="0" w:lastRow="0" w:firstColumn="0" w:lastColumn="0" w:oddVBand="0" w:evenVBand="0" w:oddHBand="0" w:evenHBand="0" w:firstRowFirstColumn="0" w:firstRowLastColumn="0" w:lastRowFirstColumn="0" w:lastRowLastColumn="0"/>
             </w:pPr>
+            <w:r>
+              <w:t>0.0058</w:t>
+            </w:r>
           </w:p>
         </w:tc>
         <w:tc>
@@ -8505,6 +8589,9 @@
             <w:pPr>
               <w:cnfStyle w:val="000000000000" w:firstRow="0" w:lastRow="0" w:firstColumn="0" w:lastColumn="0" w:oddVBand="0" w:evenVBand="0" w:oddHBand="0" w:evenHBand="0" w:firstRowFirstColumn="0" w:firstRowLastColumn="0" w:lastRowFirstColumn="0" w:lastRowLastColumn="0"/>
             </w:pPr>
+            <w:r>
+              <w:t>1.068</w:t>
+            </w:r>
           </w:p>
         </w:tc>
       </w:tr>
@@ -8771,6 +8858,9 @@
             <w:pPr>
               <w:cnfStyle w:val="000000100000" w:firstRow="0" w:lastRow="0" w:firstColumn="0" w:lastColumn="0" w:oddVBand="0" w:evenVBand="0" w:oddHBand="1" w:evenHBand="0" w:firstRowFirstColumn="0" w:firstRowLastColumn="0" w:lastRowFirstColumn="0" w:lastRowLastColumn="0"/>
             </w:pPr>
+            <w:r>
+              <w:t>0.151</w:t>
+            </w:r>
           </w:p>
         </w:tc>
         <w:tc>
@@ -8781,6 +8871,9 @@
             <w:pPr>
               <w:cnfStyle w:val="000000100000" w:firstRow="0" w:lastRow="0" w:firstColumn="0" w:lastColumn="0" w:oddVBand="0" w:evenVBand="0" w:oddHBand="1" w:evenHBand="0" w:firstRowFirstColumn="0" w:firstRowLastColumn="0" w:lastRowFirstColumn="0" w:lastRowLastColumn="0"/>
             </w:pPr>
+            <w:r>
+              <w:t>0.0063</w:t>
+            </w:r>
           </w:p>
         </w:tc>
         <w:tc>
@@ -8791,6 +8884,9 @@
             <w:pPr>
               <w:cnfStyle w:val="000000100000" w:firstRow="0" w:lastRow="0" w:firstColumn="0" w:lastColumn="0" w:oddVBand="0" w:evenVBand="0" w:oddHBand="1" w:evenHBand="0" w:firstRowFirstColumn="0" w:firstRowLastColumn="0" w:lastRowFirstColumn="0" w:lastRowLastColumn="0"/>
             </w:pPr>
+            <w:r>
+              <w:t>1.092</w:t>
+            </w:r>
           </w:p>
         </w:tc>
       </w:tr>
@@ -9054,6 +9150,9 @@
             <w:pPr>
               <w:cnfStyle w:val="000000000000" w:firstRow="0" w:lastRow="0" w:firstColumn="0" w:lastColumn="0" w:oddVBand="0" w:evenVBand="0" w:oddHBand="0" w:evenHBand="0" w:firstRowFirstColumn="0" w:firstRowLastColumn="0" w:lastRowFirstColumn="0" w:lastRowLastColumn="0"/>
             </w:pPr>
+            <w:r>
+              <w:t>0.145</w:t>
+            </w:r>
           </w:p>
         </w:tc>
         <w:tc>
@@ -9064,6 +9163,9 @@
             <w:pPr>
               <w:cnfStyle w:val="000000000000" w:firstRow="0" w:lastRow="0" w:firstColumn="0" w:lastColumn="0" w:oddVBand="0" w:evenVBand="0" w:oddHBand="0" w:evenHBand="0" w:firstRowFirstColumn="0" w:firstRowLastColumn="0" w:lastRowFirstColumn="0" w:lastRowLastColumn="0"/>
             </w:pPr>
+            <w:r>
+              <w:t>0.0094</w:t>
+            </w:r>
           </w:p>
         </w:tc>
         <w:tc>
@@ -9074,6 +9176,9 @@
             <w:pPr>
               <w:cnfStyle w:val="000000000000" w:firstRow="0" w:lastRow="0" w:firstColumn="0" w:lastColumn="0" w:oddVBand="0" w:evenVBand="0" w:oddHBand="0" w:evenHBand="0" w:firstRowFirstColumn="0" w:firstRowLastColumn="0" w:lastRowFirstColumn="0" w:lastRowLastColumn="0"/>
             </w:pPr>
+            <w:r>
+              <w:t>1.096</w:t>
+            </w:r>
           </w:p>
         </w:tc>
       </w:tr>
@@ -9340,6 +9445,9 @@
             <w:pPr>
               <w:cnfStyle w:val="000000100000" w:firstRow="0" w:lastRow="0" w:firstColumn="0" w:lastColumn="0" w:oddVBand="0" w:evenVBand="0" w:oddHBand="1" w:evenHBand="0" w:firstRowFirstColumn="0" w:firstRowLastColumn="0" w:lastRowFirstColumn="0" w:lastRowLastColumn="0"/>
             </w:pPr>
+            <w:r>
+              <w:t>0.157</w:t>
+            </w:r>
           </w:p>
         </w:tc>
         <w:tc>
@@ -9350,6 +9458,9 @@
             <w:pPr>
               <w:cnfStyle w:val="000000100000" w:firstRow="0" w:lastRow="0" w:firstColumn="0" w:lastColumn="0" w:oddVBand="0" w:evenVBand="0" w:oddHBand="1" w:evenHBand="0" w:firstRowFirstColumn="0" w:firstRowLastColumn="0" w:lastRowFirstColumn="0" w:lastRowLastColumn="0"/>
             </w:pPr>
+            <w:r>
+              <w:t>0.0104</w:t>
+            </w:r>
           </w:p>
         </w:tc>
         <w:tc>
@@ -9360,6 +9471,9 @@
             <w:pPr>
               <w:cnfStyle w:val="000000100000" w:firstRow="0" w:lastRow="0" w:firstColumn="0" w:lastColumn="0" w:oddVBand="0" w:evenVBand="0" w:oddHBand="1" w:evenHBand="0" w:firstRowFirstColumn="0" w:firstRowLastColumn="0" w:lastRowFirstColumn="0" w:lastRowLastColumn="0"/>
             </w:pPr>
+            <w:r>
+              <w:t>1.068</w:t>
+            </w:r>
           </w:p>
         </w:tc>
       </w:tr>
@@ -9546,6 +9660,289 @@
           <w:p>
             <w:pPr>
               <w:cnfStyle w:val="000000100000" w:firstRow="0" w:lastRow="0" w:firstColumn="0" w:lastColumn="0" w:oddVBand="0" w:evenVBand="0" w:oddHBand="1" w:evenHBand="0" w:firstRowFirstColumn="0" w:firstRowLastColumn="0" w:lastRowFirstColumn="0" w:lastRowLastColumn="0"/>
+            </w:pPr>
+          </w:p>
+        </w:tc>
+      </w:tr>
+      <w:tr>
+        <w:tc>
+          <w:tcPr>
+            <w:cnfStyle w:val="001000000000" w:firstRow="0" w:lastRow="0" w:firstColumn="1" w:lastColumn="0" w:oddVBand="0" w:evenVBand="0" w:oddHBand="0" w:evenHBand="0" w:firstRowFirstColumn="0" w:firstRowLastColumn="0" w:lastRowFirstColumn="0" w:lastRowLastColumn="0"/>
+            <w:tcW w:w="2217" w:type="dxa"/>
+            <w:vMerge w:val="restart"/>
+          </w:tcPr>
+          <w:p>
+            <w:r>
+              <w:t>Waist to hip ratio ( BMI adjusted )</w:t>
+            </w:r>
+          </w:p>
+        </w:tc>
+        <w:tc>
+          <w:tcPr>
+            <w:tcW w:w="868" w:type="dxa"/>
+          </w:tcPr>
+          <w:p>
+            <w:pPr>
+              <w:cnfStyle w:val="000000000000" w:firstRow="0" w:lastRow="0" w:firstColumn="0" w:lastColumn="0" w:oddVBand="0" w:evenVBand="0" w:oddHBand="0" w:evenHBand="0" w:firstRowFirstColumn="0" w:firstRowLastColumn="0" w:lastRowFirstColumn="0" w:lastRowLastColumn="0"/>
+            </w:pPr>
+            <w:r>
+              <w:t>Both</w:t>
+            </w:r>
+          </w:p>
+        </w:tc>
+        <w:tc>
+          <w:tcPr>
+            <w:tcW w:w="1244" w:type="dxa"/>
+          </w:tcPr>
+          <w:p>
+            <w:pPr>
+              <w:cnfStyle w:val="000000000000" w:firstRow="0" w:lastRow="0" w:firstColumn="0" w:lastColumn="0" w:oddVBand="0" w:evenVBand="0" w:oddHBand="0" w:evenHBand="0" w:firstRowFirstColumn="0" w:firstRowLastColumn="0" w:lastRowFirstColumn="0" w:lastRowLastColumn="0"/>
+            </w:pPr>
+            <w:r>
+              <w:t>0.1258</w:t>
+            </w:r>
+          </w:p>
+        </w:tc>
+        <w:tc>
+          <w:tcPr>
+            <w:tcW w:w="832" w:type="dxa"/>
+          </w:tcPr>
+          <w:p>
+            <w:pPr>
+              <w:cnfStyle w:val="000000000000" w:firstRow="0" w:lastRow="0" w:firstColumn="0" w:lastColumn="0" w:oddVBand="0" w:evenVBand="0" w:oddHBand="0" w:evenHBand="0" w:firstRowFirstColumn="0" w:firstRowLastColumn="0" w:lastRowFirstColumn="0" w:lastRowLastColumn="0"/>
+            </w:pPr>
+            <w:r>
+              <w:t>0.0068</w:t>
+            </w:r>
+          </w:p>
+        </w:tc>
+        <w:tc>
+          <w:tcPr>
+            <w:tcW w:w="1056" w:type="dxa"/>
+          </w:tcPr>
+          <w:p>
+            <w:pPr>
+              <w:cnfStyle w:val="000000000000" w:firstRow="0" w:lastRow="0" w:firstColumn="0" w:lastColumn="0" w:oddVBand="0" w:evenVBand="0" w:oddHBand="0" w:evenHBand="0" w:firstRowFirstColumn="0" w:firstRowLastColumn="0" w:lastRowFirstColumn="0" w:lastRowLastColumn="0"/>
+            </w:pPr>
+            <w:r>
+              <w:t>1.2023</w:t>
+            </w:r>
+          </w:p>
+        </w:tc>
+        <w:tc>
+          <w:tcPr>
+            <w:tcW w:w="1244" w:type="dxa"/>
+          </w:tcPr>
+          <w:p>
+            <w:pPr>
+              <w:cnfStyle w:val="000000000000" w:firstRow="0" w:lastRow="0" w:firstColumn="0" w:lastColumn="0" w:oddVBand="0" w:evenVBand="0" w:oddHBand="0" w:evenHBand="0" w:firstRowFirstColumn="0" w:firstRowLastColumn="0" w:lastRowFirstColumn="0" w:lastRowLastColumn="0"/>
+            </w:pPr>
+          </w:p>
+        </w:tc>
+        <w:tc>
+          <w:tcPr>
+            <w:tcW w:w="830" w:type="dxa"/>
+          </w:tcPr>
+          <w:p>
+            <w:pPr>
+              <w:cnfStyle w:val="000000000000" w:firstRow="0" w:lastRow="0" w:firstColumn="0" w:lastColumn="0" w:oddVBand="0" w:evenVBand="0" w:oddHBand="0" w:evenHBand="0" w:firstRowFirstColumn="0" w:firstRowLastColumn="0" w:lastRowFirstColumn="0" w:lastRowLastColumn="0"/>
+            </w:pPr>
+          </w:p>
+        </w:tc>
+        <w:tc>
+          <w:tcPr>
+            <w:tcW w:w="1064" w:type="dxa"/>
+          </w:tcPr>
+          <w:p>
+            <w:pPr>
+              <w:cnfStyle w:val="000000000000" w:firstRow="0" w:lastRow="0" w:firstColumn="0" w:lastColumn="0" w:oddVBand="0" w:evenVBand="0" w:oddHBand="0" w:evenHBand="0" w:firstRowFirstColumn="0" w:firstRowLastColumn="0" w:lastRowFirstColumn="0" w:lastRowLastColumn="0"/>
+            </w:pPr>
+          </w:p>
+        </w:tc>
+      </w:tr>
+      <w:tr>
+        <w:trPr>
+          <w:cnfStyle w:val="000000100000" w:firstRow="0" w:lastRow="0" w:firstColumn="0" w:lastColumn="0" w:oddVBand="0" w:evenVBand="0" w:oddHBand="1" w:evenHBand="0" w:firstRowFirstColumn="0" w:firstRowLastColumn="0" w:lastRowFirstColumn="0" w:lastRowLastColumn="0"/>
+        </w:trPr>
+        <w:tc>
+          <w:tcPr>
+            <w:cnfStyle w:val="001000000000" w:firstRow="0" w:lastRow="0" w:firstColumn="1" w:lastColumn="0" w:oddVBand="0" w:evenVBand="0" w:oddHBand="0" w:evenHBand="0" w:firstRowFirstColumn="0" w:firstRowLastColumn="0" w:lastRowFirstColumn="0" w:lastRowLastColumn="0"/>
+            <w:tcW w:w="2217" w:type="dxa"/>
+            <w:vMerge/>
+          </w:tcPr>
+          <w:p/>
+        </w:tc>
+        <w:tc>
+          <w:tcPr>
+            <w:tcW w:w="868" w:type="dxa"/>
+          </w:tcPr>
+          <w:p>
+            <w:pPr>
+              <w:cnfStyle w:val="000000100000" w:firstRow="0" w:lastRow="0" w:firstColumn="0" w:lastColumn="0" w:oddVBand="0" w:evenVBand="0" w:oddHBand="1" w:evenHBand="0" w:firstRowFirstColumn="0" w:firstRowLastColumn="0" w:lastRowFirstColumn="0" w:lastRowLastColumn="0"/>
+            </w:pPr>
+            <w:r>
+              <w:t>Female</w:t>
+            </w:r>
+          </w:p>
+        </w:tc>
+        <w:tc>
+          <w:tcPr>
+            <w:tcW w:w="1244" w:type="dxa"/>
+          </w:tcPr>
+          <w:p>
+            <w:pPr>
+              <w:cnfStyle w:val="000000100000" w:firstRow="0" w:lastRow="0" w:firstColumn="0" w:lastColumn="0" w:oddVBand="0" w:evenVBand="0" w:oddHBand="1" w:evenHBand="0" w:firstRowFirstColumn="0" w:firstRowLastColumn="0" w:lastRowFirstColumn="0" w:lastRowLastColumn="0"/>
+            </w:pPr>
+            <w:r>
+              <w:t>0.1811</w:t>
+            </w:r>
+          </w:p>
+        </w:tc>
+        <w:tc>
+          <w:tcPr>
+            <w:tcW w:w="832" w:type="dxa"/>
+          </w:tcPr>
+          <w:p>
+            <w:pPr>
+              <w:cnfStyle w:val="000000100000" w:firstRow="0" w:lastRow="0" w:firstColumn="0" w:lastColumn="0" w:oddVBand="0" w:evenVBand="0" w:oddHBand="1" w:evenHBand="0" w:firstRowFirstColumn="0" w:firstRowLastColumn="0" w:lastRowFirstColumn="0" w:lastRowLastColumn="0"/>
+            </w:pPr>
+            <w:r>
+              <w:t>0.0123</w:t>
+            </w:r>
+          </w:p>
+        </w:tc>
+        <w:tc>
+          <w:tcPr>
+            <w:tcW w:w="1056" w:type="dxa"/>
+          </w:tcPr>
+          <w:p>
+            <w:pPr>
+              <w:cnfStyle w:val="000000100000" w:firstRow="0" w:lastRow="0" w:firstColumn="0" w:lastColumn="0" w:oddVBand="0" w:evenVBand="0" w:oddHBand="1" w:evenHBand="0" w:firstRowFirstColumn="0" w:firstRowLastColumn="0" w:lastRowFirstColumn="0" w:lastRowLastColumn="0"/>
+            </w:pPr>
+            <w:r>
+              <w:t>1.1629</w:t>
+            </w:r>
+          </w:p>
+        </w:tc>
+        <w:tc>
+          <w:tcPr>
+            <w:tcW w:w="1244" w:type="dxa"/>
+          </w:tcPr>
+          <w:p>
+            <w:pPr>
+              <w:cnfStyle w:val="000000100000" w:firstRow="0" w:lastRow="0" w:firstColumn="0" w:lastColumn="0" w:oddVBand="0" w:evenVBand="0" w:oddHBand="1" w:evenHBand="0" w:firstRowFirstColumn="0" w:firstRowLastColumn="0" w:lastRowFirstColumn="0" w:lastRowLastColumn="0"/>
+            </w:pPr>
+          </w:p>
+        </w:tc>
+        <w:tc>
+          <w:tcPr>
+            <w:tcW w:w="830" w:type="dxa"/>
+          </w:tcPr>
+          <w:p>
+            <w:pPr>
+              <w:cnfStyle w:val="000000100000" w:firstRow="0" w:lastRow="0" w:firstColumn="0" w:lastColumn="0" w:oddVBand="0" w:evenVBand="0" w:oddHBand="1" w:evenHBand="0" w:firstRowFirstColumn="0" w:firstRowLastColumn="0" w:lastRowFirstColumn="0" w:lastRowLastColumn="0"/>
+            </w:pPr>
+          </w:p>
+        </w:tc>
+        <w:tc>
+          <w:tcPr>
+            <w:tcW w:w="1064" w:type="dxa"/>
+          </w:tcPr>
+          <w:p>
+            <w:pPr>
+              <w:cnfStyle w:val="000000100000" w:firstRow="0" w:lastRow="0" w:firstColumn="0" w:lastColumn="0" w:oddVBand="0" w:evenVBand="0" w:oddHBand="1" w:evenHBand="0" w:firstRowFirstColumn="0" w:firstRowLastColumn="0" w:lastRowFirstColumn="0" w:lastRowLastColumn="0"/>
+            </w:pPr>
+          </w:p>
+        </w:tc>
+      </w:tr>
+      <w:tr>
+        <w:tc>
+          <w:tcPr>
+            <w:cnfStyle w:val="001000000000" w:firstRow="0" w:lastRow="0" w:firstColumn="1" w:lastColumn="0" w:oddVBand="0" w:evenVBand="0" w:oddHBand="0" w:evenHBand="0" w:firstRowFirstColumn="0" w:firstRowLastColumn="0" w:lastRowFirstColumn="0" w:lastRowLastColumn="0"/>
+            <w:tcW w:w="2217" w:type="dxa"/>
+            <w:vMerge/>
+          </w:tcPr>
+          <w:p/>
+        </w:tc>
+        <w:tc>
+          <w:tcPr>
+            <w:tcW w:w="868" w:type="dxa"/>
+          </w:tcPr>
+          <w:p>
+            <w:pPr>
+              <w:cnfStyle w:val="000000000000" w:firstRow="0" w:lastRow="0" w:firstColumn="0" w:lastColumn="0" w:oddVBand="0" w:evenVBand="0" w:oddHBand="0" w:evenHBand="0" w:firstRowFirstColumn="0" w:firstRowLastColumn="0" w:lastRowFirstColumn="0" w:lastRowLastColumn="0"/>
+            </w:pPr>
+            <w:r>
+              <w:t>Male</w:t>
+            </w:r>
+          </w:p>
+        </w:tc>
+        <w:tc>
+          <w:tcPr>
+            <w:tcW w:w="1244" w:type="dxa"/>
+          </w:tcPr>
+          <w:p>
+            <w:pPr>
+              <w:cnfStyle w:val="000000000000" w:firstRow="0" w:lastRow="0" w:firstColumn="0" w:lastColumn="0" w:oddVBand="0" w:evenVBand="0" w:oddHBand="0" w:evenHBand="0" w:firstRowFirstColumn="0" w:firstRowLastColumn="0" w:lastRowFirstColumn="0" w:lastRowLastColumn="0"/>
+            </w:pPr>
+            <w:r>
+              <w:t>0.125</w:t>
+            </w:r>
+          </w:p>
+        </w:tc>
+        <w:tc>
+          <w:tcPr>
+            <w:tcW w:w="832" w:type="dxa"/>
+          </w:tcPr>
+          <w:p>
+            <w:pPr>
+              <w:cnfStyle w:val="000000000000" w:firstRow="0" w:lastRow="0" w:firstColumn="0" w:lastColumn="0" w:oddVBand="0" w:evenVBand="0" w:oddHBand="0" w:evenHBand="0" w:firstRowFirstColumn="0" w:firstRowLastColumn="0" w:lastRowFirstColumn="0" w:lastRowLastColumn="0"/>
+            </w:pPr>
+            <w:r>
+              <w:t>0.0069</w:t>
+            </w:r>
+          </w:p>
+        </w:tc>
+        <w:tc>
+          <w:tcPr>
+            <w:tcW w:w="1056" w:type="dxa"/>
+          </w:tcPr>
+          <w:p>
+            <w:pPr>
+              <w:cnfStyle w:val="000000000000" w:firstRow="0" w:lastRow="0" w:firstColumn="0" w:lastColumn="0" w:oddVBand="0" w:evenVBand="0" w:oddHBand="0" w:evenHBand="0" w:firstRowFirstColumn="0" w:firstRowLastColumn="0" w:lastRowFirstColumn="0" w:lastRowLastColumn="0"/>
+            </w:pPr>
+            <w:r>
+              <w:t>1.073</w:t>
+            </w:r>
+          </w:p>
+        </w:tc>
+        <w:tc>
+          <w:tcPr>
+            <w:tcW w:w="1244" w:type="dxa"/>
+          </w:tcPr>
+          <w:p>
+            <w:pPr>
+              <w:cnfStyle w:val="000000000000" w:firstRow="0" w:lastRow="0" w:firstColumn="0" w:lastColumn="0" w:oddVBand="0" w:evenVBand="0" w:oddHBand="0" w:evenHBand="0" w:firstRowFirstColumn="0" w:firstRowLastColumn="0" w:lastRowFirstColumn="0" w:lastRowLastColumn="0"/>
+            </w:pPr>
+          </w:p>
+        </w:tc>
+        <w:tc>
+          <w:tcPr>
+            <w:tcW w:w="830" w:type="dxa"/>
+          </w:tcPr>
+          <w:p>
+            <w:pPr>
+              <w:cnfStyle w:val="000000000000" w:firstRow="0" w:lastRow="0" w:firstColumn="0" w:lastColumn="0" w:oddVBand="0" w:evenVBand="0" w:oddHBand="0" w:evenHBand="0" w:firstRowFirstColumn="0" w:firstRowLastColumn="0" w:lastRowFirstColumn="0" w:lastRowLastColumn="0"/>
+            </w:pPr>
+          </w:p>
+        </w:tc>
+        <w:tc>
+          <w:tcPr>
+            <w:tcW w:w="1064" w:type="dxa"/>
+          </w:tcPr>
+          <w:p>
+            <w:pPr>
+              <w:cnfStyle w:val="000000000000" w:firstRow="0" w:lastRow="0" w:firstColumn="0" w:lastColumn="0" w:oddVBand="0" w:evenVBand="0" w:oddHBand="0" w:evenHBand="0" w:firstRowFirstColumn="0" w:firstRowLastColumn="0" w:lastRowFirstColumn="0" w:lastRowLastColumn="0"/>
             </w:pPr>
           </w:p>
         </w:tc>
@@ -10840,9 +11237,9 @@
         <w:tblLook w:val="04A0" w:firstRow="1" w:lastRow="0" w:firstColumn="1" w:lastColumn="0" w:noHBand="0" w:noVBand="1"/>
       </w:tblPr>
       <w:tblGrid>
-        <w:gridCol w:w="3055"/>
-        <w:gridCol w:w="1099"/>
-        <w:gridCol w:w="1241"/>
+        <w:gridCol w:w="3325"/>
+        <w:gridCol w:w="1170"/>
+        <w:gridCol w:w="1260"/>
       </w:tblGrid>
       <w:tr>
         <w:trPr>
@@ -10851,13 +11248,13 @@
         <w:tc>
           <w:tcPr>
             <w:cnfStyle w:val="001000000000" w:firstRow="0" w:lastRow="0" w:firstColumn="1" w:lastColumn="0" w:oddVBand="0" w:evenVBand="0" w:oddHBand="0" w:evenHBand="0" w:firstRowFirstColumn="0" w:firstRowLastColumn="0" w:lastRowFirstColumn="0" w:lastRowLastColumn="0"/>
-            <w:tcW w:w="3055" w:type="dxa"/>
+            <w:tcW w:w="3325" w:type="dxa"/>
           </w:tcPr>
           <w:p/>
         </w:tc>
         <w:tc>
           <w:tcPr>
-            <w:tcW w:w="2340" w:type="dxa"/>
+            <w:tcW w:w="2430" w:type="dxa"/>
             <w:gridSpan w:val="2"/>
           </w:tcPr>
           <w:p>
@@ -10877,7 +11274,7 @@
         <w:tc>
           <w:tcPr>
             <w:cnfStyle w:val="001000000000" w:firstRow="0" w:lastRow="0" w:firstColumn="1" w:lastColumn="0" w:oddVBand="0" w:evenVBand="0" w:oddHBand="0" w:evenHBand="0" w:firstRowFirstColumn="0" w:firstRowLastColumn="0" w:lastRowFirstColumn="0" w:lastRowLastColumn="0"/>
-            <w:tcW w:w="3055" w:type="dxa"/>
+            <w:tcW w:w="3325" w:type="dxa"/>
           </w:tcPr>
           <w:p>
             <w:r>
@@ -10887,7 +11284,7 @@
         </w:tc>
         <w:tc>
           <w:tcPr>
-            <w:tcW w:w="1099" w:type="dxa"/>
+            <w:tcW w:w="1170" w:type="dxa"/>
           </w:tcPr>
           <w:p>
             <w:pPr>
@@ -10908,7 +11305,7 @@
         </w:tc>
         <w:tc>
           <w:tcPr>
-            <w:tcW w:w="1241" w:type="dxa"/>
+            <w:tcW w:w="1260" w:type="dxa"/>
           </w:tcPr>
           <w:p>
             <w:pPr>
@@ -10932,7 +11329,7 @@
         <w:tc>
           <w:tcPr>
             <w:cnfStyle w:val="001000000000" w:firstRow="0" w:lastRow="0" w:firstColumn="1" w:lastColumn="0" w:oddVBand="0" w:evenVBand="0" w:oddHBand="0" w:evenHBand="0" w:firstRowFirstColumn="0" w:firstRowLastColumn="0" w:lastRowFirstColumn="0" w:lastRowLastColumn="0"/>
-            <w:tcW w:w="3055" w:type="dxa"/>
+            <w:tcW w:w="3325" w:type="dxa"/>
           </w:tcPr>
           <w:p>
             <w:pPr>
@@ -10948,25 +11345,28 @@
         </w:tc>
         <w:tc>
           <w:tcPr>
-            <w:tcW w:w="1099" w:type="dxa"/>
-          </w:tcPr>
-          <w:p>
-            <w:pPr>
-              <w:cnfStyle w:val="000000000000" w:firstRow="0" w:lastRow="0" w:firstColumn="0" w:lastColumn="0" w:oddVBand="0" w:evenVBand="0" w:oddHBand="0" w:evenHBand="0" w:firstRowFirstColumn="0" w:firstRowLastColumn="0" w:lastRowFirstColumn="0" w:lastRowLastColumn="0"/>
-            </w:pPr>
-            <w:r>
-              <w:t>nan</w:t>
-            </w:r>
-          </w:p>
-        </w:tc>
-        <w:tc>
-          <w:tcPr>
-            <w:tcW w:w="1241" w:type="dxa"/>
-          </w:tcPr>
-          <w:p>
-            <w:pPr>
-              <w:cnfStyle w:val="000000000000" w:firstRow="0" w:lastRow="0" w:firstColumn="0" w:lastColumn="0" w:oddVBand="0" w:evenVBand="0" w:oddHBand="0" w:evenHBand="0" w:firstRowFirstColumn="0" w:firstRowLastColumn="0" w:lastRowFirstColumn="0" w:lastRowLastColumn="0"/>
-            </w:pPr>
+            <w:tcW w:w="1170" w:type="dxa"/>
+          </w:tcPr>
+          <w:p>
+            <w:pPr>
+              <w:cnfStyle w:val="000000000000" w:firstRow="0" w:lastRow="0" w:firstColumn="0" w:lastColumn="0" w:oddVBand="0" w:evenVBand="0" w:oddHBand="0" w:evenHBand="0" w:firstRowFirstColumn="0" w:firstRowLastColumn="0" w:lastRowFirstColumn="0" w:lastRowLastColumn="0"/>
+            </w:pPr>
+            <w:r>
+              <w:t>0.8816</w:t>
+            </w:r>
+          </w:p>
+        </w:tc>
+        <w:tc>
+          <w:tcPr>
+            <w:tcW w:w="1260" w:type="dxa"/>
+          </w:tcPr>
+          <w:p>
+            <w:pPr>
+              <w:cnfStyle w:val="000000000000" w:firstRow="0" w:lastRow="0" w:firstColumn="0" w:lastColumn="0" w:oddVBand="0" w:evenVBand="0" w:oddHBand="0" w:evenHBand="0" w:firstRowFirstColumn="0" w:firstRowLastColumn="0" w:lastRowFirstColumn="0" w:lastRowLastColumn="0"/>
+            </w:pPr>
+            <w:r>
+              <w:t>0.0223</w:t>
+            </w:r>
           </w:p>
         </w:tc>
       </w:tr>
@@ -10977,7 +11377,7 @@
         <w:tc>
           <w:tcPr>
             <w:cnfStyle w:val="001000000000" w:firstRow="0" w:lastRow="0" w:firstColumn="1" w:lastColumn="0" w:oddVBand="0" w:evenVBand="0" w:oddHBand="0" w:evenHBand="0" w:firstRowFirstColumn="0" w:firstRowLastColumn="0" w:lastRowFirstColumn="0" w:lastRowLastColumn="0"/>
-            <w:tcW w:w="3055" w:type="dxa"/>
+            <w:tcW w:w="3325" w:type="dxa"/>
           </w:tcPr>
           <w:p>
             <w:r>
@@ -10987,7 +11387,7 @@
         </w:tc>
         <w:tc>
           <w:tcPr>
-            <w:tcW w:w="1099" w:type="dxa"/>
+            <w:tcW w:w="1170" w:type="dxa"/>
           </w:tcPr>
           <w:p>
             <w:pPr>
@@ -11000,7 +11400,7 @@
         </w:tc>
         <w:tc>
           <w:tcPr>
-            <w:tcW w:w="1241" w:type="dxa"/>
+            <w:tcW w:w="1260" w:type="dxa"/>
           </w:tcPr>
           <w:p>
             <w:pPr>
@@ -11016,7 +11416,7 @@
         <w:tc>
           <w:tcPr>
             <w:cnfStyle w:val="001000000000" w:firstRow="0" w:lastRow="0" w:firstColumn="1" w:lastColumn="0" w:oddVBand="0" w:evenVBand="0" w:oddHBand="0" w:evenHBand="0" w:firstRowFirstColumn="0" w:firstRowLastColumn="0" w:lastRowFirstColumn="0" w:lastRowLastColumn="0"/>
-            <w:tcW w:w="3055" w:type="dxa"/>
+            <w:tcW w:w="3325" w:type="dxa"/>
           </w:tcPr>
           <w:p>
             <w:r>
@@ -11026,7 +11426,7 @@
         </w:tc>
         <w:tc>
           <w:tcPr>
-            <w:tcW w:w="1099" w:type="dxa"/>
+            <w:tcW w:w="1170" w:type="dxa"/>
           </w:tcPr>
           <w:p>
             <w:pPr>
@@ -11039,7 +11439,7 @@
         </w:tc>
         <w:tc>
           <w:tcPr>
-            <w:tcW w:w="1241" w:type="dxa"/>
+            <w:tcW w:w="1260" w:type="dxa"/>
           </w:tcPr>
           <w:p>
             <w:pPr>
@@ -11058,17 +11458,17 @@
         <w:tc>
           <w:tcPr>
             <w:cnfStyle w:val="001000000000" w:firstRow="0" w:lastRow="0" w:firstColumn="1" w:lastColumn="0" w:oddVBand="0" w:evenVBand="0" w:oddHBand="0" w:evenHBand="0" w:firstRowFirstColumn="0" w:firstRowLastColumn="0" w:lastRowFirstColumn="0" w:lastRowLastColumn="0"/>
-            <w:tcW w:w="3055" w:type="dxa"/>
-          </w:tcPr>
-          <w:p>
-            <w:r>
-              <w:t>Eosinophill percentage</w:t>
-            </w:r>
-          </w:p>
-        </w:tc>
-        <w:tc>
-          <w:tcPr>
-            <w:tcW w:w="1099" w:type="dxa"/>
+            <w:tcW w:w="3325" w:type="dxa"/>
+          </w:tcPr>
+          <w:p>
+            <w:r>
+              <w:t>Eosinophil percentage</w:t>
+            </w:r>
+          </w:p>
+        </w:tc>
+        <w:tc>
+          <w:tcPr>
+            <w:tcW w:w="1170" w:type="dxa"/>
           </w:tcPr>
           <w:p>
             <w:pPr>
@@ -11081,7 +11481,7 @@
         </w:tc>
         <w:tc>
           <w:tcPr>
-            <w:tcW w:w="1241" w:type="dxa"/>
+            <w:tcW w:w="1260" w:type="dxa"/>
           </w:tcPr>
           <w:p>
             <w:pPr>
@@ -11097,7 +11497,7 @@
         <w:tc>
           <w:tcPr>
             <w:cnfStyle w:val="001000000000" w:firstRow="0" w:lastRow="0" w:firstColumn="1" w:lastColumn="0" w:oddVBand="0" w:evenVBand="0" w:oddHBand="0" w:evenHBand="0" w:firstRowFirstColumn="0" w:firstRowLastColumn="0" w:lastRowFirstColumn="0" w:lastRowLastColumn="0"/>
-            <w:tcW w:w="3055" w:type="dxa"/>
+            <w:tcW w:w="3325" w:type="dxa"/>
           </w:tcPr>
           <w:p>
             <w:r>
@@ -11107,7 +11507,7 @@
         </w:tc>
         <w:tc>
           <w:tcPr>
-            <w:tcW w:w="1099" w:type="dxa"/>
+            <w:tcW w:w="1170" w:type="dxa"/>
           </w:tcPr>
           <w:p>
             <w:pPr>
@@ -11120,7 +11520,7 @@
         </w:tc>
         <w:tc>
           <w:tcPr>
-            <w:tcW w:w="1241" w:type="dxa"/>
+            <w:tcW w:w="1260" w:type="dxa"/>
           </w:tcPr>
           <w:p>
             <w:pPr>
@@ -11139,7 +11539,7 @@
         <w:tc>
           <w:tcPr>
             <w:cnfStyle w:val="001000000000" w:firstRow="0" w:lastRow="0" w:firstColumn="1" w:lastColumn="0" w:oddVBand="0" w:evenVBand="0" w:oddHBand="0" w:evenHBand="0" w:firstRowFirstColumn="0" w:firstRowLastColumn="0" w:lastRowFirstColumn="0" w:lastRowLastColumn="0"/>
-            <w:tcW w:w="3055" w:type="dxa"/>
+            <w:tcW w:w="3325" w:type="dxa"/>
           </w:tcPr>
           <w:p>
             <w:r>
@@ -11149,7 +11549,7 @@
         </w:tc>
         <w:tc>
           <w:tcPr>
-            <w:tcW w:w="1099" w:type="dxa"/>
+            <w:tcW w:w="1170" w:type="dxa"/>
           </w:tcPr>
           <w:p>
             <w:pPr>
@@ -11162,7 +11562,7 @@
         </w:tc>
         <w:tc>
           <w:tcPr>
-            <w:tcW w:w="1241" w:type="dxa"/>
+            <w:tcW w:w="1260" w:type="dxa"/>
           </w:tcPr>
           <w:p>
             <w:pPr>
@@ -11178,7 +11578,7 @@
         <w:tc>
           <w:tcPr>
             <w:cnfStyle w:val="001000000000" w:firstRow="0" w:lastRow="0" w:firstColumn="1" w:lastColumn="0" w:oddVBand="0" w:evenVBand="0" w:oddHBand="0" w:evenHBand="0" w:firstRowFirstColumn="0" w:firstRowLastColumn="0" w:lastRowFirstColumn="0" w:lastRowLastColumn="0"/>
-            <w:tcW w:w="3055" w:type="dxa"/>
+            <w:tcW w:w="3325" w:type="dxa"/>
           </w:tcPr>
           <w:p>
             <w:r>
@@ -11188,7 +11588,7 @@
         </w:tc>
         <w:tc>
           <w:tcPr>
-            <w:tcW w:w="1099" w:type="dxa"/>
+            <w:tcW w:w="1170" w:type="dxa"/>
           </w:tcPr>
           <w:p>
             <w:pPr>
@@ -11201,7 +11601,7 @@
         </w:tc>
         <w:tc>
           <w:tcPr>
-            <w:tcW w:w="1241" w:type="dxa"/>
+            <w:tcW w:w="1260" w:type="dxa"/>
           </w:tcPr>
           <w:p>
             <w:pPr>
@@ -11220,7 +11620,7 @@
         <w:tc>
           <w:tcPr>
             <w:cnfStyle w:val="001000000000" w:firstRow="0" w:lastRow="0" w:firstColumn="1" w:lastColumn="0" w:oddVBand="0" w:evenVBand="0" w:oddHBand="0" w:evenHBand="0" w:firstRowFirstColumn="0" w:firstRowLastColumn="0" w:lastRowFirstColumn="0" w:lastRowLastColumn="0"/>
-            <w:tcW w:w="3055" w:type="dxa"/>
+            <w:tcW w:w="3325" w:type="dxa"/>
           </w:tcPr>
           <w:p>
             <w:r>
@@ -11230,7 +11630,7 @@
         </w:tc>
         <w:tc>
           <w:tcPr>
-            <w:tcW w:w="1099" w:type="dxa"/>
+            <w:tcW w:w="1170" w:type="dxa"/>
           </w:tcPr>
           <w:p>
             <w:pPr>
@@ -11243,7 +11643,7 @@
         </w:tc>
         <w:tc>
           <w:tcPr>
-            <w:tcW w:w="1241" w:type="dxa"/>
+            <w:tcW w:w="1260" w:type="dxa"/>
           </w:tcPr>
           <w:p>
             <w:pPr>
@@ -11259,7 +11659,7 @@
         <w:tc>
           <w:tcPr>
             <w:cnfStyle w:val="001000000000" w:firstRow="0" w:lastRow="0" w:firstColumn="1" w:lastColumn="0" w:oddVBand="0" w:evenVBand="0" w:oddHBand="0" w:evenHBand="0" w:firstRowFirstColumn="0" w:firstRowLastColumn="0" w:lastRowFirstColumn="0" w:lastRowLastColumn="0"/>
-            <w:tcW w:w="3055" w:type="dxa"/>
+            <w:tcW w:w="3325" w:type="dxa"/>
           </w:tcPr>
           <w:p>
             <w:r>
@@ -11269,7 +11669,7 @@
         </w:tc>
         <w:tc>
           <w:tcPr>
-            <w:tcW w:w="1099" w:type="dxa"/>
+            <w:tcW w:w="1170" w:type="dxa"/>
           </w:tcPr>
           <w:p>
             <w:pPr>
@@ -11282,7 +11682,7 @@
         </w:tc>
         <w:tc>
           <w:tcPr>
-            <w:tcW w:w="1241" w:type="dxa"/>
+            <w:tcW w:w="1260" w:type="dxa"/>
           </w:tcPr>
           <w:p>
             <w:pPr>
@@ -11301,7 +11701,7 @@
         <w:tc>
           <w:tcPr>
             <w:cnfStyle w:val="001000000000" w:firstRow="0" w:lastRow="0" w:firstColumn="1" w:lastColumn="0" w:oddVBand="0" w:evenVBand="0" w:oddHBand="0" w:evenHBand="0" w:firstRowFirstColumn="0" w:firstRowLastColumn="0" w:lastRowFirstColumn="0" w:lastRowLastColumn="0"/>
-            <w:tcW w:w="3055" w:type="dxa"/>
+            <w:tcW w:w="3325" w:type="dxa"/>
           </w:tcPr>
           <w:p>
             <w:r>
@@ -11311,7 +11711,7 @@
         </w:tc>
         <w:tc>
           <w:tcPr>
-            <w:tcW w:w="1099" w:type="dxa"/>
+            <w:tcW w:w="1170" w:type="dxa"/>
           </w:tcPr>
           <w:p>
             <w:pPr>
@@ -11324,7 +11724,7 @@
         </w:tc>
         <w:tc>
           <w:tcPr>
-            <w:tcW w:w="1241" w:type="dxa"/>
+            <w:tcW w:w="1260" w:type="dxa"/>
           </w:tcPr>
           <w:p>
             <w:pPr>
@@ -11340,7 +11740,7 @@
         <w:tc>
           <w:tcPr>
             <w:cnfStyle w:val="001000000000" w:firstRow="0" w:lastRow="0" w:firstColumn="1" w:lastColumn="0" w:oddVBand="0" w:evenVBand="0" w:oddHBand="0" w:evenHBand="0" w:firstRowFirstColumn="0" w:firstRowLastColumn="0" w:lastRowFirstColumn="0" w:lastRowLastColumn="0"/>
-            <w:tcW w:w="3055" w:type="dxa"/>
+            <w:tcW w:w="3325" w:type="dxa"/>
           </w:tcPr>
           <w:p>
             <w:r>
@@ -11350,7 +11750,7 @@
         </w:tc>
         <w:tc>
           <w:tcPr>
-            <w:tcW w:w="1099" w:type="dxa"/>
+            <w:tcW w:w="1170" w:type="dxa"/>
           </w:tcPr>
           <w:p>
             <w:pPr>
@@ -11363,7 +11763,7 @@
         </w:tc>
         <w:tc>
           <w:tcPr>
-            <w:tcW w:w="1241" w:type="dxa"/>
+            <w:tcW w:w="1260" w:type="dxa"/>
           </w:tcPr>
           <w:p>
             <w:pPr>
@@ -11382,7 +11782,7 @@
         <w:tc>
           <w:tcPr>
             <w:cnfStyle w:val="001000000000" w:firstRow="0" w:lastRow="0" w:firstColumn="1" w:lastColumn="0" w:oddVBand="0" w:evenVBand="0" w:oddHBand="0" w:evenHBand="0" w:firstRowFirstColumn="0" w:firstRowLastColumn="0" w:lastRowFirstColumn="0" w:lastRowLastColumn="0"/>
-            <w:tcW w:w="3055" w:type="dxa"/>
+            <w:tcW w:w="3325" w:type="dxa"/>
           </w:tcPr>
           <w:p>
             <w:r>
@@ -11392,7 +11792,7 @@
         </w:tc>
         <w:tc>
           <w:tcPr>
-            <w:tcW w:w="1099" w:type="dxa"/>
+            <w:tcW w:w="1170" w:type="dxa"/>
           </w:tcPr>
           <w:p>
             <w:pPr>
@@ -11405,7 +11805,7 @@
         </w:tc>
         <w:tc>
           <w:tcPr>
-            <w:tcW w:w="1241" w:type="dxa"/>
+            <w:tcW w:w="1260" w:type="dxa"/>
           </w:tcPr>
           <w:p>
             <w:pPr>
@@ -11413,6 +11813,45 @@
             </w:pPr>
             <w:r>
               <w:t>0.0217</w:t>
+            </w:r>
+          </w:p>
+        </w:tc>
+      </w:tr>
+      <w:tr>
+        <w:tc>
+          <w:tcPr>
+            <w:cnfStyle w:val="001000000000" w:firstRow="0" w:lastRow="0" w:firstColumn="1" w:lastColumn="0" w:oddVBand="0" w:evenVBand="0" w:oddHBand="0" w:evenHBand="0" w:firstRowFirstColumn="0" w:firstRowLastColumn="0" w:lastRowFirstColumn="0" w:lastRowLastColumn="0"/>
+            <w:tcW w:w="3325" w:type="dxa"/>
+          </w:tcPr>
+          <w:p>
+            <w:r>
+              <w:t>Wait to hip ratio (BMI adjusted)</w:t>
+            </w:r>
+          </w:p>
+        </w:tc>
+        <w:tc>
+          <w:tcPr>
+            <w:tcW w:w="1170" w:type="dxa"/>
+          </w:tcPr>
+          <w:p>
+            <w:pPr>
+              <w:cnfStyle w:val="000000000000" w:firstRow="0" w:lastRow="0" w:firstColumn="0" w:lastColumn="0" w:oddVBand="0" w:evenVBand="0" w:oddHBand="0" w:evenHBand="0" w:firstRowFirstColumn="0" w:firstRowLastColumn="0" w:lastRowFirstColumn="0" w:lastRowLastColumn="0"/>
+            </w:pPr>
+            <w:r>
+              <w:t>0.615</w:t>
+            </w:r>
+          </w:p>
+        </w:tc>
+        <w:tc>
+          <w:tcPr>
+            <w:tcW w:w="1260" w:type="dxa"/>
+          </w:tcPr>
+          <w:p>
+            <w:pPr>
+              <w:cnfStyle w:val="000000000000" w:firstRow="0" w:lastRow="0" w:firstColumn="0" w:lastColumn="0" w:oddVBand="0" w:evenVBand="0" w:oddHBand="0" w:evenHBand="0" w:firstRowFirstColumn="0" w:firstRowLastColumn="0" w:lastRowFirstColumn="0" w:lastRowLastColumn="0"/>
+            </w:pPr>
+            <w:r>
+              <w:t>0.0254</w:t>
             </w:r>
           </w:p>
         </w:tc>
@@ -11628,7 +12067,7 @@
           <v:shape id="_x0000_i1028" type="#_x0000_t75" style="width:468.75pt;height:42.75pt" o:ole="">
             <v:imagedata r:id="rId20" o:title=""/>
           </v:shape>
-          <o:OLEObject Type="Embed" ProgID="Word.OpenDocumentText.12" ShapeID="_x0000_i1028" DrawAspect="Content" ObjectID="_1689585995" r:id="rId21"/>
+          <o:OLEObject Type="Embed" ProgID="Word.OpenDocumentText.12" ShapeID="_x0000_i1028" DrawAspect="Content" ObjectID="_1690152490" r:id="rId21"/>
         </w:object>
       </w:r>
     </w:p>
@@ -14232,6 +14671,1019 @@
     </w:p>
     <w:p>
       <w:pPr>
+        <w:pStyle w:val="Heading3"/>
+      </w:pPr>
+      <w:r>
+        <w:t>8/9/2021</w:t>
+      </w:r>
+    </w:p>
+    <w:p>
+      <w:pPr>
+        <w:pStyle w:val="ListParagraph"/>
+        <w:numPr>
+          <w:ilvl w:val="0"/>
+          <w:numId w:val="17"/>
+        </w:numPr>
+      </w:pPr>
+      <w:r>
+        <w:t>Remake baseline, celltypes, and Cahoy with corrected “2 SEM” error bars</w:t>
+      </w:r>
+    </w:p>
+    <w:p>
+      <w:pPr>
+        <w:pStyle w:val="Heading3"/>
+      </w:pPr>
+      <w:r>
+        <w:lastRenderedPageBreak/>
+        <w:t>8/10/2021</w:t>
+      </w:r>
+    </w:p>
+    <w:p>
+      <w:pPr>
+        <w:pStyle w:val="ListParagraph"/>
+        <w:numPr>
+          <w:ilvl w:val="0"/>
+          <w:numId w:val="17"/>
+        </w:numPr>
+      </w:pPr>
+      <w:r>
+        <w:t>Difference in male and female blood pressure, hypertension</w:t>
+      </w:r>
+    </w:p>
+    <w:p>
+      <w:pPr>
+        <w:pStyle w:val="ListParagraph"/>
+        <w:numPr>
+          <w:ilvl w:val="1"/>
+          <w:numId w:val="17"/>
+        </w:numPr>
+      </w:pPr>
+      <w:hyperlink r:id="rId49" w:history="1">
+        <w:r>
+          <w:rPr>
+            <w:rStyle w:val="Hyperlink"/>
+          </w:rPr>
+          <w:t>Gender Differences in the Regulation of Blood Pressure | Hypertension (ahajournals.org)</w:t>
+        </w:r>
+      </w:hyperlink>
+    </w:p>
+    <w:p>
+      <w:pPr>
+        <w:pStyle w:val="ListParagraph"/>
+        <w:numPr>
+          <w:ilvl w:val="1"/>
+          <w:numId w:val="17"/>
+        </w:numPr>
+      </w:pPr>
+      <w:r>
+        <w:t>Measure mean arterial pressure ~ ((2xDBP) + SBP) / 3</w:t>
+      </w:r>
+    </w:p>
+    <w:p>
+      <w:pPr>
+        <w:pStyle w:val="ListParagraph"/>
+        <w:numPr>
+          <w:ilvl w:val="1"/>
+          <w:numId w:val="17"/>
+        </w:numPr>
+      </w:pPr>
+      <w:r>
+        <w:t>Men are at greater risk for cardiovascular and renal disease than age-matched, premenopausal women</w:t>
+      </w:r>
+    </w:p>
+    <w:p>
+      <w:pPr>
+        <w:pStyle w:val="ListParagraph"/>
+        <w:numPr>
+          <w:ilvl w:val="1"/>
+          <w:numId w:val="17"/>
+        </w:numPr>
+      </w:pPr>
+      <w:r>
+        <w:t>BP higher in men than women</w:t>
+      </w:r>
+    </w:p>
+    <w:p>
+      <w:pPr>
+        <w:pStyle w:val="ListParagraph"/>
+        <w:numPr>
+          <w:ilvl w:val="1"/>
+          <w:numId w:val="17"/>
+        </w:numPr>
+      </w:pPr>
+      <w:r>
+        <w:t>Role of testosterone: evidence of androgens playing role in BP regulation</w:t>
+      </w:r>
+    </w:p>
+    <w:p>
+      <w:pPr>
+        <w:pStyle w:val="ListParagraph"/>
+        <w:numPr>
+          <w:ilvl w:val="2"/>
+          <w:numId w:val="17"/>
+        </w:numPr>
+      </w:pPr>
+      <w:r>
+        <w:t>BP increases in both boys and girls, but after puberty, boys have higher BP</w:t>
+      </w:r>
+    </w:p>
+    <w:p>
+      <w:pPr>
+        <w:pStyle w:val="ListParagraph"/>
+        <w:numPr>
+          <w:ilvl w:val="2"/>
+          <w:numId w:val="17"/>
+        </w:numPr>
+      </w:pPr>
+      <w:r>
+        <w:t xml:space="preserve">Castration studies in rats: castration at young age decrease development of </w:t>
+      </w:r>
+      <w:r>
+        <w:t>hypertension</w:t>
+      </w:r>
+    </w:p>
+    <w:p>
+      <w:pPr>
+        <w:pStyle w:val="ListParagraph"/>
+        <w:numPr>
+          <w:ilvl w:val="2"/>
+          <w:numId w:val="17"/>
+        </w:numPr>
+      </w:pPr>
+      <w:r>
+        <w:t xml:space="preserve">Chronic blockade of androgen receptor in male SHR rat reduce BP to level of female SHR </w:t>
+      </w:r>
+    </w:p>
+    <w:p>
+      <w:pPr>
+        <w:pStyle w:val="ListParagraph"/>
+        <w:numPr>
+          <w:ilvl w:val="2"/>
+          <w:numId w:val="17"/>
+        </w:numPr>
+      </w:pPr>
+      <w:r>
+        <w:t xml:space="preserve">Chronic testosterone treatment in normotensive and hypertensive female rats increases BP </w:t>
+      </w:r>
+    </w:p>
+    <w:p>
+      <w:pPr>
+        <w:pStyle w:val="ListParagraph"/>
+        <w:numPr>
+          <w:ilvl w:val="2"/>
+          <w:numId w:val="17"/>
+        </w:numPr>
+      </w:pPr>
+      <w:r>
+        <w:t>BP increase in menopausal females take 5-20 years to develop, so lack of estrogen may not be only cause</w:t>
+      </w:r>
+    </w:p>
+    <w:p>
+      <w:pPr>
+        <w:pStyle w:val="ListParagraph"/>
+        <w:numPr>
+          <w:ilvl w:val="3"/>
+          <w:numId w:val="17"/>
+        </w:numPr>
+      </w:pPr>
+      <w:r>
+        <w:t>Estrogen HRT not found to decrease BP</w:t>
+      </w:r>
+    </w:p>
+    <w:p>
+      <w:pPr>
+        <w:pStyle w:val="ListParagraph"/>
+        <w:numPr>
+          <w:ilvl w:val="1"/>
+          <w:numId w:val="17"/>
+        </w:numPr>
+      </w:pPr>
+      <w:r>
+        <w:t xml:space="preserve">Curtis et al: BP returns to normal when transplant HTN kidney with normotensive </w:t>
+      </w:r>
+    </w:p>
+    <w:p>
+      <w:pPr>
+        <w:pStyle w:val="ListParagraph"/>
+        <w:numPr>
+          <w:ilvl w:val="1"/>
+          <w:numId w:val="17"/>
+        </w:numPr>
+      </w:pPr>
+      <w:r>
+        <w:t>Renal body fluid feedback: long term increase in BP occurs as result of reduction in renal excretory function</w:t>
+      </w:r>
+    </w:p>
+    <w:p>
+      <w:pPr>
+        <w:pStyle w:val="ListParagraph"/>
+        <w:numPr>
+          <w:ilvl w:val="2"/>
+          <w:numId w:val="17"/>
+        </w:numPr>
+      </w:pPr>
+      <w:r>
+        <w:t>Pressure-natriuresis: increased BP, increase in sodium excretion</w:t>
+      </w:r>
+    </w:p>
+    <w:p>
+      <w:pPr>
+        <w:pStyle w:val="ListParagraph"/>
+        <w:numPr>
+          <w:ilvl w:val="1"/>
+          <w:numId w:val="17"/>
+        </w:numPr>
+      </w:pPr>
+      <w:r>
+        <w:t>Androgen receptor located predominately in proximal tubule segments of nephron</w:t>
+      </w:r>
+    </w:p>
+    <w:p>
+      <w:pPr>
+        <w:pStyle w:val="ListParagraph"/>
+        <w:numPr>
+          <w:ilvl w:val="2"/>
+          <w:numId w:val="17"/>
+        </w:numPr>
+      </w:pPr>
+      <w:r>
+        <w:t>Proximal nephron:</w:t>
+      </w:r>
+      <w:r>
+        <w:t xml:space="preserve"> most</w:t>
+      </w:r>
+      <w:r>
+        <w:t xml:space="preserve"> </w:t>
+      </w:r>
+      <w:r>
+        <w:t>sodium reabsorption</w:t>
+      </w:r>
+    </w:p>
+    <w:p>
+      <w:pPr>
+        <w:pStyle w:val="ListParagraph"/>
+        <w:numPr>
+          <w:ilvl w:val="1"/>
+          <w:numId w:val="17"/>
+        </w:numPr>
+      </w:pPr>
+      <w:r>
+        <w:t>When kidney of SHR transplanted into normotensive rat, BP increases</w:t>
+      </w:r>
+    </w:p>
+    <w:p>
+      <w:pPr>
+        <w:pStyle w:val="ListParagraph"/>
+        <w:numPr>
+          <w:ilvl w:val="2"/>
+          <w:numId w:val="17"/>
+        </w:numPr>
+      </w:pPr>
+      <w:r>
+        <w:t>Male SHR kidney to female SHR, no sig rise in BP, still same as before</w:t>
+      </w:r>
+    </w:p>
+    <w:p>
+      <w:pPr>
+        <w:pStyle w:val="ListParagraph"/>
+        <w:numPr>
+          <w:ilvl w:val="2"/>
+          <w:numId w:val="17"/>
+        </w:numPr>
+      </w:pPr>
+      <w:r>
+        <w:t>Female SHR to male SHR, no sig decrease</w:t>
+      </w:r>
+    </w:p>
+    <w:p>
+      <w:pPr>
+        <w:pStyle w:val="ListParagraph"/>
+        <w:numPr>
+          <w:ilvl w:val="2"/>
+          <w:numId w:val="17"/>
+        </w:numPr>
+      </w:pPr>
+      <w:r>
+        <w:t>Difference not due to kidney, but rather external effect (androgens)</w:t>
+      </w:r>
+    </w:p>
+    <w:p>
+      <w:pPr>
+        <w:pStyle w:val="ListParagraph"/>
+        <w:numPr>
+          <w:ilvl w:val="1"/>
+          <w:numId w:val="17"/>
+        </w:numPr>
+      </w:pPr>
+      <w:r>
+        <w:t>Aldosterone: Miller: higher BP and aldosterone levels in male than female</w:t>
+      </w:r>
+    </w:p>
+    <w:p>
+      <w:pPr>
+        <w:pStyle w:val="ListParagraph"/>
+        <w:numPr>
+          <w:ilvl w:val="1"/>
+          <w:numId w:val="17"/>
+        </w:numPr>
+      </w:pPr>
+      <w:r>
+        <w:t>Plasma renin activity: (produced by kidneys) James: PRA 27% higher in males than females regardless of age and ethnicity</w:t>
+      </w:r>
+    </w:p>
+    <w:p>
+      <w:pPr>
+        <w:pStyle w:val="ListParagraph"/>
+        <w:numPr>
+          <w:ilvl w:val="2"/>
+          <w:numId w:val="17"/>
+        </w:numPr>
+      </w:pPr>
+      <w:r>
+        <w:t>Pos linear correlation in rats between testosterone and PRA</w:t>
+      </w:r>
+    </w:p>
+    <w:p>
+      <w:pPr>
+        <w:pStyle w:val="ListParagraph"/>
+        <w:numPr>
+          <w:ilvl w:val="2"/>
+          <w:numId w:val="17"/>
+        </w:numPr>
+      </w:pPr>
+      <w:r>
+        <w:t>Castration decreases renal angiotensin mRNA, chronic testosterone increases</w:t>
+      </w:r>
+    </w:p>
+    <w:p>
+      <w:pPr>
+        <w:pStyle w:val="ListParagraph"/>
+        <w:numPr>
+          <w:ilvl w:val="3"/>
+          <w:numId w:val="17"/>
+        </w:numPr>
+      </w:pPr>
+      <w:r>
+        <w:t>Increases in gene copy cause increase in BP</w:t>
+      </w:r>
+    </w:p>
+    <w:p>
+      <w:pPr>
+        <w:pStyle w:val="ListParagraph"/>
+        <w:numPr>
+          <w:ilvl w:val="2"/>
+          <w:numId w:val="17"/>
+        </w:numPr>
+      </w:pPr>
+      <w:r>
+        <w:t>Blockade of AngII-converting enzyme result in normalize of BP regardless of gender; RAS mediates androgen exacerbation of BP</w:t>
+      </w:r>
+    </w:p>
+    <w:p>
+      <w:pPr>
+        <w:pStyle w:val="ListParagraph"/>
+        <w:numPr>
+          <w:ilvl w:val="0"/>
+          <w:numId w:val="17"/>
+        </w:numPr>
+      </w:pPr>
+      <w:r>
+        <w:t>Systolic vs diastolic BP</w:t>
+      </w:r>
+    </w:p>
+    <w:p>
+      <w:pPr>
+        <w:pStyle w:val="ListParagraph"/>
+        <w:numPr>
+          <w:ilvl w:val="1"/>
+          <w:numId w:val="17"/>
+        </w:numPr>
+      </w:pPr>
+      <w:hyperlink r:id="rId50" w:history="1">
+        <w:r>
+          <w:rPr>
+            <w:rStyle w:val="Hyperlink"/>
+          </w:rPr>
+          <w:t>https://www.nature.com/articles/1001373</w:t>
+        </w:r>
+      </w:hyperlink>
+    </w:p>
+    <w:p>
+      <w:pPr>
+        <w:pStyle w:val="ListParagraph"/>
+        <w:numPr>
+          <w:ilvl w:val="1"/>
+          <w:numId w:val="17"/>
+        </w:numPr>
+      </w:pPr>
+      <w:r>
+        <w:t xml:space="preserve">Systolic BP better predictor of risk </w:t>
+      </w:r>
+    </w:p>
+    <w:p>
+      <w:pPr>
+        <w:pStyle w:val="ListParagraph"/>
+        <w:numPr>
+          <w:ilvl w:val="1"/>
+          <w:numId w:val="17"/>
+        </w:numPr>
+      </w:pPr>
+      <w:r>
+        <w:t>SBP rises with age, DBP does not</w:t>
+      </w:r>
+    </w:p>
+    <w:p>
+      <w:pPr>
+        <w:pStyle w:val="ListParagraph"/>
+        <w:numPr>
+          <w:ilvl w:val="0"/>
+          <w:numId w:val="17"/>
+        </w:numPr>
+      </w:pPr>
+      <w:r>
+        <w:t>Sex difference in obesity and lipid metabolism</w:t>
+      </w:r>
+    </w:p>
+    <w:p>
+      <w:pPr>
+        <w:pStyle w:val="ListParagraph"/>
+        <w:numPr>
+          <w:ilvl w:val="1"/>
+          <w:numId w:val="17"/>
+        </w:numPr>
+      </w:pPr>
+      <w:hyperlink r:id="rId51" w:history="1">
+        <w:r>
+          <w:rPr>
+            <w:rStyle w:val="Hyperlink"/>
+          </w:rPr>
+          <w:t>https://www.ncbi.nlm.nih.gov/pmc/articles/PMC4507503/</w:t>
+        </w:r>
+      </w:hyperlink>
+    </w:p>
+    <w:p>
+      <w:pPr>
+        <w:pStyle w:val="ListParagraph"/>
+        <w:numPr>
+          <w:ilvl w:val="1"/>
+          <w:numId w:val="17"/>
+        </w:numPr>
+      </w:pPr>
+      <w:r>
+        <w:t>Females favor adipose tissue storage, males fat store mobilization more efficient</w:t>
+      </w:r>
+    </w:p>
+    <w:p>
+      <w:pPr>
+        <w:pStyle w:val="ListParagraph"/>
+        <w:numPr>
+          <w:ilvl w:val="1"/>
+          <w:numId w:val="17"/>
+        </w:numPr>
+      </w:pPr>
+      <w:r>
+        <w:t>Pre -&gt; post menopause: altered fat distribution</w:t>
+      </w:r>
+    </w:p>
+    <w:p>
+      <w:pPr>
+        <w:pStyle w:val="ListParagraph"/>
+        <w:numPr>
+          <w:ilvl w:val="1"/>
+          <w:numId w:val="17"/>
+        </w:numPr>
+      </w:pPr>
+      <w:r>
+        <w:lastRenderedPageBreak/>
+        <w:t xml:space="preserve">Low testosterone levels associated with increased body fat </w:t>
+      </w:r>
+    </w:p>
+    <w:p>
+      <w:pPr>
+        <w:pStyle w:val="ListParagraph"/>
+        <w:numPr>
+          <w:ilvl w:val="1"/>
+          <w:numId w:val="17"/>
+        </w:numPr>
+      </w:pPr>
+      <w:r>
+        <w:t>Catecholamines trigger lipolysis, which pos correlates with sympathetic CNS</w:t>
+      </w:r>
+    </w:p>
+    <w:p>
+      <w:pPr>
+        <w:pStyle w:val="ListParagraph"/>
+        <w:numPr>
+          <w:ilvl w:val="2"/>
+          <w:numId w:val="17"/>
+        </w:numPr>
+      </w:pPr>
+      <w:r>
+        <w:t>From adrenal (dopamine, epinephrine, etc)</w:t>
+      </w:r>
+    </w:p>
+    <w:p>
+      <w:pPr>
+        <w:pStyle w:val="ListParagraph"/>
+        <w:numPr>
+          <w:ilvl w:val="1"/>
+          <w:numId w:val="17"/>
+        </w:numPr>
+      </w:pPr>
+      <w:r>
+        <w:t>Visceral (abdominal) adipose tissue uptake of triglycerides higher in men</w:t>
+      </w:r>
+    </w:p>
+    <w:p>
+      <w:pPr>
+        <w:pStyle w:val="ListParagraph"/>
+        <w:numPr>
+          <w:ilvl w:val="1"/>
+          <w:numId w:val="17"/>
+        </w:numPr>
+      </w:pPr>
+      <w:r>
+        <w:t>Regulation of body weight by estrogen:</w:t>
+      </w:r>
+      <w:r>
+        <w:t xml:space="preserve"> </w:t>
+      </w:r>
+    </w:p>
+    <w:p>
+      <w:pPr>
+        <w:pStyle w:val="ListParagraph"/>
+        <w:numPr>
+          <w:ilvl w:val="2"/>
+          <w:numId w:val="17"/>
+        </w:numPr>
+      </w:pPr>
+      <w:r>
+        <w:t>see inverse relationship between estrogen levels and food intake, hard to measure (follicular stage and ovariectomy)</w:t>
+      </w:r>
+    </w:p>
+    <w:p>
+      <w:pPr>
+        <w:pStyle w:val="ListParagraph"/>
+        <w:numPr>
+          <w:ilvl w:val="2"/>
+          <w:numId w:val="17"/>
+        </w:numPr>
+      </w:pPr>
+      <w:r>
+        <w:t>cyclic treatment of estradiol to OVX rats normalizes food intake and weight gain</w:t>
+      </w:r>
+    </w:p>
+    <w:p>
+      <w:pPr>
+        <w:pStyle w:val="ListParagraph"/>
+        <w:numPr>
+          <w:ilvl w:val="1"/>
+          <w:numId w:val="17"/>
+        </w:numPr>
+      </w:pPr>
+      <w:r>
+        <w:t>leptin and insulin are adiposity signals, estrogen and leptin have overlapping target nuclei (hypothalamus)</w:t>
+      </w:r>
+    </w:p>
+    <w:p>
+      <w:pPr>
+        <w:pStyle w:val="ListParagraph"/>
+        <w:numPr>
+          <w:ilvl w:val="2"/>
+          <w:numId w:val="17"/>
+        </w:numPr>
+      </w:pPr>
+      <w:r>
+        <w:t xml:space="preserve">leptin inhibits hunger, decrease fat storage </w:t>
+      </w:r>
+    </w:p>
+    <w:p>
+      <w:pPr>
+        <w:pStyle w:val="ListParagraph"/>
+        <w:numPr>
+          <w:ilvl w:val="2"/>
+          <w:numId w:val="17"/>
+        </w:numPr>
+      </w:pPr>
+      <w:r>
+        <w:t>Increased subcutaneous fat in females vs males</w:t>
+      </w:r>
+    </w:p>
+    <w:p>
+      <w:pPr>
+        <w:pStyle w:val="ListParagraph"/>
+        <w:numPr>
+          <w:ilvl w:val="2"/>
+          <w:numId w:val="17"/>
+        </w:numPr>
+      </w:pPr>
+      <w:r>
+        <w:t>Estrogen increase lipolysis for visceral fat specifically, increasing fat in subcutaneous region</w:t>
+      </w:r>
+    </w:p>
+    <w:p>
+      <w:pPr>
+        <w:pStyle w:val="ListParagraph"/>
+        <w:numPr>
+          <w:ilvl w:val="2"/>
+          <w:numId w:val="17"/>
+        </w:numPr>
+      </w:pPr>
+      <w:r>
+        <w:t>Leptin levels higher in females compared to males, independent of body composition</w:t>
+      </w:r>
+    </w:p>
+    <w:p>
+      <w:pPr>
+        <w:pStyle w:val="ListParagraph"/>
+        <w:numPr>
+          <w:ilvl w:val="2"/>
+          <w:numId w:val="17"/>
+        </w:numPr>
+      </w:pPr>
+      <w:r>
+        <w:t>Leptin levels inversely correlated with testosterone</w:t>
+      </w:r>
+    </w:p>
+    <w:p>
+      <w:pPr>
+        <w:pStyle w:val="ListParagraph"/>
+        <w:numPr>
+          <w:ilvl w:val="2"/>
+          <w:numId w:val="17"/>
+        </w:numPr>
+      </w:pPr>
+      <w:r>
+        <w:t xml:space="preserve">In obese </w:t>
+      </w:r>
+      <w:r>
+        <w:t xml:space="preserve">and aging men, increase conversion of androgens to estrogen </w:t>
+      </w:r>
+    </w:p>
+    <w:p>
+      <w:pPr>
+        <w:pStyle w:val="ListParagraph"/>
+        <w:numPr>
+          <w:ilvl w:val="2"/>
+          <w:numId w:val="17"/>
+        </w:numPr>
+      </w:pPr>
+      <w:hyperlink r:id="rId52" w:history="1">
+        <w:r>
+          <w:rPr>
+            <w:rStyle w:val="Hyperlink"/>
+          </w:rPr>
+          <w:t>https://pubmed.ncbi.nlm.nih.gov/10098489/</w:t>
+        </w:r>
+      </w:hyperlink>
+    </w:p>
+    <w:p>
+      <w:pPr>
+        <w:pStyle w:val="ListParagraph"/>
+        <w:numPr>
+          <w:ilvl w:val="2"/>
+          <w:numId w:val="17"/>
+        </w:numPr>
+      </w:pPr>
+      <w:r>
+        <w:t>Androgens and estrogen modulate leptin levels</w:t>
+      </w:r>
+    </w:p>
+    <w:p>
+      <w:pPr>
+        <w:pStyle w:val="ListParagraph"/>
+        <w:numPr>
+          <w:ilvl w:val="1"/>
+          <w:numId w:val="17"/>
+        </w:numPr>
+      </w:pPr>
+      <w:r>
+        <w:t>Insulin not as stable adiposity signal, but male rate are more sensitive to insulin while female rat more sensitive to leptin</w:t>
+      </w:r>
+    </w:p>
+    <w:p>
+      <w:pPr>
+        <w:pStyle w:val="ListParagraph"/>
+        <w:numPr>
+          <w:ilvl w:val="2"/>
+          <w:numId w:val="17"/>
+        </w:numPr>
+      </w:pPr>
+      <w:r>
+        <w:t>In humans, men and not women, lose weight, fat, and waist circumference following insulin administration</w:t>
+      </w:r>
+    </w:p>
+    <w:p>
+      <w:pPr>
+        <w:pStyle w:val="ListParagraph"/>
+        <w:numPr>
+          <w:ilvl w:val="0"/>
+          <w:numId w:val="17"/>
+        </w:numPr>
+      </w:pPr>
+      <w:r>
+        <w:t>fat free mass</w:t>
+      </w:r>
+      <w:r>
+        <w:t xml:space="preserve"> and estrogen</w:t>
+      </w:r>
+    </w:p>
+    <w:p>
+      <w:pPr>
+        <w:pStyle w:val="ListParagraph"/>
+        <w:numPr>
+          <w:ilvl w:val="1"/>
+          <w:numId w:val="17"/>
+        </w:numPr>
+      </w:pPr>
+      <w:hyperlink r:id="rId53" w:history="1">
+        <w:r>
+          <w:rPr>
+            <w:rStyle w:val="Hyperlink"/>
+          </w:rPr>
+          <w:t>https://www.ncbi.nlm.nih.gov/pmc/articles/PMC4555869/</w:t>
+        </w:r>
+      </w:hyperlink>
+    </w:p>
+    <w:p>
+      <w:pPr>
+        <w:pStyle w:val="ListParagraph"/>
+        <w:numPr>
+          <w:ilvl w:val="1"/>
+          <w:numId w:val="17"/>
+        </w:numPr>
+      </w:pPr>
+      <w:r>
+        <w:t xml:space="preserve">Fat-free mass decreased in response to ovarian hormone </w:t>
+      </w:r>
+      <w:r>
+        <w:t>suppression</w:t>
+      </w:r>
+    </w:p>
+    <w:p>
+      <w:pPr>
+        <w:pStyle w:val="ListParagraph"/>
+        <w:numPr>
+          <w:ilvl w:val="1"/>
+          <w:numId w:val="17"/>
+        </w:numPr>
+      </w:pPr>
+      <w:hyperlink r:id="rId54" w:history="1">
+        <w:r>
+          <w:rPr>
+            <w:rStyle w:val="Hyperlink"/>
+          </w:rPr>
+          <w:t>https://journals.physiology.org/doi/full/10.1152/advan.90111.2008</w:t>
+        </w:r>
+      </w:hyperlink>
+    </w:p>
+    <w:p>
+      <w:pPr>
+        <w:pStyle w:val="ListParagraph"/>
+        <w:numPr>
+          <w:ilvl w:val="1"/>
+          <w:numId w:val="17"/>
+        </w:numPr>
+      </w:pPr>
+      <w:r>
+        <w:t>Both testosterone and estrogen have anabolic effects on lean mass</w:t>
+      </w:r>
+    </w:p>
+    <w:p>
+      <w:pPr>
+        <w:pStyle w:val="ListParagraph"/>
+        <w:numPr>
+          <w:ilvl w:val="0"/>
+          <w:numId w:val="17"/>
+        </w:numPr>
+      </w:pPr>
+      <w:r>
+        <w:t>Skeletal muscle sex differences</w:t>
+      </w:r>
+    </w:p>
+    <w:p>
+      <w:pPr>
+        <w:pStyle w:val="ListParagraph"/>
+        <w:numPr>
+          <w:ilvl w:val="1"/>
+          <w:numId w:val="17"/>
+        </w:numPr>
+      </w:pPr>
+      <w:hyperlink r:id="rId55" w:history="1">
+        <w:r>
+          <w:rPr>
+            <w:rStyle w:val="Hyperlink"/>
+          </w:rPr>
+          <w:t>https://www.ncbi.nlm.nih.gov/pmc/articles/PMC2148100/</w:t>
+        </w:r>
+      </w:hyperlink>
+    </w:p>
+    <w:p>
+      <w:pPr>
+        <w:pStyle w:val="ListParagraph"/>
+        <w:numPr>
+          <w:ilvl w:val="1"/>
+          <w:numId w:val="17"/>
+        </w:numPr>
+      </w:pPr>
+      <w:r>
+        <w:t>Myostatin receptor expressed more in women</w:t>
+      </w:r>
+    </w:p>
+    <w:p>
+      <w:pPr>
+        <w:pStyle w:val="ListParagraph"/>
+        <w:numPr>
+          <w:ilvl w:val="1"/>
+          <w:numId w:val="17"/>
+        </w:numPr>
+      </w:pPr>
+      <w:r>
+        <w:t>Myostatin inhibits muscle cell growth</w:t>
+      </w:r>
+    </w:p>
+    <w:p>
+      <w:pPr>
+        <w:pStyle w:val="ListParagraph"/>
+        <w:numPr>
+          <w:ilvl w:val="1"/>
+          <w:numId w:val="17"/>
+        </w:numPr>
+      </w:pPr>
+      <w:hyperlink r:id="rId56" w:history="1">
+        <w:r>
+          <w:rPr>
+            <w:rStyle w:val="Hyperlink"/>
+          </w:rPr>
+          <w:t>https://pubmed.ncbi.nlm.nih.gov/15738643/</w:t>
+        </w:r>
+      </w:hyperlink>
+    </w:p>
+    <w:p>
+      <w:pPr>
+        <w:pStyle w:val="ListParagraph"/>
+        <w:numPr>
+          <w:ilvl w:val="1"/>
+          <w:numId w:val="17"/>
+        </w:numPr>
+      </w:pPr>
+      <w:r>
+        <w:t>Addison’s disease: skeletal muscle wasting common symptom in adrenal insufficiency</w:t>
+      </w:r>
+    </w:p>
+    <w:p>
+      <w:pPr>
+        <w:pStyle w:val="ListParagraph"/>
+        <w:numPr>
+          <w:ilvl w:val="0"/>
+          <w:numId w:val="17"/>
+        </w:numPr>
+      </w:pPr>
+      <w:r>
+        <w:t>waist circumference and visceral fat in CKD</w:t>
+      </w:r>
+    </w:p>
+    <w:p>
+      <w:pPr>
+        <w:pStyle w:val="ListParagraph"/>
+        <w:numPr>
+          <w:ilvl w:val="1"/>
+          <w:numId w:val="17"/>
+        </w:numPr>
+      </w:pPr>
+      <w:hyperlink r:id="rId57" w:history="1">
+        <w:r>
+          <w:rPr>
+            <w:rStyle w:val="Hyperlink"/>
+          </w:rPr>
+          <w:t>https://pubmed.ncbi.nlm.nih.gov/21087417/</w:t>
+        </w:r>
+      </w:hyperlink>
+    </w:p>
+    <w:p>
+      <w:pPr>
+        <w:pStyle w:val="ListParagraph"/>
+        <w:numPr>
+          <w:ilvl w:val="1"/>
+          <w:numId w:val="17"/>
+        </w:numPr>
+      </w:pPr>
+      <w:r>
+        <w:t>Higher BMI associated with lower mortality in CKD kidney transplant patients after adjustment for waist circumference</w:t>
+      </w:r>
+    </w:p>
+    <w:p>
+      <w:pPr>
+        <w:pStyle w:val="ListParagraph"/>
+        <w:numPr>
+          <w:ilvl w:val="2"/>
+          <w:numId w:val="17"/>
+        </w:numPr>
+      </w:pPr>
+      <w:r>
+        <w:t>Opposite effect: higher waist circumference (bmi adj)</w:t>
+      </w:r>
+      <w:r>
+        <w:t xml:space="preserve"> more strongly associated with higher mortality</w:t>
+      </w:r>
+    </w:p>
+    <w:p>
+      <w:pPr>
+        <w:pStyle w:val="ListParagraph"/>
+        <w:numPr>
+          <w:ilvl w:val="0"/>
+          <w:numId w:val="17"/>
+        </w:numPr>
+      </w:pPr>
+      <w:r>
+        <w:t>Waist to hip ratio, bmi and kidney</w:t>
+      </w:r>
+    </w:p>
+    <w:p>
+      <w:pPr>
+        <w:pStyle w:val="ListParagraph"/>
+        <w:numPr>
+          <w:ilvl w:val="1"/>
+          <w:numId w:val="17"/>
+        </w:numPr>
+      </w:pPr>
+      <w:hyperlink r:id="rId58" w:history="1">
+        <w:r>
+          <w:rPr>
+            <w:rStyle w:val="Hyperlink"/>
+          </w:rPr>
+          <w:t>https://www.ncbi.nlm.nih.gov/pmc/articles/PMC4052757/</w:t>
+        </w:r>
+      </w:hyperlink>
+    </w:p>
+    <w:p>
+      <w:pPr>
+        <w:pStyle w:val="ListParagraph"/>
+        <w:numPr>
+          <w:ilvl w:val="1"/>
+          <w:numId w:val="17"/>
+        </w:numPr>
+      </w:pPr>
+      <w:r>
+        <w:lastRenderedPageBreak/>
+        <w:t>WHR, but not BMI is associated with incident CKD and mortality; BMI appears to be protective, although WHR and BMI are often highly correlated</w:t>
+      </w:r>
+    </w:p>
+    <w:p>
+      <w:pPr>
+        <w:pStyle w:val="ListParagraph"/>
+        <w:numPr>
+          <w:ilvl w:val="0"/>
+          <w:numId w:val="17"/>
+        </w:numPr>
+      </w:pPr>
+      <w:r>
+        <w:t>Testosterone and body composition</w:t>
+      </w:r>
+    </w:p>
+    <w:p>
+      <w:pPr>
+        <w:pStyle w:val="ListParagraph"/>
+        <w:numPr>
+          <w:ilvl w:val="1"/>
+          <w:numId w:val="17"/>
+        </w:numPr>
+      </w:pPr>
+      <w:hyperlink r:id="rId59" w:history="1">
+        <w:r>
+          <w:rPr>
+            <w:rStyle w:val="Hyperlink"/>
+          </w:rPr>
+          <w:t>https://www.ncbi.nlm.nih.gov/pmc/articles/PMC4154787/</w:t>
+        </w:r>
+      </w:hyperlink>
+    </w:p>
+    <w:p>
+      <w:pPr>
+        <w:pStyle w:val="ListParagraph"/>
+        <w:numPr>
+          <w:ilvl w:val="1"/>
+          <w:numId w:val="17"/>
+        </w:numPr>
+      </w:pPr>
+      <w:r>
+        <w:t>Testosterone therapy linked to increased lean body mass, decreased fat mass, weight loss</w:t>
+      </w:r>
+    </w:p>
+    <w:p>
+      <w:pPr>
+        <w:pStyle w:val="ListParagraph"/>
+        <w:numPr>
+          <w:ilvl w:val="2"/>
+          <w:numId w:val="17"/>
+        </w:numPr>
+      </w:pPr>
+      <w:r>
+        <w:t>Reduction in waist circumference and BMI</w:t>
+      </w:r>
+    </w:p>
+    <w:p>
+      <w:pPr>
         <w:pStyle w:val="Heading1"/>
       </w:pPr>
       <w:r>
@@ -14253,9 +15705,9 @@
       <w:r>
         <w:object w:dxaOrig="9360" w:dyaOrig="11803" w14:anchorId="6139F23E">
           <v:shape id="_x0000_i1029" type="#_x0000_t75" style="width:468.75pt;height:590.25pt" o:ole="">
-            <v:imagedata r:id="rId49" o:title=""/>
+            <v:imagedata r:id="rId60" o:title=""/>
           </v:shape>
-          <o:OLEObject Type="Embed" ProgID="Word.OpenDocumentText.12" ShapeID="_x0000_i1029" DrawAspect="Content" ObjectID="_1689585996" r:id="rId50"/>
+          <o:OLEObject Type="Embed" ProgID="Word.OpenDocumentText.12" ShapeID="_x0000_i1029" DrawAspect="Content" ObjectID="_1690152491" r:id="rId61"/>
         </w:object>
       </w:r>
     </w:p>
@@ -14265,9 +15717,9 @@
       <w:r>
         <w:object w:dxaOrig="9360" w:dyaOrig="2182" w14:anchorId="0FC61F2A">
           <v:shape id="_x0000_i1030" type="#_x0000_t75" style="width:468.75pt;height:108.75pt" o:ole="">
-            <v:imagedata r:id="rId51" o:title=""/>
+            <v:imagedata r:id="rId62" o:title=""/>
           </v:shape>
-          <o:OLEObject Type="Embed" ProgID="Word.OpenDocumentText.12" ShapeID="_x0000_i1030" DrawAspect="Content" ObjectID="_1689585997" r:id="rId52"/>
+          <o:OLEObject Type="Embed" ProgID="Word.OpenDocumentText.12" ShapeID="_x0000_i1030" DrawAspect="Content" ObjectID="_1690152492" r:id="rId63"/>
         </w:object>
       </w:r>
     </w:p>
@@ -14285,9 +15737,9 @@
       <w:r>
         <w:object w:dxaOrig="9360" w:dyaOrig="8641" w14:anchorId="7B3D1FAC">
           <v:shape id="_x0000_i1031" type="#_x0000_t75" style="width:468.75pt;height:6in" o:ole="">
-            <v:imagedata r:id="rId53" o:title=""/>
+            <v:imagedata r:id="rId64" o:title=""/>
           </v:shape>
-          <o:OLEObject Type="Embed" ProgID="Word.OpenDocumentText.12" ShapeID="_x0000_i1031" DrawAspect="Content" ObjectID="_1689585998" r:id="rId54"/>
+          <o:OLEObject Type="Embed" ProgID="Word.OpenDocumentText.12" ShapeID="_x0000_i1031" DrawAspect="Content" ObjectID="_1690152493" r:id="rId65"/>
         </w:object>
       </w:r>
     </w:p>
@@ -14306,9 +15758,9 @@
       <w:r>
         <w:object w:dxaOrig="9360" w:dyaOrig="8641" w14:anchorId="4A24665A">
           <v:shape id="_x0000_i1032" type="#_x0000_t75" style="width:468.75pt;height:6in" o:ole="">
-            <v:imagedata r:id="rId55" o:title=""/>
+            <v:imagedata r:id="rId66" o:title=""/>
           </v:shape>
-          <o:OLEObject Type="Embed" ProgID="Word.OpenDocumentText.12" ShapeID="_x0000_i1032" DrawAspect="Content" ObjectID="_1689585999" r:id="rId56"/>
+          <o:OLEObject Type="Embed" ProgID="Word.OpenDocumentText.12" ShapeID="_x0000_i1032" DrawAspect="Content" ObjectID="_1690152494" r:id="rId67"/>
         </w:object>
       </w:r>
     </w:p>
@@ -14328,9 +15780,9 @@
       <w:r>
         <w:object w:dxaOrig="9360" w:dyaOrig="12552" w14:anchorId="157469DB">
           <v:shape id="_x0000_i1033" type="#_x0000_t75" style="width:468.75pt;height:627.75pt" o:ole="">
-            <v:imagedata r:id="rId57" o:title=""/>
+            <v:imagedata r:id="rId68" o:title=""/>
           </v:shape>
-          <o:OLEObject Type="Embed" ProgID="Word.OpenDocumentText.12" ShapeID="_x0000_i1033" DrawAspect="Content" ObjectID="_1689586000" r:id="rId58"/>
+          <o:OLEObject Type="Embed" ProgID="Word.OpenDocumentText.12" ShapeID="_x0000_i1033" DrawAspect="Content" ObjectID="_1690152495" r:id="rId69"/>
         </w:object>
       </w:r>
     </w:p>
@@ -14349,9 +15801,9 @@
       <w:r>
         <w:object w:dxaOrig="9360" w:dyaOrig="6955" w14:anchorId="06A3089D">
           <v:shape id="_x0000_i1034" type="#_x0000_t75" style="width:468pt;height:348pt" o:ole="">
-            <v:imagedata r:id="rId59" o:title=""/>
+            <v:imagedata r:id="rId70" o:title=""/>
           </v:shape>
-          <o:OLEObject Type="Embed" ProgID="Word.OpenDocumentText.12" ShapeID="_x0000_i1034" DrawAspect="Content" ObjectID="_1689586001" r:id="rId60"/>
+          <o:OLEObject Type="Embed" ProgID="Word.OpenDocumentText.12" ShapeID="_x0000_i1034" DrawAspect="Content" ObjectID="_1690152496" r:id="rId71"/>
         </w:object>
       </w:r>
     </w:p>
@@ -14361,9 +15813,9 @@
       <w:r>
         <w:object w:dxaOrig="9360" w:dyaOrig="4847" w14:anchorId="711A01ED">
           <v:shape id="_x0000_i1035" type="#_x0000_t75" style="width:468pt;height:242.25pt" o:ole="">
-            <v:imagedata r:id="rId61" o:title=""/>
+            <v:imagedata r:id="rId72" o:title=""/>
           </v:shape>
-          <o:OLEObject Type="Embed" ProgID="Word.OpenDocumentText.12" ShapeID="_x0000_i1035" DrawAspect="Content" ObjectID="_1689586002" r:id="rId62"/>
+          <o:OLEObject Type="Embed" ProgID="Word.OpenDocumentText.12" ShapeID="_x0000_i1035" DrawAspect="Content" ObjectID="_1690152497" r:id="rId73"/>
         </w:object>
       </w:r>
     </w:p>
@@ -14373,9 +15825,9 @@
       <w:r>
         <w:object w:dxaOrig="9360" w:dyaOrig="9484" w14:anchorId="33EF44DA">
           <v:shape id="_x0000_i1036" type="#_x0000_t75" style="width:468pt;height:474.75pt" o:ole="">
-            <v:imagedata r:id="rId63" o:title=""/>
+            <v:imagedata r:id="rId74" o:title=""/>
           </v:shape>
-          <o:OLEObject Type="Embed" ProgID="Word.OpenDocumentText.12" ShapeID="_x0000_i1036" DrawAspect="Content" ObjectID="_1689586003" r:id="rId64"/>
+          <o:OLEObject Type="Embed" ProgID="Word.OpenDocumentText.12" ShapeID="_x0000_i1036" DrawAspect="Content" ObjectID="_1690152498" r:id="rId75"/>
         </w:object>
       </w:r>
     </w:p>
@@ -15310,9 +16762,148 @@
     </w:lvl>
   </w:abstractNum>
   <w:abstractNum w:abstractNumId="7" w15:restartNumberingAfterBreak="0">
+    <w:nsid w:val="4FF400C9"/>
+    <w:multiLevelType w:val="hybridMultilevel"/>
+    <w:tmpl w:val="7DF21546"/>
+    <w:lvl w:ilvl="0" w:tplc="8CC6E956">
+      <w:start w:val="1"/>
+      <w:numFmt w:val="bullet"/>
+      <w:lvlText w:val="•"/>
+      <w:lvlJc w:val="left"/>
+      <w:pPr>
+        <w:tabs>
+          <w:tab w:val="num" w:pos="720"/>
+        </w:tabs>
+        <w:ind w:left="720" w:hanging="360"/>
+      </w:pPr>
+      <w:rPr>
+        <w:rFonts w:ascii="Arial" w:hAnsi="Arial" w:hint="default"/>
+      </w:rPr>
+    </w:lvl>
+    <w:lvl w:ilvl="1" w:tplc="1A46708A">
+      <w:numFmt w:val="bullet"/>
+      <w:lvlText w:val="•"/>
+      <w:lvlJc w:val="left"/>
+      <w:pPr>
+        <w:tabs>
+          <w:tab w:val="num" w:pos="1440"/>
+        </w:tabs>
+        <w:ind w:left="1440" w:hanging="360"/>
+      </w:pPr>
+      <w:rPr>
+        <w:rFonts w:ascii="Arial" w:hAnsi="Arial" w:hint="default"/>
+      </w:rPr>
+    </w:lvl>
+    <w:lvl w:ilvl="2" w:tplc="D86C2DBA" w:tentative="1">
+      <w:start w:val="1"/>
+      <w:numFmt w:val="bullet"/>
+      <w:lvlText w:val="•"/>
+      <w:lvlJc w:val="left"/>
+      <w:pPr>
+        <w:tabs>
+          <w:tab w:val="num" w:pos="2160"/>
+        </w:tabs>
+        <w:ind w:left="2160" w:hanging="360"/>
+      </w:pPr>
+      <w:rPr>
+        <w:rFonts w:ascii="Arial" w:hAnsi="Arial" w:hint="default"/>
+      </w:rPr>
+    </w:lvl>
+    <w:lvl w:ilvl="3" w:tplc="7D6C0AE8" w:tentative="1">
+      <w:start w:val="1"/>
+      <w:numFmt w:val="bullet"/>
+      <w:lvlText w:val="•"/>
+      <w:lvlJc w:val="left"/>
+      <w:pPr>
+        <w:tabs>
+          <w:tab w:val="num" w:pos="2880"/>
+        </w:tabs>
+        <w:ind w:left="2880" w:hanging="360"/>
+      </w:pPr>
+      <w:rPr>
+        <w:rFonts w:ascii="Arial" w:hAnsi="Arial" w:hint="default"/>
+      </w:rPr>
+    </w:lvl>
+    <w:lvl w:ilvl="4" w:tplc="A1D60F86" w:tentative="1">
+      <w:start w:val="1"/>
+      <w:numFmt w:val="bullet"/>
+      <w:lvlText w:val="•"/>
+      <w:lvlJc w:val="left"/>
+      <w:pPr>
+        <w:tabs>
+          <w:tab w:val="num" w:pos="3600"/>
+        </w:tabs>
+        <w:ind w:left="3600" w:hanging="360"/>
+      </w:pPr>
+      <w:rPr>
+        <w:rFonts w:ascii="Arial" w:hAnsi="Arial" w:hint="default"/>
+      </w:rPr>
+    </w:lvl>
+    <w:lvl w:ilvl="5" w:tplc="DF647DBC" w:tentative="1">
+      <w:start w:val="1"/>
+      <w:numFmt w:val="bullet"/>
+      <w:lvlText w:val="•"/>
+      <w:lvlJc w:val="left"/>
+      <w:pPr>
+        <w:tabs>
+          <w:tab w:val="num" w:pos="4320"/>
+        </w:tabs>
+        <w:ind w:left="4320" w:hanging="360"/>
+      </w:pPr>
+      <w:rPr>
+        <w:rFonts w:ascii="Arial" w:hAnsi="Arial" w:hint="default"/>
+      </w:rPr>
+    </w:lvl>
+    <w:lvl w:ilvl="6" w:tplc="0546C5B8" w:tentative="1">
+      <w:start w:val="1"/>
+      <w:numFmt w:val="bullet"/>
+      <w:lvlText w:val="•"/>
+      <w:lvlJc w:val="left"/>
+      <w:pPr>
+        <w:tabs>
+          <w:tab w:val="num" w:pos="5040"/>
+        </w:tabs>
+        <w:ind w:left="5040" w:hanging="360"/>
+      </w:pPr>
+      <w:rPr>
+        <w:rFonts w:ascii="Arial" w:hAnsi="Arial" w:hint="default"/>
+      </w:rPr>
+    </w:lvl>
+    <w:lvl w:ilvl="7" w:tplc="CAF24E64" w:tentative="1">
+      <w:start w:val="1"/>
+      <w:numFmt w:val="bullet"/>
+      <w:lvlText w:val="•"/>
+      <w:lvlJc w:val="left"/>
+      <w:pPr>
+        <w:tabs>
+          <w:tab w:val="num" w:pos="5760"/>
+        </w:tabs>
+        <w:ind w:left="5760" w:hanging="360"/>
+      </w:pPr>
+      <w:rPr>
+        <w:rFonts w:ascii="Arial" w:hAnsi="Arial" w:hint="default"/>
+      </w:rPr>
+    </w:lvl>
+    <w:lvl w:ilvl="8" w:tplc="B5309E42" w:tentative="1">
+      <w:start w:val="1"/>
+      <w:numFmt w:val="bullet"/>
+      <w:lvlText w:val="•"/>
+      <w:lvlJc w:val="left"/>
+      <w:pPr>
+        <w:tabs>
+          <w:tab w:val="num" w:pos="6480"/>
+        </w:tabs>
+        <w:ind w:left="6480" w:hanging="360"/>
+      </w:pPr>
+      <w:rPr>
+        <w:rFonts w:ascii="Arial" w:hAnsi="Arial" w:hint="default"/>
+      </w:rPr>
+    </w:lvl>
+  </w:abstractNum>
+  <w:abstractNum w:abstractNumId="8" w15:restartNumberingAfterBreak="0">
     <w:nsid w:val="58921D7D"/>
     <w:multiLevelType w:val="hybridMultilevel"/>
-    <w:tmpl w:val="A77E2CD0"/>
+    <w:tmpl w:val="171CE188"/>
     <w:lvl w:ilvl="0" w:tplc="04090001">
       <w:start w:val="1"/>
       <w:numFmt w:val="bullet"/>
@@ -15349,7 +16940,7 @@
         <w:rFonts w:ascii="Wingdings" w:hAnsi="Wingdings" w:hint="default"/>
       </w:rPr>
     </w:lvl>
-    <w:lvl w:ilvl="3" w:tplc="04090001" w:tentative="1">
+    <w:lvl w:ilvl="3" w:tplc="04090001">
       <w:start w:val="1"/>
       <w:numFmt w:val="bullet"/>
       <w:lvlText w:val=""/>
@@ -15422,7 +17013,7 @@
       </w:rPr>
     </w:lvl>
   </w:abstractNum>
-  <w:abstractNum w:abstractNumId="8" w15:restartNumberingAfterBreak="0">
+  <w:abstractNum w:abstractNumId="9" w15:restartNumberingAfterBreak="0">
     <w:nsid w:val="58B72F20"/>
     <w:multiLevelType w:val="hybridMultilevel"/>
     <w:tmpl w:val="5936DFAA"/>
@@ -15535,7 +17126,7 @@
       </w:rPr>
     </w:lvl>
   </w:abstractNum>
-  <w:abstractNum w:abstractNumId="9" w15:restartNumberingAfterBreak="0">
+  <w:abstractNum w:abstractNumId="10" w15:restartNumberingAfterBreak="0">
     <w:nsid w:val="5DB52E30"/>
     <w:multiLevelType w:val="hybridMultilevel"/>
     <w:tmpl w:val="483A5380"/>
@@ -15648,7 +17239,146 @@
       </w:rPr>
     </w:lvl>
   </w:abstractNum>
-  <w:abstractNum w:abstractNumId="10" w15:restartNumberingAfterBreak="0">
+  <w:abstractNum w:abstractNumId="11" w15:restartNumberingAfterBreak="0">
+    <w:nsid w:val="5DD864E2"/>
+    <w:multiLevelType w:val="hybridMultilevel"/>
+    <w:tmpl w:val="18CA4B66"/>
+    <w:lvl w:ilvl="0" w:tplc="E17E41E8">
+      <w:start w:val="1"/>
+      <w:numFmt w:val="bullet"/>
+      <w:lvlText w:val="•"/>
+      <w:lvlJc w:val="left"/>
+      <w:pPr>
+        <w:tabs>
+          <w:tab w:val="num" w:pos="720"/>
+        </w:tabs>
+        <w:ind w:left="720" w:hanging="360"/>
+      </w:pPr>
+      <w:rPr>
+        <w:rFonts w:ascii="Arial" w:hAnsi="Arial" w:hint="default"/>
+      </w:rPr>
+    </w:lvl>
+    <w:lvl w:ilvl="1" w:tplc="BC7450B4">
+      <w:start w:val="1"/>
+      <w:numFmt w:val="bullet"/>
+      <w:lvlText w:val="•"/>
+      <w:lvlJc w:val="left"/>
+      <w:pPr>
+        <w:tabs>
+          <w:tab w:val="num" w:pos="1440"/>
+        </w:tabs>
+        <w:ind w:left="1440" w:hanging="360"/>
+      </w:pPr>
+      <w:rPr>
+        <w:rFonts w:ascii="Arial" w:hAnsi="Arial" w:hint="default"/>
+      </w:rPr>
+    </w:lvl>
+    <w:lvl w:ilvl="2" w:tplc="7ECAA6D0">
+      <w:numFmt w:val="bullet"/>
+      <w:lvlText w:val="•"/>
+      <w:lvlJc w:val="left"/>
+      <w:pPr>
+        <w:tabs>
+          <w:tab w:val="num" w:pos="2160"/>
+        </w:tabs>
+        <w:ind w:left="2160" w:hanging="360"/>
+      </w:pPr>
+      <w:rPr>
+        <w:rFonts w:ascii="Arial" w:hAnsi="Arial" w:hint="default"/>
+      </w:rPr>
+    </w:lvl>
+    <w:lvl w:ilvl="3" w:tplc="280E06C6" w:tentative="1">
+      <w:start w:val="1"/>
+      <w:numFmt w:val="bullet"/>
+      <w:lvlText w:val="•"/>
+      <w:lvlJc w:val="left"/>
+      <w:pPr>
+        <w:tabs>
+          <w:tab w:val="num" w:pos="2880"/>
+        </w:tabs>
+        <w:ind w:left="2880" w:hanging="360"/>
+      </w:pPr>
+      <w:rPr>
+        <w:rFonts w:ascii="Arial" w:hAnsi="Arial" w:hint="default"/>
+      </w:rPr>
+    </w:lvl>
+    <w:lvl w:ilvl="4" w:tplc="59429982" w:tentative="1">
+      <w:start w:val="1"/>
+      <w:numFmt w:val="bullet"/>
+      <w:lvlText w:val="•"/>
+      <w:lvlJc w:val="left"/>
+      <w:pPr>
+        <w:tabs>
+          <w:tab w:val="num" w:pos="3600"/>
+        </w:tabs>
+        <w:ind w:left="3600" w:hanging="360"/>
+      </w:pPr>
+      <w:rPr>
+        <w:rFonts w:ascii="Arial" w:hAnsi="Arial" w:hint="default"/>
+      </w:rPr>
+    </w:lvl>
+    <w:lvl w:ilvl="5" w:tplc="7884E118" w:tentative="1">
+      <w:start w:val="1"/>
+      <w:numFmt w:val="bullet"/>
+      <w:lvlText w:val="•"/>
+      <w:lvlJc w:val="left"/>
+      <w:pPr>
+        <w:tabs>
+          <w:tab w:val="num" w:pos="4320"/>
+        </w:tabs>
+        <w:ind w:left="4320" w:hanging="360"/>
+      </w:pPr>
+      <w:rPr>
+        <w:rFonts w:ascii="Arial" w:hAnsi="Arial" w:hint="default"/>
+      </w:rPr>
+    </w:lvl>
+    <w:lvl w:ilvl="6" w:tplc="08EE0136" w:tentative="1">
+      <w:start w:val="1"/>
+      <w:numFmt w:val="bullet"/>
+      <w:lvlText w:val="•"/>
+      <w:lvlJc w:val="left"/>
+      <w:pPr>
+        <w:tabs>
+          <w:tab w:val="num" w:pos="5040"/>
+        </w:tabs>
+        <w:ind w:left="5040" w:hanging="360"/>
+      </w:pPr>
+      <w:rPr>
+        <w:rFonts w:ascii="Arial" w:hAnsi="Arial" w:hint="default"/>
+      </w:rPr>
+    </w:lvl>
+    <w:lvl w:ilvl="7" w:tplc="D10EA08E" w:tentative="1">
+      <w:start w:val="1"/>
+      <w:numFmt w:val="bullet"/>
+      <w:lvlText w:val="•"/>
+      <w:lvlJc w:val="left"/>
+      <w:pPr>
+        <w:tabs>
+          <w:tab w:val="num" w:pos="5760"/>
+        </w:tabs>
+        <w:ind w:left="5760" w:hanging="360"/>
+      </w:pPr>
+      <w:rPr>
+        <w:rFonts w:ascii="Arial" w:hAnsi="Arial" w:hint="default"/>
+      </w:rPr>
+    </w:lvl>
+    <w:lvl w:ilvl="8" w:tplc="FF305F1C" w:tentative="1">
+      <w:start w:val="1"/>
+      <w:numFmt w:val="bullet"/>
+      <w:lvlText w:val="•"/>
+      <w:lvlJc w:val="left"/>
+      <w:pPr>
+        <w:tabs>
+          <w:tab w:val="num" w:pos="6480"/>
+        </w:tabs>
+        <w:ind w:left="6480" w:hanging="360"/>
+      </w:pPr>
+      <w:rPr>
+        <w:rFonts w:ascii="Arial" w:hAnsi="Arial" w:hint="default"/>
+      </w:rPr>
+    </w:lvl>
+  </w:abstractNum>
+  <w:abstractNum w:abstractNumId="12" w15:restartNumberingAfterBreak="0">
     <w:nsid w:val="62385993"/>
     <w:multiLevelType w:val="hybridMultilevel"/>
     <w:tmpl w:val="2A80E386"/>
@@ -15761,7 +17491,7 @@
       </w:rPr>
     </w:lvl>
   </w:abstractNum>
-  <w:abstractNum w:abstractNumId="11" w15:restartNumberingAfterBreak="0">
+  <w:abstractNum w:abstractNumId="13" w15:restartNumberingAfterBreak="0">
     <w:nsid w:val="626F0B44"/>
     <w:multiLevelType w:val="hybridMultilevel"/>
     <w:tmpl w:val="C206EBC8"/>
@@ -15874,7 +17604,7 @@
       </w:rPr>
     </w:lvl>
   </w:abstractNum>
-  <w:abstractNum w:abstractNumId="12" w15:restartNumberingAfterBreak="0">
+  <w:abstractNum w:abstractNumId="14" w15:restartNumberingAfterBreak="0">
     <w:nsid w:val="65066709"/>
     <w:multiLevelType w:val="hybridMultilevel"/>
     <w:tmpl w:val="C4D6D298"/>
@@ -15987,7 +17717,7 @@
       </w:rPr>
     </w:lvl>
   </w:abstractNum>
-  <w:abstractNum w:abstractNumId="13" w15:restartNumberingAfterBreak="0">
+  <w:abstractNum w:abstractNumId="15" w15:restartNumberingAfterBreak="0">
     <w:nsid w:val="65830F33"/>
     <w:multiLevelType w:val="hybridMultilevel"/>
     <w:tmpl w:val="A8CC06F6"/>
@@ -16100,7 +17830,7 @@
       </w:rPr>
     </w:lvl>
   </w:abstractNum>
-  <w:abstractNum w:abstractNumId="14" w15:restartNumberingAfterBreak="0">
+  <w:abstractNum w:abstractNumId="16" w15:restartNumberingAfterBreak="0">
     <w:nsid w:val="67C52CF8"/>
     <w:multiLevelType w:val="hybridMultilevel"/>
     <w:tmpl w:val="7FD8E7B2"/>
@@ -16213,7 +17943,7 @@
       </w:rPr>
     </w:lvl>
   </w:abstractNum>
-  <w:abstractNum w:abstractNumId="15" w15:restartNumberingAfterBreak="0">
+  <w:abstractNum w:abstractNumId="17" w15:restartNumberingAfterBreak="0">
     <w:nsid w:val="709543F5"/>
     <w:multiLevelType w:val="hybridMultilevel"/>
     <w:tmpl w:val="BAD4D11A"/>
@@ -16326,7 +18056,7 @@
       </w:rPr>
     </w:lvl>
   </w:abstractNum>
-  <w:abstractNum w:abstractNumId="16" w15:restartNumberingAfterBreak="0">
+  <w:abstractNum w:abstractNumId="18" w15:restartNumberingAfterBreak="0">
     <w:nsid w:val="7D65644D"/>
     <w:multiLevelType w:val="hybridMultilevel"/>
     <w:tmpl w:val="5476B052"/>
@@ -16440,43 +18170,43 @@
     </w:lvl>
   </w:abstractNum>
   <w:num w:numId="1">
-    <w:abstractNumId w:val="13"/>
+    <w:abstractNumId w:val="15"/>
   </w:num>
   <w:num w:numId="2">
     <w:abstractNumId w:val="1"/>
   </w:num>
   <w:num w:numId="3">
-    <w:abstractNumId w:val="12"/>
+    <w:abstractNumId w:val="14"/>
   </w:num>
   <w:num w:numId="4">
-    <w:abstractNumId w:val="11"/>
+    <w:abstractNumId w:val="13"/>
   </w:num>
   <w:num w:numId="5">
     <w:abstractNumId w:val="5"/>
   </w:num>
   <w:num w:numId="6">
-    <w:abstractNumId w:val="14"/>
+    <w:abstractNumId w:val="16"/>
   </w:num>
   <w:num w:numId="7">
-    <w:abstractNumId w:val="10"/>
+    <w:abstractNumId w:val="12"/>
   </w:num>
   <w:num w:numId="8">
     <w:abstractNumId w:val="0"/>
   </w:num>
   <w:num w:numId="9">
-    <w:abstractNumId w:val="16"/>
+    <w:abstractNumId w:val="18"/>
   </w:num>
   <w:num w:numId="10">
     <w:abstractNumId w:val="3"/>
   </w:num>
   <w:num w:numId="11">
-    <w:abstractNumId w:val="15"/>
+    <w:abstractNumId w:val="17"/>
   </w:num>
   <w:num w:numId="12">
     <w:abstractNumId w:val="6"/>
   </w:num>
   <w:num w:numId="13">
-    <w:abstractNumId w:val="8"/>
+    <w:abstractNumId w:val="9"/>
   </w:num>
   <w:num w:numId="14">
     <w:abstractNumId w:val="2"/>
@@ -16485,10 +18215,16 @@
     <w:abstractNumId w:val="4"/>
   </w:num>
   <w:num w:numId="16">
-    <w:abstractNumId w:val="9"/>
+    <w:abstractNumId w:val="10"/>
   </w:num>
   <w:num w:numId="17">
+    <w:abstractNumId w:val="8"/>
+  </w:num>
+  <w:num w:numId="18">
     <w:abstractNumId w:val="7"/>
+  </w:num>
+  <w:num w:numId="19">
+    <w:abstractNumId w:val="11"/>
   </w:num>
 </w:numbering>
 </file>
@@ -17010,7 +18746,6 @@
   <w:style w:type="character" w:default="1" w:styleId="DefaultParagraphFont">
     <w:name w:val="Default Paragraph Font"/>
     <w:uiPriority w:val="1"/>
-    <w:semiHidden/>
     <w:unhideWhenUsed/>
   </w:style>
   <w:style w:type="table" w:default="1" w:styleId="TableNormal">
@@ -17440,6 +19175,18 @@
       <w:szCs w:val="20"/>
     </w:rPr>
   </w:style>
+  <w:style w:type="character" w:styleId="FollowedHyperlink">
+    <w:name w:val="FollowedHyperlink"/>
+    <w:basedOn w:val="DefaultParagraphFont"/>
+    <w:uiPriority w:val="99"/>
+    <w:semiHidden/>
+    <w:unhideWhenUsed/>
+    <w:rsid w:val="00E40858"/>
+    <w:rPr>
+      <w:color w:val="954F72" w:themeColor="followedHyperlink"/>
+      <w:u w:val="single"/>
+    </w:rPr>
+  </w:style>
 </w:styles>
 </file>
 

</xml_diff>

<commit_message>
mash p-values and posterior
</commit_message>
<xml_diff>
--- a/Lab Notebook/LDSC.docx
+++ b/Lab Notebook/LDSC.docx
@@ -373,10 +373,10 @@
             <v:path o:extrusionok="f" gradientshapeok="t" o:connecttype="rect"/>
             <o:lock v:ext="edit" aspectratio="t"/>
           </v:shapetype>
-          <v:shape id="_x0000_i1025" type="#_x0000_t75" style="width:468.75pt;height:42.75pt" o:ole="">
+          <v:shape id="_x0000_i1025" type="#_x0000_t75" style="width:468.7pt;height:43.45pt" o:ole="">
             <v:imagedata r:id="rId7" o:title=""/>
           </v:shape>
-          <o:OLEObject Type="Embed" ProgID="Word.OpenDocumentText.12" ShapeID="_x0000_i1025" DrawAspect="Content" ObjectID="_1690152487" r:id="rId8"/>
+          <o:OLEObject Type="Embed" ProgID="Word.OpenDocumentText.12" ShapeID="_x0000_i1025" DrawAspect="Content" ObjectID="_1691497492" r:id="rId8"/>
         </w:object>
       </w:r>
     </w:p>
@@ -409,10 +409,10 @@
     <w:p>
       <w:r>
         <w:object w:dxaOrig="9360" w:dyaOrig="7377" w14:anchorId="4E3997DA">
-          <v:shape id="_x0000_i1026" type="#_x0000_t75" style="width:468.75pt;height:368.25pt" o:ole="">
+          <v:shape id="_x0000_i1026" type="#_x0000_t75" style="width:468.7pt;height:368.15pt" o:ole="">
             <v:imagedata r:id="rId9" o:title=""/>
           </v:shape>
-          <o:OLEObject Type="Embed" ProgID="Word.OpenDocumentText.12" ShapeID="_x0000_i1026" DrawAspect="Content" ObjectID="_1690152488" r:id="rId10"/>
+          <o:OLEObject Type="Embed" ProgID="Word.OpenDocumentText.12" ShapeID="_x0000_i1026" DrawAspect="Content" ObjectID="_1691497493" r:id="rId10"/>
         </w:object>
       </w:r>
     </w:p>
@@ -441,10 +441,10 @@
     <w:p>
       <w:r>
         <w:object w:dxaOrig="9360" w:dyaOrig="570" w14:anchorId="3D6929B4">
-          <v:shape id="_x0000_i1027" type="#_x0000_t75" style="width:468.75pt;height:28.5pt" o:ole="">
+          <v:shape id="_x0000_i1027" type="#_x0000_t75" style="width:468.7pt;height:28.55pt" o:ole="">
             <v:imagedata r:id="rId11" o:title=""/>
           </v:shape>
-          <o:OLEObject Type="Embed" ProgID="Word.OpenDocumentText.12" ShapeID="_x0000_i1027" DrawAspect="Content" ObjectID="_1690152489" r:id="rId12"/>
+          <o:OLEObject Type="Embed" ProgID="Word.OpenDocumentText.12" ShapeID="_x0000_i1027" DrawAspect="Content" ObjectID="_1691497494" r:id="rId12"/>
         </w:object>
       </w:r>
     </w:p>
@@ -12064,10 +12064,10 @@
     <w:p>
       <w:r>
         <w:object w:dxaOrig="9360" w:dyaOrig="855" w14:anchorId="77849D60">
-          <v:shape id="_x0000_i1028" type="#_x0000_t75" style="width:468.75pt;height:42.75pt" o:ole="">
+          <v:shape id="_x0000_i1028" type="#_x0000_t75" style="width:468.7pt;height:43.45pt" o:ole="">
             <v:imagedata r:id="rId20" o:title=""/>
           </v:shape>
-          <o:OLEObject Type="Embed" ProgID="Word.OpenDocumentText.12" ShapeID="_x0000_i1028" DrawAspect="Content" ObjectID="_1690152490" r:id="rId21"/>
+          <o:OLEObject Type="Embed" ProgID="Word.OpenDocumentText.12" ShapeID="_x0000_i1028" DrawAspect="Content" ObjectID="_1691497495" r:id="rId21"/>
         </w:object>
       </w:r>
     </w:p>
@@ -15358,7 +15358,7 @@
         </w:numPr>
       </w:pPr>
       <w:r>
-        <w:t>Insulin not as stable adiposity signal, but male rate are more sensitive to insulin while female rat more sensitive to leptin</w:t>
+        <w:t>Insulin not as stable adiposity signal, but male rat are more sensitive to insulin while female rat more sensitive to leptin</w:t>
       </w:r>
     </w:p>
     <w:p>
@@ -15370,7 +15370,13 @@
         </w:numPr>
       </w:pPr>
       <w:r>
-        <w:t>In humans, men and not women, lose weight, fat, and waist circumference following insulin administration</w:t>
+        <w:t xml:space="preserve">In humans, men </w:t>
+      </w:r>
+      <w:r>
+        <w:t>but</w:t>
+      </w:r>
+      <w:r>
+        <w:t xml:space="preserve"> not women, lose weight, fat, and waist circumference following insulin administration</w:t>
       </w:r>
     </w:p>
     <w:p>
@@ -15684,6 +15690,107 @@
     </w:p>
     <w:p>
       <w:pPr>
+        <w:pStyle w:val="Heading3"/>
+      </w:pPr>
+      <w:r>
+        <w:t>8/24/2021</w:t>
+      </w:r>
+    </w:p>
+    <w:p>
+      <w:pPr>
+        <w:pStyle w:val="ListParagraph"/>
+        <w:numPr>
+          <w:ilvl w:val="0"/>
+          <w:numId w:val="20"/>
+        </w:numPr>
+      </w:pPr>
+      <w:r>
+        <w:t>Taking a look at merge-alleles, does the same for mash and glm results</w:t>
+      </w:r>
+    </w:p>
+    <w:p>
+      <w:r>
+        <w:rPr>
+          <w:noProof/>
+        </w:rPr>
+        <w:drawing>
+          <wp:inline distT="0" distB="0" distL="0" distR="0" wp14:anchorId="08CF4725" wp14:editId="12E90D84">
+            <wp:extent cx="5315223" cy="2114659"/>
+            <wp:effectExtent l="0" t="0" r="0" b="0"/>
+            <wp:docPr id="22" name="Picture 22"/>
+            <wp:cNvGraphicFramePr>
+              <a:graphicFrameLocks xmlns:a="http://schemas.openxmlformats.org/drawingml/2006/main" noChangeAspect="1"/>
+            </wp:cNvGraphicFramePr>
+            <a:graphic xmlns:a="http://schemas.openxmlformats.org/drawingml/2006/main">
+              <a:graphicData uri="http://schemas.openxmlformats.org/drawingml/2006/picture">
+                <pic:pic xmlns:pic="http://schemas.openxmlformats.org/drawingml/2006/picture">
+                  <pic:nvPicPr>
+                    <pic:cNvPr id="1" name=""/>
+                    <pic:cNvPicPr/>
+                  </pic:nvPicPr>
+                  <pic:blipFill>
+                    <a:blip r:embed="rId60"/>
+                    <a:stretch>
+                      <a:fillRect/>
+                    </a:stretch>
+                  </pic:blipFill>
+                  <pic:spPr>
+                    <a:xfrm>
+                      <a:off x="0" y="0"/>
+                      <a:ext cx="5315223" cy="2114659"/>
+                    </a:xfrm>
+                    <a:prstGeom prst="rect">
+                      <a:avLst/>
+                    </a:prstGeom>
+                  </pic:spPr>
+                </pic:pic>
+              </a:graphicData>
+            </a:graphic>
+          </wp:inline>
+        </w:drawing>
+      </w:r>
+    </w:p>
+    <w:p>
+      <w:pPr>
+        <w:pStyle w:val="ListParagraph"/>
+        <w:numPr>
+          <w:ilvl w:val="0"/>
+          <w:numId w:val="20"/>
+        </w:numPr>
+      </w:pPr>
+      <w:r>
+        <w:t>Mash format to ldsc format code</w:t>
+      </w:r>
+    </w:p>
+    <w:p>
+      <w:pPr>
+        <w:pStyle w:val="Heading3"/>
+      </w:pPr>
+      <w:r>
+        <w:t>8/25/2021</w:t>
+      </w:r>
+    </w:p>
+    <w:p>
+      <w:pPr>
+        <w:pStyle w:val="ListParagraph"/>
+        <w:numPr>
+          <w:ilvl w:val="0"/>
+          <w:numId w:val="20"/>
+        </w:numPr>
+      </w:pPr>
+      <w:r>
+        <w:t xml:space="preserve">Ldsc and partitioned bar plot </w:t>
+      </w:r>
+      <w:r>
+        <w:t xml:space="preserve">code </w:t>
+      </w:r>
+      <w:r>
+        <w:t>for mash</w:t>
+      </w:r>
+    </w:p>
+    <w:p/>
+    <w:p>
+      <w:pPr>
         <w:pStyle w:val="Heading1"/>
       </w:pPr>
       <w:r>
@@ -15704,10 +15811,10 @@
     <w:p>
       <w:r>
         <w:object w:dxaOrig="9360" w:dyaOrig="11803" w14:anchorId="6139F23E">
-          <v:shape id="_x0000_i1029" type="#_x0000_t75" style="width:468.75pt;height:590.25pt" o:ole="">
-            <v:imagedata r:id="rId60" o:title=""/>
+          <v:shape id="_x0000_i1029" type="#_x0000_t75" style="width:468.7pt;height:590.25pt" o:ole="">
+            <v:imagedata r:id="rId61" o:title=""/>
           </v:shape>
-          <o:OLEObject Type="Embed" ProgID="Word.OpenDocumentText.12" ShapeID="_x0000_i1029" DrawAspect="Content" ObjectID="_1690152491" r:id="rId61"/>
+          <o:OLEObject Type="Embed" ProgID="Word.OpenDocumentText.12" ShapeID="_x0000_i1029" DrawAspect="Content" ObjectID="_1691497496" r:id="rId62"/>
         </w:object>
       </w:r>
     </w:p>
@@ -15716,10 +15823,10 @@
     <w:p>
       <w:r>
         <w:object w:dxaOrig="9360" w:dyaOrig="2182" w14:anchorId="0FC61F2A">
-          <v:shape id="_x0000_i1030" type="#_x0000_t75" style="width:468.75pt;height:108.75pt" o:ole="">
-            <v:imagedata r:id="rId62" o:title=""/>
+          <v:shape id="_x0000_i1030" type="#_x0000_t75" style="width:468.7pt;height:108.7pt" o:ole="">
+            <v:imagedata r:id="rId63" o:title=""/>
           </v:shape>
-          <o:OLEObject Type="Embed" ProgID="Word.OpenDocumentText.12" ShapeID="_x0000_i1030" DrawAspect="Content" ObjectID="_1690152492" r:id="rId63"/>
+          <o:OLEObject Type="Embed" ProgID="Word.OpenDocumentText.12" ShapeID="_x0000_i1030" DrawAspect="Content" ObjectID="_1691497497" r:id="rId64"/>
         </w:object>
       </w:r>
     </w:p>
@@ -15736,10 +15843,10 @@
     <w:p>
       <w:r>
         <w:object w:dxaOrig="9360" w:dyaOrig="8641" w14:anchorId="7B3D1FAC">
-          <v:shape id="_x0000_i1031" type="#_x0000_t75" style="width:468.75pt;height:6in" o:ole="">
-            <v:imagedata r:id="rId64" o:title=""/>
+          <v:shape id="_x0000_i1031" type="#_x0000_t75" style="width:468.7pt;height:6in" o:ole="">
+            <v:imagedata r:id="rId65" o:title=""/>
           </v:shape>
-          <o:OLEObject Type="Embed" ProgID="Word.OpenDocumentText.12" ShapeID="_x0000_i1031" DrawAspect="Content" ObjectID="_1690152493" r:id="rId65"/>
+          <o:OLEObject Type="Embed" ProgID="Word.OpenDocumentText.12" ShapeID="_x0000_i1031" DrawAspect="Content" ObjectID="_1691497498" r:id="rId66"/>
         </w:object>
       </w:r>
     </w:p>
@@ -15757,10 +15864,10 @@
     <w:p>
       <w:r>
         <w:object w:dxaOrig="9360" w:dyaOrig="8641" w14:anchorId="4A24665A">
-          <v:shape id="_x0000_i1032" type="#_x0000_t75" style="width:468.75pt;height:6in" o:ole="">
-            <v:imagedata r:id="rId66" o:title=""/>
+          <v:shape id="_x0000_i1032" type="#_x0000_t75" style="width:468.7pt;height:6in" o:ole="">
+            <v:imagedata r:id="rId67" o:title=""/>
           </v:shape>
-          <o:OLEObject Type="Embed" ProgID="Word.OpenDocumentText.12" ShapeID="_x0000_i1032" DrawAspect="Content" ObjectID="_1690152494" r:id="rId67"/>
+          <o:OLEObject Type="Embed" ProgID="Word.OpenDocumentText.12" ShapeID="_x0000_i1032" DrawAspect="Content" ObjectID="_1691497499" r:id="rId68"/>
         </w:object>
       </w:r>
     </w:p>
@@ -15779,10 +15886,10 @@
     <w:p>
       <w:r>
         <w:object w:dxaOrig="9360" w:dyaOrig="12552" w14:anchorId="157469DB">
-          <v:shape id="_x0000_i1033" type="#_x0000_t75" style="width:468.75pt;height:627.75pt" o:ole="">
-            <v:imagedata r:id="rId68" o:title=""/>
+          <v:shape id="_x0000_i1033" type="#_x0000_t75" style="width:468.7pt;height:627.6pt" o:ole="">
+            <v:imagedata r:id="rId69" o:title=""/>
           </v:shape>
-          <o:OLEObject Type="Embed" ProgID="Word.OpenDocumentText.12" ShapeID="_x0000_i1033" DrawAspect="Content" ObjectID="_1690152495" r:id="rId69"/>
+          <o:OLEObject Type="Embed" ProgID="Word.OpenDocumentText.12" ShapeID="_x0000_i1033" DrawAspect="Content" ObjectID="_1691497500" r:id="rId70"/>
         </w:object>
       </w:r>
     </w:p>
@@ -15800,10 +15907,10 @@
     <w:p>
       <w:r>
         <w:object w:dxaOrig="9360" w:dyaOrig="6955" w14:anchorId="06A3089D">
-          <v:shape id="_x0000_i1034" type="#_x0000_t75" style="width:468pt;height:348pt" o:ole="">
-            <v:imagedata r:id="rId70" o:title=""/>
+          <v:shape id="_x0000_i1034" type="#_x0000_t75" style="width:468.7pt;height:347.75pt" o:ole="">
+            <v:imagedata r:id="rId71" o:title=""/>
           </v:shape>
-          <o:OLEObject Type="Embed" ProgID="Word.OpenDocumentText.12" ShapeID="_x0000_i1034" DrawAspect="Content" ObjectID="_1690152496" r:id="rId71"/>
+          <o:OLEObject Type="Embed" ProgID="Word.OpenDocumentText.12" ShapeID="_x0000_i1034" DrawAspect="Content" ObjectID="_1691497501" r:id="rId72"/>
         </w:object>
       </w:r>
     </w:p>
@@ -15812,10 +15919,10 @@
     <w:p>
       <w:r>
         <w:object w:dxaOrig="9360" w:dyaOrig="4847" w14:anchorId="711A01ED">
-          <v:shape id="_x0000_i1035" type="#_x0000_t75" style="width:468pt;height:242.25pt" o:ole="">
-            <v:imagedata r:id="rId72" o:title=""/>
+          <v:shape id="_x0000_i1035" type="#_x0000_t75" style="width:468.7pt;height:242.5pt" o:ole="">
+            <v:imagedata r:id="rId73" o:title=""/>
           </v:shape>
-          <o:OLEObject Type="Embed" ProgID="Word.OpenDocumentText.12" ShapeID="_x0000_i1035" DrawAspect="Content" ObjectID="_1690152497" r:id="rId73"/>
+          <o:OLEObject Type="Embed" ProgID="Word.OpenDocumentText.12" ShapeID="_x0000_i1035" DrawAspect="Content" ObjectID="_1691497502" r:id="rId74"/>
         </w:object>
       </w:r>
     </w:p>
@@ -15824,10 +15931,10 @@
     <w:p>
       <w:r>
         <w:object w:dxaOrig="9360" w:dyaOrig="9484" w14:anchorId="33EF44DA">
-          <v:shape id="_x0000_i1036" type="#_x0000_t75" style="width:468pt;height:474.75pt" o:ole="">
-            <v:imagedata r:id="rId74" o:title=""/>
+          <v:shape id="_x0000_i1036" type="#_x0000_t75" style="width:468.7pt;height:474.8pt" o:ole="">
+            <v:imagedata r:id="rId75" o:title=""/>
           </v:shape>
-          <o:OLEObject Type="Embed" ProgID="Word.OpenDocumentText.12" ShapeID="_x0000_i1036" DrawAspect="Content" ObjectID="_1690152498" r:id="rId75"/>
+          <o:OLEObject Type="Embed" ProgID="Word.OpenDocumentText.12" ShapeID="_x0000_i1036" DrawAspect="Content" ObjectID="_1691497503" r:id="rId76"/>
         </w:object>
       </w:r>
     </w:p>
@@ -16197,9 +16304,9 @@
     </w:lvl>
   </w:abstractNum>
   <w:abstractNum w:abstractNumId="2" w15:restartNumberingAfterBreak="0">
-    <w:nsid w:val="251A023A"/>
+    <w:nsid w:val="10176DDB"/>
     <w:multiLevelType w:val="hybridMultilevel"/>
-    <w:tmpl w:val="1A14E006"/>
+    <w:tmpl w:val="BA303E1A"/>
     <w:lvl w:ilvl="0" w:tplc="04090001">
       <w:start w:val="1"/>
       <w:numFmt w:val="bullet"/>
@@ -16310,6 +16417,119 @@
     </w:lvl>
   </w:abstractNum>
   <w:abstractNum w:abstractNumId="3" w15:restartNumberingAfterBreak="0">
+    <w:nsid w:val="251A023A"/>
+    <w:multiLevelType w:val="hybridMultilevel"/>
+    <w:tmpl w:val="1A14E006"/>
+    <w:lvl w:ilvl="0" w:tplc="04090001">
+      <w:start w:val="1"/>
+      <w:numFmt w:val="bullet"/>
+      <w:lvlText w:val=""/>
+      <w:lvlJc w:val="left"/>
+      <w:pPr>
+        <w:ind w:left="720" w:hanging="360"/>
+      </w:pPr>
+      <w:rPr>
+        <w:rFonts w:ascii="Symbol" w:hAnsi="Symbol" w:hint="default"/>
+      </w:rPr>
+    </w:lvl>
+    <w:lvl w:ilvl="1" w:tplc="04090003" w:tentative="1">
+      <w:start w:val="1"/>
+      <w:numFmt w:val="bullet"/>
+      <w:lvlText w:val="o"/>
+      <w:lvlJc w:val="left"/>
+      <w:pPr>
+        <w:ind w:left="1440" w:hanging="360"/>
+      </w:pPr>
+      <w:rPr>
+        <w:rFonts w:ascii="Courier New" w:hAnsi="Courier New" w:cs="Courier New" w:hint="default"/>
+      </w:rPr>
+    </w:lvl>
+    <w:lvl w:ilvl="2" w:tplc="04090005" w:tentative="1">
+      <w:start w:val="1"/>
+      <w:numFmt w:val="bullet"/>
+      <w:lvlText w:val=""/>
+      <w:lvlJc w:val="left"/>
+      <w:pPr>
+        <w:ind w:left="2160" w:hanging="360"/>
+      </w:pPr>
+      <w:rPr>
+        <w:rFonts w:ascii="Wingdings" w:hAnsi="Wingdings" w:hint="default"/>
+      </w:rPr>
+    </w:lvl>
+    <w:lvl w:ilvl="3" w:tplc="04090001" w:tentative="1">
+      <w:start w:val="1"/>
+      <w:numFmt w:val="bullet"/>
+      <w:lvlText w:val=""/>
+      <w:lvlJc w:val="left"/>
+      <w:pPr>
+        <w:ind w:left="2880" w:hanging="360"/>
+      </w:pPr>
+      <w:rPr>
+        <w:rFonts w:ascii="Symbol" w:hAnsi="Symbol" w:hint="default"/>
+      </w:rPr>
+    </w:lvl>
+    <w:lvl w:ilvl="4" w:tplc="04090003" w:tentative="1">
+      <w:start w:val="1"/>
+      <w:numFmt w:val="bullet"/>
+      <w:lvlText w:val="o"/>
+      <w:lvlJc w:val="left"/>
+      <w:pPr>
+        <w:ind w:left="3600" w:hanging="360"/>
+      </w:pPr>
+      <w:rPr>
+        <w:rFonts w:ascii="Courier New" w:hAnsi="Courier New" w:cs="Courier New" w:hint="default"/>
+      </w:rPr>
+    </w:lvl>
+    <w:lvl w:ilvl="5" w:tplc="04090005" w:tentative="1">
+      <w:start w:val="1"/>
+      <w:numFmt w:val="bullet"/>
+      <w:lvlText w:val=""/>
+      <w:lvlJc w:val="left"/>
+      <w:pPr>
+        <w:ind w:left="4320" w:hanging="360"/>
+      </w:pPr>
+      <w:rPr>
+        <w:rFonts w:ascii="Wingdings" w:hAnsi="Wingdings" w:hint="default"/>
+      </w:rPr>
+    </w:lvl>
+    <w:lvl w:ilvl="6" w:tplc="04090001" w:tentative="1">
+      <w:start w:val="1"/>
+      <w:numFmt w:val="bullet"/>
+      <w:lvlText w:val=""/>
+      <w:lvlJc w:val="left"/>
+      <w:pPr>
+        <w:ind w:left="5040" w:hanging="360"/>
+      </w:pPr>
+      <w:rPr>
+        <w:rFonts w:ascii="Symbol" w:hAnsi="Symbol" w:hint="default"/>
+      </w:rPr>
+    </w:lvl>
+    <w:lvl w:ilvl="7" w:tplc="04090003" w:tentative="1">
+      <w:start w:val="1"/>
+      <w:numFmt w:val="bullet"/>
+      <w:lvlText w:val="o"/>
+      <w:lvlJc w:val="left"/>
+      <w:pPr>
+        <w:ind w:left="5760" w:hanging="360"/>
+      </w:pPr>
+      <w:rPr>
+        <w:rFonts w:ascii="Courier New" w:hAnsi="Courier New" w:cs="Courier New" w:hint="default"/>
+      </w:rPr>
+    </w:lvl>
+    <w:lvl w:ilvl="8" w:tplc="04090005" w:tentative="1">
+      <w:start w:val="1"/>
+      <w:numFmt w:val="bullet"/>
+      <w:lvlText w:val=""/>
+      <w:lvlJc w:val="left"/>
+      <w:pPr>
+        <w:ind w:left="6480" w:hanging="360"/>
+      </w:pPr>
+      <w:rPr>
+        <w:rFonts w:ascii="Wingdings" w:hAnsi="Wingdings" w:hint="default"/>
+      </w:rPr>
+    </w:lvl>
+  </w:abstractNum>
+  <w:abstractNum w:abstractNumId="4" w15:restartNumberingAfterBreak="0">
     <w:nsid w:val="26107CF0"/>
     <w:multiLevelType w:val="hybridMultilevel"/>
     <w:tmpl w:val="C12E8582"/>
@@ -16422,7 +16642,7 @@
       </w:rPr>
     </w:lvl>
   </w:abstractNum>
-  <w:abstractNum w:abstractNumId="4" w15:restartNumberingAfterBreak="0">
+  <w:abstractNum w:abstractNumId="5" w15:restartNumberingAfterBreak="0">
     <w:nsid w:val="289051DF"/>
     <w:multiLevelType w:val="hybridMultilevel"/>
     <w:tmpl w:val="763680E6"/>
@@ -16535,7 +16755,7 @@
       </w:rPr>
     </w:lvl>
   </w:abstractNum>
-  <w:abstractNum w:abstractNumId="5" w15:restartNumberingAfterBreak="0">
+  <w:abstractNum w:abstractNumId="6" w15:restartNumberingAfterBreak="0">
     <w:nsid w:val="367740B1"/>
     <w:multiLevelType w:val="hybridMultilevel"/>
     <w:tmpl w:val="1B247F92"/>
@@ -16648,7 +16868,7 @@
       </w:rPr>
     </w:lvl>
   </w:abstractNum>
-  <w:abstractNum w:abstractNumId="6" w15:restartNumberingAfterBreak="0">
+  <w:abstractNum w:abstractNumId="7" w15:restartNumberingAfterBreak="0">
     <w:nsid w:val="3F13769C"/>
     <w:multiLevelType w:val="hybridMultilevel"/>
     <w:tmpl w:val="22DCB926"/>
@@ -16761,7 +16981,7 @@
       </w:rPr>
     </w:lvl>
   </w:abstractNum>
-  <w:abstractNum w:abstractNumId="7" w15:restartNumberingAfterBreak="0">
+  <w:abstractNum w:abstractNumId="8" w15:restartNumberingAfterBreak="0">
     <w:nsid w:val="4FF400C9"/>
     <w:multiLevelType w:val="hybridMultilevel"/>
     <w:tmpl w:val="7DF21546"/>
@@ -16900,7 +17120,7 @@
       </w:rPr>
     </w:lvl>
   </w:abstractNum>
-  <w:abstractNum w:abstractNumId="8" w15:restartNumberingAfterBreak="0">
+  <w:abstractNum w:abstractNumId="9" w15:restartNumberingAfterBreak="0">
     <w:nsid w:val="58921D7D"/>
     <w:multiLevelType w:val="hybridMultilevel"/>
     <w:tmpl w:val="171CE188"/>
@@ -17013,7 +17233,7 @@
       </w:rPr>
     </w:lvl>
   </w:abstractNum>
-  <w:abstractNum w:abstractNumId="9" w15:restartNumberingAfterBreak="0">
+  <w:abstractNum w:abstractNumId="10" w15:restartNumberingAfterBreak="0">
     <w:nsid w:val="58B72F20"/>
     <w:multiLevelType w:val="hybridMultilevel"/>
     <w:tmpl w:val="5936DFAA"/>
@@ -17126,7 +17346,7 @@
       </w:rPr>
     </w:lvl>
   </w:abstractNum>
-  <w:abstractNum w:abstractNumId="10" w15:restartNumberingAfterBreak="0">
+  <w:abstractNum w:abstractNumId="11" w15:restartNumberingAfterBreak="0">
     <w:nsid w:val="5DB52E30"/>
     <w:multiLevelType w:val="hybridMultilevel"/>
     <w:tmpl w:val="483A5380"/>
@@ -17239,7 +17459,7 @@
       </w:rPr>
     </w:lvl>
   </w:abstractNum>
-  <w:abstractNum w:abstractNumId="11" w15:restartNumberingAfterBreak="0">
+  <w:abstractNum w:abstractNumId="12" w15:restartNumberingAfterBreak="0">
     <w:nsid w:val="5DD864E2"/>
     <w:multiLevelType w:val="hybridMultilevel"/>
     <w:tmpl w:val="18CA4B66"/>
@@ -17378,7 +17598,7 @@
       </w:rPr>
     </w:lvl>
   </w:abstractNum>
-  <w:abstractNum w:abstractNumId="12" w15:restartNumberingAfterBreak="0">
+  <w:abstractNum w:abstractNumId="13" w15:restartNumberingAfterBreak="0">
     <w:nsid w:val="62385993"/>
     <w:multiLevelType w:val="hybridMultilevel"/>
     <w:tmpl w:val="2A80E386"/>
@@ -17491,7 +17711,7 @@
       </w:rPr>
     </w:lvl>
   </w:abstractNum>
-  <w:abstractNum w:abstractNumId="13" w15:restartNumberingAfterBreak="0">
+  <w:abstractNum w:abstractNumId="14" w15:restartNumberingAfterBreak="0">
     <w:nsid w:val="626F0B44"/>
     <w:multiLevelType w:val="hybridMultilevel"/>
     <w:tmpl w:val="C206EBC8"/>
@@ -17604,7 +17824,7 @@
       </w:rPr>
     </w:lvl>
   </w:abstractNum>
-  <w:abstractNum w:abstractNumId="14" w15:restartNumberingAfterBreak="0">
+  <w:abstractNum w:abstractNumId="15" w15:restartNumberingAfterBreak="0">
     <w:nsid w:val="65066709"/>
     <w:multiLevelType w:val="hybridMultilevel"/>
     <w:tmpl w:val="C4D6D298"/>
@@ -17717,7 +17937,7 @@
       </w:rPr>
     </w:lvl>
   </w:abstractNum>
-  <w:abstractNum w:abstractNumId="15" w15:restartNumberingAfterBreak="0">
+  <w:abstractNum w:abstractNumId="16" w15:restartNumberingAfterBreak="0">
     <w:nsid w:val="65830F33"/>
     <w:multiLevelType w:val="hybridMultilevel"/>
     <w:tmpl w:val="A8CC06F6"/>
@@ -17830,7 +18050,7 @@
       </w:rPr>
     </w:lvl>
   </w:abstractNum>
-  <w:abstractNum w:abstractNumId="16" w15:restartNumberingAfterBreak="0">
+  <w:abstractNum w:abstractNumId="17" w15:restartNumberingAfterBreak="0">
     <w:nsid w:val="67C52CF8"/>
     <w:multiLevelType w:val="hybridMultilevel"/>
     <w:tmpl w:val="7FD8E7B2"/>
@@ -17943,7 +18163,7 @@
       </w:rPr>
     </w:lvl>
   </w:abstractNum>
-  <w:abstractNum w:abstractNumId="17" w15:restartNumberingAfterBreak="0">
+  <w:abstractNum w:abstractNumId="18" w15:restartNumberingAfterBreak="0">
     <w:nsid w:val="709543F5"/>
     <w:multiLevelType w:val="hybridMultilevel"/>
     <w:tmpl w:val="BAD4D11A"/>
@@ -18056,7 +18276,7 @@
       </w:rPr>
     </w:lvl>
   </w:abstractNum>
-  <w:abstractNum w:abstractNumId="18" w15:restartNumberingAfterBreak="0">
+  <w:abstractNum w:abstractNumId="19" w15:restartNumberingAfterBreak="0">
     <w:nsid w:val="7D65644D"/>
     <w:multiLevelType w:val="hybridMultilevel"/>
     <w:tmpl w:val="5476B052"/>
@@ -18170,61 +18390,64 @@
     </w:lvl>
   </w:abstractNum>
   <w:num w:numId="1">
-    <w:abstractNumId w:val="15"/>
+    <w:abstractNumId w:val="16"/>
   </w:num>
   <w:num w:numId="2">
     <w:abstractNumId w:val="1"/>
   </w:num>
   <w:num w:numId="3">
+    <w:abstractNumId w:val="15"/>
+  </w:num>
+  <w:num w:numId="4">
     <w:abstractNumId w:val="14"/>
   </w:num>
-  <w:num w:numId="4">
-    <w:abstractNumId w:val="13"/>
-  </w:num>
   <w:num w:numId="5">
-    <w:abstractNumId w:val="5"/>
+    <w:abstractNumId w:val="6"/>
   </w:num>
   <w:num w:numId="6">
-    <w:abstractNumId w:val="16"/>
+    <w:abstractNumId w:val="17"/>
   </w:num>
   <w:num w:numId="7">
-    <w:abstractNumId w:val="12"/>
+    <w:abstractNumId w:val="13"/>
   </w:num>
   <w:num w:numId="8">
     <w:abstractNumId w:val="0"/>
   </w:num>
   <w:num w:numId="9">
+    <w:abstractNumId w:val="19"/>
+  </w:num>
+  <w:num w:numId="10">
+    <w:abstractNumId w:val="4"/>
+  </w:num>
+  <w:num w:numId="11">
     <w:abstractNumId w:val="18"/>
   </w:num>
-  <w:num w:numId="10">
+  <w:num w:numId="12">
+    <w:abstractNumId w:val="7"/>
+  </w:num>
+  <w:num w:numId="13">
+    <w:abstractNumId w:val="10"/>
+  </w:num>
+  <w:num w:numId="14">
     <w:abstractNumId w:val="3"/>
   </w:num>
-  <w:num w:numId="11">
-    <w:abstractNumId w:val="17"/>
+  <w:num w:numId="15">
+    <w:abstractNumId w:val="5"/>
   </w:num>
-  <w:num w:numId="12">
-    <w:abstractNumId w:val="6"/>
+  <w:num w:numId="16">
+    <w:abstractNumId w:val="11"/>
   </w:num>
-  <w:num w:numId="13">
+  <w:num w:numId="17">
     <w:abstractNumId w:val="9"/>
   </w:num>
-  <w:num w:numId="14">
-    <w:abstractNumId w:val="2"/>
-  </w:num>
-  <w:num w:numId="15">
-    <w:abstractNumId w:val="4"/>
-  </w:num>
-  <w:num w:numId="16">
-    <w:abstractNumId w:val="10"/>
-  </w:num>
-  <w:num w:numId="17">
+  <w:num w:numId="18">
     <w:abstractNumId w:val="8"/>
   </w:num>
-  <w:num w:numId="18">
-    <w:abstractNumId w:val="7"/>
+  <w:num w:numId="19">
+    <w:abstractNumId w:val="12"/>
   </w:num>
-  <w:num w:numId="19">
-    <w:abstractNumId w:val="11"/>
+  <w:num w:numId="20">
+    <w:abstractNumId w:val="2"/>
   </w:num>
 </w:numbering>
 </file>
@@ -18746,6 +18969,7 @@
   <w:style w:type="character" w:default="1" w:styleId="DefaultParagraphFont">
     <w:name w:val="Default Paragraph Font"/>
     <w:uiPriority w:val="1"/>
+    <w:semiHidden/>
     <w:unhideWhenUsed/>
   </w:style>
   <w:style w:type="table" w:default="1" w:styleId="TableNormal">

</xml_diff>

<commit_message>
mash posterior and prs scripts
</commit_message>
<xml_diff>
--- a/Lab Notebook/LDSC.docx
+++ b/Lab Notebook/LDSC.docx
@@ -28,7 +28,15 @@
     </w:p>
     <w:p>
       <w:r>
-        <w:t>Initialize conda:</w:t>
+        <w:t xml:space="preserve">Initialize </w:t>
+      </w:r>
+      <w:proofErr w:type="spellStart"/>
+      <w:r>
+        <w:t>conda</w:t>
+      </w:r>
+      <w:proofErr w:type="spellEnd"/>
+      <w:r>
+        <w:t>:</w:t>
       </w:r>
     </w:p>
     <w:p>
@@ -61,6 +69,7 @@
           <w:shd w:val="pct15" w:color="auto" w:fill="FFFFFF"/>
         </w:rPr>
       </w:pPr>
+      <w:proofErr w:type="spellStart"/>
       <w:r>
         <w:rPr>
           <w:rFonts w:ascii="Courier New" w:eastAsia="Times New Roman" w:hAnsi="Courier New" w:cs="Courier New"/>
@@ -70,15 +79,53 @@
           <w:shd w:val="pct15" w:color="auto" w:fill="FFFFFF"/>
           <w:lang w:eastAsia="zh-CN"/>
         </w:rPr>
-        <w:t>conda init</w:t>
-      </w:r>
-    </w:p>
-    <w:p>
-      <w:r>
-        <w:t>Activate conda</w:t>
-      </w:r>
-      <w:r>
-        <w:t xml:space="preserve"> and ldsc env</w:t>
+        <w:t>conda</w:t>
+      </w:r>
+      <w:proofErr w:type="spellEnd"/>
+      <w:r>
+        <w:rPr>
+          <w:rFonts w:ascii="Courier New" w:eastAsia="Times New Roman" w:hAnsi="Courier New" w:cs="Courier New"/>
+          <w:color w:val="C7254E"/>
+          <w:sz w:val="23"/>
+          <w:szCs w:val="23"/>
+          <w:shd w:val="pct15" w:color="auto" w:fill="FFFFFF"/>
+          <w:lang w:eastAsia="zh-CN"/>
+        </w:rPr>
+        <w:t xml:space="preserve"> </w:t>
+      </w:r>
+      <w:proofErr w:type="spellStart"/>
+      <w:r>
+        <w:rPr>
+          <w:rFonts w:ascii="Courier New" w:eastAsia="Times New Roman" w:hAnsi="Courier New" w:cs="Courier New"/>
+          <w:color w:val="C7254E"/>
+          <w:sz w:val="23"/>
+          <w:szCs w:val="23"/>
+          <w:shd w:val="pct15" w:color="auto" w:fill="FFFFFF"/>
+          <w:lang w:eastAsia="zh-CN"/>
+        </w:rPr>
+        <w:t>init</w:t>
+      </w:r>
+      <w:proofErr w:type="spellEnd"/>
+    </w:p>
+    <w:p>
+      <w:r>
+        <w:t xml:space="preserve">Activate </w:t>
+      </w:r>
+      <w:proofErr w:type="spellStart"/>
+      <w:r>
+        <w:t>conda</w:t>
+      </w:r>
+      <w:proofErr w:type="spellEnd"/>
+      <w:r>
+        <w:t xml:space="preserve"> and </w:t>
+      </w:r>
+      <w:proofErr w:type="spellStart"/>
+      <w:r>
+        <w:t>ldsc</w:t>
+      </w:r>
+      <w:proofErr w:type="spellEnd"/>
+      <w:r>
+        <w:t xml:space="preserve"> env</w:t>
       </w:r>
       <w:r>
         <w:t>:</w:t>
@@ -92,31 +139,79 @@
           <w:shd w:val="pct15" w:color="auto" w:fill="FFFFFF"/>
         </w:rPr>
       </w:pPr>
+      <w:proofErr w:type="spellStart"/>
       <w:r>
         <w:rPr>
           <w:rFonts w:ascii="Arial" w:hAnsi="Arial" w:cs="Arial"/>
           <w:color w:val="414042"/>
           <w:shd w:val="pct15" w:color="auto" w:fill="FFFFFF"/>
         </w:rPr>
-        <w:t>conda activate /scratch1/08005/cz5959/ldsc/env</w:t>
-      </w:r>
-    </w:p>
-    <w:p>
-      <w:pPr>
+        <w:t>conda</w:t>
+      </w:r>
+      <w:proofErr w:type="spellEnd"/>
+      <w:r>
         <w:rPr>
           <w:rFonts w:ascii="Arial" w:hAnsi="Arial" w:cs="Arial"/>
           <w:color w:val="414042"/>
           <w:shd w:val="pct15" w:color="auto" w:fill="FFFFFF"/>
         </w:rPr>
-      </w:pPr>
+        <w:t xml:space="preserve"> activate /scratch1/08005/cz5959/</w:t>
+      </w:r>
+      <w:proofErr w:type="spellStart"/>
       <w:r>
         <w:rPr>
           <w:rFonts w:ascii="Arial" w:hAnsi="Arial" w:cs="Arial"/>
           <w:color w:val="414042"/>
           <w:shd w:val="pct15" w:color="auto" w:fill="FFFFFF"/>
         </w:rPr>
-        <w:t>source activate ldsc</w:t>
-      </w:r>
+        <w:t>ldsc</w:t>
+      </w:r>
+      <w:proofErr w:type="spellEnd"/>
+      <w:r>
+        <w:rPr>
+          <w:rFonts w:ascii="Arial" w:hAnsi="Arial" w:cs="Arial"/>
+          <w:color w:val="414042"/>
+          <w:shd w:val="pct15" w:color="auto" w:fill="FFFFFF"/>
+        </w:rPr>
+        <w:t>/env</w:t>
+      </w:r>
+    </w:p>
+    <w:p>
+      <w:pPr>
+        <w:rPr>
+          <w:rFonts w:ascii="Arial" w:hAnsi="Arial" w:cs="Arial"/>
+          <w:color w:val="414042"/>
+          <w:shd w:val="pct15" w:color="auto" w:fill="FFFFFF"/>
+        </w:rPr>
+      </w:pPr>
+      <w:proofErr w:type="gramStart"/>
+      <w:r>
+        <w:rPr>
+          <w:rFonts w:ascii="Arial" w:hAnsi="Arial" w:cs="Arial"/>
+          <w:color w:val="414042"/>
+          <w:shd w:val="pct15" w:color="auto" w:fill="FFFFFF"/>
+        </w:rPr>
+        <w:t>source</w:t>
+      </w:r>
+      <w:proofErr w:type="gramEnd"/>
+      <w:r>
+        <w:rPr>
+          <w:rFonts w:ascii="Arial" w:hAnsi="Arial" w:cs="Arial"/>
+          <w:color w:val="414042"/>
+          <w:shd w:val="pct15" w:color="auto" w:fill="FFFFFF"/>
+        </w:rPr>
+        <w:t xml:space="preserve"> activate </w:t>
+      </w:r>
+      <w:proofErr w:type="spellStart"/>
+      <w:r>
+        <w:rPr>
+          <w:rFonts w:ascii="Arial" w:hAnsi="Arial" w:cs="Arial"/>
+          <w:color w:val="414042"/>
+          <w:shd w:val="pct15" w:color="auto" w:fill="FFFFFF"/>
+        </w:rPr>
+        <w:t>ldsc</w:t>
+      </w:r>
+      <w:proofErr w:type="spellEnd"/>
     </w:p>
     <w:p>
       <w:pPr>
@@ -155,7 +250,15 @@
         </w:numPr>
       </w:pPr>
       <w:r>
-        <w:t>This will create a eur_w_ld_chr/ directory</w:t>
+        <w:t xml:space="preserve">This will create a </w:t>
+      </w:r>
+      <w:proofErr w:type="spellStart"/>
+      <w:r>
+        <w:t>eur_w_ld_chr</w:t>
+      </w:r>
+      <w:proofErr w:type="spellEnd"/>
+      <w:r>
+        <w:t>/ directory</w:t>
       </w:r>
     </w:p>
     <w:p>
@@ -200,6 +303,7 @@
           <w:lang w:eastAsia="zh-CN"/>
         </w:rPr>
       </w:pPr>
+      <w:proofErr w:type="spellStart"/>
       <w:r>
         <w:rPr>
           <w:rFonts w:ascii="Consolas" w:eastAsia="Times New Roman" w:hAnsi="Consolas" w:cs="Courier New"/>
@@ -209,7 +313,19 @@
           <w:bdr w:val="none" w:sz="0" w:space="0" w:color="auto" w:frame="1"/>
           <w:lang w:eastAsia="zh-CN"/>
         </w:rPr>
-        <w:t>wget https://data.broadinstitute.org/alkesgroup/LDSCORE/eur_w_ld_chr.tar.bz2</w:t>
+        <w:t>wget</w:t>
+      </w:r>
+      <w:proofErr w:type="spellEnd"/>
+      <w:r>
+        <w:rPr>
+          <w:rFonts w:ascii="Consolas" w:eastAsia="Times New Roman" w:hAnsi="Consolas" w:cs="Courier New"/>
+          <w:color w:val="24292E"/>
+          <w:sz w:val="20"/>
+          <w:szCs w:val="20"/>
+          <w:bdr w:val="none" w:sz="0" w:space="0" w:color="auto" w:frame="1"/>
+          <w:lang w:eastAsia="zh-CN"/>
+        </w:rPr>
+        <w:t xml:space="preserve"> https://data.broadinstitute.org/alkesgroup/LDSCORE/eur_w_ld_chr.tar.bz2</w:t>
       </w:r>
     </w:p>
     <w:p>
@@ -251,7 +367,31 @@
           <w:bdr w:val="none" w:sz="0" w:space="0" w:color="auto" w:frame="1"/>
           <w:lang w:eastAsia="zh-CN"/>
         </w:rPr>
-        <w:t>tar -jxvf eur_w_ld_chr.tar.bz2</w:t>
+        <w:t>tar -</w:t>
+      </w:r>
+      <w:proofErr w:type="spellStart"/>
+      <w:r>
+        <w:rPr>
+          <w:rFonts w:ascii="Consolas" w:eastAsia="Times New Roman" w:hAnsi="Consolas" w:cs="Courier New"/>
+          <w:color w:val="24292E"/>
+          <w:sz w:val="20"/>
+          <w:szCs w:val="20"/>
+          <w:bdr w:val="none" w:sz="0" w:space="0" w:color="auto" w:frame="1"/>
+          <w:lang w:eastAsia="zh-CN"/>
+        </w:rPr>
+        <w:t>jxvf</w:t>
+      </w:r>
+      <w:proofErr w:type="spellEnd"/>
+      <w:r>
+        <w:rPr>
+          <w:rFonts w:ascii="Consolas" w:eastAsia="Times New Roman" w:hAnsi="Consolas" w:cs="Courier New"/>
+          <w:color w:val="24292E"/>
+          <w:sz w:val="20"/>
+          <w:szCs w:val="20"/>
+          <w:bdr w:val="none" w:sz="0" w:space="0" w:color="auto" w:frame="1"/>
+          <w:lang w:eastAsia="zh-CN"/>
+        </w:rPr>
+        <w:t xml:space="preserve"> eur_w_ld_chr.tar.bz2</w:t>
       </w:r>
     </w:p>
     <w:p>
@@ -263,8 +403,53 @@
         </w:numPr>
       </w:pPr>
       <w:r>
-        <w:t>Currently, bulik recommends using those same LD scores for both –w-ld-chr and –ref-ld-chr flags for non-partitioned ldsc</w:t>
-      </w:r>
+        <w:t xml:space="preserve">Currently, </w:t>
+      </w:r>
+      <w:proofErr w:type="spellStart"/>
+      <w:r>
+        <w:t>bulik</w:t>
+      </w:r>
+      <w:proofErr w:type="spellEnd"/>
+      <w:r>
+        <w:t xml:space="preserve"> recommends using those same LD scores for both –w-</w:t>
+      </w:r>
+      <w:proofErr w:type="spellStart"/>
+      <w:r>
+        <w:t>ld</w:t>
+      </w:r>
+      <w:proofErr w:type="spellEnd"/>
+      <w:r>
+        <w:t>-</w:t>
+      </w:r>
+      <w:proofErr w:type="spellStart"/>
+      <w:r>
+        <w:t>chr</w:t>
+      </w:r>
+      <w:proofErr w:type="spellEnd"/>
+      <w:r>
+        <w:t xml:space="preserve"> and –ref-</w:t>
+      </w:r>
+      <w:proofErr w:type="spellStart"/>
+      <w:r>
+        <w:t>ld</w:t>
+      </w:r>
+      <w:proofErr w:type="spellEnd"/>
+      <w:r>
+        <w:t>-</w:t>
+      </w:r>
+      <w:proofErr w:type="spellStart"/>
+      <w:r>
+        <w:t>chr</w:t>
+      </w:r>
+      <w:proofErr w:type="spellEnd"/>
+      <w:r>
+        <w:t xml:space="preserve"> flags for non-partitioned </w:t>
+      </w:r>
+      <w:proofErr w:type="spellStart"/>
+      <w:r>
+        <w:t>ldsc</w:t>
+      </w:r>
+      <w:proofErr w:type="spellEnd"/>
     </w:p>
     <w:p>
       <w:pPr>
@@ -306,7 +491,20 @@
         </w:numPr>
       </w:pPr>
       <w:r>
-        <w:t>Convert your results to .sumstats format using munge_sumstats.py</w:t>
+        <w:t xml:space="preserve">Convert your results </w:t>
+      </w:r>
+      <w:proofErr w:type="gramStart"/>
+      <w:r>
+        <w:t>to .</w:t>
+      </w:r>
+      <w:proofErr w:type="spellStart"/>
+      <w:r>
+        <w:t>sumstats</w:t>
+      </w:r>
+      <w:proofErr w:type="spellEnd"/>
+      <w:proofErr w:type="gramEnd"/>
+      <w:r>
+        <w:t xml:space="preserve"> format using munge_sumstats.py</w:t>
       </w:r>
     </w:p>
     <w:p>
@@ -318,7 +516,15 @@
         </w:numPr>
       </w:pPr>
       <w:r>
-        <w:t>Requires following information: rsid; effect allele; non-effect allele; sample size; p-value; signed summary statistic (ex. beta)</w:t>
+        <w:t xml:space="preserve">Requires following information: </w:t>
+      </w:r>
+      <w:proofErr w:type="spellStart"/>
+      <w:r>
+        <w:t>rsid</w:t>
+      </w:r>
+      <w:proofErr w:type="spellEnd"/>
+      <w:r>
+        <w:t>; effect allele; non-effect allele; sample size; p-value; signed summary statistic (ex. beta)</w:t>
       </w:r>
     </w:p>
     <w:p>
@@ -342,8 +548,13 @@
         </w:numPr>
       </w:pPr>
       <w:r>
-        <w:t>Check log file for errors with:</w:t>
-      </w:r>
+        <w:t xml:space="preserve">Check log file for errors </w:t>
+      </w:r>
+      <w:proofErr w:type="gramStart"/>
+      <w:r>
+        <w:t>with:</w:t>
+      </w:r>
+      <w:proofErr w:type="gramEnd"/>
       <w:r>
         <w:tab/>
         <w:t>grep ‘WARNING’ *log</w:t>
@@ -373,10 +584,10 @@
             <v:path o:extrusionok="f" gradientshapeok="t" o:connecttype="rect"/>
             <o:lock v:ext="edit" aspectratio="t"/>
           </v:shapetype>
-          <v:shape id="_x0000_i1025" type="#_x0000_t75" style="width:468.7pt;height:43.45pt" o:ole="">
+          <v:shape id="_x0000_i1025" type="#_x0000_t75" style="width:468.5pt;height:43.5pt" o:ole="">
             <v:imagedata r:id="rId7" o:title=""/>
           </v:shape>
-          <o:OLEObject Type="Embed" ProgID="Word.OpenDocumentText.12" ShapeID="_x0000_i1025" DrawAspect="Content" ObjectID="_1691497492" r:id="rId8"/>
+          <o:OLEObject Type="Embed" ProgID="Word.OpenDocumentText.12" ShapeID="_x0000_i1025" DrawAspect="Content" ObjectID="_1692107351" r:id="rId8"/>
         </w:object>
       </w:r>
     </w:p>
@@ -401,7 +612,15 @@
         </w:numPr>
       </w:pPr>
       <w:r>
-        <w:t>Switch signs of betas is A1 != ALT; remove NA</w:t>
+        <w:t>Switch signs of betas is A</w:t>
+      </w:r>
+      <w:proofErr w:type="gramStart"/>
+      <w:r>
+        <w:t>1 !</w:t>
+      </w:r>
+      <w:proofErr w:type="gramEnd"/>
+      <w:r>
+        <w:t>= ALT; remove NA</w:t>
       </w:r>
     </w:p>
     <w:bookmarkStart w:id="1" w:name="_MON_1685348167"/>
@@ -409,10 +628,10 @@
     <w:p>
       <w:r>
         <w:object w:dxaOrig="9360" w:dyaOrig="7377" w14:anchorId="4E3997DA">
-          <v:shape id="_x0000_i1026" type="#_x0000_t75" style="width:468.7pt;height:368.15pt" o:ole="">
+          <v:shape id="_x0000_i1026" type="#_x0000_t75" style="width:468.5pt;height:368pt" o:ole="">
             <v:imagedata r:id="rId9" o:title=""/>
           </v:shape>
-          <o:OLEObject Type="Embed" ProgID="Word.OpenDocumentText.12" ShapeID="_x0000_i1026" DrawAspect="Content" ObjectID="_1691497493" r:id="rId10"/>
+          <o:OLEObject Type="Embed" ProgID="Word.OpenDocumentText.12" ShapeID="_x0000_i1026" DrawAspect="Content" ObjectID="_1692107352" r:id="rId10"/>
         </w:object>
       </w:r>
     </w:p>
@@ -441,10 +660,10 @@
     <w:p>
       <w:r>
         <w:object w:dxaOrig="9360" w:dyaOrig="570" w14:anchorId="3D6929B4">
-          <v:shape id="_x0000_i1027" type="#_x0000_t75" style="width:468.7pt;height:28.55pt" o:ole="">
+          <v:shape id="_x0000_i1027" type="#_x0000_t75" style="width:468.5pt;height:28.5pt" o:ole="">
             <v:imagedata r:id="rId11" o:title=""/>
           </v:shape>
-          <o:OLEObject Type="Embed" ProgID="Word.OpenDocumentText.12" ShapeID="_x0000_i1027" DrawAspect="Content" ObjectID="_1691497494" r:id="rId12"/>
+          <o:OLEObject Type="Embed" ProgID="Word.OpenDocumentText.12" ShapeID="_x0000_i1027" DrawAspect="Content" ObjectID="_1692107353" r:id="rId12"/>
         </w:object>
       </w:r>
     </w:p>
@@ -463,21 +682,63 @@
       </w:r>
     </w:p>
     <w:p>
-      <w:r>
-        <w:t xml:space="preserve">Cahoy: </w:t>
-      </w:r>
-      <w:r>
-        <w:t>isolates the cell types [astrocytes, neurons, oligodendrites] and extracts the mRNA and use Affymetric GeneChip Arrays to determine expression levels. They then use Significance Analysis of Microarrays (SAM) to find significant genes by cell type.</w:t>
-      </w:r>
-    </w:p>
-    <w:p>
-      <w:r>
-        <w:t>GTEx: isolates genotypes by tissue, annotate variants based on expression levels in specific cell type</w:t>
-      </w:r>
-    </w:p>
-    <w:p>
-      <w:r>
-        <w:t>Cell Type: annotations from 1000G, using Ensembl for annotation. Annotations based on histone marks</w:t>
+      <w:proofErr w:type="spellStart"/>
+      <w:r>
+        <w:t>Cahoy</w:t>
+      </w:r>
+      <w:proofErr w:type="spellEnd"/>
+      <w:r>
+        <w:t xml:space="preserve">: </w:t>
+      </w:r>
+      <w:r>
+        <w:t xml:space="preserve">isolates the cell types [astrocytes, neurons, </w:t>
+      </w:r>
+      <w:proofErr w:type="spellStart"/>
+      <w:r>
+        <w:t>oligodendrites</w:t>
+      </w:r>
+      <w:proofErr w:type="spellEnd"/>
+      <w:r>
+        <w:t xml:space="preserve">] and extracts the mRNA and use </w:t>
+      </w:r>
+      <w:proofErr w:type="spellStart"/>
+      <w:r>
+        <w:t>Affymetric</w:t>
+      </w:r>
+      <w:proofErr w:type="spellEnd"/>
+      <w:r>
+        <w:t xml:space="preserve"> </w:t>
+      </w:r>
+      <w:proofErr w:type="spellStart"/>
+      <w:r>
+        <w:t>GeneChip</w:t>
+      </w:r>
+      <w:proofErr w:type="spellEnd"/>
+      <w:r>
+        <w:t xml:space="preserve"> Arrays to determine expression levels. They then use Significance Analysis of Microarrays (SAM) to find significant genes by cell type.</w:t>
+      </w:r>
+    </w:p>
+    <w:p>
+      <w:proofErr w:type="spellStart"/>
+      <w:r>
+        <w:t>GTEx</w:t>
+      </w:r>
+      <w:proofErr w:type="spellEnd"/>
+      <w:r>
+        <w:t>: isolates genotypes by tissue, annotate variants based on expression levels in specific cell type</w:t>
+      </w:r>
+    </w:p>
+    <w:p>
+      <w:r>
+        <w:t xml:space="preserve">Cell Type: annotations from 1000G, using </w:t>
+      </w:r>
+      <w:proofErr w:type="spellStart"/>
+      <w:r>
+        <w:t>Ensembl</w:t>
+      </w:r>
+      <w:proofErr w:type="spellEnd"/>
+      <w:r>
+        <w:t xml:space="preserve"> for annotation. Annotations based on histone marks</w:t>
       </w:r>
       <w:r>
         <w:br w:type="page"/>
@@ -7035,8 +7296,13 @@
             <w:vMerge w:val="restart"/>
           </w:tcPr>
           <w:p>
-            <w:r>
-              <w:t>Eosinophill percentage</w:t>
+            <w:proofErr w:type="spellStart"/>
+            <w:r>
+              <w:t>Eosinophill</w:t>
+            </w:r>
+            <w:proofErr w:type="spellEnd"/>
+            <w:r>
+              <w:t xml:space="preserve"> percentage</w:t>
             </w:r>
           </w:p>
         </w:tc>
@@ -9673,7 +9939,15 @@
           </w:tcPr>
           <w:p>
             <w:r>
-              <w:t>Waist to hip ratio ( BMI adjusted )</w:t>
+              <w:t xml:space="preserve">Waist to hip ratio </w:t>
+            </w:r>
+            <w:proofErr w:type="gramStart"/>
+            <w:r>
+              <w:t>( BMI</w:t>
+            </w:r>
+            <w:proofErr w:type="gramEnd"/>
+            <w:r>
+              <w:t xml:space="preserve"> adjusted )</w:t>
             </w:r>
           </w:p>
         </w:tc>
@@ -10110,6 +10384,7 @@
                 <w:bCs/>
               </w:rPr>
             </w:pPr>
+            <w:proofErr w:type="spellStart"/>
             <w:r>
               <w:rPr>
                 <w:b/>
@@ -10117,6 +10392,7 @@
               </w:rPr>
               <w:t>Cahoy</w:t>
             </w:r>
+            <w:proofErr w:type="spellEnd"/>
           </w:p>
         </w:tc>
         <w:tc>
@@ -10131,12 +10407,21 @@
                 <w:bCs/>
               </w:rPr>
             </w:pPr>
+            <w:proofErr w:type="spellStart"/>
             <w:r>
               <w:rPr>
                 <w:b/>
                 <w:bCs/>
               </w:rPr>
-              <w:t>GTEx Brain</w:t>
+              <w:t>GTEx</w:t>
+            </w:r>
+            <w:proofErr w:type="spellEnd"/>
+            <w:r>
+              <w:rPr>
+                <w:b/>
+                <w:bCs/>
+              </w:rPr>
+              <w:t xml:space="preserve"> Brain</w:t>
             </w:r>
           </w:p>
         </w:tc>
@@ -11896,7 +12181,15 @@
         </w:numPr>
       </w:pPr>
       <w:r>
-        <w:t xml:space="preserve">Set up environment by downloading anaconda for linux </w:t>
+        <w:t xml:space="preserve">Set up environment by downloading anaconda for </w:t>
+      </w:r>
+      <w:proofErr w:type="spellStart"/>
+      <w:r>
+        <w:t>linux</w:t>
+      </w:r>
+      <w:proofErr w:type="spellEnd"/>
+      <w:r>
+        <w:t xml:space="preserve"> </w:t>
       </w:r>
       <w:hyperlink r:id="rId17" w:anchor="readme" w:history="1">
         <w:r>
@@ -11970,7 +12263,23 @@
         </w:numPr>
       </w:pPr>
       <w:r>
-        <w:t>Neale doesn’t have rsid included; I can try to match with plink2 results</w:t>
+        <w:t xml:space="preserve">Neale doesn’t have </w:t>
+      </w:r>
+      <w:proofErr w:type="spellStart"/>
+      <w:r>
+        <w:t>rsid</w:t>
+      </w:r>
+      <w:proofErr w:type="spellEnd"/>
+      <w:r>
+        <w:t xml:space="preserve"> </w:t>
+      </w:r>
+      <w:proofErr w:type="gramStart"/>
+      <w:r>
+        <w:t>included;</w:t>
+      </w:r>
+      <w:proofErr w:type="gramEnd"/>
+      <w:r>
+        <w:t xml:space="preserve"> I can try to match with plink2 results</w:t>
       </w:r>
     </w:p>
     <w:p>
@@ -12056,7 +12365,15 @@
         </w:numPr>
       </w:pPr>
       <w:r>
-        <w:t>Create sumstats file format from results</w:t>
+        <w:t xml:space="preserve">Create </w:t>
+      </w:r>
+      <w:proofErr w:type="spellStart"/>
+      <w:r>
+        <w:t>sumstats</w:t>
+      </w:r>
+      <w:proofErr w:type="spellEnd"/>
+      <w:r>
+        <w:t xml:space="preserve"> file format from results</w:t>
       </w:r>
     </w:p>
     <w:bookmarkStart w:id="6" w:name="_MON_1684930688"/>
@@ -12064,10 +12381,10 @@
     <w:p>
       <w:r>
         <w:object w:dxaOrig="9360" w:dyaOrig="855" w14:anchorId="77849D60">
-          <v:shape id="_x0000_i1028" type="#_x0000_t75" style="width:468.7pt;height:43.45pt" o:ole="">
+          <v:shape id="_x0000_i1028" type="#_x0000_t75" style="width:468.5pt;height:43.5pt" o:ole="">
             <v:imagedata r:id="rId20" o:title=""/>
           </v:shape>
-          <o:OLEObject Type="Embed" ProgID="Word.OpenDocumentText.12" ShapeID="_x0000_i1028" DrawAspect="Content" ObjectID="_1691497495" r:id="rId21"/>
+          <o:OLEObject Type="Embed" ProgID="Word.OpenDocumentText.12" ShapeID="_x0000_i1028" DrawAspect="Content" ObjectID="_1692107354" r:id="rId21"/>
         </w:object>
       </w:r>
     </w:p>
@@ -12088,7 +12405,15 @@
         </w:numPr>
       </w:pPr>
       <w:r>
-        <w:t>Calculate heritability and ldsc intercept for height</w:t>
+        <w:t xml:space="preserve">Calculate heritability and </w:t>
+      </w:r>
+      <w:proofErr w:type="spellStart"/>
+      <w:r>
+        <w:t>ldsc</w:t>
+      </w:r>
+      <w:proofErr w:type="spellEnd"/>
+      <w:r>
+        <w:t xml:space="preserve"> intercept for height</w:t>
       </w:r>
     </w:p>
     <w:p>
@@ -12103,7 +12428,15 @@
         <w:t>Error</w:t>
       </w:r>
       <w:r>
-        <w:t>: IndexError while reading LD Scores</w:t>
+        <w:t xml:space="preserve">: </w:t>
+      </w:r>
+      <w:proofErr w:type="spellStart"/>
+      <w:r>
+        <w:t>IndexError</w:t>
+      </w:r>
+      <w:proofErr w:type="spellEnd"/>
+      <w:r>
+        <w:t xml:space="preserve"> while reading LD Scores</w:t>
       </w:r>
     </w:p>
     <w:p>
@@ -12115,8 +12448,13 @@
         </w:numPr>
       </w:pPr>
       <w:r>
-        <w:t>Forgot to add the “/” after eur_w_ld_chr</w:t>
-      </w:r>
+        <w:t xml:space="preserve">Forgot to add the “/” after </w:t>
+      </w:r>
+      <w:proofErr w:type="spellStart"/>
+      <w:r>
+        <w:t>eur_w_ld_chr</w:t>
+      </w:r>
+      <w:proofErr w:type="spellEnd"/>
     </w:p>
     <w:p>
       <w:pPr>
@@ -12139,7 +12477,15 @@
         </w:numPr>
       </w:pPr>
       <w:r>
-        <w:t>What is lamda and ratio</w:t>
+        <w:t xml:space="preserve">What is </w:t>
+      </w:r>
+      <w:proofErr w:type="spellStart"/>
+      <w:r>
+        <w:t>lamda</w:t>
+      </w:r>
+      <w:proofErr w:type="spellEnd"/>
+      <w:r>
+        <w:t xml:space="preserve"> and ratio</w:t>
       </w:r>
     </w:p>
     <w:p>
@@ -12238,8 +12584,13 @@
         </w:numPr>
       </w:pPr>
       <w:r>
-        <w:t>Format Neale lab to be suitable for munge_py</w:t>
-      </w:r>
+        <w:t xml:space="preserve">Format Neale lab to be suitable for </w:t>
+      </w:r>
+      <w:proofErr w:type="spellStart"/>
+      <w:r>
+        <w:t>munge_py</w:t>
+      </w:r>
+      <w:proofErr w:type="spellEnd"/>
     </w:p>
     <w:p>
       <w:pPr>
@@ -12448,7 +12799,15 @@
         </w:numPr>
       </w:pPr>
       <w:r>
-        <w:t>Recombination: get errors one sis as GC; other sis has AT; should both have GC</w:t>
+        <w:t xml:space="preserve">Recombination: get errors one sis as GC; </w:t>
+      </w:r>
+      <w:proofErr w:type="gramStart"/>
+      <w:r>
+        <w:t>other</w:t>
+      </w:r>
+      <w:proofErr w:type="gramEnd"/>
+      <w:r>
+        <w:t xml:space="preserve"> sis has AT; should both have GC</w:t>
       </w:r>
     </w:p>
     <w:p>
@@ -12802,7 +13161,15 @@
         </w:numPr>
       </w:pPr>
       <w:r>
-        <w:t>Get ldsc h2 and intercept for testosterone and BMI</w:t>
+        <w:t xml:space="preserve">Get </w:t>
+      </w:r>
+      <w:proofErr w:type="spellStart"/>
+      <w:r>
+        <w:t>ldsc</w:t>
+      </w:r>
+      <w:proofErr w:type="spellEnd"/>
+      <w:r>
+        <w:t xml:space="preserve"> h2 and intercept for testosterone and BMI</w:t>
       </w:r>
     </w:p>
     <w:p>
@@ -12889,7 +13256,15 @@
         </w:numPr>
       </w:pPr>
       <w:r>
-        <w:t>Create a format_plink script to get rid of rows with p-values that can’t be converted</w:t>
+        <w:t xml:space="preserve">Create a </w:t>
+      </w:r>
+      <w:proofErr w:type="spellStart"/>
+      <w:r>
+        <w:t>format_plink</w:t>
+      </w:r>
+      <w:proofErr w:type="spellEnd"/>
+      <w:r>
+        <w:t xml:space="preserve"> script to get rid of rows with p-values that can’t be converted</w:t>
       </w:r>
     </w:p>
     <w:p>
@@ -12913,7 +13288,15 @@
         </w:numPr>
       </w:pPr>
       <w:r>
-        <w:t>Get ldsc for Neale Lab IGF1 to examine my results and their results</w:t>
+        <w:t xml:space="preserve">Get </w:t>
+      </w:r>
+      <w:proofErr w:type="spellStart"/>
+      <w:r>
+        <w:t>ldsc</w:t>
+      </w:r>
+      <w:proofErr w:type="spellEnd"/>
+      <w:r>
+        <w:t xml:space="preserve"> for Neale Lab IGF1 to examine my results and their results</w:t>
       </w:r>
     </w:p>
     <w:p>
@@ -12925,8 +13308,13 @@
         </w:numPr>
       </w:pPr>
       <w:r>
-        <w:t>Reformat script for Neale Lab Manhattan plot and format_neale</w:t>
-      </w:r>
+        <w:t xml:space="preserve">Reformat script for Neale Lab Manhattan plot and </w:t>
+      </w:r>
+      <w:proofErr w:type="spellStart"/>
+      <w:r>
+        <w:t>format_neale</w:t>
+      </w:r>
+      <w:proofErr w:type="spellEnd"/>
     </w:p>
     <w:p>
       <w:pPr>
@@ -12937,8 +13325,21 @@
         </w:numPr>
       </w:pPr>
       <w:r>
-        <w:t>My plink and my neale more similar than actual neale</w:t>
-      </w:r>
+        <w:t xml:space="preserve">My plink and my </w:t>
+      </w:r>
+      <w:proofErr w:type="spellStart"/>
+      <w:r>
+        <w:t>neale</w:t>
+      </w:r>
+      <w:proofErr w:type="spellEnd"/>
+      <w:r>
+        <w:t xml:space="preserve"> more similar than actual </w:t>
+      </w:r>
+      <w:proofErr w:type="spellStart"/>
+      <w:r>
+        <w:t>neale</w:t>
+      </w:r>
+      <w:proofErr w:type="spellEnd"/>
     </w:p>
     <w:p>
       <w:pPr>
@@ -12949,8 +13350,13 @@
         </w:numPr>
       </w:pPr>
       <w:r>
-        <w:t>They could be using a different code?</w:t>
-      </w:r>
+        <w:t xml:space="preserve">They could be using a different </w:t>
+      </w:r>
+      <w:proofErr w:type="gramStart"/>
+      <w:r>
+        <w:t>code?</w:t>
+      </w:r>
+      <w:proofErr w:type="gramEnd"/>
     </w:p>
     <w:p>
       <w:pPr>
@@ -13008,7 +13414,14 @@
         <w:rPr>
           <w:strike/>
         </w:rPr>
-        <w:t>lar genotypes likely to have more divergent trait values than those with differing genotypes</w:t>
+        <w:t xml:space="preserve">lar genotypes likely to have more divergent trait values than those with differing </w:t>
+      </w:r>
+      <w:proofErr w:type="gramStart"/>
+      <w:r>
+        <w:rPr>
+          <w:strike/>
+        </w:rPr>
+        <w:t>genotypes</w:t>
       </w:r>
       <w:r>
         <w:rPr>
@@ -13017,7 +13430,11 @@
         <w:t xml:space="preserve"> </w:t>
       </w:r>
       <w:r>
-        <w:t xml:space="preserve"> estimated heritability is less than expected </w:t>
+        <w:t xml:space="preserve"> estimated</w:t>
+      </w:r>
+      <w:proofErr w:type="gramEnd"/>
+      <w:r>
+        <w:t xml:space="preserve"> heritability is less than expected </w:t>
       </w:r>
     </w:p>
     <w:p>
@@ -13117,9 +13534,11 @@
           <w:numId w:val="11"/>
         </w:numPr>
       </w:pPr>
+      <w:proofErr w:type="spellStart"/>
       <w:r>
         <w:t>FetalDHS</w:t>
       </w:r>
+      <w:proofErr w:type="spellEnd"/>
     </w:p>
     <w:p>
       <w:pPr>
@@ -13212,7 +13631,14 @@
       </w:r>
       <w:r>
         <w:tab/>
-        <w:t>sex-specific GWAS paper: 0.120</w:t>
+      </w:r>
+      <w:proofErr w:type="gramStart"/>
+      <w:r>
+        <w:t>sex-specific</w:t>
+      </w:r>
+      <w:proofErr w:type="gramEnd"/>
+      <w:r>
+        <w:t xml:space="preserve"> GWAS paper: 0.120</w:t>
       </w:r>
     </w:p>
     <w:p>
@@ -13293,11 +13719,29 @@
           <w:numId w:val="14"/>
         </w:numPr>
       </w:pPr>
-      <w:r>
-        <w:t>Adrenal_Pancreas; Cardiovascular; CNS; Connective_Bone</w:t>
-      </w:r>
-      <w:r>
-        <w:t>; GI; Immune; Kidney; Liver; SkeletalMuscle; Other</w:t>
+      <w:proofErr w:type="spellStart"/>
+      <w:r>
+        <w:t>Adrenal_Pancreas</w:t>
+      </w:r>
+      <w:proofErr w:type="spellEnd"/>
+      <w:r>
+        <w:t xml:space="preserve">; Cardiovascular; CNS; </w:t>
+      </w:r>
+      <w:proofErr w:type="spellStart"/>
+      <w:r>
+        <w:t>Connective_Bone</w:t>
+      </w:r>
+      <w:proofErr w:type="spellEnd"/>
+      <w:r>
+        <w:t xml:space="preserve">; GI; Immune; Kidney; Liver; </w:t>
+      </w:r>
+      <w:proofErr w:type="spellStart"/>
+      <w:r>
+        <w:t>SkeletalMuscle</w:t>
+      </w:r>
+      <w:proofErr w:type="spellEnd"/>
+      <w:r>
+        <w:t>; Other</w:t>
       </w:r>
     </w:p>
     <w:p>
@@ -13406,7 +13850,15 @@
         </w:numPr>
       </w:pPr>
       <w:r>
-        <w:t xml:space="preserve">Move cell type LD scores to ldsc folder </w:t>
+        <w:t xml:space="preserve">Move cell type LD scores to </w:t>
+      </w:r>
+      <w:proofErr w:type="spellStart"/>
+      <w:r>
+        <w:t>ldsc</w:t>
+      </w:r>
+      <w:proofErr w:type="spellEnd"/>
+      <w:r>
+        <w:t xml:space="preserve"> folder </w:t>
       </w:r>
     </w:p>
     <w:p>
@@ -13581,8 +14033,13 @@
           <w:numId w:val="16"/>
         </w:numPr>
       </w:pPr>
-      <w:r>
-        <w:t>Cahoy – transcriptome database</w:t>
+      <w:proofErr w:type="spellStart"/>
+      <w:r>
+        <w:t>Cahoy</w:t>
+      </w:r>
+      <w:proofErr w:type="spellEnd"/>
+      <w:r>
+        <w:t xml:space="preserve"> – transcriptome database</w:t>
       </w:r>
     </w:p>
     <w:p>
@@ -13632,7 +14089,15 @@
         <w:t>d</w:t>
       </w:r>
       <w:r>
-        <w:t xml:space="preserve"> Affymetrix GeneChip Arrays to </w:t>
+        <w:t xml:space="preserve"> Affymetrix </w:t>
+      </w:r>
+      <w:proofErr w:type="spellStart"/>
+      <w:r>
+        <w:t>GeneChip</w:t>
+      </w:r>
+      <w:proofErr w:type="spellEnd"/>
+      <w:r>
+        <w:t xml:space="preserve"> Arrays to </w:t>
       </w:r>
       <w:r>
         <w:t xml:space="preserve">determine expression levels and </w:t>
@@ -13677,7 +14142,15 @@
         </w:numPr>
       </w:pPr>
       <w:r>
-        <w:t>Affymetrix GeneChip Array: measure expression for specific mRNA (microarray)</w:t>
+        <w:t xml:space="preserve">Affymetrix </w:t>
+      </w:r>
+      <w:proofErr w:type="spellStart"/>
+      <w:r>
+        <w:t>GeneChip</w:t>
+      </w:r>
+      <w:proofErr w:type="spellEnd"/>
+      <w:r>
+        <w:t xml:space="preserve"> Array: measure expression for specific mRNA (microarray)</w:t>
       </w:r>
     </w:p>
     <w:p>
@@ -13688,8 +14161,13 @@
           <w:numId w:val="16"/>
         </w:numPr>
       </w:pPr>
-      <w:r>
-        <w:t>GTEx Brain: Genotype Tissue Expression</w:t>
+      <w:proofErr w:type="spellStart"/>
+      <w:r>
+        <w:t>GTEx</w:t>
+      </w:r>
+      <w:proofErr w:type="spellEnd"/>
+      <w:r>
+        <w:t xml:space="preserve"> Brain: Genotype Tissue Expression</w:t>
       </w:r>
     </w:p>
     <w:p>
@@ -13758,8 +14236,13 @@
           <w:numId w:val="16"/>
         </w:numPr>
       </w:pPr>
-      <w:r>
-        <w:t xml:space="preserve">eQTLs: variations in gene expression highly correlated with genetic </w:t>
+      <w:proofErr w:type="spellStart"/>
+      <w:r>
+        <w:t>eQTLs</w:t>
+      </w:r>
+      <w:proofErr w:type="spellEnd"/>
+      <w:r>
+        <w:t xml:space="preserve">: variations in gene expression highly correlated with genetic </w:t>
       </w:r>
       <w:r>
         <w:t>variation</w:t>
@@ -13789,7 +14272,15 @@
         </w:numPr>
       </w:pPr>
       <w:r>
-        <w:t>segment genome to determine state (enhancer, promoter, etc)</w:t>
+        <w:t xml:space="preserve">segment genome to determine state (enhancer, promoter, </w:t>
+      </w:r>
+      <w:proofErr w:type="spellStart"/>
+      <w:r>
+        <w:t>etc</w:t>
+      </w:r>
+      <w:proofErr w:type="spellEnd"/>
+      <w:r>
+        <w:t>)</w:t>
       </w:r>
     </w:p>
     <w:p>
@@ -13829,8 +14320,13 @@
           <w:numId w:val="17"/>
         </w:numPr>
       </w:pPr>
-      <w:r>
-        <w:t>.l2.M_5_50</w:t>
+      <w:proofErr w:type="gramStart"/>
+      <w:r>
+        <w:t>.l</w:t>
+      </w:r>
+      <w:proofErr w:type="gramEnd"/>
+      <w:r>
+        <w:t>2.M_5_50</w:t>
       </w:r>
       <w:r>
         <w:tab/>
@@ -13868,9 +14364,11 @@
           <w:numId w:val="17"/>
         </w:numPr>
       </w:pPr>
+      <w:proofErr w:type="gramStart"/>
       <w:r>
         <w:t>.annot.gz</w:t>
       </w:r>
+      <w:proofErr w:type="gramEnd"/>
       <w:r>
         <w:tab/>
       </w:r>
@@ -13949,8 +14447,13 @@
           <w:numId w:val="17"/>
         </w:numPr>
       </w:pPr>
-      <w:r>
-        <w:t>.l2.ldscore</w:t>
+      <w:proofErr w:type="gramStart"/>
+      <w:r>
+        <w:t>.l</w:t>
+      </w:r>
+      <w:proofErr w:type="gramEnd"/>
+      <w:r>
+        <w:t>2.ldscore</w:t>
       </w:r>
     </w:p>
     <w:p>
@@ -13962,7 +14465,15 @@
         </w:numPr>
       </w:pPr>
       <w:r>
-        <w:t>L2: ld scores</w:t>
+        <w:t xml:space="preserve">L2: </w:t>
+      </w:r>
+      <w:proofErr w:type="spellStart"/>
+      <w:r>
+        <w:t>ld</w:t>
+      </w:r>
+      <w:proofErr w:type="spellEnd"/>
+      <w:r>
+        <w:t xml:space="preserve"> scores</w:t>
       </w:r>
     </w:p>
     <w:p>
@@ -14010,7 +14521,25 @@
     <w:p>
       <w:r>
         <w:tab/>
-        <w:t>Ch22 adrenal: 129365 annot, 17193 ldq:q!</w:t>
+        <w:t xml:space="preserve">Ch22 adrenal: 129365 </w:t>
+      </w:r>
+      <w:proofErr w:type="spellStart"/>
+      <w:r>
+        <w:t>annot</w:t>
+      </w:r>
+      <w:proofErr w:type="spellEnd"/>
+      <w:r>
+        <w:t xml:space="preserve">, 17193 </w:t>
+      </w:r>
+      <w:proofErr w:type="spellStart"/>
+      <w:proofErr w:type="gramStart"/>
+      <w:r>
+        <w:t>ldq:q</w:t>
+      </w:r>
+      <w:proofErr w:type="spellEnd"/>
+      <w:proofErr w:type="gramEnd"/>
+      <w:r>
+        <w:t>!</w:t>
       </w:r>
     </w:p>
     <w:p>
@@ -14021,8 +14550,13 @@
           <w:numId w:val="17"/>
         </w:numPr>
       </w:pPr>
-      <w:r>
-        <w:t>Cahoy – h2-cts</w:t>
+      <w:proofErr w:type="spellStart"/>
+      <w:r>
+        <w:t>Cahoy</w:t>
+      </w:r>
+      <w:proofErr w:type="spellEnd"/>
+      <w:r>
+        <w:t xml:space="preserve"> – h2-cts</w:t>
       </w:r>
     </w:p>
     <w:p>
@@ -14033,9 +14567,11 @@
           <w:numId w:val="17"/>
         </w:numPr>
       </w:pPr>
+      <w:proofErr w:type="spellStart"/>
       <w:r>
         <w:t>Annot</w:t>
       </w:r>
+      <w:proofErr w:type="spellEnd"/>
     </w:p>
     <w:p>
       <w:r>
@@ -14082,21 +14618,54 @@
     <w:p>
       <w:r>
         <w:tab/>
-        <w:t xml:space="preserve">Chr 22 </w:t>
+      </w:r>
+      <w:proofErr w:type="spellStart"/>
+      <w:r>
+        <w:t>Chr</w:t>
+      </w:r>
+      <w:proofErr w:type="spellEnd"/>
+      <w:r>
+        <w:t xml:space="preserve"> 22 </w:t>
       </w:r>
       <w:r>
         <w:t xml:space="preserve">control: </w:t>
       </w:r>
       <w:r>
-        <w:t>141124 annot, 17490 ld</w:t>
-      </w:r>
+        <w:t xml:space="preserve">141124 </w:t>
+      </w:r>
+      <w:proofErr w:type="spellStart"/>
+      <w:r>
+        <w:t>annot</w:t>
+      </w:r>
+      <w:proofErr w:type="spellEnd"/>
+      <w:r>
+        <w:t xml:space="preserve">, 17490 </w:t>
+      </w:r>
+      <w:proofErr w:type="spellStart"/>
+      <w:r>
+        <w:t>ld</w:t>
+      </w:r>
+      <w:proofErr w:type="spellEnd"/>
     </w:p>
     <w:p>
       <w:r>
         <w:lastRenderedPageBreak/>
         <w:tab/>
-        <w:t>Ch22 3: 141124 annot, 17490 ld</w:t>
-      </w:r>
+        <w:t xml:space="preserve">Ch22 3: 141124 </w:t>
+      </w:r>
+      <w:proofErr w:type="spellStart"/>
+      <w:r>
+        <w:t>annot</w:t>
+      </w:r>
+      <w:proofErr w:type="spellEnd"/>
+      <w:r>
+        <w:t xml:space="preserve">, 17490 </w:t>
+      </w:r>
+      <w:proofErr w:type="spellStart"/>
+      <w:r>
+        <w:t>ld</w:t>
+      </w:r>
+      <w:proofErr w:type="spellEnd"/>
     </w:p>
     <w:p>
       <w:pPr>
@@ -14107,7 +14676,15 @@
         </w:numPr>
       </w:pPr>
       <w:r>
-        <w:t xml:space="preserve">Issue: why I couldn’t use Cahoy and files with –h2: </w:t>
+        <w:t xml:space="preserve">Issue: why I couldn’t use </w:t>
+      </w:r>
+      <w:proofErr w:type="spellStart"/>
+      <w:r>
+        <w:t>Cahoy</w:t>
+      </w:r>
+      <w:proofErr w:type="spellEnd"/>
+      <w:r>
+        <w:t xml:space="preserve"> and files with –h2: </w:t>
       </w:r>
       <w:hyperlink r:id="rId43" w:history="1">
         <w:r>
@@ -14127,8 +14704,13 @@
         </w:numPr>
       </w:pPr>
       <w:r>
-        <w:t>Mismatch between set of variants in LD score files and frqfile</w:t>
-      </w:r>
+        <w:t xml:space="preserve">Mismatch between set of variants in LD score files and </w:t>
+      </w:r>
+      <w:proofErr w:type="spellStart"/>
+      <w:r>
+        <w:t>frqfile</w:t>
+      </w:r>
+      <w:proofErr w:type="spellEnd"/>
     </w:p>
     <w:p>
       <w:pPr>
@@ -14183,7 +14765,23 @@
         </w:numPr>
       </w:pPr>
       <w:r>
-        <w:t>Created partitioned bar plots for Cahoy and GTEx brain for first set of phenotypes</w:t>
+        <w:t xml:space="preserve">Created partitioned bar plots for </w:t>
+      </w:r>
+      <w:proofErr w:type="spellStart"/>
+      <w:r>
+        <w:t>Cahoy</w:t>
+      </w:r>
+      <w:proofErr w:type="spellEnd"/>
+      <w:r>
+        <w:t xml:space="preserve"> and </w:t>
+      </w:r>
+      <w:proofErr w:type="spellStart"/>
+      <w:r>
+        <w:t>GTEx</w:t>
+      </w:r>
+      <w:proofErr w:type="spellEnd"/>
+      <w:r>
+        <w:t xml:space="preserve"> brain for first set of phenotypes</w:t>
       </w:r>
     </w:p>
     <w:p>
@@ -14203,7 +14801,15 @@
         </w:numPr>
       </w:pPr>
       <w:r>
-        <w:t>Get ldsc results for second set of phenotypes</w:t>
+        <w:t xml:space="preserve">Get </w:t>
+      </w:r>
+      <w:proofErr w:type="spellStart"/>
+      <w:r>
+        <w:t>ldsc</w:t>
+      </w:r>
+      <w:proofErr w:type="spellEnd"/>
+      <w:r>
+        <w:t xml:space="preserve"> results for second set of phenotypes</w:t>
       </w:r>
     </w:p>
     <w:p>
@@ -14223,8 +14829,13 @@
         </w:numPr>
       </w:pPr>
       <w:r>
-        <w:t>Create scatterplot for heritabilities</w:t>
-      </w:r>
+        <w:t xml:space="preserve">Create scatterplot for </w:t>
+      </w:r>
+      <w:proofErr w:type="spellStart"/>
+      <w:r>
+        <w:t>heritabilities</w:t>
+      </w:r>
+      <w:proofErr w:type="spellEnd"/>
     </w:p>
     <w:p>
       <w:r>
@@ -14290,8 +14901,13 @@
         </w:numPr>
       </w:pPr>
       <w:r>
-        <w:t>Create scatterplot comparing with Neale heritabilities</w:t>
-      </w:r>
+        <w:t xml:space="preserve">Create scatterplot comparing with Neale </w:t>
+      </w:r>
+      <w:proofErr w:type="spellStart"/>
+      <w:r>
+        <w:t>heritabilities</w:t>
+      </w:r>
+      <w:proofErr w:type="spellEnd"/>
     </w:p>
     <w:p>
       <w:pPr>
@@ -14302,7 +14918,15 @@
         </w:numPr>
       </w:pPr>
       <w:r>
-        <w:t>Rank normalized probably contributing to why Neale heritability is consistently greater than ours; otherwise small problem since difference is small</w:t>
+        <w:t xml:space="preserve">Rank normalized probably contributing to why Neale heritability is consistently greater than ours; </w:t>
+      </w:r>
+      <w:proofErr w:type="gramStart"/>
+      <w:r>
+        <w:t>otherwise</w:t>
+      </w:r>
+      <w:proofErr w:type="gramEnd"/>
+      <w:r>
+        <w:t xml:space="preserve"> small problem since difference is small</w:t>
       </w:r>
     </w:p>
     <w:p>
@@ -14394,7 +15018,15 @@
         </w:numPr>
       </w:pPr>
       <w:r>
-        <w:t>Create scatterplot for relative heritabilities, ordered by genetic correlation (descending)</w:t>
+        <w:t xml:space="preserve">Create scatterplot for relative </w:t>
+      </w:r>
+      <w:proofErr w:type="spellStart"/>
+      <w:r>
+        <w:t>heritabilities</w:t>
+      </w:r>
+      <w:proofErr w:type="spellEnd"/>
+      <w:r>
+        <w:t>, ordered by genetic correlation (descending)</w:t>
       </w:r>
     </w:p>
     <w:p>
@@ -14418,7 +15050,15 @@
         </w:numPr>
       </w:pPr>
       <w:r>
-        <w:t>SE = ( (h2+SE) / {h2 of both} ) – h2</w:t>
+        <w:t xml:space="preserve">SE = </w:t>
+      </w:r>
+      <w:proofErr w:type="gramStart"/>
+      <w:r>
+        <w:t>( (</w:t>
+      </w:r>
+      <w:proofErr w:type="gramEnd"/>
+      <w:r>
+        <w:t>h2+SE) / {h2 of both} ) – h2</w:t>
       </w:r>
     </w:p>
     <w:p>
@@ -14686,7 +15326,23 @@
         </w:numPr>
       </w:pPr>
       <w:r>
-        <w:t>Remake baseline, celltypes, and Cahoy with corrected “2 SEM” error bars</w:t>
+        <w:t xml:space="preserve">Remake baseline, </w:t>
+      </w:r>
+      <w:proofErr w:type="spellStart"/>
+      <w:r>
+        <w:t>celltypes</w:t>
+      </w:r>
+      <w:proofErr w:type="spellEnd"/>
+      <w:r>
+        <w:t xml:space="preserve">, and </w:t>
+      </w:r>
+      <w:proofErr w:type="spellStart"/>
+      <w:r>
+        <w:t>Cahoy</w:t>
+      </w:r>
+      <w:proofErr w:type="spellEnd"/>
+      <w:r>
+        <w:t xml:space="preserve"> with corrected “2 SEM” error bars</w:t>
       </w:r>
     </w:p>
     <w:p>
@@ -14696,6 +15352,11 @@
       <w:r>
         <w:lastRenderedPageBreak/>
         <w:t>8/10/2021</w:t>
+      </w:r>
+    </w:p>
+    <w:p>
+      <w:r>
+        <w:t>ENRICHMENT TISSUE RESEARCH</w:t>
       </w:r>
     </w:p>
     <w:p>
@@ -14736,7 +15397,15 @@
         </w:numPr>
       </w:pPr>
       <w:r>
-        <w:t>Measure mean arterial pressure ~ ((2xDBP) + SBP) / 3</w:t>
+        <w:t xml:space="preserve">Measure </w:t>
+      </w:r>
+      <w:proofErr w:type="gramStart"/>
+      <w:r>
+        <w:t>mean</w:t>
+      </w:r>
+      <w:proofErr w:type="gramEnd"/>
+      <w:r>
+        <w:t xml:space="preserve"> arterial pressure ~ ((2xDBP) + SBP) / 3</w:t>
       </w:r>
     </w:p>
     <w:p>
@@ -14940,7 +15609,15 @@
         </w:numPr>
       </w:pPr>
       <w:r>
-        <w:t>Male SHR kidney to female SHR, no sig rise in BP, still same as before</w:t>
+        <w:t xml:space="preserve">Male SHR kidney to female SHR, no sig </w:t>
+      </w:r>
+      <w:proofErr w:type="gramStart"/>
+      <w:r>
+        <w:t>rise</w:t>
+      </w:r>
+      <w:proofErr w:type="gramEnd"/>
+      <w:r>
+        <w:t xml:space="preserve"> in BP, still same as before</w:t>
       </w:r>
     </w:p>
     <w:p>
@@ -14952,8 +15629,13 @@
         </w:numPr>
       </w:pPr>
       <w:r>
-        <w:t>Female SHR to male SHR, no sig decrease</w:t>
-      </w:r>
+        <w:t xml:space="preserve">Female SHR to male SHR, no sig </w:t>
+      </w:r>
+      <w:proofErr w:type="gramStart"/>
+      <w:r>
+        <w:t>decrease</w:t>
+      </w:r>
+      <w:proofErr w:type="gramEnd"/>
     </w:p>
     <w:p>
       <w:pPr>
@@ -15036,7 +15718,15 @@
         </w:numPr>
       </w:pPr>
       <w:r>
-        <w:t>Blockade of AngII-converting enzyme result in normalize of BP regardless of gender; RAS mediates androgen exacerbation of BP</w:t>
+        <w:t xml:space="preserve">Blockade of </w:t>
+      </w:r>
+      <w:proofErr w:type="spellStart"/>
+      <w:r>
+        <w:t>AngII</w:t>
+      </w:r>
+      <w:proofErr w:type="spellEnd"/>
+      <w:r>
+        <w:t>-converting enzyme result in normalize of BP regardless of gender; RAS mediates androgen exacerbation of BP</w:t>
       </w:r>
     </w:p>
     <w:p>
@@ -15130,7 +15820,16 @@
         </w:numPr>
       </w:pPr>
       <w:r>
-        <w:t>Females favor adipose tissue storage, males fat store mobilization more efficient</w:t>
+        <w:lastRenderedPageBreak/>
+        <w:t xml:space="preserve">Females favor adipose tissue storage, </w:t>
+      </w:r>
+      <w:proofErr w:type="gramStart"/>
+      <w:r>
+        <w:t>males</w:t>
+      </w:r>
+      <w:proofErr w:type="gramEnd"/>
+      <w:r>
+        <w:t xml:space="preserve"> fat store mobilization more efficient</w:t>
       </w:r>
     </w:p>
     <w:p>
@@ -15154,7 +15853,6 @@
         </w:numPr>
       </w:pPr>
       <w:r>
-        <w:lastRenderedPageBreak/>
         <w:t xml:space="preserve">Low testosterone levels associated with increased body fat </w:t>
       </w:r>
     </w:p>
@@ -15179,7 +15877,15 @@
         </w:numPr>
       </w:pPr>
       <w:r>
-        <w:t>From adrenal (dopamine, epinephrine, etc)</w:t>
+        <w:t xml:space="preserve">From adrenal (dopamine, epinephrine, </w:t>
+      </w:r>
+      <w:proofErr w:type="spellStart"/>
+      <w:r>
+        <w:t>etc</w:t>
+      </w:r>
+      <w:proofErr w:type="spellEnd"/>
+      <w:r>
+        <w:t>)</w:t>
       </w:r>
     </w:p>
     <w:p>
@@ -15266,7 +15972,15 @@
         </w:numPr>
       </w:pPr>
       <w:r>
-        <w:t>Increased subcutaneous fat in females vs males</w:t>
+        <w:t xml:space="preserve">Increased subcutaneous fat in </w:t>
+      </w:r>
+      <w:proofErr w:type="gramStart"/>
+      <w:r>
+        <w:t>females</w:t>
+      </w:r>
+      <w:proofErr w:type="gramEnd"/>
+      <w:r>
+        <w:t xml:space="preserve"> vs males</w:t>
       </w:r>
     </w:p>
     <w:p>
@@ -15278,7 +15992,15 @@
         </w:numPr>
       </w:pPr>
       <w:r>
-        <w:t>Estrogen increase lipolysis for visceral fat specifically, increasing fat in subcutaneous region</w:t>
+        <w:t xml:space="preserve">Estrogen </w:t>
+      </w:r>
+      <w:proofErr w:type="gramStart"/>
+      <w:r>
+        <w:t>increase</w:t>
+      </w:r>
+      <w:proofErr w:type="gramEnd"/>
+      <w:r>
+        <w:t xml:space="preserve"> lipolysis for visceral fat specifically, increasing fat in subcutaneous region</w:t>
       </w:r>
     </w:p>
     <w:p>
@@ -15358,7 +16080,15 @@
         </w:numPr>
       </w:pPr>
       <w:r>
-        <w:t>Insulin not as stable adiposity signal, but male rat are more sensitive to insulin while female rat more sensitive to leptin</w:t>
+        <w:t xml:space="preserve">Insulin not as stable adiposity signal, but male rat </w:t>
+      </w:r>
+      <w:proofErr w:type="gramStart"/>
+      <w:r>
+        <w:t>are</w:t>
+      </w:r>
+      <w:proofErr w:type="gramEnd"/>
+      <w:r>
+        <w:t xml:space="preserve"> more sensitive to insulin while female rat more sensitive to leptin</w:t>
       </w:r>
     </w:p>
     <w:p>
@@ -15587,7 +16317,15 @@
         </w:numPr>
       </w:pPr>
       <w:r>
-        <w:t>Opposite effect: higher waist circumference (bmi adj)</w:t>
+        <w:t>Opposite effect: higher waist circumference (</w:t>
+      </w:r>
+      <w:proofErr w:type="spellStart"/>
+      <w:r>
+        <w:t>bmi</w:t>
+      </w:r>
+      <w:proofErr w:type="spellEnd"/>
+      <w:r>
+        <w:t xml:space="preserve"> adj)</w:t>
       </w:r>
       <w:r>
         <w:t xml:space="preserve"> more strongly associated with higher mortality</w:t>
@@ -15602,7 +16340,15 @@
         </w:numPr>
       </w:pPr>
       <w:r>
-        <w:t>Waist to hip ratio, bmi and kidney</w:t>
+        <w:t xml:space="preserve">Waist to hip ratio, </w:t>
+      </w:r>
+      <w:proofErr w:type="spellStart"/>
+      <w:r>
+        <w:t>bmi</w:t>
+      </w:r>
+      <w:proofErr w:type="spellEnd"/>
+      <w:r>
+        <w:t xml:space="preserve"> and kidney</w:t>
       </w:r>
     </w:p>
     <w:p>
@@ -15631,7 +16377,6 @@
         </w:numPr>
       </w:pPr>
       <w:r>
-        <w:lastRenderedPageBreak/>
         <w:t>WHR, but not BMI is associated with incident CKD and mortality; BMI appears to be protective, although WHR and BMI are often highly correlated</w:t>
       </w:r>
     </w:p>
@@ -15704,8 +16449,21 @@
           <w:numId w:val="20"/>
         </w:numPr>
       </w:pPr>
-      <w:r>
-        <w:t>Taking a look at merge-alleles, does the same for mash and glm results</w:t>
+      <w:proofErr w:type="gramStart"/>
+      <w:r>
+        <w:t>Taking a look</w:t>
+      </w:r>
+      <w:proofErr w:type="gramEnd"/>
+      <w:r>
+        <w:t xml:space="preserve"> at merge-alleles, does the same for mash and </w:t>
+      </w:r>
+      <w:proofErr w:type="spellStart"/>
+      <w:r>
+        <w:t>glm</w:t>
+      </w:r>
+      <w:proofErr w:type="spellEnd"/>
+      <w:r>
+        <w:t xml:space="preserve"> results</w:t>
       </w:r>
     </w:p>
     <w:p>
@@ -15759,7 +16517,15 @@
         </w:numPr>
       </w:pPr>
       <w:r>
-        <w:t>Mash format to ldsc format code</w:t>
+        <w:t xml:space="preserve">Mash format to </w:t>
+      </w:r>
+      <w:proofErr w:type="spellStart"/>
+      <w:r>
+        <w:t>ldsc</w:t>
+      </w:r>
+      <w:proofErr w:type="spellEnd"/>
+      <w:r>
+        <w:t xml:space="preserve"> format code</w:t>
       </w:r>
     </w:p>
     <w:p>
@@ -15778,8 +16544,13 @@
           <w:numId w:val="20"/>
         </w:numPr>
       </w:pPr>
-      <w:r>
-        <w:t xml:space="preserve">Ldsc and partitioned bar plot </w:t>
+      <w:proofErr w:type="spellStart"/>
+      <w:r>
+        <w:t>Ldsc</w:t>
+      </w:r>
+      <w:proofErr w:type="spellEnd"/>
+      <w:r>
+        <w:t xml:space="preserve"> and partitioned bar plot </w:t>
       </w:r>
       <w:r>
         <w:t xml:space="preserve">code </w:t>
@@ -15788,7 +16559,86 @@
         <w:t>for mash</w:t>
       </w:r>
     </w:p>
-    <w:p/>
+    <w:p>
+      <w:pPr>
+        <w:pStyle w:val="Heading3"/>
+      </w:pPr>
+      <w:r>
+        <w:t>9/1/2021</w:t>
+      </w:r>
+    </w:p>
+    <w:p>
+      <w:pPr>
+        <w:pStyle w:val="ListParagraph"/>
+        <w:numPr>
+          <w:ilvl w:val="0"/>
+          <w:numId w:val="20"/>
+        </w:numPr>
+      </w:pPr>
+      <w:proofErr w:type="spellStart"/>
+      <w:r>
+        <w:t>Ldsc</w:t>
+      </w:r>
+      <w:proofErr w:type="spellEnd"/>
+      <w:r>
+        <w:t xml:space="preserve"> and partitioned bar completed for waist-to-hip-</w:t>
+      </w:r>
+      <w:proofErr w:type="spellStart"/>
+      <w:r>
+        <w:t>bmi</w:t>
+      </w:r>
+      <w:proofErr w:type="spellEnd"/>
+      <w:r>
+        <w:t xml:space="preserve">, diastolic and systolic BP, arm </w:t>
+      </w:r>
+      <w:proofErr w:type="spellStart"/>
+      <w:r>
+        <w:t>fatfree</w:t>
+      </w:r>
+      <w:proofErr w:type="spellEnd"/>
+      <w:r>
+        <w:t xml:space="preserve"> mass R and L</w:t>
+      </w:r>
+    </w:p>
+    <w:p>
+      <w:r>
+        <w:drawing>
+          <wp:inline distT="0" distB="0" distL="0" distR="0" wp14:anchorId="719CFD7F" wp14:editId="19A12FA6">
+            <wp:extent cx="4216400" cy="2210122"/>
+            <wp:effectExtent l="0" t="0" r="0" b="0"/>
+            <wp:docPr id="27" name="Picture 27"/>
+            <wp:cNvGraphicFramePr>
+              <a:graphicFrameLocks xmlns:a="http://schemas.openxmlformats.org/drawingml/2006/main" noChangeAspect="1"/>
+            </wp:cNvGraphicFramePr>
+            <a:graphic xmlns:a="http://schemas.openxmlformats.org/drawingml/2006/main">
+              <a:graphicData uri="http://schemas.openxmlformats.org/drawingml/2006/picture">
+                <pic:pic xmlns:pic="http://schemas.openxmlformats.org/drawingml/2006/picture">
+                  <pic:nvPicPr>
+                    <pic:cNvPr id="1" name=""/>
+                    <pic:cNvPicPr/>
+                  </pic:nvPicPr>
+                  <pic:blipFill>
+                    <a:blip r:embed="rId61"/>
+                    <a:stretch>
+                      <a:fillRect/>
+                    </a:stretch>
+                  </pic:blipFill>
+                  <pic:spPr>
+                    <a:xfrm>
+                      <a:off x="0" y="0"/>
+                      <a:ext cx="4220548" cy="2212296"/>
+                    </a:xfrm>
+                    <a:prstGeom prst="rect">
+                      <a:avLst/>
+                    </a:prstGeom>
+                  </pic:spPr>
+                </pic:pic>
+              </a:graphicData>
+            </a:graphic>
+          </wp:inline>
+        </w:drawing>
+      </w:r>
+    </w:p>
     <w:p>
       <w:pPr>
         <w:pStyle w:val="Heading1"/>
@@ -15811,10 +16661,10 @@
     <w:p>
       <w:r>
         <w:object w:dxaOrig="9360" w:dyaOrig="11803" w14:anchorId="6139F23E">
-          <v:shape id="_x0000_i1029" type="#_x0000_t75" style="width:468.7pt;height:590.25pt" o:ole="">
-            <v:imagedata r:id="rId61" o:title=""/>
+          <v:shape id="_x0000_i1029" type="#_x0000_t75" style="width:468.5pt;height:590pt" o:ole="">
+            <v:imagedata r:id="rId62" o:title=""/>
           </v:shape>
-          <o:OLEObject Type="Embed" ProgID="Word.OpenDocumentText.12" ShapeID="_x0000_i1029" DrawAspect="Content" ObjectID="_1691497496" r:id="rId62"/>
+          <o:OLEObject Type="Embed" ProgID="Word.OpenDocumentText.12" ShapeID="_x0000_i1029" DrawAspect="Content" ObjectID="_1692107355" r:id="rId63"/>
         </w:object>
       </w:r>
     </w:p>
@@ -15823,30 +16673,87 @@
     <w:p>
       <w:r>
         <w:object w:dxaOrig="9360" w:dyaOrig="2182" w14:anchorId="0FC61F2A">
-          <v:shape id="_x0000_i1030" type="#_x0000_t75" style="width:468.7pt;height:108.7pt" o:ole="">
-            <v:imagedata r:id="rId63" o:title=""/>
+          <v:shape id="_x0000_i1030" type="#_x0000_t75" style="width:468.5pt;height:108.5pt" o:ole="">
+            <v:imagedata r:id="rId64" o:title=""/>
           </v:shape>
-          <o:OLEObject Type="Embed" ProgID="Word.OpenDocumentText.12" ShapeID="_x0000_i1030" DrawAspect="Content" ObjectID="_1691497497" r:id="rId64"/>
+          <o:OLEObject Type="Embed" ProgID="Word.OpenDocumentText.12" ShapeID="_x0000_i1030" DrawAspect="Content" ObjectID="_1692107356" r:id="rId65"/>
         </w:object>
       </w:r>
     </w:p>
     <w:p>
+      <w:r>
+        <w:br w:type="page"/>
+      </w:r>
+    </w:p>
+    <w:p>
+      <w:pPr>
+        <w:pStyle w:val="Heading4"/>
+      </w:pPr>
+      <w:r>
+        <w:lastRenderedPageBreak/>
+        <w:t>Mash to LDSC format</w:t>
+      </w:r>
+    </w:p>
+    <w:bookmarkStart w:id="9" w:name="_MON_1692102247"/>
+    <w:bookmarkEnd w:id="9"/>
+    <w:p>
+      <w:r>
+        <w:object w:dxaOrig="9360" w:dyaOrig="12224" w14:anchorId="56D8BAFF">
+          <v:shape id="_x0000_i1031" type="#_x0000_t75" style="width:468pt;height:611pt" o:ole="">
+            <v:imagedata r:id="rId66" o:title=""/>
+          </v:shape>
+          <o:OLEObject Type="Embed" ProgID="Word.OpenDocumentText.12" ShapeID="_x0000_i1031" DrawAspect="Content" ObjectID="_1692107357" r:id="rId67"/>
+        </w:object>
+      </w:r>
+    </w:p>
+    <w:p>
+      <w:pPr>
+        <w:pStyle w:val="Heading4"/>
+      </w:pPr>
+      <w:r>
+        <w:lastRenderedPageBreak/>
+        <w:t>LDSC for mash</w:t>
+      </w:r>
+    </w:p>
+    <w:bookmarkStart w:id="10" w:name="_MON_1692102363"/>
+    <w:bookmarkEnd w:id="10"/>
+    <w:p>
+      <w:r>
+        <w:object w:dxaOrig="9360" w:dyaOrig="11381" w14:anchorId="124D7438">
+          <v:shape id="_x0000_i1032" type="#_x0000_t75" style="width:468pt;height:569pt" o:ole="">
+            <v:imagedata r:id="rId68" o:title=""/>
+          </v:shape>
+          <o:OLEObject Type="Embed" ProgID="Word.OpenDocumentText.12" ShapeID="_x0000_i1032" DrawAspect="Content" ObjectID="_1692107358" r:id="rId69"/>
+        </w:object>
+      </w:r>
+      <w:r>
+        <w:br w:type="page"/>
+      </w:r>
+    </w:p>
+    <w:p>
+      <w:r>
+        <w:lastRenderedPageBreak/>
+        <w:br w:type="page"/>
+      </w:r>
+    </w:p>
+    <w:p>
       <w:pPr>
         <w:pStyle w:val="Heading3"/>
       </w:pPr>
       <w:r>
+        <w:lastRenderedPageBreak/>
         <w:t>Format Neale</w:t>
       </w:r>
     </w:p>
-    <w:bookmarkStart w:id="9" w:name="_MON_1685800431"/>
-    <w:bookmarkEnd w:id="9"/>
+    <w:bookmarkStart w:id="11" w:name="_MON_1685800431"/>
+    <w:bookmarkEnd w:id="11"/>
     <w:p>
       <w:r>
         <w:object w:dxaOrig="9360" w:dyaOrig="8641" w14:anchorId="7B3D1FAC">
-          <v:shape id="_x0000_i1031" type="#_x0000_t75" style="width:468.7pt;height:6in" o:ole="">
-            <v:imagedata r:id="rId65" o:title=""/>
+          <v:shape id="_x0000_i1033" type="#_x0000_t75" style="width:468.5pt;height:6in" o:ole="">
+            <v:imagedata r:id="rId70" o:title=""/>
           </v:shape>
-          <o:OLEObject Type="Embed" ProgID="Word.OpenDocumentText.12" ShapeID="_x0000_i1031" DrawAspect="Content" ObjectID="_1691497498" r:id="rId66"/>
+          <o:OLEObject Type="Embed" ProgID="Word.OpenDocumentText.12" ShapeID="_x0000_i1033" DrawAspect="Content" ObjectID="_1692107359" r:id="rId71"/>
         </w:object>
       </w:r>
     </w:p>
@@ -15859,15 +16766,15 @@
         <w:t>Format Plink</w:t>
       </w:r>
     </w:p>
-    <w:bookmarkStart w:id="10" w:name="_MON_1686050876"/>
-    <w:bookmarkEnd w:id="10"/>
+    <w:bookmarkStart w:id="12" w:name="_MON_1686050876"/>
+    <w:bookmarkEnd w:id="12"/>
     <w:p>
       <w:r>
         <w:object w:dxaOrig="9360" w:dyaOrig="8641" w14:anchorId="4A24665A">
-          <v:shape id="_x0000_i1032" type="#_x0000_t75" style="width:468.7pt;height:6in" o:ole="">
-            <v:imagedata r:id="rId67" o:title=""/>
+          <v:shape id="_x0000_i1034" type="#_x0000_t75" style="width:468.5pt;height:6in" o:ole="">
+            <v:imagedata r:id="rId72" o:title=""/>
           </v:shape>
-          <o:OLEObject Type="Embed" ProgID="Word.OpenDocumentText.12" ShapeID="_x0000_i1032" DrawAspect="Content" ObjectID="_1691497499" r:id="rId68"/>
+          <o:OLEObject Type="Embed" ProgID="Word.OpenDocumentText.12" ShapeID="_x0000_i1034" DrawAspect="Content" ObjectID="_1692107360" r:id="rId73"/>
         </w:object>
       </w:r>
     </w:p>
@@ -15881,60 +16788,92 @@
         <w:t>Bar Chart – Partitioned Heritability</w:t>
       </w:r>
     </w:p>
-    <w:bookmarkStart w:id="11" w:name="_MON_1686395970"/>
-    <w:bookmarkEnd w:id="11"/>
+    <w:bookmarkStart w:id="13" w:name="_MON_1686395970"/>
+    <w:bookmarkEnd w:id="13"/>
     <w:p>
       <w:r>
         <w:object w:dxaOrig="9360" w:dyaOrig="12552" w14:anchorId="157469DB">
-          <v:shape id="_x0000_i1033" type="#_x0000_t75" style="width:468.7pt;height:627.6pt" o:ole="">
-            <v:imagedata r:id="rId69" o:title=""/>
+          <v:shape id="_x0000_i1035" type="#_x0000_t75" style="width:468.5pt;height:627.5pt" o:ole="">
+            <v:imagedata r:id="rId74" o:title=""/>
           </v:shape>
-          <o:OLEObject Type="Embed" ProgID="Word.OpenDocumentText.12" ShapeID="_x0000_i1033" DrawAspect="Content" ObjectID="_1691497500" r:id="rId70"/>
+          <o:OLEObject Type="Embed" ProgID="Word.OpenDocumentText.12" ShapeID="_x0000_i1035" DrawAspect="Content" ObjectID="_1692107361" r:id="rId75"/>
         </w:object>
       </w:r>
     </w:p>
     <w:p>
       <w:pPr>
+        <w:pStyle w:val="Heading4"/>
+      </w:pPr>
+      <w:r>
+        <w:lastRenderedPageBreak/>
+        <w:t>Partitioned Bar Plot for mash</w:t>
+      </w:r>
+    </w:p>
+    <w:bookmarkStart w:id="14" w:name="_MON_1692102163"/>
+    <w:bookmarkEnd w:id="14"/>
+    <w:p>
+      <w:r>
+        <w:object w:dxaOrig="9360" w:dyaOrig="10538" w14:anchorId="3192C376">
+          <v:shape id="_x0000_i1036" type="#_x0000_t75" style="width:468pt;height:527pt" o:ole="">
+            <v:imagedata r:id="rId76" o:title=""/>
+          </v:shape>
+          <o:OLEObject Type="Embed" ProgID="Word.OpenDocumentText.12" ShapeID="_x0000_i1036" DrawAspect="Content" ObjectID="_1692107362" r:id="rId77"/>
+        </w:object>
+      </w:r>
+      <w:r>
+        <w:br w:type="page"/>
+      </w:r>
+    </w:p>
+    <w:p/>
+    <w:p>
+      <w:pPr>
         <w:pStyle w:val="Heading3"/>
       </w:pPr>
       <w:r>
-        <w:lastRenderedPageBreak/>
-        <w:t>Heritability Plots – Jupyter Notebook</w:t>
-      </w:r>
-    </w:p>
-    <w:bookmarkStart w:id="12" w:name="_MON_1687874152"/>
-    <w:bookmarkEnd w:id="12"/>
+        <w:t xml:space="preserve">Heritability Plots – </w:t>
+      </w:r>
+      <w:proofErr w:type="spellStart"/>
+      <w:r>
+        <w:t>Jupyter</w:t>
+      </w:r>
+      <w:proofErr w:type="spellEnd"/>
+      <w:r>
+        <w:t xml:space="preserve"> Notebook</w:t>
+      </w:r>
+    </w:p>
+    <w:bookmarkStart w:id="15" w:name="_MON_1687874152"/>
+    <w:bookmarkEnd w:id="15"/>
     <w:p>
       <w:r>
         <w:object w:dxaOrig="9360" w:dyaOrig="6955" w14:anchorId="06A3089D">
-          <v:shape id="_x0000_i1034" type="#_x0000_t75" style="width:468.7pt;height:347.75pt" o:ole="">
-            <v:imagedata r:id="rId71" o:title=""/>
+          <v:shape id="_x0000_i1037" type="#_x0000_t75" style="width:468.5pt;height:348pt" o:ole="">
+            <v:imagedata r:id="rId78" o:title=""/>
           </v:shape>
-          <o:OLEObject Type="Embed" ProgID="Word.OpenDocumentText.12" ShapeID="_x0000_i1034" DrawAspect="Content" ObjectID="_1691497501" r:id="rId72"/>
+          <o:OLEObject Type="Embed" ProgID="Word.OpenDocumentText.12" ShapeID="_x0000_i1037" DrawAspect="Content" ObjectID="_1692107363" r:id="rId79"/>
         </w:object>
       </w:r>
     </w:p>
-    <w:bookmarkStart w:id="13" w:name="_MON_1687874563"/>
-    <w:bookmarkEnd w:id="13"/>
+    <w:bookmarkStart w:id="16" w:name="_MON_1687874563"/>
+    <w:bookmarkEnd w:id="16"/>
     <w:p>
       <w:r>
         <w:object w:dxaOrig="9360" w:dyaOrig="4847" w14:anchorId="711A01ED">
-          <v:shape id="_x0000_i1035" type="#_x0000_t75" style="width:468.7pt;height:242.5pt" o:ole="">
-            <v:imagedata r:id="rId73" o:title=""/>
+          <v:shape id="_x0000_i1038" type="#_x0000_t75" style="width:468.5pt;height:242.5pt" o:ole="">
+            <v:imagedata r:id="rId80" o:title=""/>
           </v:shape>
-          <o:OLEObject Type="Embed" ProgID="Word.OpenDocumentText.12" ShapeID="_x0000_i1035" DrawAspect="Content" ObjectID="_1691497502" r:id="rId74"/>
+          <o:OLEObject Type="Embed" ProgID="Word.OpenDocumentText.12" ShapeID="_x0000_i1038" DrawAspect="Content" ObjectID="_1692107364" r:id="rId81"/>
         </w:object>
       </w:r>
     </w:p>
-    <w:bookmarkStart w:id="14" w:name="_MON_1687874595"/>
-    <w:bookmarkEnd w:id="14"/>
+    <w:bookmarkStart w:id="17" w:name="_MON_1687874595"/>
+    <w:bookmarkEnd w:id="17"/>
     <w:p>
       <w:r>
         <w:object w:dxaOrig="9360" w:dyaOrig="9484" w14:anchorId="33EF44DA">
-          <v:shape id="_x0000_i1036" type="#_x0000_t75" style="width:468.7pt;height:474.8pt" o:ole="">
-            <v:imagedata r:id="rId75" o:title=""/>
+          <v:shape id="_x0000_i1039" type="#_x0000_t75" style="width:468.5pt;height:474.5pt" o:ole="">
+            <v:imagedata r:id="rId82" o:title=""/>
           </v:shape>
-          <o:OLEObject Type="Embed" ProgID="Word.OpenDocumentText.12" ShapeID="_x0000_i1036" DrawAspect="Content" ObjectID="_1691497503" r:id="rId76"/>
+          <o:OLEObject Type="Embed" ProgID="Word.OpenDocumentText.12" ShapeID="_x0000_i1039" DrawAspect="Content" ObjectID="_1692107365" r:id="rId83"/>
         </w:object>
       </w:r>
     </w:p>
@@ -16306,7 +17245,7 @@
   <w:abstractNum w:abstractNumId="2" w15:restartNumberingAfterBreak="0">
     <w:nsid w:val="10176DDB"/>
     <w:multiLevelType w:val="hybridMultilevel"/>
-    <w:tmpl w:val="BA303E1A"/>
+    <w:tmpl w:val="D3167DEE"/>
     <w:lvl w:ilvl="0" w:tplc="04090001">
       <w:start w:val="1"/>
       <w:numFmt w:val="bullet"/>

</xml_diff>